<commit_message>
updating templates, removing classification watermark
</commit_message>
<xml_diff>
--- a/docker/docmosis/templates/CV-UNS-DEC-ENG-01228.docx
+++ b/docker/docmosis/templates/CV-UNS-DEC-ENG-01228.docx
@@ -2387,6 +2387,79 @@
     </w:p>
     <w:p>
       <w:pPr>
+        <w:rPr>
+          <w:rFonts w:ascii="Arial" w:hAnsi="Arial" w:cs="Arial"/>
+        </w:rPr>
+      </w:pPr>
+      <w:r>
+        <w:rPr>
+          <w:rFonts w:ascii="Arial" w:hAnsi="Arial" w:cs="Arial"/>
+        </w:rPr>
+        <w:t xml:space="preserve">&lt;&lt; </w:t>
+      </w:r>
+      <w:proofErr w:type="spellStart"/>
+      <w:r>
+        <w:rPr>
+          <w:rFonts w:ascii="Arial" w:hAnsi="Arial" w:cs="Arial"/>
+        </w:rPr>
+        <w:t>e</w:t>
+      </w:r>
+      <w:r>
+        <w:rPr>
+          <w:rFonts w:ascii="Arial" w:hAnsi="Arial" w:cs="Arial"/>
+        </w:rPr>
+        <w:t>s_trialHearingSchedulesOfLossDJAddSection</w:t>
+      </w:r>
+      <w:proofErr w:type="spellEnd"/>
+      <w:r>
+        <w:rPr>
+          <w:rFonts w:ascii="Arial" w:hAnsi="Arial" w:cs="Arial"/>
+        </w:rPr>
+        <w:t>&gt;&gt;</w:t>
+      </w:r>
+      <w:r>
+        <w:rPr>
+          <w:rFonts w:ascii="Arial" w:hAnsi="Arial" w:cs="Arial"/>
+        </w:rPr>
+        <w:t xml:space="preserve">&lt;&lt; </w:t>
+      </w:r>
+      <w:proofErr w:type="spellStart"/>
+      <w:r>
+        <w:rPr>
+          <w:rFonts w:ascii="Arial" w:hAnsi="Arial" w:cs="Arial"/>
+        </w:rPr>
+        <w:t>cs_</w:t>
+      </w:r>
+      <w:r>
+        <w:rPr>
+          <w:rFonts w:ascii="Arial" w:hAnsi="Arial" w:cs="Arial"/>
+        </w:rPr>
+        <w:t>trialHearingCostsAddSection</w:t>
+      </w:r>
+      <w:proofErr w:type="spellEnd"/>
+      <w:r>
+        <w:rPr>
+          <w:rFonts w:ascii="Arial" w:hAnsi="Arial" w:cs="Arial"/>
+        </w:rPr>
+        <w:t>&gt;&gt;</w:t>
+      </w:r>
+    </w:p>
+    <w:p>
+      <w:pPr>
+        <w:rPr>
+          <w:rFonts w:ascii="Arial" w:hAnsi="Arial" w:cs="Arial"/>
+        </w:rPr>
+      </w:pPr>
+      <w:r>
+        <w:rPr>
+          <w:rFonts w:ascii="Arial" w:hAnsi="Arial" w:cs="Arial"/>
+          <w:b/>
+        </w:rPr>
+        <w:t>Costs</w:t>
+      </w:r>
+    </w:p>
+    <w:p>
+      <w:pPr>
         <w:pStyle w:val="ListParagraph"/>
         <w:numPr>
           <w:ilvl w:val="0"/>
@@ -2395,203 +2468,23 @@
         <w:ind w:left="851" w:hanging="491"/>
         <w:rPr>
           <w:rFonts w:ascii="Arial" w:hAnsi="Arial" w:cs="Arial"/>
-          <w:bCs/>
-        </w:rPr>
-      </w:pPr>
-      <w:r>
-        <w:rPr>
-          <w:rFonts w:ascii="Arial" w:hAnsi="Arial" w:cs="Arial"/>
-        </w:rPr>
-        <w:t>&lt;&lt;</w:t>
-      </w:r>
-      <w:r>
-        <w:rPr>
-          <w:rFonts w:ascii="Arial" w:hAnsi="Arial" w:cs="Arial"/>
-        </w:rPr>
-        <w:t>trialHearingSchedulesOfLossDJ</w:t>
-      </w:r>
-      <w:r>
-        <w:rPr>
-          <w:rFonts w:ascii="Arial" w:hAnsi="Arial" w:cs="Arial"/>
-        </w:rPr>
-        <w:t>.input4&gt;&gt;</w:t>
-      </w:r>
-      <w:r>
-        <w:rPr>
-          <w:rFonts w:ascii="Arial" w:hAnsi="Arial" w:cs="Arial"/>
-        </w:rPr>
-        <w:t xml:space="preserve"> </w:t>
-      </w:r>
-      <w:r>
-        <w:rPr>
-          <w:rFonts w:ascii="Arial" w:hAnsi="Arial" w:cs="Arial"/>
-          <w:b/>
-          <w:bCs/>
-        </w:rPr>
-        <w:t>&lt;&lt; {</w:t>
-      </w:r>
-      <w:proofErr w:type="spellStart"/>
-      <w:proofErr w:type="gramStart"/>
-      <w:r>
-        <w:rPr>
-          <w:rFonts w:ascii="Arial" w:hAnsi="Arial" w:cs="Arial"/>
-          <w:b/>
-          <w:bCs/>
-        </w:rPr>
-        <w:t>dateFormat</w:t>
-      </w:r>
-      <w:proofErr w:type="spellEnd"/>
-      <w:r>
-        <w:rPr>
-          <w:rFonts w:ascii="Arial" w:hAnsi="Arial" w:cs="Arial"/>
-          <w:b/>
-          <w:bCs/>
-        </w:rPr>
-        <w:t>(</w:t>
-      </w:r>
-      <w:proofErr w:type="gramEnd"/>
-      <w:r>
-        <w:rPr>
-          <w:rFonts w:ascii="Arial" w:hAnsi="Arial" w:cs="Arial"/>
-          <w:b/>
-          <w:bCs/>
-        </w:rPr>
-        <w:t xml:space="preserve"> trialHearingSchedulesOfLossDJ.date</w:t>
-      </w:r>
-      <w:r>
-        <w:rPr>
-          <w:rFonts w:ascii="Arial" w:hAnsi="Arial" w:cs="Arial"/>
-          <w:b/>
-          <w:bCs/>
-        </w:rPr>
-        <w:t>3</w:t>
-      </w:r>
-      <w:r>
-        <w:rPr>
-          <w:rFonts w:ascii="Arial" w:hAnsi="Arial" w:cs="Arial"/>
-          <w:b/>
-          <w:bCs/>
-        </w:rPr>
-        <w:t xml:space="preserve">, ‘dd MMMM </w:t>
-      </w:r>
-      <w:proofErr w:type="spellStart"/>
-      <w:r>
-        <w:rPr>
-          <w:rFonts w:ascii="Arial" w:hAnsi="Arial" w:cs="Arial"/>
-          <w:b/>
-          <w:bCs/>
-        </w:rPr>
-        <w:t>yyyy</w:t>
-      </w:r>
-      <w:proofErr w:type="spellEnd"/>
-      <w:r>
-        <w:rPr>
-          <w:rFonts w:ascii="Arial" w:hAnsi="Arial" w:cs="Arial"/>
-          <w:b/>
-          <w:bCs/>
-        </w:rPr>
-        <w:t>’, ‘</w:t>
-      </w:r>
-      <w:proofErr w:type="spellStart"/>
-      <w:r>
-        <w:rPr>
-          <w:rFonts w:ascii="Arial" w:hAnsi="Arial" w:cs="Arial"/>
-          <w:b/>
-          <w:bCs/>
-        </w:rPr>
-        <w:t>yyyy</w:t>
-      </w:r>
-      <w:proofErr w:type="spellEnd"/>
-      <w:r>
-        <w:rPr>
-          <w:rFonts w:ascii="Arial" w:hAnsi="Arial" w:cs="Arial"/>
-          <w:b/>
-          <w:bCs/>
-        </w:rPr>
-        <w:t>-MM-dd’)}&gt;&gt;.</w:t>
-      </w:r>
-    </w:p>
-    <w:p>
-      <w:pPr>
-        <w:rPr>
-          <w:rFonts w:ascii="Arial" w:hAnsi="Arial" w:cs="Arial"/>
-        </w:rPr>
-      </w:pPr>
-      <w:r>
-        <w:rPr>
-          <w:rFonts w:ascii="Arial" w:hAnsi="Arial" w:cs="Arial"/>
-        </w:rPr>
-        <w:t xml:space="preserve">&lt;&lt; </w:t>
-      </w:r>
-      <w:proofErr w:type="spellStart"/>
-      <w:r>
-        <w:rPr>
-          <w:rFonts w:ascii="Arial" w:hAnsi="Arial" w:cs="Arial"/>
-        </w:rPr>
-        <w:t>e</w:t>
-      </w:r>
-      <w:r>
-        <w:rPr>
-          <w:rFonts w:ascii="Arial" w:hAnsi="Arial" w:cs="Arial"/>
-        </w:rPr>
-        <w:t>s_trialHearingSchedulesOfLossDJAddSection</w:t>
-      </w:r>
-      <w:proofErr w:type="spellEnd"/>
-      <w:r>
-        <w:rPr>
-          <w:rFonts w:ascii="Arial" w:hAnsi="Arial" w:cs="Arial"/>
-        </w:rPr>
-        <w:t>&gt;&gt;</w:t>
-      </w:r>
-      <w:r>
-        <w:rPr>
-          <w:rFonts w:ascii="Arial" w:hAnsi="Arial" w:cs="Arial"/>
-        </w:rPr>
-        <w:t xml:space="preserve">&lt;&lt; </w:t>
-      </w:r>
-      <w:proofErr w:type="spellStart"/>
-      <w:r>
-        <w:rPr>
-          <w:rFonts w:ascii="Arial" w:hAnsi="Arial" w:cs="Arial"/>
-        </w:rPr>
-        <w:t>cs_</w:t>
-      </w:r>
-      <w:r>
-        <w:rPr>
-          <w:rFonts w:ascii="Arial" w:hAnsi="Arial" w:cs="Arial"/>
-        </w:rPr>
-        <w:t>trialHearingCostsAddSection</w:t>
-      </w:r>
-      <w:proofErr w:type="spellEnd"/>
-      <w:r>
-        <w:rPr>
-          <w:rFonts w:ascii="Arial" w:hAnsi="Arial" w:cs="Arial"/>
-        </w:rPr>
-        <w:t>&gt;&gt;</w:t>
-      </w:r>
-    </w:p>
-    <w:p>
-      <w:pPr>
-        <w:rPr>
-          <w:rFonts w:ascii="Arial" w:hAnsi="Arial" w:cs="Arial"/>
-        </w:rPr>
-      </w:pPr>
-      <w:r>
-        <w:rPr>
-          <w:rFonts w:ascii="Arial" w:hAnsi="Arial" w:cs="Arial"/>
-          <w:b/>
-        </w:rPr>
-        <w:t>Costs</w:t>
-      </w:r>
-    </w:p>
-    <w:p>
-      <w:pPr>
-        <w:pStyle w:val="ListParagraph"/>
-        <w:numPr>
-          <w:ilvl w:val="0"/>
-          <w:numId w:val="1"/>
-        </w:numPr>
-        <w:ind w:left="851" w:hanging="491"/>
+        </w:rPr>
+      </w:pPr>
+      <w:r>
+        <w:rPr>
+          <w:rFonts w:ascii="Arial" w:hAnsi="Arial" w:cs="Arial"/>
+        </w:rPr>
+        <w:t>Costs in the case</w:t>
+      </w:r>
+      <w:r>
+        <w:rPr>
+          <w:rFonts w:ascii="Arial" w:hAnsi="Arial" w:cs="Arial"/>
+        </w:rPr>
+        <w:t>.</w:t>
+      </w:r>
+    </w:p>
+    <w:p>
+      <w:pPr>
         <w:rPr>
           <w:rFonts w:ascii="Arial" w:hAnsi="Arial" w:cs="Arial"/>
         </w:rPr>
@@ -2601,25 +2494,6 @@
           <w:rFonts w:ascii="Arial" w:hAnsi="Arial" w:cs="Arial"/>
         </w:rPr>
         <w:lastRenderedPageBreak/>
-        <w:t>Costs in the case</w:t>
-      </w:r>
-      <w:r>
-        <w:rPr>
-          <w:rFonts w:ascii="Arial" w:hAnsi="Arial" w:cs="Arial"/>
-        </w:rPr>
-        <w:t>.</w:t>
-      </w:r>
-    </w:p>
-    <w:p>
-      <w:pPr>
-        <w:rPr>
-          <w:rFonts w:ascii="Arial" w:hAnsi="Arial" w:cs="Arial"/>
-        </w:rPr>
-      </w:pPr>
-      <w:r>
-        <w:rPr>
-          <w:rFonts w:ascii="Arial" w:hAnsi="Arial" w:cs="Arial"/>
-        </w:rPr>
         <w:t xml:space="preserve">&lt;&lt; </w:t>
       </w:r>
       <w:proofErr w:type="spellStart"/>
@@ -4137,7 +4011,6 @@
           <w:b/>
           <w:bCs/>
         </w:rPr>
-        <w:lastRenderedPageBreak/>
         <w:t>Credit hire</w:t>
       </w:r>
     </w:p>
@@ -4157,6 +4030,7 @@
         <w:rPr>
           <w:rFonts w:ascii="Arial" w:hAnsi="Arial" w:cs="Arial"/>
         </w:rPr>
+        <w:lastRenderedPageBreak/>
         <w:t>&lt;&lt;</w:t>
       </w:r>
       <w:r>
@@ -6308,9 +6182,6 @@
       </w:pPr>
     </w:p>
     <w:sectPr>
-      <w:footerReference w:type="even" r:id="rId12"/>
-      <w:footerReference w:type="default" r:id="rId13"/>
-      <w:footerReference w:type="first" r:id="rId14"/>
       <w:pgSz w:w="11906" w:h="16838"/>
       <w:pgMar w:top="1440" w:right="1440" w:bottom="1440" w:left="1440" w:header="708" w:footer="708" w:gutter="0"/>
       <w:cols w:space="708"/>
@@ -6343,393 +6214,6 @@
     </w:p>
   </w:endnote>
 </w:endnotes>
-</file>
-
-<file path=word/footer1.xml><?xml version="1.0" encoding="utf-8"?>
-<w:ftr xmlns:wpc="http://schemas.microsoft.com/office/word/2010/wordprocessingCanvas" xmlns:cx="http://schemas.microsoft.com/office/drawing/2014/chartex" xmlns:cx1="http://schemas.microsoft.com/office/drawing/2015/9/8/chartex" xmlns:cx2="http://schemas.microsoft.com/office/drawing/2015/10/21/chartex" xmlns:cx3="http://schemas.microsoft.com/office/drawing/2016/5/9/chartex" xmlns:cx4="http://schemas.microsoft.com/office/drawing/2016/5/10/chartex" xmlns:cx5="http://schemas.microsoft.com/office/drawing/2016/5/11/chartex" xmlns:cx6="http://schemas.microsoft.com/office/drawing/2016/5/12/chartex" xmlns:cx7="http://schemas.microsoft.com/office/drawing/2016/5/13/chartex" xmlns:cx8="http://schemas.microsoft.com/office/drawing/2016/5/14/chartex" xmlns:mc="http://schemas.openxmlformats.org/markup-compatibility/2006" xmlns:aink="http://schemas.microsoft.com/office/drawing/2016/ink" xmlns:am3d="http://schemas.microsoft.com/office/drawing/2017/model3d" xmlns:o="urn:schemas-microsoft-com:office:office" xmlns:oel="http://schemas.microsoft.com/office/2019/extlst" xmlns:r="http://schemas.openxmlformats.org/officeDocument/2006/relationships" xmlns:m="http://schemas.openxmlformats.org/officeDocument/2006/math" xmlns:v="urn:schemas-microsoft-com:vml" xmlns:wp14="http://schemas.microsoft.com/office/word/2010/wordprocessingDrawing" xmlns:wp="http://schemas.openxmlformats.org/drawingml/2006/wordprocessingDrawing" xmlns:w10="urn:schemas-microsoft-com:office:word" xmlns:w="http://schemas.openxmlformats.org/wordprocessingml/2006/main" xmlns:w14="http://schemas.microsoft.com/office/word/2010/wordml" xmlns:w15="http://schemas.microsoft.com/office/word/2012/wordml" xmlns:w16cex="http://schemas.microsoft.com/office/word/2018/wordml/cex" xmlns:w16cid="http://schemas.microsoft.com/office/word/2016/wordml/cid" xmlns:w16="http://schemas.microsoft.com/office/word/2018/wordml" xmlns:w16sdtdh="http://schemas.microsoft.com/office/word/2020/wordml/sdtdatahash" xmlns:w16se="http://schemas.microsoft.com/office/word/2015/wordml/symex" xmlns:wpg="http://schemas.microsoft.com/office/word/2010/wordprocessingGroup" xmlns:wpi="http://schemas.microsoft.com/office/word/2010/wordprocessingInk" xmlns:wne="http://schemas.microsoft.com/office/word/2006/wordml" xmlns:wps="http://schemas.microsoft.com/office/word/2010/wordprocessingShape" mc:Ignorable="w14 w15 w16se w16cid w16 w16cex w16sdtdh wp14">
-  <w:p>
-    <w:pPr>
-      <w:pStyle w:val="Footer"/>
-    </w:pPr>
-    <w:r>
-      <w:rPr>
-        <w:noProof/>
-      </w:rPr>
-      <mc:AlternateContent>
-        <mc:Choice Requires="wps">
-          <w:drawing>
-            <wp:anchor distT="0" distB="0" distL="0" distR="0" simplePos="0" relativeHeight="251659264" behindDoc="0" locked="0" layoutInCell="1" allowOverlap="1" wp14:anchorId="74F95C2A" wp14:editId="3784CCC4">
-              <wp:simplePos x="635" y="635"/>
-              <wp:positionH relativeFrom="leftMargin">
-                <wp:align>left</wp:align>
-              </wp:positionH>
-              <wp:positionV relativeFrom="paragraph">
-                <wp:posOffset>635</wp:posOffset>
-              </wp:positionV>
-              <wp:extent cx="443865" cy="443865"/>
-              <wp:effectExtent l="0" t="0" r="6350" b="7620"/>
-              <wp:wrapSquare wrapText="bothSides"/>
-              <wp:docPr id="2" name="Text Box 2" descr="Classification: Controlled">
-                <a:extLst xmlns:a="http://schemas.openxmlformats.org/drawingml/2006/main">
-                  <a:ext uri="{5AE41FA2-C0FF-4470-9BD4-5FADCA87CBE2}">
-                    <aclsh:classification xmlns:aclsh="http://schemas.microsoft.com/office/drawing/2020/classificationShape" classificationOutcomeType="ftr"/>
-                  </a:ext>
-                </a:extLst>
-              </wp:docPr>
-              <wp:cNvGraphicFramePr/>
-              <a:graphic xmlns:a="http://schemas.openxmlformats.org/drawingml/2006/main">
-                <a:graphicData uri="http://schemas.microsoft.com/office/word/2010/wordprocessingShape">
-                  <wps:wsp>
-                    <wps:cNvSpPr txBox="1"/>
-                    <wps:spPr>
-                      <a:xfrm>
-                        <a:off x="0" y="0"/>
-                        <a:ext cx="443865" cy="443865"/>
-                      </a:xfrm>
-                      <a:prstGeom prst="rect">
-                        <a:avLst/>
-                      </a:prstGeom>
-                      <a:noFill/>
-                      <a:ln>
-                        <a:noFill/>
-                      </a:ln>
-                    </wps:spPr>
-                    <wps:txbx>
-                      <w:txbxContent>
-                        <w:p>
-                          <w:pPr>
-                            <w:rPr>
-                              <w:rFonts w:ascii="Calibri" w:eastAsia="Calibri" w:hAnsi="Calibri" w:cs="Calibri"/>
-                              <w:noProof/>
-                              <w:color w:val="FF0000"/>
-                              <w:sz w:val="12"/>
-                              <w:szCs w:val="12"/>
-                            </w:rPr>
-                          </w:pPr>
-                          <w:r>
-                            <w:rPr>
-                              <w:rFonts w:ascii="Calibri" w:eastAsia="Calibri" w:hAnsi="Calibri" w:cs="Calibri"/>
-                              <w:noProof/>
-                              <w:color w:val="FF0000"/>
-                              <w:sz w:val="12"/>
-                              <w:szCs w:val="12"/>
-                            </w:rPr>
-                            <w:t>Classification: Controlled</w:t>
-                          </w:r>
-                        </w:p>
-                      </w:txbxContent>
-                    </wps:txbx>
-                    <wps:bodyPr rot="0" spcFirstLastPara="0" vertOverflow="overflow" horzOverflow="overflow" vert="horz" wrap="none" lIns="63500" tIns="0" rIns="0" bIns="0" numCol="1" spcCol="0" rtlCol="0" fromWordArt="0" anchor="t" anchorCtr="0" forceAA="0" compatLnSpc="1">
-                      <a:prstTxWarp prst="textNoShape">
-                        <a:avLst/>
-                      </a:prstTxWarp>
-                      <a:spAutoFit/>
-                    </wps:bodyPr>
-                  </wps:wsp>
-                </a:graphicData>
-              </a:graphic>
-            </wp:anchor>
-          </w:drawing>
-        </mc:Choice>
-        <mc:Fallback>
-          <w:pict>
-            <v:shapetype w14:anchorId="74F95C2A" id="_x0000_t202" coordsize="21600,21600" o:spt="202" path="m,l,21600r21600,l21600,xe">
-              <v:stroke joinstyle="miter"/>
-              <v:path gradientshapeok="t" o:connecttype="rect"/>
-            </v:shapetype>
-            <v:shape id="Text Box 2" o:spid="_x0000_s1026" type="#_x0000_t202" alt="Classification: Controlled" style="position:absolute;margin-left:0;margin-top:.05pt;width:34.95pt;height:34.95pt;z-index:251659264;visibility:visible;mso-wrap-style:none;mso-wrap-distance-left:0;mso-wrap-distance-top:0;mso-wrap-distance-right:0;mso-wrap-distance-bottom:0;mso-position-horizontal:left;mso-position-horizontal-relative:left-margin-area;mso-position-vertical:absolute;mso-position-vertical-relative:text;v-text-anchor:top" o:gfxdata="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" filled="f" stroked="f">
-              <v:fill o:detectmouseclick="t"/>
-              <v:textbox style="mso-fit-shape-to-text:t" inset="5pt,0,0,0">
-                <w:txbxContent>
-                  <w:p>
-                    <w:pPr>
-                      <w:rPr>
-                        <w:rFonts w:ascii="Calibri" w:eastAsia="Calibri" w:hAnsi="Calibri" w:cs="Calibri"/>
-                        <w:noProof/>
-                        <w:color w:val="FF0000"/>
-                        <w:sz w:val="12"/>
-                        <w:szCs w:val="12"/>
-                      </w:rPr>
-                    </w:pPr>
-                    <w:r>
-                      <w:rPr>
-                        <w:rFonts w:ascii="Calibri" w:eastAsia="Calibri" w:hAnsi="Calibri" w:cs="Calibri"/>
-                        <w:noProof/>
-                        <w:color w:val="FF0000"/>
-                        <w:sz w:val="12"/>
-                        <w:szCs w:val="12"/>
-                      </w:rPr>
-                      <w:t>Classification: Controlled</w:t>
-                    </w:r>
-                  </w:p>
-                </w:txbxContent>
-              </v:textbox>
-              <w10:wrap type="square" anchorx="margin"/>
-            </v:shape>
-          </w:pict>
-        </mc:Fallback>
-      </mc:AlternateContent>
-    </w:r>
-  </w:p>
-</w:ftr>
-</file>
-
-<file path=word/footer2.xml><?xml version="1.0" encoding="utf-8"?>
-<w:ftr xmlns:wpc="http://schemas.microsoft.com/office/word/2010/wordprocessingCanvas" xmlns:cx="http://schemas.microsoft.com/office/drawing/2014/chartex" xmlns:cx1="http://schemas.microsoft.com/office/drawing/2015/9/8/chartex" xmlns:cx2="http://schemas.microsoft.com/office/drawing/2015/10/21/chartex" xmlns:cx3="http://schemas.microsoft.com/office/drawing/2016/5/9/chartex" xmlns:cx4="http://schemas.microsoft.com/office/drawing/2016/5/10/chartex" xmlns:cx5="http://schemas.microsoft.com/office/drawing/2016/5/11/chartex" xmlns:cx6="http://schemas.microsoft.com/office/drawing/2016/5/12/chartex" xmlns:cx7="http://schemas.microsoft.com/office/drawing/2016/5/13/chartex" xmlns:cx8="http://schemas.microsoft.com/office/drawing/2016/5/14/chartex" xmlns:mc="http://schemas.openxmlformats.org/markup-compatibility/2006" xmlns:aink="http://schemas.microsoft.com/office/drawing/2016/ink" xmlns:am3d="http://schemas.microsoft.com/office/drawing/2017/model3d" xmlns:o="urn:schemas-microsoft-com:office:office" xmlns:oel="http://schemas.microsoft.com/office/2019/extlst" xmlns:r="http://schemas.openxmlformats.org/officeDocument/2006/relationships" xmlns:m="http://schemas.openxmlformats.org/officeDocument/2006/math" xmlns:v="urn:schemas-microsoft-com:vml" xmlns:wp14="http://schemas.microsoft.com/office/word/2010/wordprocessingDrawing" xmlns:wp="http://schemas.openxmlformats.org/drawingml/2006/wordprocessingDrawing" xmlns:w10="urn:schemas-microsoft-com:office:word" xmlns:w="http://schemas.openxmlformats.org/wordprocessingml/2006/main" xmlns:w14="http://schemas.microsoft.com/office/word/2010/wordml" xmlns:w15="http://schemas.microsoft.com/office/word/2012/wordml" xmlns:w16cex="http://schemas.microsoft.com/office/word/2018/wordml/cex" xmlns:w16cid="http://schemas.microsoft.com/office/word/2016/wordml/cid" xmlns:w16="http://schemas.microsoft.com/office/word/2018/wordml" xmlns:w16sdtdh="http://schemas.microsoft.com/office/word/2020/wordml/sdtdatahash" xmlns:w16se="http://schemas.microsoft.com/office/word/2015/wordml/symex" xmlns:wpg="http://schemas.microsoft.com/office/word/2010/wordprocessingGroup" xmlns:wpi="http://schemas.microsoft.com/office/word/2010/wordprocessingInk" xmlns:wne="http://schemas.microsoft.com/office/word/2006/wordml" xmlns:wps="http://schemas.microsoft.com/office/word/2010/wordprocessingShape" mc:Ignorable="w14 w15 w16se w16cid w16 w16cex w16sdtdh wp14">
-  <w:p>
-    <w:pPr>
-      <w:pStyle w:val="Footer"/>
-    </w:pPr>
-    <w:r>
-      <w:rPr>
-        <w:noProof/>
-      </w:rPr>
-      <mc:AlternateContent>
-        <mc:Choice Requires="wps">
-          <w:drawing>
-            <wp:anchor distT="0" distB="0" distL="0" distR="0" simplePos="0" relativeHeight="251660288" behindDoc="0" locked="0" layoutInCell="1" allowOverlap="1" wp14:anchorId="6A36B509" wp14:editId="54CF9E4F">
-              <wp:simplePos x="914400" y="10071100"/>
-              <wp:positionH relativeFrom="leftMargin">
-                <wp:align>left</wp:align>
-              </wp:positionH>
-              <wp:positionV relativeFrom="paragraph">
-                <wp:posOffset>635</wp:posOffset>
-              </wp:positionV>
-              <wp:extent cx="443865" cy="443865"/>
-              <wp:effectExtent l="0" t="0" r="6350" b="7620"/>
-              <wp:wrapSquare wrapText="bothSides"/>
-              <wp:docPr id="3" name="Text Box 3" descr="Classification: Controlled">
-                <a:extLst xmlns:a="http://schemas.openxmlformats.org/drawingml/2006/main">
-                  <a:ext uri="{5AE41FA2-C0FF-4470-9BD4-5FADCA87CBE2}">
-                    <aclsh:classification xmlns:aclsh="http://schemas.microsoft.com/office/drawing/2020/classificationShape" classificationOutcomeType="ftr"/>
-                  </a:ext>
-                </a:extLst>
-              </wp:docPr>
-              <wp:cNvGraphicFramePr/>
-              <a:graphic xmlns:a="http://schemas.openxmlformats.org/drawingml/2006/main">
-                <a:graphicData uri="http://schemas.microsoft.com/office/word/2010/wordprocessingShape">
-                  <wps:wsp>
-                    <wps:cNvSpPr txBox="1"/>
-                    <wps:spPr>
-                      <a:xfrm>
-                        <a:off x="0" y="0"/>
-                        <a:ext cx="443865" cy="443865"/>
-                      </a:xfrm>
-                      <a:prstGeom prst="rect">
-                        <a:avLst/>
-                      </a:prstGeom>
-                      <a:noFill/>
-                      <a:ln>
-                        <a:noFill/>
-                      </a:ln>
-                    </wps:spPr>
-                    <wps:txbx>
-                      <w:txbxContent>
-                        <w:p>
-                          <w:pPr>
-                            <w:rPr>
-                              <w:rFonts w:ascii="Calibri" w:eastAsia="Calibri" w:hAnsi="Calibri" w:cs="Calibri"/>
-                              <w:noProof/>
-                              <w:color w:val="FF0000"/>
-                              <w:sz w:val="12"/>
-                              <w:szCs w:val="12"/>
-                            </w:rPr>
-                          </w:pPr>
-                          <w:r>
-                            <w:rPr>
-                              <w:rFonts w:ascii="Calibri" w:eastAsia="Calibri" w:hAnsi="Calibri" w:cs="Calibri"/>
-                              <w:noProof/>
-                              <w:color w:val="FF0000"/>
-                              <w:sz w:val="12"/>
-                              <w:szCs w:val="12"/>
-                            </w:rPr>
-                            <w:t>Classification: Controlled</w:t>
-                          </w:r>
-                        </w:p>
-                      </w:txbxContent>
-                    </wps:txbx>
-                    <wps:bodyPr rot="0" spcFirstLastPara="0" vertOverflow="overflow" horzOverflow="overflow" vert="horz" wrap="none" lIns="63500" tIns="0" rIns="0" bIns="0" numCol="1" spcCol="0" rtlCol="0" fromWordArt="0" anchor="t" anchorCtr="0" forceAA="0" compatLnSpc="1">
-                      <a:prstTxWarp prst="textNoShape">
-                        <a:avLst/>
-                      </a:prstTxWarp>
-                      <a:spAutoFit/>
-                    </wps:bodyPr>
-                  </wps:wsp>
-                </a:graphicData>
-              </a:graphic>
-            </wp:anchor>
-          </w:drawing>
-        </mc:Choice>
-        <mc:Fallback>
-          <w:pict>
-            <v:shapetype w14:anchorId="6A36B509" id="_x0000_t202" coordsize="21600,21600" o:spt="202" path="m,l,21600r21600,l21600,xe">
-              <v:stroke joinstyle="miter"/>
-              <v:path gradientshapeok="t" o:connecttype="rect"/>
-            </v:shapetype>
-            <v:shape id="Text Box 3" o:spid="_x0000_s1027" type="#_x0000_t202" alt="Classification: Controlled" style="position:absolute;margin-left:0;margin-top:.05pt;width:34.95pt;height:34.95pt;z-index:251660288;visibility:visible;mso-wrap-style:none;mso-wrap-distance-left:0;mso-wrap-distance-top:0;mso-wrap-distance-right:0;mso-wrap-distance-bottom:0;mso-position-horizontal:left;mso-position-horizontal-relative:left-margin-area;mso-position-vertical:absolute;mso-position-vertical-relative:text;v-text-anchor:top" o:gfxdata="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" filled="f" stroked="f">
-              <v:fill o:detectmouseclick="t"/>
-              <v:textbox style="mso-fit-shape-to-text:t" inset="5pt,0,0,0">
-                <w:txbxContent>
-                  <w:p>
-                    <w:pPr>
-                      <w:rPr>
-                        <w:rFonts w:ascii="Calibri" w:eastAsia="Calibri" w:hAnsi="Calibri" w:cs="Calibri"/>
-                        <w:noProof/>
-                        <w:color w:val="FF0000"/>
-                        <w:sz w:val="12"/>
-                        <w:szCs w:val="12"/>
-                      </w:rPr>
-                    </w:pPr>
-                    <w:r>
-                      <w:rPr>
-                        <w:rFonts w:ascii="Calibri" w:eastAsia="Calibri" w:hAnsi="Calibri" w:cs="Calibri"/>
-                        <w:noProof/>
-                        <w:color w:val="FF0000"/>
-                        <w:sz w:val="12"/>
-                        <w:szCs w:val="12"/>
-                      </w:rPr>
-                      <w:t>Classification: Controlled</w:t>
-                    </w:r>
-                  </w:p>
-                </w:txbxContent>
-              </v:textbox>
-              <w10:wrap type="square" anchorx="margin"/>
-            </v:shape>
-          </w:pict>
-        </mc:Fallback>
-      </mc:AlternateContent>
-    </w:r>
-  </w:p>
-</w:ftr>
-</file>
-
-<file path=word/footer3.xml><?xml version="1.0" encoding="utf-8"?>
-<w:ftr xmlns:wpc="http://schemas.microsoft.com/office/word/2010/wordprocessingCanvas" xmlns:cx="http://schemas.microsoft.com/office/drawing/2014/chartex" xmlns:cx1="http://schemas.microsoft.com/office/drawing/2015/9/8/chartex" xmlns:cx2="http://schemas.microsoft.com/office/drawing/2015/10/21/chartex" xmlns:cx3="http://schemas.microsoft.com/office/drawing/2016/5/9/chartex" xmlns:cx4="http://schemas.microsoft.com/office/drawing/2016/5/10/chartex" xmlns:cx5="http://schemas.microsoft.com/office/drawing/2016/5/11/chartex" xmlns:cx6="http://schemas.microsoft.com/office/drawing/2016/5/12/chartex" xmlns:cx7="http://schemas.microsoft.com/office/drawing/2016/5/13/chartex" xmlns:cx8="http://schemas.microsoft.com/office/drawing/2016/5/14/chartex" xmlns:mc="http://schemas.openxmlformats.org/markup-compatibility/2006" xmlns:aink="http://schemas.microsoft.com/office/drawing/2016/ink" xmlns:am3d="http://schemas.microsoft.com/office/drawing/2017/model3d" xmlns:o="urn:schemas-microsoft-com:office:office" xmlns:oel="http://schemas.microsoft.com/office/2019/extlst" xmlns:r="http://schemas.openxmlformats.org/officeDocument/2006/relationships" xmlns:m="http://schemas.openxmlformats.org/officeDocument/2006/math" xmlns:v="urn:schemas-microsoft-com:vml" xmlns:wp14="http://schemas.microsoft.com/office/word/2010/wordprocessingDrawing" xmlns:wp="http://schemas.openxmlformats.org/drawingml/2006/wordprocessingDrawing" xmlns:w10="urn:schemas-microsoft-com:office:word" xmlns:w="http://schemas.openxmlformats.org/wordprocessingml/2006/main" xmlns:w14="http://schemas.microsoft.com/office/word/2010/wordml" xmlns:w15="http://schemas.microsoft.com/office/word/2012/wordml" xmlns:w16cex="http://schemas.microsoft.com/office/word/2018/wordml/cex" xmlns:w16cid="http://schemas.microsoft.com/office/word/2016/wordml/cid" xmlns:w16="http://schemas.microsoft.com/office/word/2018/wordml" xmlns:w16sdtdh="http://schemas.microsoft.com/office/word/2020/wordml/sdtdatahash" xmlns:w16se="http://schemas.microsoft.com/office/word/2015/wordml/symex" xmlns:wpg="http://schemas.microsoft.com/office/word/2010/wordprocessingGroup" xmlns:wpi="http://schemas.microsoft.com/office/word/2010/wordprocessingInk" xmlns:wne="http://schemas.microsoft.com/office/word/2006/wordml" xmlns:wps="http://schemas.microsoft.com/office/word/2010/wordprocessingShape" mc:Ignorable="w14 w15 w16se w16cid w16 w16cex w16sdtdh wp14">
-  <w:p>
-    <w:pPr>
-      <w:pStyle w:val="Footer"/>
-    </w:pPr>
-    <w:r>
-      <w:rPr>
-        <w:noProof/>
-      </w:rPr>
-      <mc:AlternateContent>
-        <mc:Choice Requires="wps">
-          <w:drawing>
-            <wp:anchor distT="0" distB="0" distL="0" distR="0" simplePos="0" relativeHeight="251658240" behindDoc="0" locked="0" layoutInCell="1" allowOverlap="1" wp14:anchorId="588D014E" wp14:editId="6CC05FE6">
-              <wp:simplePos x="635" y="635"/>
-              <wp:positionH relativeFrom="leftMargin">
-                <wp:align>left</wp:align>
-              </wp:positionH>
-              <wp:positionV relativeFrom="paragraph">
-                <wp:posOffset>635</wp:posOffset>
-              </wp:positionV>
-              <wp:extent cx="443865" cy="443865"/>
-              <wp:effectExtent l="0" t="0" r="6350" b="7620"/>
-              <wp:wrapSquare wrapText="bothSides"/>
-              <wp:docPr id="1" name="Text Box 1" descr="Classification: Controlled">
-                <a:extLst xmlns:a="http://schemas.openxmlformats.org/drawingml/2006/main">
-                  <a:ext uri="{5AE41FA2-C0FF-4470-9BD4-5FADCA87CBE2}">
-                    <aclsh:classification xmlns:aclsh="http://schemas.microsoft.com/office/drawing/2020/classificationShape" classificationOutcomeType="ftr"/>
-                  </a:ext>
-                </a:extLst>
-              </wp:docPr>
-              <wp:cNvGraphicFramePr/>
-              <a:graphic xmlns:a="http://schemas.openxmlformats.org/drawingml/2006/main">
-                <a:graphicData uri="http://schemas.microsoft.com/office/word/2010/wordprocessingShape">
-                  <wps:wsp>
-                    <wps:cNvSpPr txBox="1"/>
-                    <wps:spPr>
-                      <a:xfrm>
-                        <a:off x="0" y="0"/>
-                        <a:ext cx="443865" cy="443865"/>
-                      </a:xfrm>
-                      <a:prstGeom prst="rect">
-                        <a:avLst/>
-                      </a:prstGeom>
-                      <a:noFill/>
-                      <a:ln>
-                        <a:noFill/>
-                      </a:ln>
-                    </wps:spPr>
-                    <wps:txbx>
-                      <w:txbxContent>
-                        <w:p>
-                          <w:pPr>
-                            <w:rPr>
-                              <w:rFonts w:ascii="Calibri" w:eastAsia="Calibri" w:hAnsi="Calibri" w:cs="Calibri"/>
-                              <w:noProof/>
-                              <w:color w:val="FF0000"/>
-                              <w:sz w:val="12"/>
-                              <w:szCs w:val="12"/>
-                            </w:rPr>
-                          </w:pPr>
-                          <w:r>
-                            <w:rPr>
-                              <w:rFonts w:ascii="Calibri" w:eastAsia="Calibri" w:hAnsi="Calibri" w:cs="Calibri"/>
-                              <w:noProof/>
-                              <w:color w:val="FF0000"/>
-                              <w:sz w:val="12"/>
-                              <w:szCs w:val="12"/>
-                            </w:rPr>
-                            <w:t>Classification: Controlled</w:t>
-                          </w:r>
-                        </w:p>
-                      </w:txbxContent>
-                    </wps:txbx>
-                    <wps:bodyPr rot="0" spcFirstLastPara="0" vertOverflow="overflow" horzOverflow="overflow" vert="horz" wrap="none" lIns="63500" tIns="0" rIns="0" bIns="0" numCol="1" spcCol="0" rtlCol="0" fromWordArt="0" anchor="t" anchorCtr="0" forceAA="0" compatLnSpc="1">
-                      <a:prstTxWarp prst="textNoShape">
-                        <a:avLst/>
-                      </a:prstTxWarp>
-                      <a:spAutoFit/>
-                    </wps:bodyPr>
-                  </wps:wsp>
-                </a:graphicData>
-              </a:graphic>
-            </wp:anchor>
-          </w:drawing>
-        </mc:Choice>
-        <mc:Fallback>
-          <w:pict>
-            <v:shapetype w14:anchorId="588D014E" id="_x0000_t202" coordsize="21600,21600" o:spt="202" path="m,l,21600r21600,l21600,xe">
-              <v:stroke joinstyle="miter"/>
-              <v:path gradientshapeok="t" o:connecttype="rect"/>
-            </v:shapetype>
-            <v:shape id="Text Box 1" o:spid="_x0000_s1028" type="#_x0000_t202" alt="Classification: Controlled" style="position:absolute;margin-left:0;margin-top:.05pt;width:34.95pt;height:34.95pt;z-index:251658240;visibility:visible;mso-wrap-style:none;mso-wrap-distance-left:0;mso-wrap-distance-top:0;mso-wrap-distance-right:0;mso-wrap-distance-bottom:0;mso-position-horizontal:left;mso-position-horizontal-relative:left-margin-area;mso-position-vertical:absolute;mso-position-vertical-relative:text;v-text-anchor:top" o:gfxdata="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" filled="f" stroked="f">
-              <v:fill o:detectmouseclick="t"/>
-              <v:textbox style="mso-fit-shape-to-text:t" inset="5pt,0,0,0">
-                <w:txbxContent>
-                  <w:p>
-                    <w:pPr>
-                      <w:rPr>
-                        <w:rFonts w:ascii="Calibri" w:eastAsia="Calibri" w:hAnsi="Calibri" w:cs="Calibri"/>
-                        <w:noProof/>
-                        <w:color w:val="FF0000"/>
-                        <w:sz w:val="12"/>
-                        <w:szCs w:val="12"/>
-                      </w:rPr>
-                    </w:pPr>
-                    <w:r>
-                      <w:rPr>
-                        <w:rFonts w:ascii="Calibri" w:eastAsia="Calibri" w:hAnsi="Calibri" w:cs="Calibri"/>
-                        <w:noProof/>
-                        <w:color w:val="FF0000"/>
-                        <w:sz w:val="12"/>
-                        <w:szCs w:val="12"/>
-                      </w:rPr>
-                      <w:t>Classification: Controlled</w:t>
-                    </w:r>
-                  </w:p>
-                </w:txbxContent>
-              </v:textbox>
-              <w10:wrap type="square" anchorx="margin"/>
-            </v:shape>
-          </w:pict>
-        </mc:Fallback>
-      </mc:AlternateContent>
-    </w:r>
-  </w:p>
-</w:ftr>
 </file>
 
 <file path=word/footnotes.xml><?xml version="1.0" encoding="utf-8"?>
@@ -8829,6 +8313,28 @@
     <w:uiPriority w:val="99"/>
     <w:rsid w:val="00DC3F68"/>
   </w:style>
+  <w:style w:type="paragraph" w:styleId="Header">
+    <w:name w:val="header"/>
+    <w:basedOn w:val="Normal"/>
+    <w:link w:val="HeaderChar"/>
+    <w:uiPriority w:val="99"/>
+    <w:unhideWhenUsed/>
+    <w:rsid w:val="00D56FA5"/>
+    <w:pPr>
+      <w:tabs>
+        <w:tab w:val="center" w:pos="4513"/>
+        <w:tab w:val="right" w:pos="9026"/>
+      </w:tabs>
+      <w:spacing w:after="0" w:line="240" w:lineRule="auto"/>
+    </w:pPr>
+  </w:style>
+  <w:style w:type="character" w:customStyle="1" w:styleId="HeaderChar">
+    <w:name w:val="Header Char"/>
+    <w:basedOn w:val="DefaultParagraphFont"/>
+    <w:link w:val="Header"/>
+    <w:uiPriority w:val="99"/>
+    <w:rsid w:val="00D56FA5"/>
+  </w:style>
 </w:styles>
 </file>
 
@@ -9128,33 +8634,6 @@
 </file>
 
 <file path=customXml/item1.xml><?xml version="1.0" encoding="utf-8"?>
-<?mso-contentType ?>
-<FormTemplates xmlns="http://schemas.microsoft.com/sharepoint/v3/contenttype/forms">
-  <Display>DocumentLibraryForm</Display>
-  <Edit>DocumentLibraryForm</Edit>
-  <New>DocumentLibraryForm</New>
-</FormTemplates>
-</file>
-
-<file path=customXml/item2.xml><?xml version="1.0" encoding="utf-8"?>
-<p:properties xmlns:p="http://schemas.microsoft.com/office/2006/metadata/properties" xmlns:xsi="http://www.w3.org/2001/XMLSchema-instance" xmlns:pc="http://schemas.microsoft.com/office/infopath/2007/PartnerControls">
-  <documentManagement>
-    <Stage xmlns="f336f4fe-8719-4ea2-b5d6-29b3a580aeb4">In Approval</Stage>
-    <Next_x0020_Stage xmlns="f336f4fe-8719-4ea2-b5d6-29b3a580aeb4">ApproveOrReject</Next_x0020_Stage>
-    <Admin_x0020_Action xmlns="f336f4fe-8719-4ea2-b5d6-29b3a580aeb4" xsi:nil="true"/>
-    <Template_x0020_Category xmlns="f336f4fe-8719-4ea2-b5d6-29b3a580aeb4">Decision Order - DEC</Template_x0020_Category>
-    <Action xmlns="f336f4fe-8719-4ea2-b5d6-29b3a580aeb4" xsi:nil="true"/>
-    <Purpose1 xmlns="f336f4fe-8719-4ea2-b5d6-29b3a580aeb4">SDO order for default Judgment </Purpose1>
-    <Template_x0020_Language xmlns="f336f4fe-8719-4ea2-b5d6-29b3a580aeb4">English - ENG</Template_x0020_Language>
-    <Rename xmlns="f336f4fe-8719-4ea2-b5d6-29b3a580aeb4">true</Rename>
-    <Tornado_x0020_Filename xmlns="f336f4fe-8719-4ea2-b5d6-29b3a580aeb4" xsi:nil="true"/>
-    <Approval_x0020_Request_x0020_Comment xmlns="f336f4fe-8719-4ea2-b5d6-29b3a580aeb4">Default Judgment -SDO  Trial templates, Please approve.Thanks</Approval_x0020_Request_x0020_Comment>
-    <Publication_x0020_Date xmlns="f336f4fe-8719-4ea2-b5d6-29b3a580aeb4">2022-07-24T23:00:00+00:00</Publication_x0020_Date>
-  </documentManagement>
-</p:properties>
-</file>
-
-<file path=customXml/item3.xml><?xml version="1.0" encoding="utf-8"?>
 <ct:contentTypeSchema xmlns:ct="http://schemas.microsoft.com/office/2006/metadata/contentType" xmlns:ma="http://schemas.microsoft.com/office/2006/metadata/properties/metaAttributes" ct:_="" ma:_="" ma:contentTypeName="_CtTemplate" ma:contentTypeID="0x01010064A5FDCCFB03F540B94405305D7DE14F00A4F8B82F7CEF57469A8FE5CEAB7A0EE0" ma:contentTypeVersion="54" ma:contentTypeDescription="Part of Template Management with Site Columns representing custom attributes." ma:contentTypeScope="" ma:versionID="c2ae9af6f2d07f5c87e529250672afb5">
   <xsd:schema xmlns:xsd="http://www.w3.org/2001/XMLSchema" xmlns:xs="http://www.w3.org/2001/XMLSchema" xmlns:p="http://schemas.microsoft.com/office/2006/metadata/properties" xmlns:ns2="f336f4fe-8719-4ea2-b5d6-29b3a580aeb4" xmlns:ns3="b57b892a-dd61-4bba-b372-a8d93da2c7e6" targetNamespace="http://schemas.microsoft.com/office/2006/metadata/properties" ma:root="true" ma:fieldsID="5cc5ae0d05cbe82a12e0833457866b27" ns2:_="" ns3:_="">
     <xsd:import namespace="f336f4fe-8719-4ea2-b5d6-29b3a580aeb4"/>
@@ -9470,25 +8949,34 @@
 </ct:contentTypeSchema>
 </file>
 
-<file path=customXml/itemProps1.xml><?xml version="1.0" encoding="utf-8"?>
-<ds:datastoreItem xmlns:ds="http://schemas.openxmlformats.org/officeDocument/2006/customXml" ds:itemID="{0A291025-B274-4E6B-B6F0-32798DD58C0F}">
-  <ds:schemaRefs>
-    <ds:schemaRef ds:uri="http://schemas.microsoft.com/sharepoint/v3/contenttype/forms"/>
-  </ds:schemaRefs>
-</ds:datastoreItem>
+<file path=customXml/item2.xml><?xml version="1.0" encoding="utf-8"?>
+<p:properties xmlns:p="http://schemas.microsoft.com/office/2006/metadata/properties" xmlns:xsi="http://www.w3.org/2001/XMLSchema-instance" xmlns:pc="http://schemas.microsoft.com/office/infopath/2007/PartnerControls">
+  <documentManagement>
+    <Stage xmlns="f336f4fe-8719-4ea2-b5d6-29b3a580aeb4">In Approval</Stage>
+    <Next_x0020_Stage xmlns="f336f4fe-8719-4ea2-b5d6-29b3a580aeb4">ApproveOrReject</Next_x0020_Stage>
+    <Admin_x0020_Action xmlns="f336f4fe-8719-4ea2-b5d6-29b3a580aeb4" xsi:nil="true"/>
+    <Template_x0020_Category xmlns="f336f4fe-8719-4ea2-b5d6-29b3a580aeb4">Decision Order - DEC</Template_x0020_Category>
+    <Action xmlns="f336f4fe-8719-4ea2-b5d6-29b3a580aeb4" xsi:nil="true"/>
+    <Purpose1 xmlns="f336f4fe-8719-4ea2-b5d6-29b3a580aeb4">SDO order for default Judgment </Purpose1>
+    <Template_x0020_Language xmlns="f336f4fe-8719-4ea2-b5d6-29b3a580aeb4">English - ENG</Template_x0020_Language>
+    <Rename xmlns="f336f4fe-8719-4ea2-b5d6-29b3a580aeb4">true</Rename>
+    <Tornado_x0020_Filename xmlns="f336f4fe-8719-4ea2-b5d6-29b3a580aeb4" xsi:nil="true"/>
+    <Approval_x0020_Request_x0020_Comment xmlns="f336f4fe-8719-4ea2-b5d6-29b3a580aeb4">Default Judgment -SDO  Trial templates, Please approve.Thanks</Approval_x0020_Request_x0020_Comment>
+    <Publication_x0020_Date xmlns="f336f4fe-8719-4ea2-b5d6-29b3a580aeb4">2022-07-24T23:00:00+00:00</Publication_x0020_Date>
+  </documentManagement>
+</p:properties>
 </file>
 
-<file path=customXml/itemProps2.xml><?xml version="1.0" encoding="utf-8"?>
-<ds:datastoreItem xmlns:ds="http://schemas.openxmlformats.org/officeDocument/2006/customXml" ds:itemID="{D0A7C455-9E81-45ED-8320-4509C5952A7F}">
-  <ds:schemaRefs>
-    <ds:schemaRef ds:uri="http://schemas.microsoft.com/office/2006/metadata/properties"/>
-    <ds:schemaRef ds:uri="http://schemas.microsoft.com/office/infopath/2007/PartnerControls"/>
-    <ds:schemaRef ds:uri="f336f4fe-8719-4ea2-b5d6-29b3a580aeb4"/>
-  </ds:schemaRefs>
-</ds:datastoreItem>
+<file path=customXml/item3.xml><?xml version="1.0" encoding="utf-8"?>
+<?mso-contentType ?>
+<FormTemplates xmlns="http://schemas.microsoft.com/sharepoint/v3/contenttype/forms">
+  <Display>DocumentLibraryForm</Display>
+  <Edit>DocumentLibraryForm</Edit>
+  <New>DocumentLibraryForm</New>
+</FormTemplates>
 </file>
 
-<file path=customXml/itemProps3.xml><?xml version="1.0" encoding="utf-8"?>
+<file path=customXml/itemProps1.xml><?xml version="1.0" encoding="utf-8"?>
 <ds:datastoreItem xmlns:ds="http://schemas.openxmlformats.org/officeDocument/2006/customXml" ds:itemID="{5FC536DF-A696-4054-91F6-4D714A03699E}">
   <ds:schemaRefs>
     <ds:schemaRef ds:uri="http://schemas.microsoft.com/office/2006/metadata/contentType"/>
@@ -9507,8 +8995,26 @@
 </ds:datastoreItem>
 </file>
 
+<file path=customXml/itemProps2.xml><?xml version="1.0" encoding="utf-8"?>
+<ds:datastoreItem xmlns:ds="http://schemas.openxmlformats.org/officeDocument/2006/customXml" ds:itemID="{D0A7C455-9E81-45ED-8320-4509C5952A7F}">
+  <ds:schemaRefs>
+    <ds:schemaRef ds:uri="http://schemas.microsoft.com/office/2006/metadata/properties"/>
+    <ds:schemaRef ds:uri="http://schemas.microsoft.com/office/infopath/2007/PartnerControls"/>
+    <ds:schemaRef ds:uri="f336f4fe-8719-4ea2-b5d6-29b3a580aeb4"/>
+  </ds:schemaRefs>
+</ds:datastoreItem>
+</file>
+
+<file path=customXml/itemProps3.xml><?xml version="1.0" encoding="utf-8"?>
+<ds:datastoreItem xmlns:ds="http://schemas.openxmlformats.org/officeDocument/2006/customXml" ds:itemID="{0A291025-B274-4E6B-B6F0-32798DD58C0F}">
+  <ds:schemaRefs>
+    <ds:schemaRef ds:uri="http://schemas.microsoft.com/sharepoint/v3/contenttype/forms"/>
+  </ds:schemaRefs>
+</ds:datastoreItem>
+</file>
+
 <file path=docMetadata/LabelInfo.xml><?xml version="1.0" encoding="utf-8"?>
 <clbl:labelList xmlns:clbl="http://schemas.microsoft.com/office/2020/mipLabelMetadata">
-  <clbl:label id="{95c71a0f-75e1-4c8f-90e2-641c9351dd98}" enabled="1" method="Standard" siteId="{3e0088dc-0629-4ae6-aa8c-813e7a296f50}" contentBits="2" removed="0"/>
+  <clbl:label id="{fa22dce2-39a9-4bf4-a557-7a50b593b56a}" enabled="1" method="Privileged" siteId="{3e0088dc-0629-4ae6-aa8c-813e7a296f50}" contentBits="0" removed="0"/>
 </clbl:labelList>
 </file>
</xml_diff>

<commit_message>
Updated new template for SDO DJ
</commit_message>
<xml_diff>
--- a/docker/docmosis/templates/CV-UNS-DEC-ENG-01228.docx
+++ b/docker/docmosis/templates/CV-UNS-DEC-ENG-01228.docx
@@ -64,14 +64,12 @@
         </w:rPr>
         <w:t xml:space="preserve"> </w:t>
       </w:r>
-      <w:proofErr w:type="spellStart"/>
       <w:r>
         <w:rPr>
           <w:rFonts w:ascii="Tahoma" w:hAnsi="Tahoma" w:cs="Tahoma"/>
         </w:rPr>
         <w:t>caseNumber</w:t>
       </w:r>
-      <w:proofErr w:type="spellEnd"/>
       <w:r>
         <w:rPr>
           <w:rFonts w:ascii="Tahoma" w:hAnsi="Tahoma" w:cs="Tahoma"/>
@@ -101,87 +99,16 @@
           <w:bCs/>
           <w:color w:val="000000" w:themeColor="text1"/>
         </w:rPr>
-        <w:t>&lt;&lt; {</w:t>
-      </w:r>
-      <w:proofErr w:type="spellStart"/>
-      <w:proofErr w:type="gramStart"/>
-      <w:r>
-        <w:rPr>
-          <w:rFonts w:ascii="Arial" w:hAnsi="Arial" w:cs="Arial"/>
+        <w:t xml:space="preserve">&lt;&lt; {dateFormat($nowUTC </w:t>
+      </w:r>
+      <w:r>
+        <w:rPr>
+          <w:rFonts w:ascii="Arial" w:eastAsia="Times New Roman" w:hAnsi="Arial" w:cs="Arial"/>
           <w:b/>
           <w:bCs/>
           <w:color w:val="000000" w:themeColor="text1"/>
         </w:rPr>
-        <w:t>dateFormat</w:t>
-      </w:r>
-      <w:proofErr w:type="spellEnd"/>
-      <w:r>
-        <w:rPr>
-          <w:rFonts w:ascii="Arial" w:hAnsi="Arial" w:cs="Arial"/>
-          <w:b/>
-          <w:bCs/>
-          <w:color w:val="000000" w:themeColor="text1"/>
-        </w:rPr>
-        <w:t>(</w:t>
-      </w:r>
-      <w:proofErr w:type="gramEnd"/>
-      <w:r>
-        <w:rPr>
-          <w:rFonts w:ascii="Arial" w:hAnsi="Arial" w:cs="Arial"/>
-          <w:b/>
-          <w:bCs/>
-          <w:color w:val="000000" w:themeColor="text1"/>
-        </w:rPr>
-        <w:t>$</w:t>
-      </w:r>
-      <w:proofErr w:type="spellStart"/>
-      <w:r>
-        <w:rPr>
-          <w:rFonts w:ascii="Arial" w:hAnsi="Arial" w:cs="Arial"/>
-          <w:b/>
-          <w:bCs/>
-          <w:color w:val="000000" w:themeColor="text1"/>
-        </w:rPr>
-        <w:t>nowUTC</w:t>
-      </w:r>
-      <w:proofErr w:type="spellEnd"/>
-      <w:r>
-        <w:rPr>
-          <w:rFonts w:ascii="Arial" w:hAnsi="Arial" w:cs="Arial"/>
-          <w:b/>
-          <w:bCs/>
-          <w:color w:val="000000" w:themeColor="text1"/>
-        </w:rPr>
-        <w:t xml:space="preserve"> </w:t>
-      </w:r>
-      <w:r>
-        <w:rPr>
-          <w:rFonts w:ascii="Arial" w:eastAsia="Times New Roman" w:hAnsi="Arial" w:cs="Arial"/>
-          <w:b/>
-          <w:bCs/>
-          <w:color w:val="000000" w:themeColor="text1"/>
-        </w:rPr>
-        <w:t xml:space="preserve">,‘d MMMM </w:t>
-      </w:r>
-      <w:proofErr w:type="spellStart"/>
-      <w:r>
-        <w:rPr>
-          <w:rFonts w:ascii="Arial" w:eastAsia="Times New Roman" w:hAnsi="Arial" w:cs="Arial"/>
-          <w:b/>
-          <w:bCs/>
-          <w:color w:val="000000" w:themeColor="text1"/>
-        </w:rPr>
-        <w:t>yyyy</w:t>
-      </w:r>
-      <w:proofErr w:type="spellEnd"/>
-      <w:r>
-        <w:rPr>
-          <w:rFonts w:ascii="Arial" w:eastAsia="Times New Roman" w:hAnsi="Arial" w:cs="Arial"/>
-          <w:b/>
-          <w:bCs/>
-          <w:color w:val="000000" w:themeColor="text1"/>
-        </w:rPr>
-        <w:t>’)}</w:t>
+        <w:t>,‘d MMMM yyyy’)}</w:t>
       </w:r>
       <w:r>
         <w:rPr>
@@ -226,20 +153,26 @@
     </w:p>
     <w:p>
       <w:pPr>
-        <w:pStyle w:val="Heading1"/>
-        <w:spacing w:after="312"/>
-        <w:ind w:left="0" w:right="333" w:firstLine="720"/>
-      </w:pPr>
-      <w:r>
-        <w:t>&lt;&lt;</w:t>
-      </w:r>
-      <w:proofErr w:type="spellStart"/>
-      <w:r>
-        <w:t>judgeNameTitle</w:t>
-      </w:r>
-      <w:proofErr w:type="spellEnd"/>
-      <w:r>
-        <w:t>&gt;&gt;</w:t>
+        <w:jc w:val="center"/>
+        <w:rPr>
+          <w:rFonts w:ascii="Arial" w:hAnsi="Arial" w:cs="Arial"/>
+          <w:b/>
+          <w:bCs/>
+          <w:color w:val="000000" w:themeColor="text1"/>
+          <w:sz w:val="28"/>
+          <w:szCs w:val="28"/>
+        </w:rPr>
+      </w:pPr>
+      <w:r>
+        <w:rPr>
+          <w:rFonts w:ascii="Arial" w:hAnsi="Arial" w:cs="Arial"/>
+          <w:b/>
+          <w:bCs/>
+          <w:color w:val="000000" w:themeColor="text1"/>
+          <w:sz w:val="28"/>
+          <w:szCs w:val="28"/>
+        </w:rPr>
+        <w:t>&lt;&lt;judgeNameTitle&gt;&gt;</w:t>
       </w:r>
     </w:p>
     <w:p>
@@ -670,29 +603,7 @@
           <w:szCs w:val="20"/>
           <w:lang w:val="en-US"/>
         </w:rPr>
-        <w:t xml:space="preserve">ou must comply with the terms imposed upon you by this order otherwise your claim or the </w:t>
-      </w:r>
-      <w:proofErr w:type="spellStart"/>
-      <w:r>
-        <w:rPr>
-          <w:rFonts w:ascii="Arial" w:hAnsi="Arial"/>
-          <w:bCs/>
-          <w:snapToGrid w:val="0"/>
-          <w:szCs w:val="20"/>
-          <w:lang w:val="en-US"/>
-        </w:rPr>
-        <w:t>defence</w:t>
-      </w:r>
-      <w:proofErr w:type="spellEnd"/>
-      <w:r>
-        <w:rPr>
-          <w:rFonts w:ascii="Arial" w:hAnsi="Arial"/>
-          <w:bCs/>
-          <w:snapToGrid w:val="0"/>
-          <w:szCs w:val="20"/>
-          <w:lang w:val="en-US"/>
-        </w:rPr>
-        <w:t xml:space="preserve"> of it is liable to be struck out or some other sanction imposed. If you cannot comply</w:t>
+        <w:t>ou must comply with the terms imposed upon you by this order otherwise your claim or the defence of it is liable to be struck out or some other sanction imposed. If you cannot comply</w:t>
       </w:r>
       <w:r>
         <w:rPr>
@@ -846,14 +757,7 @@
         <w:rPr>
           <w:rFonts w:ascii="Arial" w:hAnsi="Arial" w:cs="Arial"/>
         </w:rPr>
-        <w:t xml:space="preserve">&lt;&lt; </w:t>
-      </w:r>
-      <w:proofErr w:type="spellStart"/>
-      <w:r>
-        <w:rPr>
-          <w:rFonts w:ascii="Arial" w:hAnsi="Arial" w:cs="Arial"/>
-        </w:rPr>
-        <w:t>cs_</w:t>
+        <w:t>&lt;&lt; cs_</w:t>
       </w:r>
       <w:r>
         <w:rPr>
@@ -861,7 +765,6 @@
         </w:rPr>
         <w:t>trialHearingDisputeAddSection</w:t>
       </w:r>
-      <w:proofErr w:type="spellEnd"/>
       <w:r>
         <w:rPr>
           <w:rFonts w:ascii="Arial" w:hAnsi="Arial" w:cs="Arial"/>
@@ -936,7 +839,6 @@
         </w:rPr>
         <w:t xml:space="preserve">&lt;&lt; </w:t>
       </w:r>
-      <w:proofErr w:type="spellStart"/>
       <w:r>
         <w:rPr>
           <w:rFonts w:ascii="Arial" w:hAnsi="Arial" w:cs="Arial"/>
@@ -955,7 +857,6 @@
         </w:rPr>
         <w:t>trialHearingDisputeAddSection</w:t>
       </w:r>
-      <w:proofErr w:type="spellEnd"/>
       <w:r>
         <w:rPr>
           <w:rFonts w:ascii="Arial" w:hAnsi="Arial" w:cs="Arial"/>
@@ -966,14 +867,7 @@
         <w:rPr>
           <w:rFonts w:ascii="Arial" w:hAnsi="Arial" w:cs="Arial"/>
         </w:rPr>
-        <w:t xml:space="preserve">&lt;&lt; </w:t>
-      </w:r>
-      <w:proofErr w:type="spellStart"/>
-      <w:r>
-        <w:rPr>
-          <w:rFonts w:ascii="Arial" w:hAnsi="Arial" w:cs="Arial"/>
-        </w:rPr>
-        <w:t>cs_</w:t>
+        <w:t>&lt;&lt; cs_</w:t>
       </w:r>
       <w:r>
         <w:rPr>
@@ -981,7 +875,6 @@
         </w:rPr>
         <w:t>trialHearingVariationsAddSection</w:t>
       </w:r>
-      <w:proofErr w:type="spellEnd"/>
       <w:r>
         <w:rPr>
           <w:rFonts w:ascii="Arial" w:hAnsi="Arial" w:cs="Arial"/>
@@ -1046,7 +939,6 @@
         </w:rPr>
         <w:t xml:space="preserve">&lt;&lt; </w:t>
       </w:r>
-      <w:proofErr w:type="spellStart"/>
       <w:r>
         <w:rPr>
           <w:rFonts w:ascii="Arial" w:hAnsi="Arial" w:cs="Arial"/>
@@ -1065,19 +957,11 @@
         </w:rPr>
         <w:t>trialHearingVariationsAddSection</w:t>
       </w:r>
-      <w:proofErr w:type="spellEnd"/>
-      <w:r>
-        <w:rPr>
-          <w:rFonts w:ascii="Arial" w:hAnsi="Arial" w:cs="Arial"/>
-        </w:rPr>
-        <w:t xml:space="preserve">&gt;&gt;&lt;&lt; </w:t>
-      </w:r>
-      <w:proofErr w:type="spellStart"/>
-      <w:r>
-        <w:rPr>
-          <w:rFonts w:ascii="Arial" w:hAnsi="Arial" w:cs="Arial"/>
-        </w:rPr>
-        <w:t>cs_</w:t>
+      <w:r>
+        <w:rPr>
+          <w:rFonts w:ascii="Arial" w:hAnsi="Arial" w:cs="Arial"/>
+        </w:rPr>
+        <w:t>&gt;&gt;&lt;&lt; cs_</w:t>
       </w:r>
       <w:r>
         <w:rPr>
@@ -1085,7 +969,6 @@
         </w:rPr>
         <w:t>trialHearingSettlementAddSection</w:t>
       </w:r>
-      <w:proofErr w:type="spellEnd"/>
       <w:r>
         <w:rPr>
           <w:rFonts w:ascii="Arial" w:hAnsi="Arial" w:cs="Arial"/>
@@ -1105,7 +988,6 @@
           <w:rFonts w:ascii="Arial" w:hAnsi="Arial" w:cs="Arial"/>
           <w:b/>
         </w:rPr>
-        <w:lastRenderedPageBreak/>
         <w:t>Settlement</w:t>
       </w:r>
     </w:p>
@@ -1126,21 +1008,8 @@
         <w:rPr>
           <w:rFonts w:ascii="Arial" w:hAnsi="Arial" w:cs="Arial"/>
         </w:rPr>
-        <w:t xml:space="preserve">Each party must inform the Court immediately if the case is settled </w:t>
-      </w:r>
-      <w:proofErr w:type="gramStart"/>
-      <w:r>
-        <w:rPr>
-          <w:rFonts w:ascii="Arial" w:hAnsi="Arial" w:cs="Arial"/>
-        </w:rPr>
-        <w:t>whether or not</w:t>
-      </w:r>
-      <w:proofErr w:type="gramEnd"/>
-      <w:r>
-        <w:rPr>
-          <w:rFonts w:ascii="Arial" w:hAnsi="Arial" w:cs="Arial"/>
-        </w:rPr>
-        <w:t xml:space="preserve"> it is then possible to upload to the Digital Portal a draft consent order to give effect to their agreement.</w:t>
+        <w:lastRenderedPageBreak/>
+        <w:t>Each party must inform the Court immediately if the case is settled whether or not it is then possible to upload to the Digital Portal a draft consent order to give effect to their agreement.</w:t>
       </w:r>
     </w:p>
     <w:p>
@@ -1155,7 +1024,6 @@
         </w:rPr>
         <w:t xml:space="preserve">&lt;&lt; </w:t>
       </w:r>
-      <w:proofErr w:type="spellStart"/>
       <w:r>
         <w:rPr>
           <w:rFonts w:ascii="Arial" w:hAnsi="Arial" w:cs="Arial"/>
@@ -1166,27 +1034,13 @@
         <w:rPr>
           <w:rFonts w:ascii="Arial" w:hAnsi="Arial" w:cs="Arial"/>
         </w:rPr>
-        <w:t>s_trialHearingSettlementAddSection</w:t>
-      </w:r>
-      <w:proofErr w:type="spellEnd"/>
-      <w:r>
-        <w:rPr>
-          <w:rFonts w:ascii="Arial" w:hAnsi="Arial" w:cs="Arial"/>
-        </w:rPr>
-        <w:t>&gt;&gt;</w:t>
-      </w:r>
-      <w:r>
-        <w:rPr>
-          <w:rFonts w:ascii="Arial" w:hAnsi="Arial" w:cs="Arial"/>
-        </w:rPr>
-        <w:t xml:space="preserve">&lt;&lt; </w:t>
-      </w:r>
-      <w:proofErr w:type="spellStart"/>
-      <w:r>
-        <w:rPr>
-          <w:rFonts w:ascii="Arial" w:hAnsi="Arial" w:cs="Arial"/>
-        </w:rPr>
-        <w:t>cs_</w:t>
+        <w:t>s_trialHearingSettlementAddSection&gt;&gt;</w:t>
+      </w:r>
+      <w:r>
+        <w:rPr>
+          <w:rFonts w:ascii="Arial" w:hAnsi="Arial" w:cs="Arial"/>
+        </w:rPr>
+        <w:t>&lt;&lt; cs_</w:t>
       </w:r>
       <w:r>
         <w:rPr>
@@ -1194,7 +1048,6 @@
         </w:rPr>
         <w:t>trialHearingDisclosureOfDocumentsDJAddSection</w:t>
       </w:r>
-      <w:proofErr w:type="spellEnd"/>
       <w:r>
         <w:rPr>
           <w:rFonts w:ascii="Arial" w:hAnsi="Arial" w:cs="Arial"/>
@@ -1261,28 +1114,8 @@
           <w:b/>
           <w:bCs/>
         </w:rPr>
-        <w:t>&lt;&lt; {</w:t>
-      </w:r>
-      <w:proofErr w:type="spellStart"/>
-      <w:proofErr w:type="gramStart"/>
-      <w:r>
-        <w:rPr>
-          <w:rFonts w:ascii="Arial" w:hAnsi="Arial" w:cs="Arial"/>
-          <w:b/>
-          <w:bCs/>
-        </w:rPr>
-        <w:t>dateFormat</w:t>
-      </w:r>
-      <w:proofErr w:type="spellEnd"/>
-      <w:r>
-        <w:rPr>
-          <w:rFonts w:ascii="Arial" w:hAnsi="Arial" w:cs="Arial"/>
-          <w:b/>
-          <w:bCs/>
-        </w:rPr>
-        <w:t>(</w:t>
-      </w:r>
-      <w:proofErr w:type="gramEnd"/>
+        <w:t>&lt;&lt; {dateFormat(</w:t>
+      </w:r>
       <w:r>
         <w:rPr>
           <w:rFonts w:ascii="Arial" w:hAnsi="Arial" w:cs="Arial"/>
@@ -1297,43 +1130,7 @@
           <w:b/>
           <w:bCs/>
         </w:rPr>
-        <w:t xml:space="preserve">, ‘dd MMMM </w:t>
-      </w:r>
-      <w:proofErr w:type="spellStart"/>
-      <w:r>
-        <w:rPr>
-          <w:rFonts w:ascii="Arial" w:hAnsi="Arial" w:cs="Arial"/>
-          <w:b/>
-          <w:bCs/>
-        </w:rPr>
-        <w:t>yyyy</w:t>
-      </w:r>
-      <w:proofErr w:type="spellEnd"/>
-      <w:r>
-        <w:rPr>
-          <w:rFonts w:ascii="Arial" w:hAnsi="Arial" w:cs="Arial"/>
-          <w:b/>
-          <w:bCs/>
-        </w:rPr>
-        <w:t>’, ‘</w:t>
-      </w:r>
-      <w:proofErr w:type="spellStart"/>
-      <w:r>
-        <w:rPr>
-          <w:rFonts w:ascii="Arial" w:hAnsi="Arial" w:cs="Arial"/>
-          <w:b/>
-          <w:bCs/>
-        </w:rPr>
-        <w:t>yyyy</w:t>
-      </w:r>
-      <w:proofErr w:type="spellEnd"/>
-      <w:r>
-        <w:rPr>
-          <w:rFonts w:ascii="Arial" w:hAnsi="Arial" w:cs="Arial"/>
-          <w:b/>
-          <w:bCs/>
-        </w:rPr>
-        <w:t>-MM-dd’)}&gt;&gt;.</w:t>
+        <w:t>, ‘dd MMMM yyyy’, ‘yyyy-MM-dd’)}&gt;&gt;.</w:t>
       </w:r>
     </w:p>
     <w:p>
@@ -1373,28 +1170,8 @@
           <w:b/>
           <w:bCs/>
         </w:rPr>
-        <w:t>&lt;&lt; {</w:t>
-      </w:r>
-      <w:proofErr w:type="spellStart"/>
-      <w:proofErr w:type="gramStart"/>
-      <w:r>
-        <w:rPr>
-          <w:rFonts w:ascii="Arial" w:hAnsi="Arial" w:cs="Arial"/>
-          <w:b/>
-          <w:bCs/>
-        </w:rPr>
-        <w:t>dateFormat</w:t>
-      </w:r>
-      <w:proofErr w:type="spellEnd"/>
-      <w:r>
-        <w:rPr>
-          <w:rFonts w:ascii="Arial" w:hAnsi="Arial" w:cs="Arial"/>
-          <w:b/>
-          <w:bCs/>
-        </w:rPr>
-        <w:t>(</w:t>
-      </w:r>
-      <w:proofErr w:type="gramEnd"/>
+        <w:t>&lt;&lt; {dateFormat(</w:t>
+      </w:r>
       <w:r>
         <w:rPr>
           <w:rFonts w:ascii="Arial" w:hAnsi="Arial" w:cs="Arial"/>
@@ -1409,43 +1186,7 @@
           <w:b/>
           <w:bCs/>
         </w:rPr>
-        <w:t xml:space="preserve">2, ‘dd MMMM </w:t>
-      </w:r>
-      <w:proofErr w:type="spellStart"/>
-      <w:r>
-        <w:rPr>
-          <w:rFonts w:ascii="Arial" w:hAnsi="Arial" w:cs="Arial"/>
-          <w:b/>
-          <w:bCs/>
-        </w:rPr>
-        <w:t>yyyy</w:t>
-      </w:r>
-      <w:proofErr w:type="spellEnd"/>
-      <w:r>
-        <w:rPr>
-          <w:rFonts w:ascii="Arial" w:hAnsi="Arial" w:cs="Arial"/>
-          <w:b/>
-          <w:bCs/>
-        </w:rPr>
-        <w:t>’, ‘</w:t>
-      </w:r>
-      <w:proofErr w:type="spellStart"/>
-      <w:r>
-        <w:rPr>
-          <w:rFonts w:ascii="Arial" w:hAnsi="Arial" w:cs="Arial"/>
-          <w:b/>
-          <w:bCs/>
-        </w:rPr>
-        <w:t>yyyy</w:t>
-      </w:r>
-      <w:proofErr w:type="spellEnd"/>
-      <w:r>
-        <w:rPr>
-          <w:rFonts w:ascii="Arial" w:hAnsi="Arial" w:cs="Arial"/>
-          <w:b/>
-          <w:bCs/>
-        </w:rPr>
-        <w:t>-MM-dd’)}&gt;&gt;.</w:t>
+        <w:t>2, ‘dd MMMM yyyy’, ‘yyyy-MM-dd’)}&gt;&gt;.</w:t>
       </w:r>
       <w:r>
         <w:rPr>
@@ -1515,28 +1256,8 @@
           <w:b/>
           <w:bCs/>
         </w:rPr>
-        <w:t>&lt;&lt; {</w:t>
-      </w:r>
-      <w:proofErr w:type="spellStart"/>
-      <w:proofErr w:type="gramStart"/>
-      <w:r>
-        <w:rPr>
-          <w:rFonts w:ascii="Arial" w:hAnsi="Arial" w:cs="Arial"/>
-          <w:b/>
-          <w:bCs/>
-        </w:rPr>
-        <w:t>dateFormat</w:t>
-      </w:r>
-      <w:proofErr w:type="spellEnd"/>
-      <w:r>
-        <w:rPr>
-          <w:rFonts w:ascii="Arial" w:hAnsi="Arial" w:cs="Arial"/>
-          <w:b/>
-          <w:bCs/>
-        </w:rPr>
-        <w:t>(</w:t>
-      </w:r>
-      <w:proofErr w:type="gramEnd"/>
+        <w:t>&lt;&lt; {dateFormat(</w:t>
+      </w:r>
       <w:r>
         <w:rPr>
           <w:rFonts w:ascii="Arial" w:hAnsi="Arial" w:cs="Arial"/>
@@ -1551,43 +1272,7 @@
           <w:b/>
           <w:bCs/>
         </w:rPr>
-        <w:t xml:space="preserve">3, ‘dd MMMM </w:t>
-      </w:r>
-      <w:proofErr w:type="spellStart"/>
-      <w:r>
-        <w:rPr>
-          <w:rFonts w:ascii="Arial" w:hAnsi="Arial" w:cs="Arial"/>
-          <w:b/>
-          <w:bCs/>
-        </w:rPr>
-        <w:t>yyyy</w:t>
-      </w:r>
-      <w:proofErr w:type="spellEnd"/>
-      <w:r>
-        <w:rPr>
-          <w:rFonts w:ascii="Arial" w:hAnsi="Arial" w:cs="Arial"/>
-          <w:b/>
-          <w:bCs/>
-        </w:rPr>
-        <w:t>’, ‘</w:t>
-      </w:r>
-      <w:proofErr w:type="spellStart"/>
-      <w:r>
-        <w:rPr>
-          <w:rFonts w:ascii="Arial" w:hAnsi="Arial" w:cs="Arial"/>
-          <w:b/>
-          <w:bCs/>
-        </w:rPr>
-        <w:t>yyyy</w:t>
-      </w:r>
-      <w:proofErr w:type="spellEnd"/>
-      <w:r>
-        <w:rPr>
-          <w:rFonts w:ascii="Arial" w:hAnsi="Arial" w:cs="Arial"/>
-          <w:b/>
-          <w:bCs/>
-        </w:rPr>
-        <w:t>-MM-dd’)}&gt;&gt;.</w:t>
+        <w:t>3, ‘dd MMMM yyyy’, ‘yyyy-MM-dd’)}&gt;&gt;.</w:t>
       </w:r>
     </w:p>
     <w:p>
@@ -1602,7 +1287,6 @@
         </w:rPr>
         <w:t>&lt;&lt;</w:t>
       </w:r>
-      <w:proofErr w:type="spellStart"/>
       <w:r>
         <w:rPr>
           <w:rFonts w:ascii="Arial" w:hAnsi="Arial" w:cs="Arial"/>
@@ -1613,27 +1297,13 @@
         <w:rPr>
           <w:rFonts w:ascii="Arial" w:hAnsi="Arial" w:cs="Arial"/>
         </w:rPr>
-        <w:t>s_trialHearingDisclosureOfDocumentsDJAddSection</w:t>
-      </w:r>
-      <w:proofErr w:type="spellEnd"/>
-      <w:r>
-        <w:rPr>
-          <w:rFonts w:ascii="Arial" w:hAnsi="Arial" w:cs="Arial"/>
-        </w:rPr>
-        <w:t>&gt;&gt;</w:t>
-      </w:r>
-      <w:r>
-        <w:rPr>
-          <w:rFonts w:ascii="Arial" w:hAnsi="Arial" w:cs="Arial"/>
-        </w:rPr>
-        <w:t xml:space="preserve">&lt;&lt; </w:t>
-      </w:r>
-      <w:proofErr w:type="spellStart"/>
-      <w:r>
-        <w:rPr>
-          <w:rFonts w:ascii="Arial" w:hAnsi="Arial" w:cs="Arial"/>
-        </w:rPr>
-        <w:t>cs_</w:t>
+        <w:t>s_trialHearingDisclosureOfDocumentsDJAddSection&gt;&gt;</w:t>
+      </w:r>
+      <w:r>
+        <w:rPr>
+          <w:rFonts w:ascii="Arial" w:hAnsi="Arial" w:cs="Arial"/>
+        </w:rPr>
+        <w:t>&lt;&lt; cs_</w:t>
       </w:r>
       <w:r>
         <w:rPr>
@@ -1641,7 +1311,6 @@
         </w:rPr>
         <w:t>trialHearingWitnessOfFactDJAddSection</w:t>
       </w:r>
-      <w:proofErr w:type="spellEnd"/>
       <w:r>
         <w:rPr>
           <w:rFonts w:ascii="Arial" w:hAnsi="Arial" w:cs="Arial"/>
@@ -1911,43 +1580,15 @@
           <w:b/>
           <w:bCs/>
         </w:rPr>
-        <w:t>&lt;</w:t>
-      </w:r>
-      <w:proofErr w:type="gramStart"/>
-      <w:r>
-        <w:rPr>
-          <w:rFonts w:ascii="Arial" w:hAnsi="Arial" w:cs="Arial"/>
-          <w:b/>
-          <w:bCs/>
-        </w:rPr>
-        <w:t>&lt;</w:t>
-      </w:r>
-      <w:r>
-        <w:rPr>
-          <w:rFonts w:ascii="Arial" w:hAnsi="Arial" w:cs="Arial"/>
-          <w:b/>
-          <w:bCs/>
-        </w:rPr>
-        <w:t>{</w:t>
-      </w:r>
-      <w:proofErr w:type="spellStart"/>
-      <w:proofErr w:type="gramEnd"/>
-      <w:r>
-        <w:rPr>
-          <w:rFonts w:ascii="Arial" w:hAnsi="Arial" w:cs="Arial"/>
-          <w:b/>
-          <w:bCs/>
-        </w:rPr>
-        <w:t>dateFormat</w:t>
-      </w:r>
-      <w:proofErr w:type="spellEnd"/>
-      <w:r>
-        <w:rPr>
-          <w:rFonts w:ascii="Arial" w:hAnsi="Arial" w:cs="Arial"/>
-          <w:b/>
-          <w:bCs/>
-        </w:rPr>
-        <w:t>(</w:t>
+        <w:t>&lt;&lt;</w:t>
+      </w:r>
+      <w:r>
+        <w:rPr>
+          <w:rFonts w:ascii="Arial" w:hAnsi="Arial" w:cs="Arial"/>
+          <w:b/>
+          <w:bCs/>
+        </w:rPr>
+        <w:t>{dateFormat(</w:t>
       </w:r>
       <w:r>
         <w:rPr>
@@ -1963,43 +1604,7 @@
           <w:b/>
           <w:bCs/>
         </w:rPr>
-        <w:t xml:space="preserve">, ‘dd MMMM </w:t>
-      </w:r>
-      <w:proofErr w:type="spellStart"/>
-      <w:r>
-        <w:rPr>
-          <w:rFonts w:ascii="Arial" w:hAnsi="Arial" w:cs="Arial"/>
-          <w:b/>
-          <w:bCs/>
-        </w:rPr>
-        <w:t>yyyy</w:t>
-      </w:r>
-      <w:proofErr w:type="spellEnd"/>
-      <w:r>
-        <w:rPr>
-          <w:rFonts w:ascii="Arial" w:hAnsi="Arial" w:cs="Arial"/>
-          <w:b/>
-          <w:bCs/>
-        </w:rPr>
-        <w:t>’, ‘</w:t>
-      </w:r>
-      <w:proofErr w:type="spellStart"/>
-      <w:r>
-        <w:rPr>
-          <w:rFonts w:ascii="Arial" w:hAnsi="Arial" w:cs="Arial"/>
-          <w:b/>
-          <w:bCs/>
-        </w:rPr>
-        <w:t>yyyy</w:t>
-      </w:r>
-      <w:proofErr w:type="spellEnd"/>
-      <w:r>
-        <w:rPr>
-          <w:rFonts w:ascii="Arial" w:hAnsi="Arial" w:cs="Arial"/>
-          <w:b/>
-          <w:bCs/>
-        </w:rPr>
-        <w:t>-MM-dd’)}&gt;&gt;.</w:t>
+        <w:t>, ‘dd MMMM yyyy’, ‘yyyy-MM-dd’)}&gt;&gt;.</w:t>
       </w:r>
     </w:p>
     <w:p>
@@ -2051,41 +1656,13 @@
         <w:rPr>
           <w:rFonts w:ascii="Arial" w:hAnsi="Arial" w:cs="Arial"/>
         </w:rPr>
-        <w:t xml:space="preserve">&lt;&lt; </w:t>
-      </w:r>
-      <w:proofErr w:type="spellStart"/>
-      <w:r>
-        <w:rPr>
-          <w:rFonts w:ascii="Arial" w:hAnsi="Arial" w:cs="Arial"/>
-        </w:rPr>
-        <w:t>es_trialHearingWitnessOfFactDJAddSection</w:t>
-      </w:r>
-      <w:proofErr w:type="spellEnd"/>
-      <w:r>
-        <w:rPr>
-          <w:rFonts w:ascii="Arial" w:hAnsi="Arial" w:cs="Arial"/>
-        </w:rPr>
-        <w:t>&gt;&gt;</w:t>
-      </w:r>
-      <w:r>
-        <w:rPr>
-          <w:rFonts w:ascii="Arial" w:hAnsi="Arial" w:cs="Arial"/>
-        </w:rPr>
-        <w:t xml:space="preserve">&lt;&lt; </w:t>
-      </w:r>
-      <w:proofErr w:type="spellStart"/>
-      <w:r>
-        <w:rPr>
-          <w:rFonts w:ascii="Arial" w:hAnsi="Arial" w:cs="Arial"/>
-        </w:rPr>
-        <w:t>cs_trialHearingSchedulesOfLossDJAddSection</w:t>
-      </w:r>
-      <w:proofErr w:type="spellEnd"/>
-      <w:r>
-        <w:rPr>
-          <w:rFonts w:ascii="Arial" w:hAnsi="Arial" w:cs="Arial"/>
-        </w:rPr>
-        <w:t>&gt;&gt;</w:t>
+        <w:t>&lt;&lt; es_trialHearingWitnessOfFactDJAddSection&gt;&gt;</w:t>
+      </w:r>
+      <w:r>
+        <w:rPr>
+          <w:rFonts w:ascii="Arial" w:hAnsi="Arial" w:cs="Arial"/>
+        </w:rPr>
+        <w:t>&lt;&lt; cs_trialHearingSchedulesOfLossDJAddSection&gt;&gt;</w:t>
       </w:r>
     </w:p>
     <w:p>
@@ -2146,28 +1723,8 @@
           <w:b/>
           <w:bCs/>
         </w:rPr>
-        <w:t>&lt;&lt; {</w:t>
-      </w:r>
-      <w:proofErr w:type="spellStart"/>
-      <w:proofErr w:type="gramStart"/>
-      <w:r>
-        <w:rPr>
-          <w:rFonts w:ascii="Arial" w:hAnsi="Arial" w:cs="Arial"/>
-          <w:b/>
-          <w:bCs/>
-        </w:rPr>
-        <w:t>dateFormat</w:t>
-      </w:r>
-      <w:proofErr w:type="spellEnd"/>
-      <w:r>
-        <w:rPr>
-          <w:rFonts w:ascii="Arial" w:hAnsi="Arial" w:cs="Arial"/>
-          <w:b/>
-          <w:bCs/>
-        </w:rPr>
-        <w:t>(</w:t>
-      </w:r>
-      <w:proofErr w:type="gramEnd"/>
+        <w:t>&lt;&lt; {dateFormat(</w:t>
+      </w:r>
       <w:r>
         <w:rPr>
           <w:rFonts w:ascii="Arial" w:hAnsi="Arial" w:cs="Arial"/>
@@ -2182,43 +1739,7 @@
           <w:b/>
           <w:bCs/>
         </w:rPr>
-        <w:t xml:space="preserve">, ‘dd MMMM </w:t>
-      </w:r>
-      <w:proofErr w:type="spellStart"/>
-      <w:r>
-        <w:rPr>
-          <w:rFonts w:ascii="Arial" w:hAnsi="Arial" w:cs="Arial"/>
-          <w:b/>
-          <w:bCs/>
-        </w:rPr>
-        <w:t>yyyy</w:t>
-      </w:r>
-      <w:proofErr w:type="spellEnd"/>
-      <w:r>
-        <w:rPr>
-          <w:rFonts w:ascii="Arial" w:hAnsi="Arial" w:cs="Arial"/>
-          <w:b/>
-          <w:bCs/>
-        </w:rPr>
-        <w:t>’, ‘</w:t>
-      </w:r>
-      <w:proofErr w:type="spellStart"/>
-      <w:r>
-        <w:rPr>
-          <w:rFonts w:ascii="Arial" w:hAnsi="Arial" w:cs="Arial"/>
-          <w:b/>
-          <w:bCs/>
-        </w:rPr>
-        <w:t>yyyy</w:t>
-      </w:r>
-      <w:proofErr w:type="spellEnd"/>
-      <w:r>
-        <w:rPr>
-          <w:rFonts w:ascii="Arial" w:hAnsi="Arial" w:cs="Arial"/>
-          <w:b/>
-          <w:bCs/>
-        </w:rPr>
-        <w:t>-MM-dd’)}&gt;&gt;.</w:t>
+        <w:t>, ‘dd MMMM yyyy’, ‘yyyy-MM-dd’)}&gt;&gt;.</w:t>
       </w:r>
     </w:p>
     <w:p>
@@ -2264,28 +1785,8 @@
           <w:b/>
           <w:bCs/>
         </w:rPr>
-        <w:t>&lt;&lt; {</w:t>
-      </w:r>
-      <w:proofErr w:type="spellStart"/>
-      <w:proofErr w:type="gramStart"/>
-      <w:r>
-        <w:rPr>
-          <w:rFonts w:ascii="Arial" w:hAnsi="Arial" w:cs="Arial"/>
-          <w:b/>
-          <w:bCs/>
-        </w:rPr>
-        <w:t>dateFormat</w:t>
-      </w:r>
-      <w:proofErr w:type="spellEnd"/>
-      <w:r>
-        <w:rPr>
-          <w:rFonts w:ascii="Arial" w:hAnsi="Arial" w:cs="Arial"/>
-          <w:b/>
-          <w:bCs/>
-        </w:rPr>
-        <w:t>(</w:t>
-      </w:r>
-      <w:proofErr w:type="gramEnd"/>
+        <w:t>&lt;&lt; {dateFormat(</w:t>
+      </w:r>
       <w:r>
         <w:rPr>
           <w:rFonts w:ascii="Arial" w:hAnsi="Arial" w:cs="Arial"/>
@@ -2308,43 +1809,7 @@
           <w:b/>
           <w:bCs/>
         </w:rPr>
-        <w:t xml:space="preserve">, ‘dd MMMM </w:t>
-      </w:r>
-      <w:proofErr w:type="spellStart"/>
-      <w:r>
-        <w:rPr>
-          <w:rFonts w:ascii="Arial" w:hAnsi="Arial" w:cs="Arial"/>
-          <w:b/>
-          <w:bCs/>
-        </w:rPr>
-        <w:t>yyyy</w:t>
-      </w:r>
-      <w:proofErr w:type="spellEnd"/>
-      <w:r>
-        <w:rPr>
-          <w:rFonts w:ascii="Arial" w:hAnsi="Arial" w:cs="Arial"/>
-          <w:b/>
-          <w:bCs/>
-        </w:rPr>
-        <w:t>’, ‘</w:t>
-      </w:r>
-      <w:proofErr w:type="spellStart"/>
-      <w:r>
-        <w:rPr>
-          <w:rFonts w:ascii="Arial" w:hAnsi="Arial" w:cs="Arial"/>
-          <w:b/>
-          <w:bCs/>
-        </w:rPr>
-        <w:t>yyyy</w:t>
-      </w:r>
-      <w:proofErr w:type="spellEnd"/>
-      <w:r>
-        <w:rPr>
-          <w:rFonts w:ascii="Arial" w:hAnsi="Arial" w:cs="Arial"/>
-          <w:b/>
-          <w:bCs/>
-        </w:rPr>
-        <w:t>-MM-dd’)}&gt;&gt;.</w:t>
+        <w:t>, ‘dd MMMM yyyy’, ‘yyyy-MM-dd’)}&gt;&gt;.</w:t>
       </w:r>
     </w:p>
     <w:p>
@@ -2397,7 +1862,6 @@
         </w:rPr>
         <w:t xml:space="preserve">&lt;&lt; </w:t>
       </w:r>
-      <w:proofErr w:type="spellStart"/>
       <w:r>
         <w:rPr>
           <w:rFonts w:ascii="Arial" w:hAnsi="Arial" w:cs="Arial"/>
@@ -2408,27 +1872,13 @@
         <w:rPr>
           <w:rFonts w:ascii="Arial" w:hAnsi="Arial" w:cs="Arial"/>
         </w:rPr>
-        <w:t>s_trialHearingSchedulesOfLossDJAddSection</w:t>
-      </w:r>
-      <w:proofErr w:type="spellEnd"/>
-      <w:r>
-        <w:rPr>
-          <w:rFonts w:ascii="Arial" w:hAnsi="Arial" w:cs="Arial"/>
-        </w:rPr>
-        <w:t>&gt;&gt;</w:t>
-      </w:r>
-      <w:r>
-        <w:rPr>
-          <w:rFonts w:ascii="Arial" w:hAnsi="Arial" w:cs="Arial"/>
-        </w:rPr>
-        <w:t xml:space="preserve">&lt;&lt; </w:t>
-      </w:r>
-      <w:proofErr w:type="spellStart"/>
-      <w:r>
-        <w:rPr>
-          <w:rFonts w:ascii="Arial" w:hAnsi="Arial" w:cs="Arial"/>
-        </w:rPr>
-        <w:t>cs_</w:t>
+        <w:t>s_trialHearingSchedulesOfLossDJAddSection&gt;&gt;</w:t>
+      </w:r>
+      <w:r>
+        <w:rPr>
+          <w:rFonts w:ascii="Arial" w:hAnsi="Arial" w:cs="Arial"/>
+        </w:rPr>
+        <w:t>&lt;&lt; cs_</w:t>
       </w:r>
       <w:r>
         <w:rPr>
@@ -2436,7 +1886,6 @@
         </w:rPr>
         <w:t>trialHearingCostsAddSection</w:t>
       </w:r>
-      <w:proofErr w:type="spellEnd"/>
       <w:r>
         <w:rPr>
           <w:rFonts w:ascii="Arial" w:hAnsi="Arial" w:cs="Arial"/>
@@ -2493,73 +1942,63 @@
         <w:rPr>
           <w:rFonts w:ascii="Arial" w:hAnsi="Arial" w:cs="Arial"/>
         </w:rPr>
+        <w:t xml:space="preserve">&lt;&lt; </w:t>
+      </w:r>
+      <w:r>
+        <w:rPr>
+          <w:rFonts w:ascii="Arial" w:hAnsi="Arial" w:cs="Arial"/>
+        </w:rPr>
+        <w:t>e</w:t>
+      </w:r>
+      <w:r>
+        <w:rPr>
+          <w:rFonts w:ascii="Arial" w:hAnsi="Arial" w:cs="Arial"/>
+        </w:rPr>
+        <w:t>s_trialHearingCostsAddSection&gt;&gt;</w:t>
+      </w:r>
+      <w:r>
+        <w:rPr>
+          <w:rFonts w:ascii="Arial" w:hAnsi="Arial" w:cs="Arial"/>
+        </w:rPr>
+        <w:t xml:space="preserve">&lt;&lt; </w:t>
+      </w:r>
+      <w:r>
+        <w:rPr>
+          <w:rFonts w:ascii="Arial" w:hAnsi="Arial" w:cs="Arial"/>
+        </w:rPr>
+        <w:t>c</w:t>
+      </w:r>
+      <w:r>
+        <w:rPr>
+          <w:rFonts w:ascii="Arial" w:hAnsi="Arial" w:cs="Arial"/>
+        </w:rPr>
+        <w:t>s_</w:t>
+      </w:r>
+      <w:r>
+        <w:rPr>
+          <w:rFonts w:ascii="Arial" w:hAnsi="Arial" w:cs="Arial"/>
+        </w:rPr>
+        <w:t>trialHearingTrialDJAddSection</w:t>
+      </w:r>
+      <w:r>
+        <w:rPr>
+          <w:rFonts w:ascii="Arial" w:hAnsi="Arial" w:cs="Arial"/>
+        </w:rPr>
+        <w:t>&gt;&gt;</w:t>
+      </w:r>
+    </w:p>
+    <w:p>
+      <w:pPr>
+        <w:rPr>
+          <w:rFonts w:ascii="Arial" w:hAnsi="Arial" w:cs="Arial"/>
+        </w:rPr>
+      </w:pPr>
+      <w:r>
+        <w:rPr>
+          <w:rFonts w:ascii="Arial" w:hAnsi="Arial" w:cs="Arial"/>
+          <w:b/>
+        </w:rPr>
         <w:lastRenderedPageBreak/>
-        <w:t xml:space="preserve">&lt;&lt; </w:t>
-      </w:r>
-      <w:proofErr w:type="spellStart"/>
-      <w:r>
-        <w:rPr>
-          <w:rFonts w:ascii="Arial" w:hAnsi="Arial" w:cs="Arial"/>
-        </w:rPr>
-        <w:t>e</w:t>
-      </w:r>
-      <w:r>
-        <w:rPr>
-          <w:rFonts w:ascii="Arial" w:hAnsi="Arial" w:cs="Arial"/>
-        </w:rPr>
-        <w:t>s_trialHearingCostsAddSection</w:t>
-      </w:r>
-      <w:proofErr w:type="spellEnd"/>
-      <w:r>
-        <w:rPr>
-          <w:rFonts w:ascii="Arial" w:hAnsi="Arial" w:cs="Arial"/>
-        </w:rPr>
-        <w:t>&gt;&gt;</w:t>
-      </w:r>
-      <w:r>
-        <w:rPr>
-          <w:rFonts w:ascii="Arial" w:hAnsi="Arial" w:cs="Arial"/>
-        </w:rPr>
-        <w:t xml:space="preserve">&lt;&lt; </w:t>
-      </w:r>
-      <w:proofErr w:type="spellStart"/>
-      <w:r>
-        <w:rPr>
-          <w:rFonts w:ascii="Arial" w:hAnsi="Arial" w:cs="Arial"/>
-        </w:rPr>
-        <w:t>c</w:t>
-      </w:r>
-      <w:r>
-        <w:rPr>
-          <w:rFonts w:ascii="Arial" w:hAnsi="Arial" w:cs="Arial"/>
-        </w:rPr>
-        <w:t>s_</w:t>
-      </w:r>
-      <w:r>
-        <w:rPr>
-          <w:rFonts w:ascii="Arial" w:hAnsi="Arial" w:cs="Arial"/>
-        </w:rPr>
-        <w:t>trialHearingTrialDJAddSection</w:t>
-      </w:r>
-      <w:proofErr w:type="spellEnd"/>
-      <w:r>
-        <w:rPr>
-          <w:rFonts w:ascii="Arial" w:hAnsi="Arial" w:cs="Arial"/>
-        </w:rPr>
-        <w:t>&gt;&gt;</w:t>
-      </w:r>
-    </w:p>
-    <w:p>
-      <w:pPr>
-        <w:rPr>
-          <w:rFonts w:ascii="Arial" w:hAnsi="Arial" w:cs="Arial"/>
-        </w:rPr>
-      </w:pPr>
-      <w:r>
-        <w:rPr>
-          <w:rFonts w:ascii="Arial" w:hAnsi="Arial" w:cs="Arial"/>
-          <w:b/>
-        </w:rPr>
         <w:t>Trial</w:t>
       </w:r>
     </w:p>
@@ -2593,28 +2032,8 @@
           <w:b/>
           <w:bCs/>
         </w:rPr>
-        <w:t>&lt;&lt; {</w:t>
-      </w:r>
-      <w:proofErr w:type="spellStart"/>
-      <w:proofErr w:type="gramStart"/>
-      <w:r>
-        <w:rPr>
-          <w:rFonts w:ascii="Arial" w:hAnsi="Arial" w:cs="Arial"/>
-          <w:b/>
-          <w:bCs/>
-        </w:rPr>
-        <w:t>dateFormat</w:t>
-      </w:r>
-      <w:proofErr w:type="spellEnd"/>
-      <w:r>
-        <w:rPr>
-          <w:rFonts w:ascii="Arial" w:hAnsi="Arial" w:cs="Arial"/>
-          <w:b/>
-          <w:bCs/>
-        </w:rPr>
-        <w:t>(</w:t>
-      </w:r>
-      <w:proofErr w:type="gramEnd"/>
+        <w:t>&lt;&lt; {dateFormat(</w:t>
+      </w:r>
       <w:r>
         <w:rPr>
           <w:rFonts w:ascii="Arial" w:hAnsi="Arial" w:cs="Arial"/>
@@ -2653,43 +2072,7 @@
           <w:b/>
           <w:bCs/>
         </w:rPr>
-        <w:t xml:space="preserve"> ‘dd MMMM </w:t>
-      </w:r>
-      <w:proofErr w:type="spellStart"/>
-      <w:r>
-        <w:rPr>
-          <w:rFonts w:ascii="Arial" w:hAnsi="Arial" w:cs="Arial"/>
-          <w:b/>
-          <w:bCs/>
-        </w:rPr>
-        <w:t>yyyy</w:t>
-      </w:r>
-      <w:proofErr w:type="spellEnd"/>
-      <w:r>
-        <w:rPr>
-          <w:rFonts w:ascii="Arial" w:hAnsi="Arial" w:cs="Arial"/>
-          <w:b/>
-          <w:bCs/>
-        </w:rPr>
-        <w:t>’, ‘</w:t>
-      </w:r>
-      <w:proofErr w:type="spellStart"/>
-      <w:r>
-        <w:rPr>
-          <w:rFonts w:ascii="Arial" w:hAnsi="Arial" w:cs="Arial"/>
-          <w:b/>
-          <w:bCs/>
-        </w:rPr>
-        <w:t>yyyy</w:t>
-      </w:r>
-      <w:proofErr w:type="spellEnd"/>
-      <w:r>
-        <w:rPr>
-          <w:rFonts w:ascii="Arial" w:hAnsi="Arial" w:cs="Arial"/>
-          <w:b/>
-          <w:bCs/>
-        </w:rPr>
-        <w:t>-MM-dd’)}&gt;&gt;</w:t>
+        <w:t xml:space="preserve"> ‘dd MMMM yyyy’, ‘yyyy-MM-dd’)}&gt;&gt;</w:t>
       </w:r>
       <w:r>
         <w:rPr>
@@ -2717,7 +2100,6 @@
         </w:rPr>
         <w:t>&lt;&lt;{</w:t>
       </w:r>
-      <w:proofErr w:type="spellStart"/>
       <w:r>
         <w:rPr>
           <w:rFonts w:ascii="Arial" w:hAnsi="Arial" w:cs="Arial"/>
@@ -2726,7 +2108,6 @@
         </w:rPr>
         <w:t>trialHearingTimeEstimateDJ</w:t>
       </w:r>
-      <w:proofErr w:type="spellEnd"/>
       <w:r>
         <w:rPr>
           <w:rFonts w:ascii="Arial" w:hAnsi="Arial" w:cs="Arial"/>
@@ -2844,36 +2225,21 @@
         <w:rPr>
           <w:rFonts w:ascii="Arial" w:hAnsi="Arial" w:cs="Arial"/>
         </w:rPr>
+        <w:t>&lt;&lt; typeBundleInfo &gt;&gt;</w:t>
+      </w:r>
+    </w:p>
+    <w:p>
+      <w:pPr>
+        <w:rPr>
+          <w:rFonts w:ascii="Arial" w:hAnsi="Arial" w:cs="Arial"/>
+        </w:rPr>
+      </w:pPr>
+      <w:r>
+        <w:rPr>
+          <w:rFonts w:ascii="Arial" w:hAnsi="Arial" w:cs="Arial"/>
+        </w:rPr>
         <w:t xml:space="preserve">&lt;&lt; </w:t>
       </w:r>
-      <w:proofErr w:type="spellStart"/>
-      <w:r>
-        <w:rPr>
-          <w:rFonts w:ascii="Arial" w:hAnsi="Arial" w:cs="Arial"/>
-        </w:rPr>
-        <w:t>typeBundleInfo</w:t>
-      </w:r>
-      <w:proofErr w:type="spellEnd"/>
-      <w:r>
-        <w:rPr>
-          <w:rFonts w:ascii="Arial" w:hAnsi="Arial" w:cs="Arial"/>
-        </w:rPr>
-        <w:t xml:space="preserve"> &gt;&gt;</w:t>
-      </w:r>
-    </w:p>
-    <w:p>
-      <w:pPr>
-        <w:rPr>
-          <w:rFonts w:ascii="Arial" w:hAnsi="Arial" w:cs="Arial"/>
-        </w:rPr>
-      </w:pPr>
-      <w:r>
-        <w:rPr>
-          <w:rFonts w:ascii="Arial" w:hAnsi="Arial" w:cs="Arial"/>
-        </w:rPr>
-        <w:t xml:space="preserve">&lt;&lt; </w:t>
-      </w:r>
-      <w:proofErr w:type="spellStart"/>
       <w:r>
         <w:rPr>
           <w:rFonts w:ascii="Arial" w:hAnsi="Arial" w:cs="Arial"/>
@@ -2884,14 +2250,7 @@
         <w:rPr>
           <w:rFonts w:ascii="Arial" w:hAnsi="Arial" w:cs="Arial"/>
         </w:rPr>
-        <w:t>s_trialHearingTrialDJAddSection</w:t>
-      </w:r>
-      <w:proofErr w:type="spellEnd"/>
-      <w:r>
-        <w:rPr>
-          <w:rFonts w:ascii="Arial" w:hAnsi="Arial" w:cs="Arial"/>
-        </w:rPr>
-        <w:t>&gt;&gt;</w:t>
+        <w:t>s_trialHearingTrialDJAddSection&gt;&gt;</w:t>
       </w:r>
     </w:p>
     <w:p>
@@ -3219,7 +2578,6 @@
         </w:rPr>
         <w:t>&lt;&lt;</w:t>
       </w:r>
-      <w:proofErr w:type="spellStart"/>
       <w:r>
         <w:rPr>
           <w:rFonts w:ascii="Arial" w:eastAsia="Times New Roman" w:hAnsi="Arial" w:cs="Arial"/>
@@ -3232,15 +2590,7 @@
           <w:rFonts w:ascii="Arial" w:eastAsia="Times New Roman" w:hAnsi="Arial" w:cs="Arial"/>
           <w:lang w:eastAsia="en-GB"/>
         </w:rPr>
-        <w:t>.input</w:t>
-      </w:r>
-      <w:proofErr w:type="spellEnd"/>
-      <w:r>
-        <w:rPr>
-          <w:rFonts w:ascii="Arial" w:eastAsia="Times New Roman" w:hAnsi="Arial" w:cs="Arial"/>
-          <w:lang w:eastAsia="en-GB"/>
-        </w:rPr>
-        <w:t>&gt;&gt;</w:t>
+        <w:t>.input&gt;&gt;</w:t>
       </w:r>
     </w:p>
     <w:p>
@@ -3266,7 +2616,6 @@
         </w:rPr>
         <w:t xml:space="preserve">&lt;&lt; </w:t>
       </w:r>
-      <w:proofErr w:type="spellStart"/>
       <w:r>
         <w:rPr>
           <w:rFonts w:ascii="Arial" w:hAnsi="Arial" w:cs="Arial"/>
@@ -3285,7 +2634,6 @@
         </w:rPr>
         <w:t>trialBuildingDisputeAddSection</w:t>
       </w:r>
-      <w:proofErr w:type="spellEnd"/>
       <w:r>
         <w:rPr>
           <w:rFonts w:ascii="Arial" w:hAnsi="Arial" w:cs="Arial"/>
@@ -3429,35 +2777,7 @@
           <w:b/>
           <w:bCs/>
         </w:rPr>
-        <w:t>&lt;</w:t>
-      </w:r>
-      <w:proofErr w:type="gramStart"/>
-      <w:r>
-        <w:rPr>
-          <w:rFonts w:ascii="Arial" w:hAnsi="Arial" w:cs="Arial"/>
-          <w:b/>
-          <w:bCs/>
-        </w:rPr>
-        <w:t>&lt;{</w:t>
-      </w:r>
-      <w:proofErr w:type="spellStart"/>
-      <w:proofErr w:type="gramEnd"/>
-      <w:r>
-        <w:rPr>
-          <w:rFonts w:ascii="Arial" w:hAnsi="Arial" w:cs="Arial"/>
-          <w:b/>
-          <w:bCs/>
-        </w:rPr>
-        <w:t>dateFormat</w:t>
-      </w:r>
-      <w:proofErr w:type="spellEnd"/>
-      <w:r>
-        <w:rPr>
-          <w:rFonts w:ascii="Arial" w:hAnsi="Arial" w:cs="Arial"/>
-          <w:b/>
-          <w:bCs/>
-        </w:rPr>
-        <w:t>(</w:t>
+        <w:t>&lt;&lt;{dateFormat(</w:t>
       </w:r>
       <w:r>
         <w:rPr>
@@ -3489,56 +2809,13 @@
           <w:b/>
           <w:bCs/>
         </w:rPr>
-        <w:t xml:space="preserve"> ‘dd MMMM </w:t>
-      </w:r>
-      <w:proofErr w:type="spellStart"/>
-      <w:r>
-        <w:rPr>
-          <w:rFonts w:ascii="Arial" w:hAnsi="Arial" w:cs="Arial"/>
-          <w:b/>
-          <w:bCs/>
-        </w:rPr>
-        <w:t>yyyy</w:t>
-      </w:r>
-      <w:proofErr w:type="spellEnd"/>
-      <w:r>
-        <w:rPr>
-          <w:rFonts w:ascii="Arial" w:hAnsi="Arial" w:cs="Arial"/>
-          <w:b/>
-          <w:bCs/>
-        </w:rPr>
-        <w:t>’, ‘</w:t>
-      </w:r>
-      <w:proofErr w:type="spellStart"/>
-      <w:r>
-        <w:rPr>
-          <w:rFonts w:ascii="Arial" w:hAnsi="Arial" w:cs="Arial"/>
-          <w:b/>
-          <w:bCs/>
-        </w:rPr>
-        <w:t>yyyy</w:t>
-      </w:r>
-      <w:proofErr w:type="spellEnd"/>
-      <w:r>
-        <w:rPr>
-          <w:rFonts w:ascii="Arial" w:hAnsi="Arial" w:cs="Arial"/>
-          <w:b/>
-          <w:bCs/>
-        </w:rPr>
-        <w:t xml:space="preserve">-MM-dd’)}&gt;&gt;. </w:t>
-      </w:r>
-      <w:r>
-        <w:rPr>
-          <w:rFonts w:ascii="Arial" w:hAnsi="Arial" w:cs="Arial"/>
-        </w:rPr>
-        <w:t>&lt;&lt;trialBuildingDispute.input4&gt;</w:t>
-      </w:r>
-      <w:proofErr w:type="gramStart"/>
-      <w:r>
-        <w:rPr>
-          <w:rFonts w:ascii="Arial" w:hAnsi="Arial" w:cs="Arial"/>
-        </w:rPr>
-        <w:t xml:space="preserve">&gt; </w:t>
+        <w:t xml:space="preserve"> ‘dd MMMM yyyy’, ‘yyyy-MM-dd’)}&gt;&gt;. </w:t>
+      </w:r>
+      <w:r>
+        <w:rPr>
+          <w:rFonts w:ascii="Arial" w:hAnsi="Arial" w:cs="Arial"/>
+        </w:rPr>
+        <w:t xml:space="preserve">&lt;&lt;trialBuildingDispute.input4&gt;&gt; </w:t>
       </w:r>
       <w:r>
         <w:rPr>
@@ -3552,34 +2829,7 @@
           <w:b/>
           <w:bCs/>
         </w:rPr>
-        <w:t>&lt;</w:t>
-      </w:r>
-      <w:proofErr w:type="gramEnd"/>
-      <w:r>
-        <w:rPr>
-          <w:rFonts w:ascii="Arial" w:hAnsi="Arial" w:cs="Arial"/>
-          <w:b/>
-          <w:bCs/>
-        </w:rPr>
-        <w:t>&lt;{</w:t>
-      </w:r>
-      <w:proofErr w:type="spellStart"/>
-      <w:r>
-        <w:rPr>
-          <w:rFonts w:ascii="Arial" w:hAnsi="Arial" w:cs="Arial"/>
-          <w:b/>
-          <w:bCs/>
-        </w:rPr>
-        <w:t>dateFormat</w:t>
-      </w:r>
-      <w:proofErr w:type="spellEnd"/>
-      <w:r>
-        <w:rPr>
-          <w:rFonts w:ascii="Arial" w:hAnsi="Arial" w:cs="Arial"/>
-          <w:b/>
-          <w:bCs/>
-        </w:rPr>
-        <w:t>(</w:t>
+        <w:t>&lt;&lt;{dateFormat(</w:t>
       </w:r>
       <w:r>
         <w:rPr>
@@ -3611,43 +2861,7 @@
           <w:b/>
           <w:bCs/>
         </w:rPr>
-        <w:t xml:space="preserve"> ‘dd MMMM </w:t>
-      </w:r>
-      <w:proofErr w:type="spellStart"/>
-      <w:r>
-        <w:rPr>
-          <w:rFonts w:ascii="Arial" w:hAnsi="Arial" w:cs="Arial"/>
-          <w:b/>
-          <w:bCs/>
-        </w:rPr>
-        <w:t>yyyy</w:t>
-      </w:r>
-      <w:proofErr w:type="spellEnd"/>
-      <w:r>
-        <w:rPr>
-          <w:rFonts w:ascii="Arial" w:hAnsi="Arial" w:cs="Arial"/>
-          <w:b/>
-          <w:bCs/>
-        </w:rPr>
-        <w:t>’, ‘</w:t>
-      </w:r>
-      <w:proofErr w:type="spellStart"/>
-      <w:r>
-        <w:rPr>
-          <w:rFonts w:ascii="Arial" w:hAnsi="Arial" w:cs="Arial"/>
-          <w:b/>
-          <w:bCs/>
-        </w:rPr>
-        <w:t>yyyy</w:t>
-      </w:r>
-      <w:proofErr w:type="spellEnd"/>
-      <w:r>
-        <w:rPr>
-          <w:rFonts w:ascii="Arial" w:hAnsi="Arial" w:cs="Arial"/>
-          <w:b/>
-          <w:bCs/>
-        </w:rPr>
-        <w:t>-MM-dd’)}&gt;&gt;.</w:t>
+        <w:t xml:space="preserve"> ‘dd MMMM yyyy’, ‘yyyy-MM-dd’)}&gt;&gt;.</w:t>
       </w:r>
     </w:p>
     <w:p>
@@ -3662,7 +2876,6 @@
         </w:rPr>
         <w:t xml:space="preserve">&lt;&lt; </w:t>
       </w:r>
-      <w:proofErr w:type="spellStart"/>
       <w:r>
         <w:rPr>
           <w:rFonts w:ascii="Arial" w:hAnsi="Arial" w:cs="Arial"/>
@@ -3673,14 +2886,7 @@
         <w:rPr>
           <w:rFonts w:ascii="Arial" w:hAnsi="Arial" w:cs="Arial"/>
         </w:rPr>
-        <w:t>s_trialBuildingDisputeAddSection</w:t>
-      </w:r>
-      <w:proofErr w:type="spellEnd"/>
-      <w:r>
-        <w:rPr>
-          <w:rFonts w:ascii="Arial" w:hAnsi="Arial" w:cs="Arial"/>
-        </w:rPr>
-        <w:t>&gt;&gt;</w:t>
+        <w:t>s_trialBuildingDisputeAddSection&gt;&gt;</w:t>
       </w:r>
     </w:p>
     <w:p>
@@ -3695,7 +2901,6 @@
         </w:rPr>
         <w:t xml:space="preserve">&lt;&lt; </w:t>
       </w:r>
-      <w:proofErr w:type="spellStart"/>
       <w:r>
         <w:rPr>
           <w:rFonts w:ascii="Arial" w:hAnsi="Arial" w:cs="Arial"/>
@@ -3714,7 +2919,6 @@
         </w:rPr>
         <w:t>trialClinicalNegligenceAddSection</w:t>
       </w:r>
-      <w:proofErr w:type="spellEnd"/>
       <w:r>
         <w:rPr>
           <w:rFonts w:ascii="Arial" w:hAnsi="Arial" w:cs="Arial"/>
@@ -3941,36 +3145,21 @@
         <w:rPr>
           <w:rFonts w:ascii="Arial" w:hAnsi="Arial" w:cs="Arial"/>
         </w:rPr>
+        <w:t>&lt;&lt; es_trialClinicalNegligenceAddSection&gt;&gt;</w:t>
+      </w:r>
+    </w:p>
+    <w:p>
+      <w:pPr>
+        <w:rPr>
+          <w:rFonts w:ascii="Arial" w:hAnsi="Arial" w:cs="Arial"/>
+        </w:rPr>
+      </w:pPr>
+      <w:r>
+        <w:rPr>
+          <w:rFonts w:ascii="Arial" w:hAnsi="Arial" w:cs="Arial"/>
+        </w:rPr>
         <w:t xml:space="preserve">&lt;&lt; </w:t>
       </w:r>
-      <w:proofErr w:type="spellStart"/>
-      <w:r>
-        <w:rPr>
-          <w:rFonts w:ascii="Arial" w:hAnsi="Arial" w:cs="Arial"/>
-        </w:rPr>
-        <w:t>es_trialClinicalNegligenceAddSection</w:t>
-      </w:r>
-      <w:proofErr w:type="spellEnd"/>
-      <w:r>
-        <w:rPr>
-          <w:rFonts w:ascii="Arial" w:hAnsi="Arial" w:cs="Arial"/>
-        </w:rPr>
-        <w:t>&gt;&gt;</w:t>
-      </w:r>
-    </w:p>
-    <w:p>
-      <w:pPr>
-        <w:rPr>
-          <w:rFonts w:ascii="Arial" w:hAnsi="Arial" w:cs="Arial"/>
-        </w:rPr>
-      </w:pPr>
-      <w:r>
-        <w:rPr>
-          <w:rFonts w:ascii="Arial" w:hAnsi="Arial" w:cs="Arial"/>
-        </w:rPr>
-        <w:t xml:space="preserve">&lt;&lt; </w:t>
-      </w:r>
-      <w:proofErr w:type="spellStart"/>
       <w:r>
         <w:rPr>
           <w:rFonts w:ascii="Arial" w:hAnsi="Arial" w:cs="Arial"/>
@@ -3989,7 +3178,6 @@
         </w:rPr>
         <w:t>trialCreditHireAddSection</w:t>
       </w:r>
-      <w:proofErr w:type="spellEnd"/>
       <w:r>
         <w:rPr>
           <w:rFonts w:ascii="Arial" w:hAnsi="Arial" w:cs="Arial"/>
@@ -4030,7 +3218,6 @@
         <w:rPr>
           <w:rFonts w:ascii="Arial" w:hAnsi="Arial" w:cs="Arial"/>
         </w:rPr>
-        <w:lastRenderedPageBreak/>
         <w:t>&lt;&lt;</w:t>
       </w:r>
       <w:r>
@@ -4068,6 +3255,7 @@
         <w:rPr>
           <w:rFonts w:ascii="Arial" w:hAnsi="Arial" w:cs="Arial"/>
         </w:rPr>
+        <w:lastRenderedPageBreak/>
         <w:t>A failure to comply with the paragraph above will result in the claimant being debarred from asserting impecuniosity at the final hearing.</w:t>
       </w:r>
     </w:p>
@@ -4111,14 +3299,7 @@
         <w:rPr>
           <w:rFonts w:ascii="Arial" w:hAnsi="Arial" w:cs="Arial"/>
         </w:rPr>
-        <w:t>&gt;</w:t>
-      </w:r>
-      <w:proofErr w:type="gramStart"/>
-      <w:r>
-        <w:rPr>
-          <w:rFonts w:ascii="Arial" w:hAnsi="Arial" w:cs="Arial"/>
-        </w:rPr>
-        <w:t>&gt;</w:t>
+        <w:t>&gt;&gt;</w:t>
       </w:r>
       <w:r>
         <w:rPr>
@@ -4138,34 +3319,7 @@
           <w:b/>
           <w:bCs/>
         </w:rPr>
-        <w:t>&lt;</w:t>
-      </w:r>
-      <w:proofErr w:type="gramEnd"/>
-      <w:r>
-        <w:rPr>
-          <w:rFonts w:ascii="Arial" w:hAnsi="Arial" w:cs="Arial"/>
-          <w:b/>
-          <w:bCs/>
-        </w:rPr>
-        <w:t>&lt;{</w:t>
-      </w:r>
-      <w:proofErr w:type="spellStart"/>
-      <w:r>
-        <w:rPr>
-          <w:rFonts w:ascii="Arial" w:hAnsi="Arial" w:cs="Arial"/>
-          <w:b/>
-          <w:bCs/>
-        </w:rPr>
-        <w:t>dateFormat</w:t>
-      </w:r>
-      <w:proofErr w:type="spellEnd"/>
-      <w:r>
-        <w:rPr>
-          <w:rFonts w:ascii="Arial" w:hAnsi="Arial" w:cs="Arial"/>
-          <w:b/>
-          <w:bCs/>
-        </w:rPr>
-        <w:t>(</w:t>
+        <w:t>&lt;&lt;{dateFormat(</w:t>
       </w:r>
       <w:r>
         <w:rPr>
@@ -4197,43 +3351,7 @@
           <w:b/>
           <w:bCs/>
         </w:rPr>
-        <w:t xml:space="preserve"> ‘dd MMMM </w:t>
-      </w:r>
-      <w:proofErr w:type="spellStart"/>
-      <w:r>
-        <w:rPr>
-          <w:rFonts w:ascii="Arial" w:hAnsi="Arial" w:cs="Arial"/>
-          <w:b/>
-          <w:bCs/>
-        </w:rPr>
-        <w:t>yyyy</w:t>
-      </w:r>
-      <w:proofErr w:type="spellEnd"/>
-      <w:r>
-        <w:rPr>
-          <w:rFonts w:ascii="Arial" w:hAnsi="Arial" w:cs="Arial"/>
-          <w:b/>
-          <w:bCs/>
-        </w:rPr>
-        <w:t>’, ‘</w:t>
-      </w:r>
-      <w:proofErr w:type="spellStart"/>
-      <w:r>
-        <w:rPr>
-          <w:rFonts w:ascii="Arial" w:hAnsi="Arial" w:cs="Arial"/>
-          <w:b/>
-          <w:bCs/>
-        </w:rPr>
-        <w:t>yyyy</w:t>
-      </w:r>
-      <w:proofErr w:type="spellEnd"/>
-      <w:r>
-        <w:rPr>
-          <w:rFonts w:ascii="Arial" w:hAnsi="Arial" w:cs="Arial"/>
-          <w:b/>
-          <w:bCs/>
-        </w:rPr>
-        <w:t xml:space="preserve">-MM-dd’)}&gt;&gt;. </w:t>
+        <w:t xml:space="preserve"> ‘dd MMMM yyyy’, ‘yyyy-MM-dd’)}&gt;&gt;. </w:t>
       </w:r>
     </w:p>
     <w:p>
@@ -4321,35 +3439,7 @@
           <w:b/>
           <w:bCs/>
         </w:rPr>
-        <w:t>&lt;</w:t>
-      </w:r>
-      <w:proofErr w:type="gramStart"/>
-      <w:r>
-        <w:rPr>
-          <w:rFonts w:ascii="Arial" w:hAnsi="Arial" w:cs="Arial"/>
-          <w:b/>
-          <w:bCs/>
-        </w:rPr>
-        <w:t>&lt;{</w:t>
-      </w:r>
-      <w:proofErr w:type="spellStart"/>
-      <w:proofErr w:type="gramEnd"/>
-      <w:r>
-        <w:rPr>
-          <w:rFonts w:ascii="Arial" w:hAnsi="Arial" w:cs="Arial"/>
-          <w:b/>
-          <w:bCs/>
-        </w:rPr>
-        <w:t>dateFormat</w:t>
-      </w:r>
-      <w:proofErr w:type="spellEnd"/>
-      <w:r>
-        <w:rPr>
-          <w:rFonts w:ascii="Arial" w:hAnsi="Arial" w:cs="Arial"/>
-          <w:b/>
-          <w:bCs/>
-        </w:rPr>
-        <w:t>(</w:t>
+        <w:t>&lt;&lt;{dateFormat(</w:t>
       </w:r>
       <w:r>
         <w:rPr>
@@ -4381,43 +3471,7 @@
           <w:b/>
           <w:bCs/>
         </w:rPr>
-        <w:t xml:space="preserve"> ‘dd MMMM </w:t>
-      </w:r>
-      <w:proofErr w:type="spellStart"/>
-      <w:r>
-        <w:rPr>
-          <w:rFonts w:ascii="Arial" w:hAnsi="Arial" w:cs="Arial"/>
-          <w:b/>
-          <w:bCs/>
-        </w:rPr>
-        <w:t>yyyy</w:t>
-      </w:r>
-      <w:proofErr w:type="spellEnd"/>
-      <w:r>
-        <w:rPr>
-          <w:rFonts w:ascii="Arial" w:hAnsi="Arial" w:cs="Arial"/>
-          <w:b/>
-          <w:bCs/>
-        </w:rPr>
-        <w:t>’, ‘</w:t>
-      </w:r>
-      <w:proofErr w:type="spellStart"/>
-      <w:r>
-        <w:rPr>
-          <w:rFonts w:ascii="Arial" w:hAnsi="Arial" w:cs="Arial"/>
-          <w:b/>
-          <w:bCs/>
-        </w:rPr>
-        <w:t>yyyy</w:t>
-      </w:r>
-      <w:proofErr w:type="spellEnd"/>
-      <w:r>
-        <w:rPr>
-          <w:rFonts w:ascii="Arial" w:hAnsi="Arial" w:cs="Arial"/>
-          <w:b/>
-          <w:bCs/>
-        </w:rPr>
-        <w:t>-MM-dd’)}&gt;&gt;.</w:t>
+        <w:t xml:space="preserve"> ‘dd MMMM yyyy’, ‘yyyy-MM-dd’)}&gt;&gt;.</w:t>
       </w:r>
     </w:p>
     <w:p>
@@ -4468,35 +3522,7 @@
           <w:b/>
           <w:bCs/>
         </w:rPr>
-        <w:t>&lt;</w:t>
-      </w:r>
-      <w:proofErr w:type="gramStart"/>
-      <w:r>
-        <w:rPr>
-          <w:rFonts w:ascii="Arial" w:hAnsi="Arial" w:cs="Arial"/>
-          <w:b/>
-          <w:bCs/>
-        </w:rPr>
-        <w:t>&lt;{</w:t>
-      </w:r>
-      <w:proofErr w:type="spellStart"/>
-      <w:proofErr w:type="gramEnd"/>
-      <w:r>
-        <w:rPr>
-          <w:rFonts w:ascii="Arial" w:hAnsi="Arial" w:cs="Arial"/>
-          <w:b/>
-          <w:bCs/>
-        </w:rPr>
-        <w:t>dateFormat</w:t>
-      </w:r>
-      <w:proofErr w:type="spellEnd"/>
-      <w:r>
-        <w:rPr>
-          <w:rFonts w:ascii="Arial" w:hAnsi="Arial" w:cs="Arial"/>
-          <w:b/>
-          <w:bCs/>
-        </w:rPr>
-        <w:t>(</w:t>
+        <w:t>&lt;&lt;{dateFormat(</w:t>
       </w:r>
       <w:r>
         <w:rPr>
@@ -4528,43 +3554,7 @@
           <w:b/>
           <w:bCs/>
         </w:rPr>
-        <w:t xml:space="preserve"> ‘dd MMMM </w:t>
-      </w:r>
-      <w:proofErr w:type="spellStart"/>
-      <w:r>
-        <w:rPr>
-          <w:rFonts w:ascii="Arial" w:hAnsi="Arial" w:cs="Arial"/>
-          <w:b/>
-          <w:bCs/>
-        </w:rPr>
-        <w:t>yyyy</w:t>
-      </w:r>
-      <w:proofErr w:type="spellEnd"/>
-      <w:r>
-        <w:rPr>
-          <w:rFonts w:ascii="Arial" w:hAnsi="Arial" w:cs="Arial"/>
-          <w:b/>
-          <w:bCs/>
-        </w:rPr>
-        <w:t>’, ‘</w:t>
-      </w:r>
-      <w:proofErr w:type="spellStart"/>
-      <w:r>
-        <w:rPr>
-          <w:rFonts w:ascii="Arial" w:hAnsi="Arial" w:cs="Arial"/>
-          <w:b/>
-          <w:bCs/>
-        </w:rPr>
-        <w:t>yyyy</w:t>
-      </w:r>
-      <w:proofErr w:type="spellEnd"/>
-      <w:r>
-        <w:rPr>
-          <w:rFonts w:ascii="Arial" w:hAnsi="Arial" w:cs="Arial"/>
-          <w:b/>
-          <w:bCs/>
-        </w:rPr>
-        <w:t xml:space="preserve">-MM-dd’)}&gt;&gt;. </w:t>
+        <w:t xml:space="preserve"> ‘dd MMMM yyyy’, ‘yyyy-MM-dd’)}&gt;&gt;. </w:t>
       </w:r>
       <w:r>
         <w:rPr>
@@ -4602,35 +3592,7 @@
           <w:b/>
           <w:bCs/>
         </w:rPr>
-        <w:t>&lt;</w:t>
-      </w:r>
-      <w:proofErr w:type="gramStart"/>
-      <w:r>
-        <w:rPr>
-          <w:rFonts w:ascii="Arial" w:hAnsi="Arial" w:cs="Arial"/>
-          <w:b/>
-          <w:bCs/>
-        </w:rPr>
-        <w:t>&lt;{</w:t>
-      </w:r>
-      <w:proofErr w:type="spellStart"/>
-      <w:proofErr w:type="gramEnd"/>
-      <w:r>
-        <w:rPr>
-          <w:rFonts w:ascii="Arial" w:hAnsi="Arial" w:cs="Arial"/>
-          <w:b/>
-          <w:bCs/>
-        </w:rPr>
-        <w:t>dateFormat</w:t>
-      </w:r>
-      <w:proofErr w:type="spellEnd"/>
-      <w:r>
-        <w:rPr>
-          <w:rFonts w:ascii="Arial" w:hAnsi="Arial" w:cs="Arial"/>
-          <w:b/>
-          <w:bCs/>
-        </w:rPr>
-        <w:t>(</w:t>
+        <w:t>&lt;&lt;{dateFormat(</w:t>
       </w:r>
       <w:r>
         <w:rPr>
@@ -4662,43 +3624,7 @@
           <w:b/>
           <w:bCs/>
         </w:rPr>
-        <w:t xml:space="preserve"> ‘dd MMMM </w:t>
-      </w:r>
-      <w:proofErr w:type="spellStart"/>
-      <w:r>
-        <w:rPr>
-          <w:rFonts w:ascii="Arial" w:hAnsi="Arial" w:cs="Arial"/>
-          <w:b/>
-          <w:bCs/>
-        </w:rPr>
-        <w:t>yyyy</w:t>
-      </w:r>
-      <w:proofErr w:type="spellEnd"/>
-      <w:r>
-        <w:rPr>
-          <w:rFonts w:ascii="Arial" w:hAnsi="Arial" w:cs="Arial"/>
-          <w:b/>
-          <w:bCs/>
-        </w:rPr>
-        <w:t>’, ‘</w:t>
-      </w:r>
-      <w:proofErr w:type="spellStart"/>
-      <w:r>
-        <w:rPr>
-          <w:rFonts w:ascii="Arial" w:hAnsi="Arial" w:cs="Arial"/>
-          <w:b/>
-          <w:bCs/>
-        </w:rPr>
-        <w:t>yyyy</w:t>
-      </w:r>
-      <w:proofErr w:type="spellEnd"/>
-      <w:r>
-        <w:rPr>
-          <w:rFonts w:ascii="Arial" w:hAnsi="Arial" w:cs="Arial"/>
-          <w:b/>
-          <w:bCs/>
-        </w:rPr>
-        <w:t xml:space="preserve">-MM-dd’)}&gt;&gt;. </w:t>
+        <w:t xml:space="preserve"> ‘dd MMMM yyyy’, ‘yyyy-MM-dd’)}&gt;&gt;. </w:t>
       </w:r>
       <w:r>
         <w:rPr>
@@ -4717,36 +3643,21 @@
         <w:rPr>
           <w:rFonts w:ascii="Arial" w:hAnsi="Arial" w:cs="Arial"/>
         </w:rPr>
+        <w:t>&lt;&lt; es_trialCreditHireAddSection&gt;&gt;</w:t>
+      </w:r>
+    </w:p>
+    <w:p>
+      <w:pPr>
+        <w:rPr>
+          <w:rFonts w:ascii="Arial" w:hAnsi="Arial" w:cs="Arial"/>
+        </w:rPr>
+      </w:pPr>
+      <w:r>
+        <w:rPr>
+          <w:rFonts w:ascii="Arial" w:hAnsi="Arial" w:cs="Arial"/>
+        </w:rPr>
         <w:t xml:space="preserve">&lt;&lt; </w:t>
       </w:r>
-      <w:proofErr w:type="spellStart"/>
-      <w:r>
-        <w:rPr>
-          <w:rFonts w:ascii="Arial" w:hAnsi="Arial" w:cs="Arial"/>
-        </w:rPr>
-        <w:t>es_trialCreditHireAddSection</w:t>
-      </w:r>
-      <w:proofErr w:type="spellEnd"/>
-      <w:r>
-        <w:rPr>
-          <w:rFonts w:ascii="Arial" w:hAnsi="Arial" w:cs="Arial"/>
-        </w:rPr>
-        <w:t>&gt;&gt;</w:t>
-      </w:r>
-    </w:p>
-    <w:p>
-      <w:pPr>
-        <w:rPr>
-          <w:rFonts w:ascii="Arial" w:hAnsi="Arial" w:cs="Arial"/>
-        </w:rPr>
-      </w:pPr>
-      <w:r>
-        <w:rPr>
-          <w:rFonts w:ascii="Arial" w:hAnsi="Arial" w:cs="Arial"/>
-        </w:rPr>
-        <w:t xml:space="preserve">&lt;&lt; </w:t>
-      </w:r>
-      <w:proofErr w:type="spellStart"/>
       <w:r>
         <w:rPr>
           <w:rFonts w:ascii="Arial" w:hAnsi="Arial" w:cs="Arial"/>
@@ -4771,7 +3682,6 @@
         </w:rPr>
         <w:t>AddSection</w:t>
       </w:r>
-      <w:proofErr w:type="spellEnd"/>
       <w:r>
         <w:rPr>
           <w:rFonts w:ascii="Arial" w:hAnsi="Arial" w:cs="Arial"/>
@@ -4825,42 +3735,33 @@
         <w:rPr>
           <w:rFonts w:ascii="Arial" w:hAnsi="Arial" w:cs="Arial"/>
         </w:rPr>
+        <w:t>&lt;&lt; es_trialEmployerLiability</w:t>
+      </w:r>
+      <w:r>
+        <w:rPr>
+          <w:rFonts w:ascii="Arial" w:hAnsi="Arial" w:cs="Arial"/>
+        </w:rPr>
+        <w:t>AddSection</w:t>
+      </w:r>
+      <w:r>
+        <w:rPr>
+          <w:rFonts w:ascii="Arial" w:hAnsi="Arial" w:cs="Arial"/>
+        </w:rPr>
+        <w:t>&gt;&gt;</w:t>
+      </w:r>
+    </w:p>
+    <w:p>
+      <w:pPr>
+        <w:rPr>
+          <w:rFonts w:ascii="Arial" w:hAnsi="Arial" w:cs="Arial"/>
+        </w:rPr>
+      </w:pPr>
+      <w:r>
+        <w:rPr>
+          <w:rFonts w:ascii="Arial" w:hAnsi="Arial" w:cs="Arial"/>
+        </w:rPr>
         <w:t xml:space="preserve">&lt;&lt; </w:t>
       </w:r>
-      <w:proofErr w:type="spellStart"/>
-      <w:r>
-        <w:rPr>
-          <w:rFonts w:ascii="Arial" w:hAnsi="Arial" w:cs="Arial"/>
-        </w:rPr>
-        <w:t>es_trialEmployerLiability</w:t>
-      </w:r>
-      <w:r>
-        <w:rPr>
-          <w:rFonts w:ascii="Arial" w:hAnsi="Arial" w:cs="Arial"/>
-        </w:rPr>
-        <w:t>AddSection</w:t>
-      </w:r>
-      <w:proofErr w:type="spellEnd"/>
-      <w:r>
-        <w:rPr>
-          <w:rFonts w:ascii="Arial" w:hAnsi="Arial" w:cs="Arial"/>
-        </w:rPr>
-        <w:t>&gt;&gt;</w:t>
-      </w:r>
-    </w:p>
-    <w:p>
-      <w:pPr>
-        <w:rPr>
-          <w:rFonts w:ascii="Arial" w:hAnsi="Arial" w:cs="Arial"/>
-        </w:rPr>
-      </w:pPr>
-      <w:r>
-        <w:rPr>
-          <w:rFonts w:ascii="Arial" w:hAnsi="Arial" w:cs="Arial"/>
-        </w:rPr>
-        <w:t xml:space="preserve">&lt;&lt; </w:t>
-      </w:r>
-      <w:proofErr w:type="spellStart"/>
       <w:r>
         <w:rPr>
           <w:rFonts w:ascii="Arial" w:hAnsi="Arial" w:cs="Arial"/>
@@ -4879,7 +3780,6 @@
         </w:rPr>
         <w:t>trialHousingDisrepairAddSection</w:t>
       </w:r>
-      <w:proofErr w:type="spellEnd"/>
       <w:r>
         <w:rPr>
           <w:rFonts w:ascii="Arial" w:hAnsi="Arial" w:cs="Arial"/>
@@ -4998,35 +3898,7 @@
           <w:b/>
           <w:bCs/>
         </w:rPr>
-        <w:t>&lt;</w:t>
-      </w:r>
-      <w:proofErr w:type="gramStart"/>
-      <w:r>
-        <w:rPr>
-          <w:rFonts w:ascii="Arial" w:hAnsi="Arial" w:cs="Arial"/>
-          <w:b/>
-          <w:bCs/>
-        </w:rPr>
-        <w:t>&lt;{</w:t>
-      </w:r>
-      <w:proofErr w:type="spellStart"/>
-      <w:proofErr w:type="gramEnd"/>
-      <w:r>
-        <w:rPr>
-          <w:rFonts w:ascii="Arial" w:hAnsi="Arial" w:cs="Arial"/>
-          <w:b/>
-          <w:bCs/>
-        </w:rPr>
-        <w:t>dateFormat</w:t>
-      </w:r>
-      <w:proofErr w:type="spellEnd"/>
-      <w:r>
-        <w:rPr>
-          <w:rFonts w:ascii="Arial" w:hAnsi="Arial" w:cs="Arial"/>
-          <w:b/>
-          <w:bCs/>
-        </w:rPr>
-        <w:t>(</w:t>
+        <w:t>&lt;&lt;{dateFormat(</w:t>
       </w:r>
       <w:r>
         <w:rPr>
@@ -5058,43 +3930,7 @@
           <w:b/>
           <w:bCs/>
         </w:rPr>
-        <w:t xml:space="preserve"> ‘dd MMMM </w:t>
-      </w:r>
-      <w:proofErr w:type="spellStart"/>
-      <w:r>
-        <w:rPr>
-          <w:rFonts w:ascii="Arial" w:hAnsi="Arial" w:cs="Arial"/>
-          <w:b/>
-          <w:bCs/>
-        </w:rPr>
-        <w:t>yyyy</w:t>
-      </w:r>
-      <w:proofErr w:type="spellEnd"/>
-      <w:r>
-        <w:rPr>
-          <w:rFonts w:ascii="Arial" w:hAnsi="Arial" w:cs="Arial"/>
-          <w:b/>
-          <w:bCs/>
-        </w:rPr>
-        <w:t>’, ‘</w:t>
-      </w:r>
-      <w:proofErr w:type="spellStart"/>
-      <w:r>
-        <w:rPr>
-          <w:rFonts w:ascii="Arial" w:hAnsi="Arial" w:cs="Arial"/>
-          <w:b/>
-          <w:bCs/>
-        </w:rPr>
-        <w:t>yyyy</w:t>
-      </w:r>
-      <w:proofErr w:type="spellEnd"/>
-      <w:r>
-        <w:rPr>
-          <w:rFonts w:ascii="Arial" w:hAnsi="Arial" w:cs="Arial"/>
-          <w:b/>
-          <w:bCs/>
-        </w:rPr>
-        <w:t>-MM-dd’)}&gt;&gt;.</w:t>
+        <w:t xml:space="preserve"> ‘dd MMMM yyyy’, ‘yyyy-MM-dd’)}&gt;&gt;.</w:t>
       </w:r>
     </w:p>
     <w:p>
@@ -5123,35 +3959,7 @@
           <w:b/>
           <w:bCs/>
         </w:rPr>
-        <w:t>&lt;</w:t>
-      </w:r>
-      <w:proofErr w:type="gramStart"/>
-      <w:r>
-        <w:rPr>
-          <w:rFonts w:ascii="Arial" w:hAnsi="Arial" w:cs="Arial"/>
-          <w:b/>
-          <w:bCs/>
-        </w:rPr>
-        <w:t>&lt;{</w:t>
-      </w:r>
-      <w:proofErr w:type="spellStart"/>
-      <w:proofErr w:type="gramEnd"/>
-      <w:r>
-        <w:rPr>
-          <w:rFonts w:ascii="Arial" w:hAnsi="Arial" w:cs="Arial"/>
-          <w:b/>
-          <w:bCs/>
-        </w:rPr>
-        <w:t>dateFormat</w:t>
-      </w:r>
-      <w:proofErr w:type="spellEnd"/>
-      <w:r>
-        <w:rPr>
-          <w:rFonts w:ascii="Arial" w:hAnsi="Arial" w:cs="Arial"/>
-          <w:b/>
-          <w:bCs/>
-        </w:rPr>
-        <w:t>(</w:t>
+        <w:t>&lt;&lt;{dateFormat(</w:t>
       </w:r>
       <w:r>
         <w:rPr>
@@ -5183,43 +3991,7 @@
           <w:b/>
           <w:bCs/>
         </w:rPr>
-        <w:t xml:space="preserve"> ‘dd MMMM </w:t>
-      </w:r>
-      <w:proofErr w:type="spellStart"/>
-      <w:r>
-        <w:rPr>
-          <w:rFonts w:ascii="Arial" w:hAnsi="Arial" w:cs="Arial"/>
-          <w:b/>
-          <w:bCs/>
-        </w:rPr>
-        <w:t>yyyy</w:t>
-      </w:r>
-      <w:proofErr w:type="spellEnd"/>
-      <w:r>
-        <w:rPr>
-          <w:rFonts w:ascii="Arial" w:hAnsi="Arial" w:cs="Arial"/>
-          <w:b/>
-          <w:bCs/>
-        </w:rPr>
-        <w:t>’, ‘</w:t>
-      </w:r>
-      <w:proofErr w:type="spellStart"/>
-      <w:r>
-        <w:rPr>
-          <w:rFonts w:ascii="Arial" w:hAnsi="Arial" w:cs="Arial"/>
-          <w:b/>
-          <w:bCs/>
-        </w:rPr>
-        <w:t>yyyy</w:t>
-      </w:r>
-      <w:proofErr w:type="spellEnd"/>
-      <w:r>
-        <w:rPr>
-          <w:rFonts w:ascii="Arial" w:hAnsi="Arial" w:cs="Arial"/>
-          <w:b/>
-          <w:bCs/>
-        </w:rPr>
-        <w:t>-MM-dd’)}&gt;&gt;.</w:t>
+        <w:t xml:space="preserve"> ‘dd MMMM yyyy’, ‘yyyy-MM-dd’)}&gt;&gt;.</w:t>
       </w:r>
     </w:p>
     <w:p>
@@ -5234,7 +4006,6 @@
         </w:rPr>
         <w:t xml:space="preserve">&lt;&lt; </w:t>
       </w:r>
-      <w:proofErr w:type="spellStart"/>
       <w:r>
         <w:rPr>
           <w:rFonts w:ascii="Arial" w:hAnsi="Arial" w:cs="Arial"/>
@@ -5245,14 +4016,7 @@
         <w:rPr>
           <w:rFonts w:ascii="Arial" w:hAnsi="Arial" w:cs="Arial"/>
         </w:rPr>
-        <w:t>s_trialHousingDisrepairAddSection</w:t>
-      </w:r>
-      <w:proofErr w:type="spellEnd"/>
-      <w:r>
-        <w:rPr>
-          <w:rFonts w:ascii="Arial" w:hAnsi="Arial" w:cs="Arial"/>
-        </w:rPr>
-        <w:t>&gt;&gt;</w:t>
+        <w:t>s_trialHousingDisrepairAddSection&gt;&gt;</w:t>
       </w:r>
     </w:p>
     <w:p>
@@ -5267,7 +4031,6 @@
         </w:rPr>
         <w:t xml:space="preserve">&lt;&lt; </w:t>
       </w:r>
-      <w:proofErr w:type="spellStart"/>
       <w:r>
         <w:rPr>
           <w:rFonts w:ascii="Arial" w:hAnsi="Arial" w:cs="Arial"/>
@@ -5286,7 +4049,6 @@
         </w:rPr>
         <w:t>trialPersonalInjuryAddSection</w:t>
       </w:r>
-      <w:proofErr w:type="spellEnd"/>
       <w:r>
         <w:rPr>
           <w:rFonts w:ascii="Arial" w:hAnsi="Arial" w:cs="Arial"/>
@@ -5341,35 +4103,7 @@
           <w:b/>
           <w:bCs/>
         </w:rPr>
-        <w:t>&lt;</w:t>
-      </w:r>
-      <w:proofErr w:type="gramStart"/>
-      <w:r>
-        <w:rPr>
-          <w:rFonts w:ascii="Arial" w:hAnsi="Arial" w:cs="Arial"/>
-          <w:b/>
-          <w:bCs/>
-        </w:rPr>
-        <w:t>&lt;{</w:t>
-      </w:r>
-      <w:proofErr w:type="spellStart"/>
-      <w:proofErr w:type="gramEnd"/>
-      <w:r>
-        <w:rPr>
-          <w:rFonts w:ascii="Arial" w:hAnsi="Arial" w:cs="Arial"/>
-          <w:b/>
-          <w:bCs/>
-        </w:rPr>
-        <w:t>dateFormat</w:t>
-      </w:r>
-      <w:proofErr w:type="spellEnd"/>
-      <w:r>
-        <w:rPr>
-          <w:rFonts w:ascii="Arial" w:hAnsi="Arial" w:cs="Arial"/>
-          <w:b/>
-          <w:bCs/>
-        </w:rPr>
-        <w:t>(</w:t>
+        <w:t>&lt;&lt;{dateFormat(</w:t>
       </w:r>
       <w:r>
         <w:rPr>
@@ -5401,43 +4135,7 @@
           <w:b/>
           <w:bCs/>
         </w:rPr>
-        <w:t xml:space="preserve"> ‘dd MMMM </w:t>
-      </w:r>
-      <w:proofErr w:type="spellStart"/>
-      <w:r>
-        <w:rPr>
-          <w:rFonts w:ascii="Arial" w:hAnsi="Arial" w:cs="Arial"/>
-          <w:b/>
-          <w:bCs/>
-        </w:rPr>
-        <w:t>yyyy</w:t>
-      </w:r>
-      <w:proofErr w:type="spellEnd"/>
-      <w:r>
-        <w:rPr>
-          <w:rFonts w:ascii="Arial" w:hAnsi="Arial" w:cs="Arial"/>
-          <w:b/>
-          <w:bCs/>
-        </w:rPr>
-        <w:t>’, ‘</w:t>
-      </w:r>
-      <w:proofErr w:type="spellStart"/>
-      <w:r>
-        <w:rPr>
-          <w:rFonts w:ascii="Arial" w:hAnsi="Arial" w:cs="Arial"/>
-          <w:b/>
-          <w:bCs/>
-        </w:rPr>
-        <w:t>yyyy</w:t>
-      </w:r>
-      <w:proofErr w:type="spellEnd"/>
-      <w:r>
-        <w:rPr>
-          <w:rFonts w:ascii="Arial" w:hAnsi="Arial" w:cs="Arial"/>
-          <w:b/>
-          <w:bCs/>
-        </w:rPr>
-        <w:t xml:space="preserve">-MM-dd’)}&gt;&gt;. </w:t>
+        <w:t xml:space="preserve"> ‘dd MMMM yyyy’, ‘yyyy-MM-dd’)}&gt;&gt;. </w:t>
       </w:r>
       <w:r>
         <w:rPr>
@@ -5451,35 +4149,7 @@
           <w:b/>
           <w:bCs/>
         </w:rPr>
-        <w:t>&lt;</w:t>
-      </w:r>
-      <w:proofErr w:type="gramStart"/>
-      <w:r>
-        <w:rPr>
-          <w:rFonts w:ascii="Arial" w:hAnsi="Arial" w:cs="Arial"/>
-          <w:b/>
-          <w:bCs/>
-        </w:rPr>
-        <w:t>&lt;{</w:t>
-      </w:r>
-      <w:proofErr w:type="spellStart"/>
-      <w:proofErr w:type="gramEnd"/>
-      <w:r>
-        <w:rPr>
-          <w:rFonts w:ascii="Arial" w:hAnsi="Arial" w:cs="Arial"/>
-          <w:b/>
-          <w:bCs/>
-        </w:rPr>
-        <w:t>dateFormat</w:t>
-      </w:r>
-      <w:proofErr w:type="spellEnd"/>
-      <w:r>
-        <w:rPr>
-          <w:rFonts w:ascii="Arial" w:hAnsi="Arial" w:cs="Arial"/>
-          <w:b/>
-          <w:bCs/>
-        </w:rPr>
-        <w:t>(</w:t>
+        <w:t>&lt;&lt;{dateFormat(</w:t>
       </w:r>
       <w:r>
         <w:rPr>
@@ -5511,43 +4181,7 @@
           <w:b/>
           <w:bCs/>
         </w:rPr>
-        <w:t xml:space="preserve"> ‘dd MMMM </w:t>
-      </w:r>
-      <w:proofErr w:type="spellStart"/>
-      <w:r>
-        <w:rPr>
-          <w:rFonts w:ascii="Arial" w:hAnsi="Arial" w:cs="Arial"/>
-          <w:b/>
-          <w:bCs/>
-        </w:rPr>
-        <w:t>yyyy</w:t>
-      </w:r>
-      <w:proofErr w:type="spellEnd"/>
-      <w:r>
-        <w:rPr>
-          <w:rFonts w:ascii="Arial" w:hAnsi="Arial" w:cs="Arial"/>
-          <w:b/>
-          <w:bCs/>
-        </w:rPr>
-        <w:t>’, ‘</w:t>
-      </w:r>
-      <w:proofErr w:type="spellStart"/>
-      <w:r>
-        <w:rPr>
-          <w:rFonts w:ascii="Arial" w:hAnsi="Arial" w:cs="Arial"/>
-          <w:b/>
-          <w:bCs/>
-        </w:rPr>
-        <w:t>yyyy</w:t>
-      </w:r>
-      <w:proofErr w:type="spellEnd"/>
-      <w:r>
-        <w:rPr>
-          <w:rFonts w:ascii="Arial" w:hAnsi="Arial" w:cs="Arial"/>
-          <w:b/>
-          <w:bCs/>
-        </w:rPr>
-        <w:t>-MM-dd’)}&gt;&gt;.</w:t>
+        <w:t xml:space="preserve"> ‘dd MMMM yyyy’, ‘yyyy-MM-dd’)}&gt;&gt;.</w:t>
       </w:r>
     </w:p>
     <w:p>
@@ -5593,35 +4227,7 @@
           <w:b/>
           <w:bCs/>
         </w:rPr>
-        <w:t>&lt;</w:t>
-      </w:r>
-      <w:proofErr w:type="gramStart"/>
-      <w:r>
-        <w:rPr>
-          <w:rFonts w:ascii="Arial" w:hAnsi="Arial" w:cs="Arial"/>
-          <w:b/>
-          <w:bCs/>
-        </w:rPr>
-        <w:t>&lt;{</w:t>
-      </w:r>
-      <w:proofErr w:type="spellStart"/>
-      <w:proofErr w:type="gramEnd"/>
-      <w:r>
-        <w:rPr>
-          <w:rFonts w:ascii="Arial" w:hAnsi="Arial" w:cs="Arial"/>
-          <w:b/>
-          <w:bCs/>
-        </w:rPr>
-        <w:t>dateFormat</w:t>
-      </w:r>
-      <w:proofErr w:type="spellEnd"/>
-      <w:r>
-        <w:rPr>
-          <w:rFonts w:ascii="Arial" w:hAnsi="Arial" w:cs="Arial"/>
-          <w:b/>
-          <w:bCs/>
-        </w:rPr>
-        <w:t>(</w:t>
+        <w:t>&lt;&lt;{dateFormat(</w:t>
       </w:r>
       <w:r>
         <w:rPr>
@@ -5653,43 +4259,7 @@
           <w:b/>
           <w:bCs/>
         </w:rPr>
-        <w:t xml:space="preserve"> ‘dd MMMM </w:t>
-      </w:r>
-      <w:proofErr w:type="spellStart"/>
-      <w:r>
-        <w:rPr>
-          <w:rFonts w:ascii="Arial" w:hAnsi="Arial" w:cs="Arial"/>
-          <w:b/>
-          <w:bCs/>
-        </w:rPr>
-        <w:t>yyyy</w:t>
-      </w:r>
-      <w:proofErr w:type="spellEnd"/>
-      <w:r>
-        <w:rPr>
-          <w:rFonts w:ascii="Arial" w:hAnsi="Arial" w:cs="Arial"/>
-          <w:b/>
-          <w:bCs/>
-        </w:rPr>
-        <w:t>’, ‘</w:t>
-      </w:r>
-      <w:proofErr w:type="spellStart"/>
-      <w:r>
-        <w:rPr>
-          <w:rFonts w:ascii="Arial" w:hAnsi="Arial" w:cs="Arial"/>
-          <w:b/>
-          <w:bCs/>
-        </w:rPr>
-        <w:t>yyyy</w:t>
-      </w:r>
-      <w:proofErr w:type="spellEnd"/>
-      <w:r>
-        <w:rPr>
-          <w:rFonts w:ascii="Arial" w:hAnsi="Arial" w:cs="Arial"/>
-          <w:b/>
-          <w:bCs/>
-        </w:rPr>
-        <w:t>-MM-dd’)}&gt;&gt;.</w:t>
+        <w:t xml:space="preserve"> ‘dd MMMM yyyy’, ‘yyyy-MM-dd’)}&gt;&gt;.</w:t>
       </w:r>
     </w:p>
     <w:p>
@@ -5704,7 +4274,6 @@
         </w:rPr>
         <w:t xml:space="preserve">&lt;&lt; </w:t>
       </w:r>
-      <w:proofErr w:type="spellStart"/>
       <w:r>
         <w:rPr>
           <w:rFonts w:ascii="Arial" w:hAnsi="Arial" w:cs="Arial"/>
@@ -5715,14 +4284,7 @@
         <w:rPr>
           <w:rFonts w:ascii="Arial" w:hAnsi="Arial" w:cs="Arial"/>
         </w:rPr>
-        <w:t>s_trialPersonalInjuryAddSection</w:t>
-      </w:r>
-      <w:proofErr w:type="spellEnd"/>
-      <w:r>
-        <w:rPr>
-          <w:rFonts w:ascii="Arial" w:hAnsi="Arial" w:cs="Arial"/>
-        </w:rPr>
-        <w:t>&gt;&gt;</w:t>
+        <w:t>s_trialPersonalInjuryAddSection&gt;&gt;</w:t>
       </w:r>
     </w:p>
     <w:p>
@@ -5737,7 +4299,6 @@
         </w:rPr>
         <w:t xml:space="preserve">&lt;&lt; </w:t>
       </w:r>
-      <w:proofErr w:type="spellStart"/>
       <w:r>
         <w:rPr>
           <w:rFonts w:ascii="Arial" w:hAnsi="Arial" w:cs="Arial"/>
@@ -5756,7 +4317,6 @@
         </w:rPr>
         <w:t>trialRoadTrafficAccidentAddSection</w:t>
       </w:r>
-      <w:proofErr w:type="spellEnd"/>
       <w:r>
         <w:rPr>
           <w:rFonts w:ascii="Arial" w:hAnsi="Arial" w:cs="Arial"/>
@@ -5795,22 +4355,7 @@
         <w:rPr>
           <w:rFonts w:ascii="Arial" w:hAnsi="Arial" w:cs="Arial"/>
         </w:rPr>
-        <w:lastRenderedPageBreak/>
-        <w:t>&lt;&lt;</w:t>
-      </w:r>
-      <w:proofErr w:type="spellStart"/>
-      <w:r>
-        <w:rPr>
-          <w:rFonts w:ascii="Arial" w:hAnsi="Arial" w:cs="Arial"/>
-        </w:rPr>
-        <w:t>trialRoadTrafficAccident.input</w:t>
-      </w:r>
-      <w:proofErr w:type="spellEnd"/>
-      <w:r>
-        <w:rPr>
-          <w:rFonts w:ascii="Arial" w:hAnsi="Arial" w:cs="Arial"/>
-        </w:rPr>
-        <w:t>&gt;&gt;</w:t>
+        <w:t>&lt;&lt;trialRoadTrafficAccident.input&gt;&gt;</w:t>
       </w:r>
       <w:r>
         <w:rPr>
@@ -5824,71 +4369,7 @@
           <w:b/>
           <w:bCs/>
         </w:rPr>
-        <w:t>&lt;</w:t>
-      </w:r>
-      <w:proofErr w:type="gramStart"/>
-      <w:r>
-        <w:rPr>
-          <w:rFonts w:ascii="Arial" w:hAnsi="Arial" w:cs="Arial"/>
-          <w:b/>
-          <w:bCs/>
-        </w:rPr>
-        <w:t>&lt;{</w:t>
-      </w:r>
-      <w:proofErr w:type="spellStart"/>
-      <w:proofErr w:type="gramEnd"/>
-      <w:r>
-        <w:rPr>
-          <w:rFonts w:ascii="Arial" w:hAnsi="Arial" w:cs="Arial"/>
-          <w:b/>
-          <w:bCs/>
-        </w:rPr>
-        <w:t>dateFormat</w:t>
-      </w:r>
-      <w:proofErr w:type="spellEnd"/>
-      <w:r>
-        <w:rPr>
-          <w:rFonts w:ascii="Arial" w:hAnsi="Arial" w:cs="Arial"/>
-          <w:b/>
-          <w:bCs/>
-        </w:rPr>
-        <w:t xml:space="preserve">(trialRoadTrafficAccident.date1, ‘dd MMMM </w:t>
-      </w:r>
-      <w:proofErr w:type="spellStart"/>
-      <w:r>
-        <w:rPr>
-          <w:rFonts w:ascii="Arial" w:hAnsi="Arial" w:cs="Arial"/>
-          <w:b/>
-          <w:bCs/>
-        </w:rPr>
-        <w:t>yyyy</w:t>
-      </w:r>
-      <w:proofErr w:type="spellEnd"/>
-      <w:r>
-        <w:rPr>
-          <w:rFonts w:ascii="Arial" w:hAnsi="Arial" w:cs="Arial"/>
-          <w:b/>
-          <w:bCs/>
-        </w:rPr>
-        <w:t>’, ‘</w:t>
-      </w:r>
-      <w:proofErr w:type="spellStart"/>
-      <w:r>
-        <w:rPr>
-          <w:rFonts w:ascii="Arial" w:hAnsi="Arial" w:cs="Arial"/>
-          <w:b/>
-          <w:bCs/>
-        </w:rPr>
-        <w:t>yyyy</w:t>
-      </w:r>
-      <w:proofErr w:type="spellEnd"/>
-      <w:r>
-        <w:rPr>
-          <w:rFonts w:ascii="Arial" w:hAnsi="Arial" w:cs="Arial"/>
-          <w:b/>
-          <w:bCs/>
-        </w:rPr>
-        <w:t>-MM-dd’)}&gt;&gt;.</w:t>
+        <w:t>&lt;&lt;{dateFormat(trialRoadTrafficAccident.date1, ‘dd MMMM yyyy’, ‘yyyy-MM-dd’)}&gt;&gt;.</w:t>
       </w:r>
     </w:p>
     <w:p>
@@ -5904,21 +4385,8 @@
         <w:rPr>
           <w:rFonts w:ascii="Arial" w:hAnsi="Arial" w:cs="Arial"/>
         </w:rPr>
-        <w:t xml:space="preserve">&lt;&lt; </w:t>
-      </w:r>
-      <w:proofErr w:type="spellStart"/>
-      <w:r>
-        <w:rPr>
-          <w:rFonts w:ascii="Arial" w:hAnsi="Arial" w:cs="Arial"/>
-        </w:rPr>
-        <w:t>es_trialRoadTrafficAccidentAddSection</w:t>
-      </w:r>
-      <w:proofErr w:type="spellEnd"/>
-      <w:r>
-        <w:rPr>
-          <w:rFonts w:ascii="Arial" w:hAnsi="Arial" w:cs="Arial"/>
-        </w:rPr>
-        <w:t>&gt;&gt;</w:t>
+        <w:lastRenderedPageBreak/>
+        <w:t>&lt;&lt; es_trialRoadTrafficAccidentAddSection&gt;&gt;</w:t>
       </w:r>
       <w:r>
         <w:rPr>
@@ -5944,27 +4412,31 @@
           <w:sz w:val="22"/>
           <w:szCs w:val="22"/>
         </w:rPr>
-        <w:t>&lt;&lt;cs_{</w:t>
-      </w:r>
-      <w:proofErr w:type="spellStart"/>
-      <w:r>
-        <w:rPr>
-          <w:rFonts w:ascii="Arial" w:hAnsi="Arial" w:cs="Arial"/>
+        <w:t xml:space="preserve">&lt;&lt;cs_{hasNewDirections=true}&gt;&gt; </w:t>
+      </w:r>
+    </w:p>
+    <w:p>
+      <w:pPr>
+        <w:pStyle w:val="NormalWeb"/>
+        <w:rPr>
+          <w:rFonts w:ascii="Arial" w:hAnsi="Arial" w:cs="Arial"/>
+          <w:b/>
+          <w:bCs/>
           <w:color w:val="000000"/>
           <w:sz w:val="22"/>
           <w:szCs w:val="22"/>
         </w:rPr>
-        <w:t>hasNewDirections</w:t>
-      </w:r>
-      <w:proofErr w:type="spellEnd"/>
-      <w:r>
-        <w:rPr>
-          <w:rFonts w:ascii="Arial" w:hAnsi="Arial" w:cs="Arial"/>
+      </w:pPr>
+      <w:r>
+        <w:rPr>
+          <w:rFonts w:ascii="Arial" w:hAnsi="Arial" w:cs="Arial"/>
+          <w:b/>
+          <w:bCs/>
           <w:color w:val="000000"/>
           <w:sz w:val="22"/>
           <w:szCs w:val="22"/>
         </w:rPr>
-        <w:t xml:space="preserve">=true}&gt;&gt; </w:t>
+        <w:t>Additional directions</w:t>
       </w:r>
     </w:p>
     <w:p>
@@ -5972,8 +4444,6 @@
         <w:pStyle w:val="NormalWeb"/>
         <w:rPr>
           <w:rFonts w:ascii="Arial" w:hAnsi="Arial" w:cs="Arial"/>
-          <w:b/>
-          <w:bCs/>
           <w:color w:val="000000"/>
           <w:sz w:val="22"/>
           <w:szCs w:val="22"/>
@@ -5982,25 +4452,21 @@
       <w:r>
         <w:rPr>
           <w:rFonts w:ascii="Arial" w:hAnsi="Arial" w:cs="Arial"/>
-          <w:b/>
-          <w:bCs/>
           <w:color w:val="000000"/>
           <w:sz w:val="22"/>
           <w:szCs w:val="22"/>
         </w:rPr>
-        <w:t>Additional directions</w:t>
-      </w:r>
-    </w:p>
-    <w:p>
-      <w:pPr>
-        <w:pStyle w:val="NormalWeb"/>
+        <w:t>&lt;&lt;rs_</w:t>
+      </w:r>
+      <w:r>
         <w:rPr>
           <w:rFonts w:ascii="Arial" w:hAnsi="Arial" w:cs="Arial"/>
           <w:color w:val="000000"/>
           <w:sz w:val="22"/>
           <w:szCs w:val="22"/>
         </w:rPr>
-      </w:pPr>
+        <w:t>trial</w:t>
+      </w:r>
       <w:r>
         <w:rPr>
           <w:rFonts w:ascii="Arial" w:hAnsi="Arial" w:cs="Arial"/>
@@ -6008,18 +4474,19 @@
           <w:sz w:val="22"/>
           <w:szCs w:val="22"/>
         </w:rPr>
-        <w:t>&lt;&lt;</w:t>
-      </w:r>
-      <w:proofErr w:type="spellStart"/>
-      <w:r>
+        <w:t>HearingAddNewDirectionsDJ&gt;&gt;</w:t>
+      </w:r>
+    </w:p>
+    <w:p>
+      <w:pPr>
+        <w:pStyle w:val="NormalWeb"/>
         <w:rPr>
           <w:rFonts w:ascii="Arial" w:hAnsi="Arial" w:cs="Arial"/>
           <w:color w:val="000000"/>
           <w:sz w:val="22"/>
           <w:szCs w:val="22"/>
         </w:rPr>
-        <w:t>rs_</w:t>
-      </w:r>
+      </w:pPr>
       <w:r>
         <w:rPr>
           <w:rFonts w:ascii="Arial" w:hAnsi="Arial" w:cs="Arial"/>
@@ -6027,18 +4494,19 @@
           <w:sz w:val="22"/>
           <w:szCs w:val="22"/>
         </w:rPr>
-        <w:t>trial</w:t>
-      </w:r>
-      <w:r>
+        <w:t>&lt;&lt;value.directionComment&gt;&gt;</w:t>
+      </w:r>
+    </w:p>
+    <w:p>
+      <w:pPr>
+        <w:pStyle w:val="NormalWeb"/>
         <w:rPr>
           <w:rFonts w:ascii="Arial" w:hAnsi="Arial" w:cs="Arial"/>
           <w:color w:val="000000"/>
           <w:sz w:val="22"/>
           <w:szCs w:val="22"/>
         </w:rPr>
-        <w:t>HearingAddNewDirectionsDJ</w:t>
-      </w:r>
-      <w:proofErr w:type="spellEnd"/>
+      </w:pPr>
       <w:r>
         <w:rPr>
           <w:rFonts w:ascii="Arial" w:hAnsi="Arial" w:cs="Arial"/>
@@ -6046,19 +4514,17 @@
           <w:sz w:val="22"/>
           <w:szCs w:val="22"/>
         </w:rPr>
-        <w:t>&gt;&gt;</w:t>
-      </w:r>
-    </w:p>
-    <w:p>
-      <w:pPr>
-        <w:pStyle w:val="NormalWeb"/>
+        <w:t>&lt;&lt;es_</w:t>
+      </w:r>
+      <w:r>
         <w:rPr>
           <w:rFonts w:ascii="Arial" w:hAnsi="Arial" w:cs="Arial"/>
           <w:color w:val="000000"/>
           <w:sz w:val="22"/>
           <w:szCs w:val="22"/>
         </w:rPr>
-      </w:pPr>
+        <w:t>trial</w:t>
+      </w:r>
       <w:r>
         <w:rPr>
           <w:rFonts w:ascii="Arial" w:hAnsi="Arial" w:cs="Arial"/>
@@ -6066,87 +4532,7 @@
           <w:sz w:val="22"/>
           <w:szCs w:val="22"/>
         </w:rPr>
-        <w:t>&lt;&lt;</w:t>
-      </w:r>
-      <w:proofErr w:type="spellStart"/>
-      <w:proofErr w:type="gramStart"/>
-      <w:r>
-        <w:rPr>
-          <w:rFonts w:ascii="Arial" w:hAnsi="Arial" w:cs="Arial"/>
-          <w:color w:val="000000"/>
-          <w:sz w:val="22"/>
-          <w:szCs w:val="22"/>
-        </w:rPr>
-        <w:t>value.directionComment</w:t>
-      </w:r>
-      <w:proofErr w:type="spellEnd"/>
-      <w:proofErr w:type="gramEnd"/>
-      <w:r>
-        <w:rPr>
-          <w:rFonts w:ascii="Arial" w:hAnsi="Arial" w:cs="Arial"/>
-          <w:color w:val="000000"/>
-          <w:sz w:val="22"/>
-          <w:szCs w:val="22"/>
-        </w:rPr>
-        <w:t>&gt;&gt;</w:t>
-      </w:r>
-    </w:p>
-    <w:p>
-      <w:pPr>
-        <w:pStyle w:val="NormalWeb"/>
-        <w:rPr>
-          <w:rFonts w:ascii="Arial" w:hAnsi="Arial" w:cs="Arial"/>
-          <w:color w:val="000000"/>
-          <w:sz w:val="22"/>
-          <w:szCs w:val="22"/>
-        </w:rPr>
-      </w:pPr>
-      <w:r>
-        <w:rPr>
-          <w:rFonts w:ascii="Arial" w:hAnsi="Arial" w:cs="Arial"/>
-          <w:color w:val="000000"/>
-          <w:sz w:val="22"/>
-          <w:szCs w:val="22"/>
-        </w:rPr>
-        <w:t>&lt;&lt;</w:t>
-      </w:r>
-      <w:proofErr w:type="spellStart"/>
-      <w:r>
-        <w:rPr>
-          <w:rFonts w:ascii="Arial" w:hAnsi="Arial" w:cs="Arial"/>
-          <w:color w:val="000000"/>
-          <w:sz w:val="22"/>
-          <w:szCs w:val="22"/>
-        </w:rPr>
-        <w:t>es_</w:t>
-      </w:r>
-      <w:r>
-        <w:rPr>
-          <w:rFonts w:ascii="Arial" w:hAnsi="Arial" w:cs="Arial"/>
-          <w:color w:val="000000"/>
-          <w:sz w:val="22"/>
-          <w:szCs w:val="22"/>
-        </w:rPr>
-        <w:t>trial</w:t>
-      </w:r>
-      <w:r>
-        <w:rPr>
-          <w:rFonts w:ascii="Arial" w:hAnsi="Arial" w:cs="Arial"/>
-          <w:color w:val="000000"/>
-          <w:sz w:val="22"/>
-          <w:szCs w:val="22"/>
-        </w:rPr>
-        <w:t>HearingAddNewDirectionsDJ</w:t>
-      </w:r>
-      <w:proofErr w:type="spellEnd"/>
-      <w:r>
-        <w:rPr>
-          <w:rFonts w:ascii="Arial" w:hAnsi="Arial" w:cs="Arial"/>
-          <w:color w:val="000000"/>
-          <w:sz w:val="22"/>
-          <w:szCs w:val="22"/>
-        </w:rPr>
-        <w:t>&gt;&gt;</w:t>
+        <w:t>HearingAddNewDirectionsDJ&gt;&gt;</w:t>
       </w:r>
     </w:p>
     <w:p>
@@ -8634,6 +7020,33 @@
 </file>
 
 <file path=customXml/item1.xml><?xml version="1.0" encoding="utf-8"?>
+<?mso-contentType ?>
+<FormTemplates xmlns="http://schemas.microsoft.com/sharepoint/v3/contenttype/forms">
+  <Display>DocumentLibraryForm</Display>
+  <Edit>DocumentLibraryForm</Edit>
+  <New>DocumentLibraryForm</New>
+</FormTemplates>
+</file>
+
+<file path=customXml/item2.xml><?xml version="1.0" encoding="utf-8"?>
+<p:properties xmlns:p="http://schemas.microsoft.com/office/2006/metadata/properties" xmlns:xsi="http://www.w3.org/2001/XMLSchema-instance" xmlns:pc="http://schemas.microsoft.com/office/infopath/2007/PartnerControls">
+  <documentManagement>
+    <Stage xmlns="f336f4fe-8719-4ea2-b5d6-29b3a580aeb4">In Approval</Stage>
+    <Next_x0020_Stage xmlns="f336f4fe-8719-4ea2-b5d6-29b3a580aeb4">ApproveOrReject</Next_x0020_Stage>
+    <Admin_x0020_Action xmlns="f336f4fe-8719-4ea2-b5d6-29b3a580aeb4" xsi:nil="true"/>
+    <Template_x0020_Category xmlns="f336f4fe-8719-4ea2-b5d6-29b3a580aeb4">Decision Order - DEC</Template_x0020_Category>
+    <Action xmlns="f336f4fe-8719-4ea2-b5d6-29b3a580aeb4" xsi:nil="true"/>
+    <Purpose1 xmlns="f336f4fe-8719-4ea2-b5d6-29b3a580aeb4">SDO order for default Judgment </Purpose1>
+    <Template_x0020_Language xmlns="f336f4fe-8719-4ea2-b5d6-29b3a580aeb4">English - ENG</Template_x0020_Language>
+    <Rename xmlns="f336f4fe-8719-4ea2-b5d6-29b3a580aeb4">true</Rename>
+    <Tornado_x0020_Filename xmlns="f336f4fe-8719-4ea2-b5d6-29b3a580aeb4" xsi:nil="true"/>
+    <Approval_x0020_Request_x0020_Comment xmlns="f336f4fe-8719-4ea2-b5d6-29b3a580aeb4">Default Judgment -SDO  Trial templates, Please approve.Thanks</Approval_x0020_Request_x0020_Comment>
+    <Publication_x0020_Date xmlns="f336f4fe-8719-4ea2-b5d6-29b3a580aeb4">2022-07-24T23:00:00+00:00</Publication_x0020_Date>
+  </documentManagement>
+</p:properties>
+</file>
+
+<file path=customXml/item3.xml><?xml version="1.0" encoding="utf-8"?>
 <ct:contentTypeSchema xmlns:ct="http://schemas.microsoft.com/office/2006/metadata/contentType" xmlns:ma="http://schemas.microsoft.com/office/2006/metadata/properties/metaAttributes" ct:_="" ma:_="" ma:contentTypeName="_CtTemplate" ma:contentTypeID="0x01010064A5FDCCFB03F540B94405305D7DE14F00A4F8B82F7CEF57469A8FE5CEAB7A0EE0" ma:contentTypeVersion="54" ma:contentTypeDescription="Part of Template Management with Site Columns representing custom attributes." ma:contentTypeScope="" ma:versionID="c2ae9af6f2d07f5c87e529250672afb5">
   <xsd:schema xmlns:xsd="http://www.w3.org/2001/XMLSchema" xmlns:xs="http://www.w3.org/2001/XMLSchema" xmlns:p="http://schemas.microsoft.com/office/2006/metadata/properties" xmlns:ns2="f336f4fe-8719-4ea2-b5d6-29b3a580aeb4" xmlns:ns3="b57b892a-dd61-4bba-b372-a8d93da2c7e6" targetNamespace="http://schemas.microsoft.com/office/2006/metadata/properties" ma:root="true" ma:fieldsID="5cc5ae0d05cbe82a12e0833457866b27" ns2:_="" ns3:_="">
     <xsd:import namespace="f336f4fe-8719-4ea2-b5d6-29b3a580aeb4"/>
@@ -8949,34 +7362,25 @@
 </ct:contentTypeSchema>
 </file>
 
-<file path=customXml/item2.xml><?xml version="1.0" encoding="utf-8"?>
-<p:properties xmlns:p="http://schemas.microsoft.com/office/2006/metadata/properties" xmlns:xsi="http://www.w3.org/2001/XMLSchema-instance" xmlns:pc="http://schemas.microsoft.com/office/infopath/2007/PartnerControls">
-  <documentManagement>
-    <Stage xmlns="f336f4fe-8719-4ea2-b5d6-29b3a580aeb4">In Approval</Stage>
-    <Next_x0020_Stage xmlns="f336f4fe-8719-4ea2-b5d6-29b3a580aeb4">ApproveOrReject</Next_x0020_Stage>
-    <Admin_x0020_Action xmlns="f336f4fe-8719-4ea2-b5d6-29b3a580aeb4" xsi:nil="true"/>
-    <Template_x0020_Category xmlns="f336f4fe-8719-4ea2-b5d6-29b3a580aeb4">Decision Order - DEC</Template_x0020_Category>
-    <Action xmlns="f336f4fe-8719-4ea2-b5d6-29b3a580aeb4" xsi:nil="true"/>
-    <Purpose1 xmlns="f336f4fe-8719-4ea2-b5d6-29b3a580aeb4">SDO order for default Judgment </Purpose1>
-    <Template_x0020_Language xmlns="f336f4fe-8719-4ea2-b5d6-29b3a580aeb4">English - ENG</Template_x0020_Language>
-    <Rename xmlns="f336f4fe-8719-4ea2-b5d6-29b3a580aeb4">true</Rename>
-    <Tornado_x0020_Filename xmlns="f336f4fe-8719-4ea2-b5d6-29b3a580aeb4" xsi:nil="true"/>
-    <Approval_x0020_Request_x0020_Comment xmlns="f336f4fe-8719-4ea2-b5d6-29b3a580aeb4">Default Judgment -SDO  Trial templates, Please approve.Thanks</Approval_x0020_Request_x0020_Comment>
-    <Publication_x0020_Date xmlns="f336f4fe-8719-4ea2-b5d6-29b3a580aeb4">2022-07-24T23:00:00+00:00</Publication_x0020_Date>
-  </documentManagement>
-</p:properties>
+<file path=customXml/itemProps1.xml><?xml version="1.0" encoding="utf-8"?>
+<ds:datastoreItem xmlns:ds="http://schemas.openxmlformats.org/officeDocument/2006/customXml" ds:itemID="{0A291025-B274-4E6B-B6F0-32798DD58C0F}">
+  <ds:schemaRefs>
+    <ds:schemaRef ds:uri="http://schemas.microsoft.com/sharepoint/v3/contenttype/forms"/>
+  </ds:schemaRefs>
+</ds:datastoreItem>
 </file>
 
-<file path=customXml/item3.xml><?xml version="1.0" encoding="utf-8"?>
-<?mso-contentType ?>
-<FormTemplates xmlns="http://schemas.microsoft.com/sharepoint/v3/contenttype/forms">
-  <Display>DocumentLibraryForm</Display>
-  <Edit>DocumentLibraryForm</Edit>
-  <New>DocumentLibraryForm</New>
-</FormTemplates>
+<file path=customXml/itemProps2.xml><?xml version="1.0" encoding="utf-8"?>
+<ds:datastoreItem xmlns:ds="http://schemas.openxmlformats.org/officeDocument/2006/customXml" ds:itemID="{D0A7C455-9E81-45ED-8320-4509C5952A7F}">
+  <ds:schemaRefs>
+    <ds:schemaRef ds:uri="http://schemas.microsoft.com/office/2006/metadata/properties"/>
+    <ds:schemaRef ds:uri="http://schemas.microsoft.com/office/infopath/2007/PartnerControls"/>
+    <ds:schemaRef ds:uri="f336f4fe-8719-4ea2-b5d6-29b3a580aeb4"/>
+  </ds:schemaRefs>
+</ds:datastoreItem>
 </file>
 
-<file path=customXml/itemProps1.xml><?xml version="1.0" encoding="utf-8"?>
+<file path=customXml/itemProps3.xml><?xml version="1.0" encoding="utf-8"?>
 <ds:datastoreItem xmlns:ds="http://schemas.openxmlformats.org/officeDocument/2006/customXml" ds:itemID="{5FC536DF-A696-4054-91F6-4D714A03699E}">
   <ds:schemaRefs>
     <ds:schemaRef ds:uri="http://schemas.microsoft.com/office/2006/metadata/contentType"/>
@@ -8995,24 +7399,6 @@
 </ds:datastoreItem>
 </file>
 
-<file path=customXml/itemProps2.xml><?xml version="1.0" encoding="utf-8"?>
-<ds:datastoreItem xmlns:ds="http://schemas.openxmlformats.org/officeDocument/2006/customXml" ds:itemID="{D0A7C455-9E81-45ED-8320-4509C5952A7F}">
-  <ds:schemaRefs>
-    <ds:schemaRef ds:uri="http://schemas.microsoft.com/office/2006/metadata/properties"/>
-    <ds:schemaRef ds:uri="http://schemas.microsoft.com/office/infopath/2007/PartnerControls"/>
-    <ds:schemaRef ds:uri="f336f4fe-8719-4ea2-b5d6-29b3a580aeb4"/>
-  </ds:schemaRefs>
-</ds:datastoreItem>
-</file>
-
-<file path=customXml/itemProps3.xml><?xml version="1.0" encoding="utf-8"?>
-<ds:datastoreItem xmlns:ds="http://schemas.openxmlformats.org/officeDocument/2006/customXml" ds:itemID="{0A291025-B274-4E6B-B6F0-32798DD58C0F}">
-  <ds:schemaRefs>
-    <ds:schemaRef ds:uri="http://schemas.microsoft.com/sharepoint/v3/contenttype/forms"/>
-  </ds:schemaRefs>
-</ds:datastoreItem>
-</file>
-
 <file path=docMetadata/LabelInfo.xml><?xml version="1.0" encoding="utf-8"?>
 <clbl:labelList xmlns:clbl="http://schemas.microsoft.com/office/2020/mipLabelMetadata">
   <clbl:label id="{fa22dce2-39a9-4bf4-a557-7a50b593b56a}" enabled="1" method="Privileged" siteId="{3e0088dc-0629-4ae6-aa8c-813e7a296f50}" contentBits="0" removed="0"/>

</xml_diff>

<commit_message>
Updated new template for SDO DJ (#2341)
</commit_message>
<xml_diff>
--- a/docker/docmosis/templates/CV-UNS-DEC-ENG-01228.docx
+++ b/docker/docmosis/templates/CV-UNS-DEC-ENG-01228.docx
@@ -64,14 +64,12 @@
         </w:rPr>
         <w:t xml:space="preserve"> </w:t>
       </w:r>
-      <w:proofErr w:type="spellStart"/>
       <w:r>
         <w:rPr>
           <w:rFonts w:ascii="Tahoma" w:hAnsi="Tahoma" w:cs="Tahoma"/>
         </w:rPr>
         <w:t>caseNumber</w:t>
       </w:r>
-      <w:proofErr w:type="spellEnd"/>
       <w:r>
         <w:rPr>
           <w:rFonts w:ascii="Tahoma" w:hAnsi="Tahoma" w:cs="Tahoma"/>
@@ -101,87 +99,16 @@
           <w:bCs/>
           <w:color w:val="000000" w:themeColor="text1"/>
         </w:rPr>
-        <w:t>&lt;&lt; {</w:t>
-      </w:r>
-      <w:proofErr w:type="spellStart"/>
-      <w:proofErr w:type="gramStart"/>
-      <w:r>
-        <w:rPr>
-          <w:rFonts w:ascii="Arial" w:hAnsi="Arial" w:cs="Arial"/>
+        <w:t xml:space="preserve">&lt;&lt; {dateFormat($nowUTC </w:t>
+      </w:r>
+      <w:r>
+        <w:rPr>
+          <w:rFonts w:ascii="Arial" w:eastAsia="Times New Roman" w:hAnsi="Arial" w:cs="Arial"/>
           <w:b/>
           <w:bCs/>
           <w:color w:val="000000" w:themeColor="text1"/>
         </w:rPr>
-        <w:t>dateFormat</w:t>
-      </w:r>
-      <w:proofErr w:type="spellEnd"/>
-      <w:r>
-        <w:rPr>
-          <w:rFonts w:ascii="Arial" w:hAnsi="Arial" w:cs="Arial"/>
-          <w:b/>
-          <w:bCs/>
-          <w:color w:val="000000" w:themeColor="text1"/>
-        </w:rPr>
-        <w:t>(</w:t>
-      </w:r>
-      <w:proofErr w:type="gramEnd"/>
-      <w:r>
-        <w:rPr>
-          <w:rFonts w:ascii="Arial" w:hAnsi="Arial" w:cs="Arial"/>
-          <w:b/>
-          <w:bCs/>
-          <w:color w:val="000000" w:themeColor="text1"/>
-        </w:rPr>
-        <w:t>$</w:t>
-      </w:r>
-      <w:proofErr w:type="spellStart"/>
-      <w:r>
-        <w:rPr>
-          <w:rFonts w:ascii="Arial" w:hAnsi="Arial" w:cs="Arial"/>
-          <w:b/>
-          <w:bCs/>
-          <w:color w:val="000000" w:themeColor="text1"/>
-        </w:rPr>
-        <w:t>nowUTC</w:t>
-      </w:r>
-      <w:proofErr w:type="spellEnd"/>
-      <w:r>
-        <w:rPr>
-          <w:rFonts w:ascii="Arial" w:hAnsi="Arial" w:cs="Arial"/>
-          <w:b/>
-          <w:bCs/>
-          <w:color w:val="000000" w:themeColor="text1"/>
-        </w:rPr>
-        <w:t xml:space="preserve"> </w:t>
-      </w:r>
-      <w:r>
-        <w:rPr>
-          <w:rFonts w:ascii="Arial" w:eastAsia="Times New Roman" w:hAnsi="Arial" w:cs="Arial"/>
-          <w:b/>
-          <w:bCs/>
-          <w:color w:val="000000" w:themeColor="text1"/>
-        </w:rPr>
-        <w:t xml:space="preserve">,‘d MMMM </w:t>
-      </w:r>
-      <w:proofErr w:type="spellStart"/>
-      <w:r>
-        <w:rPr>
-          <w:rFonts w:ascii="Arial" w:eastAsia="Times New Roman" w:hAnsi="Arial" w:cs="Arial"/>
-          <w:b/>
-          <w:bCs/>
-          <w:color w:val="000000" w:themeColor="text1"/>
-        </w:rPr>
-        <w:t>yyyy</w:t>
-      </w:r>
-      <w:proofErr w:type="spellEnd"/>
-      <w:r>
-        <w:rPr>
-          <w:rFonts w:ascii="Arial" w:eastAsia="Times New Roman" w:hAnsi="Arial" w:cs="Arial"/>
-          <w:b/>
-          <w:bCs/>
-          <w:color w:val="000000" w:themeColor="text1"/>
-        </w:rPr>
-        <w:t>’)}</w:t>
+        <w:t>,‘d MMMM yyyy’)}</w:t>
       </w:r>
       <w:r>
         <w:rPr>
@@ -226,20 +153,26 @@
     </w:p>
     <w:p>
       <w:pPr>
-        <w:pStyle w:val="Heading1"/>
-        <w:spacing w:after="312"/>
-        <w:ind w:left="0" w:right="333" w:firstLine="720"/>
-      </w:pPr>
-      <w:r>
-        <w:t>&lt;&lt;</w:t>
-      </w:r>
-      <w:proofErr w:type="spellStart"/>
-      <w:r>
-        <w:t>judgeNameTitle</w:t>
-      </w:r>
-      <w:proofErr w:type="spellEnd"/>
-      <w:r>
-        <w:t>&gt;&gt;</w:t>
+        <w:jc w:val="center"/>
+        <w:rPr>
+          <w:rFonts w:ascii="Arial" w:hAnsi="Arial" w:cs="Arial"/>
+          <w:b/>
+          <w:bCs/>
+          <w:color w:val="000000" w:themeColor="text1"/>
+          <w:sz w:val="28"/>
+          <w:szCs w:val="28"/>
+        </w:rPr>
+      </w:pPr>
+      <w:r>
+        <w:rPr>
+          <w:rFonts w:ascii="Arial" w:hAnsi="Arial" w:cs="Arial"/>
+          <w:b/>
+          <w:bCs/>
+          <w:color w:val="000000" w:themeColor="text1"/>
+          <w:sz w:val="28"/>
+          <w:szCs w:val="28"/>
+        </w:rPr>
+        <w:t>&lt;&lt;judgeNameTitle&gt;&gt;</w:t>
       </w:r>
     </w:p>
     <w:p>
@@ -670,29 +603,7 @@
           <w:szCs w:val="20"/>
           <w:lang w:val="en-US"/>
         </w:rPr>
-        <w:t xml:space="preserve">ou must comply with the terms imposed upon you by this order otherwise your claim or the </w:t>
-      </w:r>
-      <w:proofErr w:type="spellStart"/>
-      <w:r>
-        <w:rPr>
-          <w:rFonts w:ascii="Arial" w:hAnsi="Arial"/>
-          <w:bCs/>
-          <w:snapToGrid w:val="0"/>
-          <w:szCs w:val="20"/>
-          <w:lang w:val="en-US"/>
-        </w:rPr>
-        <w:t>defence</w:t>
-      </w:r>
-      <w:proofErr w:type="spellEnd"/>
-      <w:r>
-        <w:rPr>
-          <w:rFonts w:ascii="Arial" w:hAnsi="Arial"/>
-          <w:bCs/>
-          <w:snapToGrid w:val="0"/>
-          <w:szCs w:val="20"/>
-          <w:lang w:val="en-US"/>
-        </w:rPr>
-        <w:t xml:space="preserve"> of it is liable to be struck out or some other sanction imposed. If you cannot comply</w:t>
+        <w:t>ou must comply with the terms imposed upon you by this order otherwise your claim or the defence of it is liable to be struck out or some other sanction imposed. If you cannot comply</w:t>
       </w:r>
       <w:r>
         <w:rPr>
@@ -846,14 +757,7 @@
         <w:rPr>
           <w:rFonts w:ascii="Arial" w:hAnsi="Arial" w:cs="Arial"/>
         </w:rPr>
-        <w:t xml:space="preserve">&lt;&lt; </w:t>
-      </w:r>
-      <w:proofErr w:type="spellStart"/>
-      <w:r>
-        <w:rPr>
-          <w:rFonts w:ascii="Arial" w:hAnsi="Arial" w:cs="Arial"/>
-        </w:rPr>
-        <w:t>cs_</w:t>
+        <w:t>&lt;&lt; cs_</w:t>
       </w:r>
       <w:r>
         <w:rPr>
@@ -861,7 +765,6 @@
         </w:rPr>
         <w:t>trialHearingDisputeAddSection</w:t>
       </w:r>
-      <w:proofErr w:type="spellEnd"/>
       <w:r>
         <w:rPr>
           <w:rFonts w:ascii="Arial" w:hAnsi="Arial" w:cs="Arial"/>
@@ -936,7 +839,6 @@
         </w:rPr>
         <w:t xml:space="preserve">&lt;&lt; </w:t>
       </w:r>
-      <w:proofErr w:type="spellStart"/>
       <w:r>
         <w:rPr>
           <w:rFonts w:ascii="Arial" w:hAnsi="Arial" w:cs="Arial"/>
@@ -955,7 +857,6 @@
         </w:rPr>
         <w:t>trialHearingDisputeAddSection</w:t>
       </w:r>
-      <w:proofErr w:type="spellEnd"/>
       <w:r>
         <w:rPr>
           <w:rFonts w:ascii="Arial" w:hAnsi="Arial" w:cs="Arial"/>
@@ -966,14 +867,7 @@
         <w:rPr>
           <w:rFonts w:ascii="Arial" w:hAnsi="Arial" w:cs="Arial"/>
         </w:rPr>
-        <w:t xml:space="preserve">&lt;&lt; </w:t>
-      </w:r>
-      <w:proofErr w:type="spellStart"/>
-      <w:r>
-        <w:rPr>
-          <w:rFonts w:ascii="Arial" w:hAnsi="Arial" w:cs="Arial"/>
-        </w:rPr>
-        <w:t>cs_</w:t>
+        <w:t>&lt;&lt; cs_</w:t>
       </w:r>
       <w:r>
         <w:rPr>
@@ -981,7 +875,6 @@
         </w:rPr>
         <w:t>trialHearingVariationsAddSection</w:t>
       </w:r>
-      <w:proofErr w:type="spellEnd"/>
       <w:r>
         <w:rPr>
           <w:rFonts w:ascii="Arial" w:hAnsi="Arial" w:cs="Arial"/>
@@ -1046,7 +939,6 @@
         </w:rPr>
         <w:t xml:space="preserve">&lt;&lt; </w:t>
       </w:r>
-      <w:proofErr w:type="spellStart"/>
       <w:r>
         <w:rPr>
           <w:rFonts w:ascii="Arial" w:hAnsi="Arial" w:cs="Arial"/>
@@ -1065,19 +957,11 @@
         </w:rPr>
         <w:t>trialHearingVariationsAddSection</w:t>
       </w:r>
-      <w:proofErr w:type="spellEnd"/>
-      <w:r>
-        <w:rPr>
-          <w:rFonts w:ascii="Arial" w:hAnsi="Arial" w:cs="Arial"/>
-        </w:rPr>
-        <w:t xml:space="preserve">&gt;&gt;&lt;&lt; </w:t>
-      </w:r>
-      <w:proofErr w:type="spellStart"/>
-      <w:r>
-        <w:rPr>
-          <w:rFonts w:ascii="Arial" w:hAnsi="Arial" w:cs="Arial"/>
-        </w:rPr>
-        <w:t>cs_</w:t>
+      <w:r>
+        <w:rPr>
+          <w:rFonts w:ascii="Arial" w:hAnsi="Arial" w:cs="Arial"/>
+        </w:rPr>
+        <w:t>&gt;&gt;&lt;&lt; cs_</w:t>
       </w:r>
       <w:r>
         <w:rPr>
@@ -1085,7 +969,6 @@
         </w:rPr>
         <w:t>trialHearingSettlementAddSection</w:t>
       </w:r>
-      <w:proofErr w:type="spellEnd"/>
       <w:r>
         <w:rPr>
           <w:rFonts w:ascii="Arial" w:hAnsi="Arial" w:cs="Arial"/>
@@ -1105,7 +988,6 @@
           <w:rFonts w:ascii="Arial" w:hAnsi="Arial" w:cs="Arial"/>
           <w:b/>
         </w:rPr>
-        <w:lastRenderedPageBreak/>
         <w:t>Settlement</w:t>
       </w:r>
     </w:p>
@@ -1126,21 +1008,8 @@
         <w:rPr>
           <w:rFonts w:ascii="Arial" w:hAnsi="Arial" w:cs="Arial"/>
         </w:rPr>
-        <w:t xml:space="preserve">Each party must inform the Court immediately if the case is settled </w:t>
-      </w:r>
-      <w:proofErr w:type="gramStart"/>
-      <w:r>
-        <w:rPr>
-          <w:rFonts w:ascii="Arial" w:hAnsi="Arial" w:cs="Arial"/>
-        </w:rPr>
-        <w:t>whether or not</w:t>
-      </w:r>
-      <w:proofErr w:type="gramEnd"/>
-      <w:r>
-        <w:rPr>
-          <w:rFonts w:ascii="Arial" w:hAnsi="Arial" w:cs="Arial"/>
-        </w:rPr>
-        <w:t xml:space="preserve"> it is then possible to upload to the Digital Portal a draft consent order to give effect to their agreement.</w:t>
+        <w:lastRenderedPageBreak/>
+        <w:t>Each party must inform the Court immediately if the case is settled whether or not it is then possible to upload to the Digital Portal a draft consent order to give effect to their agreement.</w:t>
       </w:r>
     </w:p>
     <w:p>
@@ -1155,7 +1024,6 @@
         </w:rPr>
         <w:t xml:space="preserve">&lt;&lt; </w:t>
       </w:r>
-      <w:proofErr w:type="spellStart"/>
       <w:r>
         <w:rPr>
           <w:rFonts w:ascii="Arial" w:hAnsi="Arial" w:cs="Arial"/>
@@ -1166,27 +1034,13 @@
         <w:rPr>
           <w:rFonts w:ascii="Arial" w:hAnsi="Arial" w:cs="Arial"/>
         </w:rPr>
-        <w:t>s_trialHearingSettlementAddSection</w:t>
-      </w:r>
-      <w:proofErr w:type="spellEnd"/>
-      <w:r>
-        <w:rPr>
-          <w:rFonts w:ascii="Arial" w:hAnsi="Arial" w:cs="Arial"/>
-        </w:rPr>
-        <w:t>&gt;&gt;</w:t>
-      </w:r>
-      <w:r>
-        <w:rPr>
-          <w:rFonts w:ascii="Arial" w:hAnsi="Arial" w:cs="Arial"/>
-        </w:rPr>
-        <w:t xml:space="preserve">&lt;&lt; </w:t>
-      </w:r>
-      <w:proofErr w:type="spellStart"/>
-      <w:r>
-        <w:rPr>
-          <w:rFonts w:ascii="Arial" w:hAnsi="Arial" w:cs="Arial"/>
-        </w:rPr>
-        <w:t>cs_</w:t>
+        <w:t>s_trialHearingSettlementAddSection&gt;&gt;</w:t>
+      </w:r>
+      <w:r>
+        <w:rPr>
+          <w:rFonts w:ascii="Arial" w:hAnsi="Arial" w:cs="Arial"/>
+        </w:rPr>
+        <w:t>&lt;&lt; cs_</w:t>
       </w:r>
       <w:r>
         <w:rPr>
@@ -1194,7 +1048,6 @@
         </w:rPr>
         <w:t>trialHearingDisclosureOfDocumentsDJAddSection</w:t>
       </w:r>
-      <w:proofErr w:type="spellEnd"/>
       <w:r>
         <w:rPr>
           <w:rFonts w:ascii="Arial" w:hAnsi="Arial" w:cs="Arial"/>
@@ -1261,28 +1114,8 @@
           <w:b/>
           <w:bCs/>
         </w:rPr>
-        <w:t>&lt;&lt; {</w:t>
-      </w:r>
-      <w:proofErr w:type="spellStart"/>
-      <w:proofErr w:type="gramStart"/>
-      <w:r>
-        <w:rPr>
-          <w:rFonts w:ascii="Arial" w:hAnsi="Arial" w:cs="Arial"/>
-          <w:b/>
-          <w:bCs/>
-        </w:rPr>
-        <w:t>dateFormat</w:t>
-      </w:r>
-      <w:proofErr w:type="spellEnd"/>
-      <w:r>
-        <w:rPr>
-          <w:rFonts w:ascii="Arial" w:hAnsi="Arial" w:cs="Arial"/>
-          <w:b/>
-          <w:bCs/>
-        </w:rPr>
-        <w:t>(</w:t>
-      </w:r>
-      <w:proofErr w:type="gramEnd"/>
+        <w:t>&lt;&lt; {dateFormat(</w:t>
+      </w:r>
       <w:r>
         <w:rPr>
           <w:rFonts w:ascii="Arial" w:hAnsi="Arial" w:cs="Arial"/>
@@ -1297,43 +1130,7 @@
           <w:b/>
           <w:bCs/>
         </w:rPr>
-        <w:t xml:space="preserve">, ‘dd MMMM </w:t>
-      </w:r>
-      <w:proofErr w:type="spellStart"/>
-      <w:r>
-        <w:rPr>
-          <w:rFonts w:ascii="Arial" w:hAnsi="Arial" w:cs="Arial"/>
-          <w:b/>
-          <w:bCs/>
-        </w:rPr>
-        <w:t>yyyy</w:t>
-      </w:r>
-      <w:proofErr w:type="spellEnd"/>
-      <w:r>
-        <w:rPr>
-          <w:rFonts w:ascii="Arial" w:hAnsi="Arial" w:cs="Arial"/>
-          <w:b/>
-          <w:bCs/>
-        </w:rPr>
-        <w:t>’, ‘</w:t>
-      </w:r>
-      <w:proofErr w:type="spellStart"/>
-      <w:r>
-        <w:rPr>
-          <w:rFonts w:ascii="Arial" w:hAnsi="Arial" w:cs="Arial"/>
-          <w:b/>
-          <w:bCs/>
-        </w:rPr>
-        <w:t>yyyy</w:t>
-      </w:r>
-      <w:proofErr w:type="spellEnd"/>
-      <w:r>
-        <w:rPr>
-          <w:rFonts w:ascii="Arial" w:hAnsi="Arial" w:cs="Arial"/>
-          <w:b/>
-          <w:bCs/>
-        </w:rPr>
-        <w:t>-MM-dd’)}&gt;&gt;.</w:t>
+        <w:t>, ‘dd MMMM yyyy’, ‘yyyy-MM-dd’)}&gt;&gt;.</w:t>
       </w:r>
     </w:p>
     <w:p>
@@ -1373,28 +1170,8 @@
           <w:b/>
           <w:bCs/>
         </w:rPr>
-        <w:t>&lt;&lt; {</w:t>
-      </w:r>
-      <w:proofErr w:type="spellStart"/>
-      <w:proofErr w:type="gramStart"/>
-      <w:r>
-        <w:rPr>
-          <w:rFonts w:ascii="Arial" w:hAnsi="Arial" w:cs="Arial"/>
-          <w:b/>
-          <w:bCs/>
-        </w:rPr>
-        <w:t>dateFormat</w:t>
-      </w:r>
-      <w:proofErr w:type="spellEnd"/>
-      <w:r>
-        <w:rPr>
-          <w:rFonts w:ascii="Arial" w:hAnsi="Arial" w:cs="Arial"/>
-          <w:b/>
-          <w:bCs/>
-        </w:rPr>
-        <w:t>(</w:t>
-      </w:r>
-      <w:proofErr w:type="gramEnd"/>
+        <w:t>&lt;&lt; {dateFormat(</w:t>
+      </w:r>
       <w:r>
         <w:rPr>
           <w:rFonts w:ascii="Arial" w:hAnsi="Arial" w:cs="Arial"/>
@@ -1409,43 +1186,7 @@
           <w:b/>
           <w:bCs/>
         </w:rPr>
-        <w:t xml:space="preserve">2, ‘dd MMMM </w:t>
-      </w:r>
-      <w:proofErr w:type="spellStart"/>
-      <w:r>
-        <w:rPr>
-          <w:rFonts w:ascii="Arial" w:hAnsi="Arial" w:cs="Arial"/>
-          <w:b/>
-          <w:bCs/>
-        </w:rPr>
-        <w:t>yyyy</w:t>
-      </w:r>
-      <w:proofErr w:type="spellEnd"/>
-      <w:r>
-        <w:rPr>
-          <w:rFonts w:ascii="Arial" w:hAnsi="Arial" w:cs="Arial"/>
-          <w:b/>
-          <w:bCs/>
-        </w:rPr>
-        <w:t>’, ‘</w:t>
-      </w:r>
-      <w:proofErr w:type="spellStart"/>
-      <w:r>
-        <w:rPr>
-          <w:rFonts w:ascii="Arial" w:hAnsi="Arial" w:cs="Arial"/>
-          <w:b/>
-          <w:bCs/>
-        </w:rPr>
-        <w:t>yyyy</w:t>
-      </w:r>
-      <w:proofErr w:type="spellEnd"/>
-      <w:r>
-        <w:rPr>
-          <w:rFonts w:ascii="Arial" w:hAnsi="Arial" w:cs="Arial"/>
-          <w:b/>
-          <w:bCs/>
-        </w:rPr>
-        <w:t>-MM-dd’)}&gt;&gt;.</w:t>
+        <w:t>2, ‘dd MMMM yyyy’, ‘yyyy-MM-dd’)}&gt;&gt;.</w:t>
       </w:r>
       <w:r>
         <w:rPr>
@@ -1515,28 +1256,8 @@
           <w:b/>
           <w:bCs/>
         </w:rPr>
-        <w:t>&lt;&lt; {</w:t>
-      </w:r>
-      <w:proofErr w:type="spellStart"/>
-      <w:proofErr w:type="gramStart"/>
-      <w:r>
-        <w:rPr>
-          <w:rFonts w:ascii="Arial" w:hAnsi="Arial" w:cs="Arial"/>
-          <w:b/>
-          <w:bCs/>
-        </w:rPr>
-        <w:t>dateFormat</w:t>
-      </w:r>
-      <w:proofErr w:type="spellEnd"/>
-      <w:r>
-        <w:rPr>
-          <w:rFonts w:ascii="Arial" w:hAnsi="Arial" w:cs="Arial"/>
-          <w:b/>
-          <w:bCs/>
-        </w:rPr>
-        <w:t>(</w:t>
-      </w:r>
-      <w:proofErr w:type="gramEnd"/>
+        <w:t>&lt;&lt; {dateFormat(</w:t>
+      </w:r>
       <w:r>
         <w:rPr>
           <w:rFonts w:ascii="Arial" w:hAnsi="Arial" w:cs="Arial"/>
@@ -1551,43 +1272,7 @@
           <w:b/>
           <w:bCs/>
         </w:rPr>
-        <w:t xml:space="preserve">3, ‘dd MMMM </w:t>
-      </w:r>
-      <w:proofErr w:type="spellStart"/>
-      <w:r>
-        <w:rPr>
-          <w:rFonts w:ascii="Arial" w:hAnsi="Arial" w:cs="Arial"/>
-          <w:b/>
-          <w:bCs/>
-        </w:rPr>
-        <w:t>yyyy</w:t>
-      </w:r>
-      <w:proofErr w:type="spellEnd"/>
-      <w:r>
-        <w:rPr>
-          <w:rFonts w:ascii="Arial" w:hAnsi="Arial" w:cs="Arial"/>
-          <w:b/>
-          <w:bCs/>
-        </w:rPr>
-        <w:t>’, ‘</w:t>
-      </w:r>
-      <w:proofErr w:type="spellStart"/>
-      <w:r>
-        <w:rPr>
-          <w:rFonts w:ascii="Arial" w:hAnsi="Arial" w:cs="Arial"/>
-          <w:b/>
-          <w:bCs/>
-        </w:rPr>
-        <w:t>yyyy</w:t>
-      </w:r>
-      <w:proofErr w:type="spellEnd"/>
-      <w:r>
-        <w:rPr>
-          <w:rFonts w:ascii="Arial" w:hAnsi="Arial" w:cs="Arial"/>
-          <w:b/>
-          <w:bCs/>
-        </w:rPr>
-        <w:t>-MM-dd’)}&gt;&gt;.</w:t>
+        <w:t>3, ‘dd MMMM yyyy’, ‘yyyy-MM-dd’)}&gt;&gt;.</w:t>
       </w:r>
     </w:p>
     <w:p>
@@ -1602,7 +1287,6 @@
         </w:rPr>
         <w:t>&lt;&lt;</w:t>
       </w:r>
-      <w:proofErr w:type="spellStart"/>
       <w:r>
         <w:rPr>
           <w:rFonts w:ascii="Arial" w:hAnsi="Arial" w:cs="Arial"/>
@@ -1613,27 +1297,13 @@
         <w:rPr>
           <w:rFonts w:ascii="Arial" w:hAnsi="Arial" w:cs="Arial"/>
         </w:rPr>
-        <w:t>s_trialHearingDisclosureOfDocumentsDJAddSection</w:t>
-      </w:r>
-      <w:proofErr w:type="spellEnd"/>
-      <w:r>
-        <w:rPr>
-          <w:rFonts w:ascii="Arial" w:hAnsi="Arial" w:cs="Arial"/>
-        </w:rPr>
-        <w:t>&gt;&gt;</w:t>
-      </w:r>
-      <w:r>
-        <w:rPr>
-          <w:rFonts w:ascii="Arial" w:hAnsi="Arial" w:cs="Arial"/>
-        </w:rPr>
-        <w:t xml:space="preserve">&lt;&lt; </w:t>
-      </w:r>
-      <w:proofErr w:type="spellStart"/>
-      <w:r>
-        <w:rPr>
-          <w:rFonts w:ascii="Arial" w:hAnsi="Arial" w:cs="Arial"/>
-        </w:rPr>
-        <w:t>cs_</w:t>
+        <w:t>s_trialHearingDisclosureOfDocumentsDJAddSection&gt;&gt;</w:t>
+      </w:r>
+      <w:r>
+        <w:rPr>
+          <w:rFonts w:ascii="Arial" w:hAnsi="Arial" w:cs="Arial"/>
+        </w:rPr>
+        <w:t>&lt;&lt; cs_</w:t>
       </w:r>
       <w:r>
         <w:rPr>
@@ -1641,7 +1311,6 @@
         </w:rPr>
         <w:t>trialHearingWitnessOfFactDJAddSection</w:t>
       </w:r>
-      <w:proofErr w:type="spellEnd"/>
       <w:r>
         <w:rPr>
           <w:rFonts w:ascii="Arial" w:hAnsi="Arial" w:cs="Arial"/>
@@ -1911,43 +1580,15 @@
           <w:b/>
           <w:bCs/>
         </w:rPr>
-        <w:t>&lt;</w:t>
-      </w:r>
-      <w:proofErr w:type="gramStart"/>
-      <w:r>
-        <w:rPr>
-          <w:rFonts w:ascii="Arial" w:hAnsi="Arial" w:cs="Arial"/>
-          <w:b/>
-          <w:bCs/>
-        </w:rPr>
-        <w:t>&lt;</w:t>
-      </w:r>
-      <w:r>
-        <w:rPr>
-          <w:rFonts w:ascii="Arial" w:hAnsi="Arial" w:cs="Arial"/>
-          <w:b/>
-          <w:bCs/>
-        </w:rPr>
-        <w:t>{</w:t>
-      </w:r>
-      <w:proofErr w:type="spellStart"/>
-      <w:proofErr w:type="gramEnd"/>
-      <w:r>
-        <w:rPr>
-          <w:rFonts w:ascii="Arial" w:hAnsi="Arial" w:cs="Arial"/>
-          <w:b/>
-          <w:bCs/>
-        </w:rPr>
-        <w:t>dateFormat</w:t>
-      </w:r>
-      <w:proofErr w:type="spellEnd"/>
-      <w:r>
-        <w:rPr>
-          <w:rFonts w:ascii="Arial" w:hAnsi="Arial" w:cs="Arial"/>
-          <w:b/>
-          <w:bCs/>
-        </w:rPr>
-        <w:t>(</w:t>
+        <w:t>&lt;&lt;</w:t>
+      </w:r>
+      <w:r>
+        <w:rPr>
+          <w:rFonts w:ascii="Arial" w:hAnsi="Arial" w:cs="Arial"/>
+          <w:b/>
+          <w:bCs/>
+        </w:rPr>
+        <w:t>{dateFormat(</w:t>
       </w:r>
       <w:r>
         <w:rPr>
@@ -1963,43 +1604,7 @@
           <w:b/>
           <w:bCs/>
         </w:rPr>
-        <w:t xml:space="preserve">, ‘dd MMMM </w:t>
-      </w:r>
-      <w:proofErr w:type="spellStart"/>
-      <w:r>
-        <w:rPr>
-          <w:rFonts w:ascii="Arial" w:hAnsi="Arial" w:cs="Arial"/>
-          <w:b/>
-          <w:bCs/>
-        </w:rPr>
-        <w:t>yyyy</w:t>
-      </w:r>
-      <w:proofErr w:type="spellEnd"/>
-      <w:r>
-        <w:rPr>
-          <w:rFonts w:ascii="Arial" w:hAnsi="Arial" w:cs="Arial"/>
-          <w:b/>
-          <w:bCs/>
-        </w:rPr>
-        <w:t>’, ‘</w:t>
-      </w:r>
-      <w:proofErr w:type="spellStart"/>
-      <w:r>
-        <w:rPr>
-          <w:rFonts w:ascii="Arial" w:hAnsi="Arial" w:cs="Arial"/>
-          <w:b/>
-          <w:bCs/>
-        </w:rPr>
-        <w:t>yyyy</w:t>
-      </w:r>
-      <w:proofErr w:type="spellEnd"/>
-      <w:r>
-        <w:rPr>
-          <w:rFonts w:ascii="Arial" w:hAnsi="Arial" w:cs="Arial"/>
-          <w:b/>
-          <w:bCs/>
-        </w:rPr>
-        <w:t>-MM-dd’)}&gt;&gt;.</w:t>
+        <w:t>, ‘dd MMMM yyyy’, ‘yyyy-MM-dd’)}&gt;&gt;.</w:t>
       </w:r>
     </w:p>
     <w:p>
@@ -2051,41 +1656,13 @@
         <w:rPr>
           <w:rFonts w:ascii="Arial" w:hAnsi="Arial" w:cs="Arial"/>
         </w:rPr>
-        <w:t xml:space="preserve">&lt;&lt; </w:t>
-      </w:r>
-      <w:proofErr w:type="spellStart"/>
-      <w:r>
-        <w:rPr>
-          <w:rFonts w:ascii="Arial" w:hAnsi="Arial" w:cs="Arial"/>
-        </w:rPr>
-        <w:t>es_trialHearingWitnessOfFactDJAddSection</w:t>
-      </w:r>
-      <w:proofErr w:type="spellEnd"/>
-      <w:r>
-        <w:rPr>
-          <w:rFonts w:ascii="Arial" w:hAnsi="Arial" w:cs="Arial"/>
-        </w:rPr>
-        <w:t>&gt;&gt;</w:t>
-      </w:r>
-      <w:r>
-        <w:rPr>
-          <w:rFonts w:ascii="Arial" w:hAnsi="Arial" w:cs="Arial"/>
-        </w:rPr>
-        <w:t xml:space="preserve">&lt;&lt; </w:t>
-      </w:r>
-      <w:proofErr w:type="spellStart"/>
-      <w:r>
-        <w:rPr>
-          <w:rFonts w:ascii="Arial" w:hAnsi="Arial" w:cs="Arial"/>
-        </w:rPr>
-        <w:t>cs_trialHearingSchedulesOfLossDJAddSection</w:t>
-      </w:r>
-      <w:proofErr w:type="spellEnd"/>
-      <w:r>
-        <w:rPr>
-          <w:rFonts w:ascii="Arial" w:hAnsi="Arial" w:cs="Arial"/>
-        </w:rPr>
-        <w:t>&gt;&gt;</w:t>
+        <w:t>&lt;&lt; es_trialHearingWitnessOfFactDJAddSection&gt;&gt;</w:t>
+      </w:r>
+      <w:r>
+        <w:rPr>
+          <w:rFonts w:ascii="Arial" w:hAnsi="Arial" w:cs="Arial"/>
+        </w:rPr>
+        <w:t>&lt;&lt; cs_trialHearingSchedulesOfLossDJAddSection&gt;&gt;</w:t>
       </w:r>
     </w:p>
     <w:p>
@@ -2146,28 +1723,8 @@
           <w:b/>
           <w:bCs/>
         </w:rPr>
-        <w:t>&lt;&lt; {</w:t>
-      </w:r>
-      <w:proofErr w:type="spellStart"/>
-      <w:proofErr w:type="gramStart"/>
-      <w:r>
-        <w:rPr>
-          <w:rFonts w:ascii="Arial" w:hAnsi="Arial" w:cs="Arial"/>
-          <w:b/>
-          <w:bCs/>
-        </w:rPr>
-        <w:t>dateFormat</w:t>
-      </w:r>
-      <w:proofErr w:type="spellEnd"/>
-      <w:r>
-        <w:rPr>
-          <w:rFonts w:ascii="Arial" w:hAnsi="Arial" w:cs="Arial"/>
-          <w:b/>
-          <w:bCs/>
-        </w:rPr>
-        <w:t>(</w:t>
-      </w:r>
-      <w:proofErr w:type="gramEnd"/>
+        <w:t>&lt;&lt; {dateFormat(</w:t>
+      </w:r>
       <w:r>
         <w:rPr>
           <w:rFonts w:ascii="Arial" w:hAnsi="Arial" w:cs="Arial"/>
@@ -2182,43 +1739,7 @@
           <w:b/>
           <w:bCs/>
         </w:rPr>
-        <w:t xml:space="preserve">, ‘dd MMMM </w:t>
-      </w:r>
-      <w:proofErr w:type="spellStart"/>
-      <w:r>
-        <w:rPr>
-          <w:rFonts w:ascii="Arial" w:hAnsi="Arial" w:cs="Arial"/>
-          <w:b/>
-          <w:bCs/>
-        </w:rPr>
-        <w:t>yyyy</w:t>
-      </w:r>
-      <w:proofErr w:type="spellEnd"/>
-      <w:r>
-        <w:rPr>
-          <w:rFonts w:ascii="Arial" w:hAnsi="Arial" w:cs="Arial"/>
-          <w:b/>
-          <w:bCs/>
-        </w:rPr>
-        <w:t>’, ‘</w:t>
-      </w:r>
-      <w:proofErr w:type="spellStart"/>
-      <w:r>
-        <w:rPr>
-          <w:rFonts w:ascii="Arial" w:hAnsi="Arial" w:cs="Arial"/>
-          <w:b/>
-          <w:bCs/>
-        </w:rPr>
-        <w:t>yyyy</w:t>
-      </w:r>
-      <w:proofErr w:type="spellEnd"/>
-      <w:r>
-        <w:rPr>
-          <w:rFonts w:ascii="Arial" w:hAnsi="Arial" w:cs="Arial"/>
-          <w:b/>
-          <w:bCs/>
-        </w:rPr>
-        <w:t>-MM-dd’)}&gt;&gt;.</w:t>
+        <w:t>, ‘dd MMMM yyyy’, ‘yyyy-MM-dd’)}&gt;&gt;.</w:t>
       </w:r>
     </w:p>
     <w:p>
@@ -2264,28 +1785,8 @@
           <w:b/>
           <w:bCs/>
         </w:rPr>
-        <w:t>&lt;&lt; {</w:t>
-      </w:r>
-      <w:proofErr w:type="spellStart"/>
-      <w:proofErr w:type="gramStart"/>
-      <w:r>
-        <w:rPr>
-          <w:rFonts w:ascii="Arial" w:hAnsi="Arial" w:cs="Arial"/>
-          <w:b/>
-          <w:bCs/>
-        </w:rPr>
-        <w:t>dateFormat</w:t>
-      </w:r>
-      <w:proofErr w:type="spellEnd"/>
-      <w:r>
-        <w:rPr>
-          <w:rFonts w:ascii="Arial" w:hAnsi="Arial" w:cs="Arial"/>
-          <w:b/>
-          <w:bCs/>
-        </w:rPr>
-        <w:t>(</w:t>
-      </w:r>
-      <w:proofErr w:type="gramEnd"/>
+        <w:t>&lt;&lt; {dateFormat(</w:t>
+      </w:r>
       <w:r>
         <w:rPr>
           <w:rFonts w:ascii="Arial" w:hAnsi="Arial" w:cs="Arial"/>
@@ -2308,43 +1809,7 @@
           <w:b/>
           <w:bCs/>
         </w:rPr>
-        <w:t xml:space="preserve">, ‘dd MMMM </w:t>
-      </w:r>
-      <w:proofErr w:type="spellStart"/>
-      <w:r>
-        <w:rPr>
-          <w:rFonts w:ascii="Arial" w:hAnsi="Arial" w:cs="Arial"/>
-          <w:b/>
-          <w:bCs/>
-        </w:rPr>
-        <w:t>yyyy</w:t>
-      </w:r>
-      <w:proofErr w:type="spellEnd"/>
-      <w:r>
-        <w:rPr>
-          <w:rFonts w:ascii="Arial" w:hAnsi="Arial" w:cs="Arial"/>
-          <w:b/>
-          <w:bCs/>
-        </w:rPr>
-        <w:t>’, ‘</w:t>
-      </w:r>
-      <w:proofErr w:type="spellStart"/>
-      <w:r>
-        <w:rPr>
-          <w:rFonts w:ascii="Arial" w:hAnsi="Arial" w:cs="Arial"/>
-          <w:b/>
-          <w:bCs/>
-        </w:rPr>
-        <w:t>yyyy</w:t>
-      </w:r>
-      <w:proofErr w:type="spellEnd"/>
-      <w:r>
-        <w:rPr>
-          <w:rFonts w:ascii="Arial" w:hAnsi="Arial" w:cs="Arial"/>
-          <w:b/>
-          <w:bCs/>
-        </w:rPr>
-        <w:t>-MM-dd’)}&gt;&gt;.</w:t>
+        <w:t>, ‘dd MMMM yyyy’, ‘yyyy-MM-dd’)}&gt;&gt;.</w:t>
       </w:r>
     </w:p>
     <w:p>
@@ -2397,7 +1862,6 @@
         </w:rPr>
         <w:t xml:space="preserve">&lt;&lt; </w:t>
       </w:r>
-      <w:proofErr w:type="spellStart"/>
       <w:r>
         <w:rPr>
           <w:rFonts w:ascii="Arial" w:hAnsi="Arial" w:cs="Arial"/>
@@ -2408,27 +1872,13 @@
         <w:rPr>
           <w:rFonts w:ascii="Arial" w:hAnsi="Arial" w:cs="Arial"/>
         </w:rPr>
-        <w:t>s_trialHearingSchedulesOfLossDJAddSection</w:t>
-      </w:r>
-      <w:proofErr w:type="spellEnd"/>
-      <w:r>
-        <w:rPr>
-          <w:rFonts w:ascii="Arial" w:hAnsi="Arial" w:cs="Arial"/>
-        </w:rPr>
-        <w:t>&gt;&gt;</w:t>
-      </w:r>
-      <w:r>
-        <w:rPr>
-          <w:rFonts w:ascii="Arial" w:hAnsi="Arial" w:cs="Arial"/>
-        </w:rPr>
-        <w:t xml:space="preserve">&lt;&lt; </w:t>
-      </w:r>
-      <w:proofErr w:type="spellStart"/>
-      <w:r>
-        <w:rPr>
-          <w:rFonts w:ascii="Arial" w:hAnsi="Arial" w:cs="Arial"/>
-        </w:rPr>
-        <w:t>cs_</w:t>
+        <w:t>s_trialHearingSchedulesOfLossDJAddSection&gt;&gt;</w:t>
+      </w:r>
+      <w:r>
+        <w:rPr>
+          <w:rFonts w:ascii="Arial" w:hAnsi="Arial" w:cs="Arial"/>
+        </w:rPr>
+        <w:t>&lt;&lt; cs_</w:t>
       </w:r>
       <w:r>
         <w:rPr>
@@ -2436,7 +1886,6 @@
         </w:rPr>
         <w:t>trialHearingCostsAddSection</w:t>
       </w:r>
-      <w:proofErr w:type="spellEnd"/>
       <w:r>
         <w:rPr>
           <w:rFonts w:ascii="Arial" w:hAnsi="Arial" w:cs="Arial"/>
@@ -2493,73 +1942,63 @@
         <w:rPr>
           <w:rFonts w:ascii="Arial" w:hAnsi="Arial" w:cs="Arial"/>
         </w:rPr>
+        <w:t xml:space="preserve">&lt;&lt; </w:t>
+      </w:r>
+      <w:r>
+        <w:rPr>
+          <w:rFonts w:ascii="Arial" w:hAnsi="Arial" w:cs="Arial"/>
+        </w:rPr>
+        <w:t>e</w:t>
+      </w:r>
+      <w:r>
+        <w:rPr>
+          <w:rFonts w:ascii="Arial" w:hAnsi="Arial" w:cs="Arial"/>
+        </w:rPr>
+        <w:t>s_trialHearingCostsAddSection&gt;&gt;</w:t>
+      </w:r>
+      <w:r>
+        <w:rPr>
+          <w:rFonts w:ascii="Arial" w:hAnsi="Arial" w:cs="Arial"/>
+        </w:rPr>
+        <w:t xml:space="preserve">&lt;&lt; </w:t>
+      </w:r>
+      <w:r>
+        <w:rPr>
+          <w:rFonts w:ascii="Arial" w:hAnsi="Arial" w:cs="Arial"/>
+        </w:rPr>
+        <w:t>c</w:t>
+      </w:r>
+      <w:r>
+        <w:rPr>
+          <w:rFonts w:ascii="Arial" w:hAnsi="Arial" w:cs="Arial"/>
+        </w:rPr>
+        <w:t>s_</w:t>
+      </w:r>
+      <w:r>
+        <w:rPr>
+          <w:rFonts w:ascii="Arial" w:hAnsi="Arial" w:cs="Arial"/>
+        </w:rPr>
+        <w:t>trialHearingTrialDJAddSection</w:t>
+      </w:r>
+      <w:r>
+        <w:rPr>
+          <w:rFonts w:ascii="Arial" w:hAnsi="Arial" w:cs="Arial"/>
+        </w:rPr>
+        <w:t>&gt;&gt;</w:t>
+      </w:r>
+    </w:p>
+    <w:p>
+      <w:pPr>
+        <w:rPr>
+          <w:rFonts w:ascii="Arial" w:hAnsi="Arial" w:cs="Arial"/>
+        </w:rPr>
+      </w:pPr>
+      <w:r>
+        <w:rPr>
+          <w:rFonts w:ascii="Arial" w:hAnsi="Arial" w:cs="Arial"/>
+          <w:b/>
+        </w:rPr>
         <w:lastRenderedPageBreak/>
-        <w:t xml:space="preserve">&lt;&lt; </w:t>
-      </w:r>
-      <w:proofErr w:type="spellStart"/>
-      <w:r>
-        <w:rPr>
-          <w:rFonts w:ascii="Arial" w:hAnsi="Arial" w:cs="Arial"/>
-        </w:rPr>
-        <w:t>e</w:t>
-      </w:r>
-      <w:r>
-        <w:rPr>
-          <w:rFonts w:ascii="Arial" w:hAnsi="Arial" w:cs="Arial"/>
-        </w:rPr>
-        <w:t>s_trialHearingCostsAddSection</w:t>
-      </w:r>
-      <w:proofErr w:type="spellEnd"/>
-      <w:r>
-        <w:rPr>
-          <w:rFonts w:ascii="Arial" w:hAnsi="Arial" w:cs="Arial"/>
-        </w:rPr>
-        <w:t>&gt;&gt;</w:t>
-      </w:r>
-      <w:r>
-        <w:rPr>
-          <w:rFonts w:ascii="Arial" w:hAnsi="Arial" w:cs="Arial"/>
-        </w:rPr>
-        <w:t xml:space="preserve">&lt;&lt; </w:t>
-      </w:r>
-      <w:proofErr w:type="spellStart"/>
-      <w:r>
-        <w:rPr>
-          <w:rFonts w:ascii="Arial" w:hAnsi="Arial" w:cs="Arial"/>
-        </w:rPr>
-        <w:t>c</w:t>
-      </w:r>
-      <w:r>
-        <w:rPr>
-          <w:rFonts w:ascii="Arial" w:hAnsi="Arial" w:cs="Arial"/>
-        </w:rPr>
-        <w:t>s_</w:t>
-      </w:r>
-      <w:r>
-        <w:rPr>
-          <w:rFonts w:ascii="Arial" w:hAnsi="Arial" w:cs="Arial"/>
-        </w:rPr>
-        <w:t>trialHearingTrialDJAddSection</w:t>
-      </w:r>
-      <w:proofErr w:type="spellEnd"/>
-      <w:r>
-        <w:rPr>
-          <w:rFonts w:ascii="Arial" w:hAnsi="Arial" w:cs="Arial"/>
-        </w:rPr>
-        <w:t>&gt;&gt;</w:t>
-      </w:r>
-    </w:p>
-    <w:p>
-      <w:pPr>
-        <w:rPr>
-          <w:rFonts w:ascii="Arial" w:hAnsi="Arial" w:cs="Arial"/>
-        </w:rPr>
-      </w:pPr>
-      <w:r>
-        <w:rPr>
-          <w:rFonts w:ascii="Arial" w:hAnsi="Arial" w:cs="Arial"/>
-          <w:b/>
-        </w:rPr>
         <w:t>Trial</w:t>
       </w:r>
     </w:p>
@@ -2593,28 +2032,8 @@
           <w:b/>
           <w:bCs/>
         </w:rPr>
-        <w:t>&lt;&lt; {</w:t>
-      </w:r>
-      <w:proofErr w:type="spellStart"/>
-      <w:proofErr w:type="gramStart"/>
-      <w:r>
-        <w:rPr>
-          <w:rFonts w:ascii="Arial" w:hAnsi="Arial" w:cs="Arial"/>
-          <w:b/>
-          <w:bCs/>
-        </w:rPr>
-        <w:t>dateFormat</w:t>
-      </w:r>
-      <w:proofErr w:type="spellEnd"/>
-      <w:r>
-        <w:rPr>
-          <w:rFonts w:ascii="Arial" w:hAnsi="Arial" w:cs="Arial"/>
-          <w:b/>
-          <w:bCs/>
-        </w:rPr>
-        <w:t>(</w:t>
-      </w:r>
-      <w:proofErr w:type="gramEnd"/>
+        <w:t>&lt;&lt; {dateFormat(</w:t>
+      </w:r>
       <w:r>
         <w:rPr>
           <w:rFonts w:ascii="Arial" w:hAnsi="Arial" w:cs="Arial"/>
@@ -2653,43 +2072,7 @@
           <w:b/>
           <w:bCs/>
         </w:rPr>
-        <w:t xml:space="preserve"> ‘dd MMMM </w:t>
-      </w:r>
-      <w:proofErr w:type="spellStart"/>
-      <w:r>
-        <w:rPr>
-          <w:rFonts w:ascii="Arial" w:hAnsi="Arial" w:cs="Arial"/>
-          <w:b/>
-          <w:bCs/>
-        </w:rPr>
-        <w:t>yyyy</w:t>
-      </w:r>
-      <w:proofErr w:type="spellEnd"/>
-      <w:r>
-        <w:rPr>
-          <w:rFonts w:ascii="Arial" w:hAnsi="Arial" w:cs="Arial"/>
-          <w:b/>
-          <w:bCs/>
-        </w:rPr>
-        <w:t>’, ‘</w:t>
-      </w:r>
-      <w:proofErr w:type="spellStart"/>
-      <w:r>
-        <w:rPr>
-          <w:rFonts w:ascii="Arial" w:hAnsi="Arial" w:cs="Arial"/>
-          <w:b/>
-          <w:bCs/>
-        </w:rPr>
-        <w:t>yyyy</w:t>
-      </w:r>
-      <w:proofErr w:type="spellEnd"/>
-      <w:r>
-        <w:rPr>
-          <w:rFonts w:ascii="Arial" w:hAnsi="Arial" w:cs="Arial"/>
-          <w:b/>
-          <w:bCs/>
-        </w:rPr>
-        <w:t>-MM-dd’)}&gt;&gt;</w:t>
+        <w:t xml:space="preserve"> ‘dd MMMM yyyy’, ‘yyyy-MM-dd’)}&gt;&gt;</w:t>
       </w:r>
       <w:r>
         <w:rPr>
@@ -2717,7 +2100,6 @@
         </w:rPr>
         <w:t>&lt;&lt;{</w:t>
       </w:r>
-      <w:proofErr w:type="spellStart"/>
       <w:r>
         <w:rPr>
           <w:rFonts w:ascii="Arial" w:hAnsi="Arial" w:cs="Arial"/>
@@ -2726,7 +2108,6 @@
         </w:rPr>
         <w:t>trialHearingTimeEstimateDJ</w:t>
       </w:r>
-      <w:proofErr w:type="spellEnd"/>
       <w:r>
         <w:rPr>
           <w:rFonts w:ascii="Arial" w:hAnsi="Arial" w:cs="Arial"/>
@@ -2844,36 +2225,21 @@
         <w:rPr>
           <w:rFonts w:ascii="Arial" w:hAnsi="Arial" w:cs="Arial"/>
         </w:rPr>
+        <w:t>&lt;&lt; typeBundleInfo &gt;&gt;</w:t>
+      </w:r>
+    </w:p>
+    <w:p>
+      <w:pPr>
+        <w:rPr>
+          <w:rFonts w:ascii="Arial" w:hAnsi="Arial" w:cs="Arial"/>
+        </w:rPr>
+      </w:pPr>
+      <w:r>
+        <w:rPr>
+          <w:rFonts w:ascii="Arial" w:hAnsi="Arial" w:cs="Arial"/>
+        </w:rPr>
         <w:t xml:space="preserve">&lt;&lt; </w:t>
       </w:r>
-      <w:proofErr w:type="spellStart"/>
-      <w:r>
-        <w:rPr>
-          <w:rFonts w:ascii="Arial" w:hAnsi="Arial" w:cs="Arial"/>
-        </w:rPr>
-        <w:t>typeBundleInfo</w:t>
-      </w:r>
-      <w:proofErr w:type="spellEnd"/>
-      <w:r>
-        <w:rPr>
-          <w:rFonts w:ascii="Arial" w:hAnsi="Arial" w:cs="Arial"/>
-        </w:rPr>
-        <w:t xml:space="preserve"> &gt;&gt;</w:t>
-      </w:r>
-    </w:p>
-    <w:p>
-      <w:pPr>
-        <w:rPr>
-          <w:rFonts w:ascii="Arial" w:hAnsi="Arial" w:cs="Arial"/>
-        </w:rPr>
-      </w:pPr>
-      <w:r>
-        <w:rPr>
-          <w:rFonts w:ascii="Arial" w:hAnsi="Arial" w:cs="Arial"/>
-        </w:rPr>
-        <w:t xml:space="preserve">&lt;&lt; </w:t>
-      </w:r>
-      <w:proofErr w:type="spellStart"/>
       <w:r>
         <w:rPr>
           <w:rFonts w:ascii="Arial" w:hAnsi="Arial" w:cs="Arial"/>
@@ -2884,14 +2250,7 @@
         <w:rPr>
           <w:rFonts w:ascii="Arial" w:hAnsi="Arial" w:cs="Arial"/>
         </w:rPr>
-        <w:t>s_trialHearingTrialDJAddSection</w:t>
-      </w:r>
-      <w:proofErr w:type="spellEnd"/>
-      <w:r>
-        <w:rPr>
-          <w:rFonts w:ascii="Arial" w:hAnsi="Arial" w:cs="Arial"/>
-        </w:rPr>
-        <w:t>&gt;&gt;</w:t>
+        <w:t>s_trialHearingTrialDJAddSection&gt;&gt;</w:t>
       </w:r>
     </w:p>
     <w:p>
@@ -3219,7 +2578,6 @@
         </w:rPr>
         <w:t>&lt;&lt;</w:t>
       </w:r>
-      <w:proofErr w:type="spellStart"/>
       <w:r>
         <w:rPr>
           <w:rFonts w:ascii="Arial" w:eastAsia="Times New Roman" w:hAnsi="Arial" w:cs="Arial"/>
@@ -3232,15 +2590,7 @@
           <w:rFonts w:ascii="Arial" w:eastAsia="Times New Roman" w:hAnsi="Arial" w:cs="Arial"/>
           <w:lang w:eastAsia="en-GB"/>
         </w:rPr>
-        <w:t>.input</w:t>
-      </w:r>
-      <w:proofErr w:type="spellEnd"/>
-      <w:r>
-        <w:rPr>
-          <w:rFonts w:ascii="Arial" w:eastAsia="Times New Roman" w:hAnsi="Arial" w:cs="Arial"/>
-          <w:lang w:eastAsia="en-GB"/>
-        </w:rPr>
-        <w:t>&gt;&gt;</w:t>
+        <w:t>.input&gt;&gt;</w:t>
       </w:r>
     </w:p>
     <w:p>
@@ -3266,7 +2616,6 @@
         </w:rPr>
         <w:t xml:space="preserve">&lt;&lt; </w:t>
       </w:r>
-      <w:proofErr w:type="spellStart"/>
       <w:r>
         <w:rPr>
           <w:rFonts w:ascii="Arial" w:hAnsi="Arial" w:cs="Arial"/>
@@ -3285,7 +2634,6 @@
         </w:rPr>
         <w:t>trialBuildingDisputeAddSection</w:t>
       </w:r>
-      <w:proofErr w:type="spellEnd"/>
       <w:r>
         <w:rPr>
           <w:rFonts w:ascii="Arial" w:hAnsi="Arial" w:cs="Arial"/>
@@ -3429,35 +2777,7 @@
           <w:b/>
           <w:bCs/>
         </w:rPr>
-        <w:t>&lt;</w:t>
-      </w:r>
-      <w:proofErr w:type="gramStart"/>
-      <w:r>
-        <w:rPr>
-          <w:rFonts w:ascii="Arial" w:hAnsi="Arial" w:cs="Arial"/>
-          <w:b/>
-          <w:bCs/>
-        </w:rPr>
-        <w:t>&lt;{</w:t>
-      </w:r>
-      <w:proofErr w:type="spellStart"/>
-      <w:proofErr w:type="gramEnd"/>
-      <w:r>
-        <w:rPr>
-          <w:rFonts w:ascii="Arial" w:hAnsi="Arial" w:cs="Arial"/>
-          <w:b/>
-          <w:bCs/>
-        </w:rPr>
-        <w:t>dateFormat</w:t>
-      </w:r>
-      <w:proofErr w:type="spellEnd"/>
-      <w:r>
-        <w:rPr>
-          <w:rFonts w:ascii="Arial" w:hAnsi="Arial" w:cs="Arial"/>
-          <w:b/>
-          <w:bCs/>
-        </w:rPr>
-        <w:t>(</w:t>
+        <w:t>&lt;&lt;{dateFormat(</w:t>
       </w:r>
       <w:r>
         <w:rPr>
@@ -3489,56 +2809,13 @@
           <w:b/>
           <w:bCs/>
         </w:rPr>
-        <w:t xml:space="preserve"> ‘dd MMMM </w:t>
-      </w:r>
-      <w:proofErr w:type="spellStart"/>
-      <w:r>
-        <w:rPr>
-          <w:rFonts w:ascii="Arial" w:hAnsi="Arial" w:cs="Arial"/>
-          <w:b/>
-          <w:bCs/>
-        </w:rPr>
-        <w:t>yyyy</w:t>
-      </w:r>
-      <w:proofErr w:type="spellEnd"/>
-      <w:r>
-        <w:rPr>
-          <w:rFonts w:ascii="Arial" w:hAnsi="Arial" w:cs="Arial"/>
-          <w:b/>
-          <w:bCs/>
-        </w:rPr>
-        <w:t>’, ‘</w:t>
-      </w:r>
-      <w:proofErr w:type="spellStart"/>
-      <w:r>
-        <w:rPr>
-          <w:rFonts w:ascii="Arial" w:hAnsi="Arial" w:cs="Arial"/>
-          <w:b/>
-          <w:bCs/>
-        </w:rPr>
-        <w:t>yyyy</w:t>
-      </w:r>
-      <w:proofErr w:type="spellEnd"/>
-      <w:r>
-        <w:rPr>
-          <w:rFonts w:ascii="Arial" w:hAnsi="Arial" w:cs="Arial"/>
-          <w:b/>
-          <w:bCs/>
-        </w:rPr>
-        <w:t xml:space="preserve">-MM-dd’)}&gt;&gt;. </w:t>
-      </w:r>
-      <w:r>
-        <w:rPr>
-          <w:rFonts w:ascii="Arial" w:hAnsi="Arial" w:cs="Arial"/>
-        </w:rPr>
-        <w:t>&lt;&lt;trialBuildingDispute.input4&gt;</w:t>
-      </w:r>
-      <w:proofErr w:type="gramStart"/>
-      <w:r>
-        <w:rPr>
-          <w:rFonts w:ascii="Arial" w:hAnsi="Arial" w:cs="Arial"/>
-        </w:rPr>
-        <w:t xml:space="preserve">&gt; </w:t>
+        <w:t xml:space="preserve"> ‘dd MMMM yyyy’, ‘yyyy-MM-dd’)}&gt;&gt;. </w:t>
+      </w:r>
+      <w:r>
+        <w:rPr>
+          <w:rFonts w:ascii="Arial" w:hAnsi="Arial" w:cs="Arial"/>
+        </w:rPr>
+        <w:t xml:space="preserve">&lt;&lt;trialBuildingDispute.input4&gt;&gt; </w:t>
       </w:r>
       <w:r>
         <w:rPr>
@@ -3552,34 +2829,7 @@
           <w:b/>
           <w:bCs/>
         </w:rPr>
-        <w:t>&lt;</w:t>
-      </w:r>
-      <w:proofErr w:type="gramEnd"/>
-      <w:r>
-        <w:rPr>
-          <w:rFonts w:ascii="Arial" w:hAnsi="Arial" w:cs="Arial"/>
-          <w:b/>
-          <w:bCs/>
-        </w:rPr>
-        <w:t>&lt;{</w:t>
-      </w:r>
-      <w:proofErr w:type="spellStart"/>
-      <w:r>
-        <w:rPr>
-          <w:rFonts w:ascii="Arial" w:hAnsi="Arial" w:cs="Arial"/>
-          <w:b/>
-          <w:bCs/>
-        </w:rPr>
-        <w:t>dateFormat</w:t>
-      </w:r>
-      <w:proofErr w:type="spellEnd"/>
-      <w:r>
-        <w:rPr>
-          <w:rFonts w:ascii="Arial" w:hAnsi="Arial" w:cs="Arial"/>
-          <w:b/>
-          <w:bCs/>
-        </w:rPr>
-        <w:t>(</w:t>
+        <w:t>&lt;&lt;{dateFormat(</w:t>
       </w:r>
       <w:r>
         <w:rPr>
@@ -3611,43 +2861,7 @@
           <w:b/>
           <w:bCs/>
         </w:rPr>
-        <w:t xml:space="preserve"> ‘dd MMMM </w:t>
-      </w:r>
-      <w:proofErr w:type="spellStart"/>
-      <w:r>
-        <w:rPr>
-          <w:rFonts w:ascii="Arial" w:hAnsi="Arial" w:cs="Arial"/>
-          <w:b/>
-          <w:bCs/>
-        </w:rPr>
-        <w:t>yyyy</w:t>
-      </w:r>
-      <w:proofErr w:type="spellEnd"/>
-      <w:r>
-        <w:rPr>
-          <w:rFonts w:ascii="Arial" w:hAnsi="Arial" w:cs="Arial"/>
-          <w:b/>
-          <w:bCs/>
-        </w:rPr>
-        <w:t>’, ‘</w:t>
-      </w:r>
-      <w:proofErr w:type="spellStart"/>
-      <w:r>
-        <w:rPr>
-          <w:rFonts w:ascii="Arial" w:hAnsi="Arial" w:cs="Arial"/>
-          <w:b/>
-          <w:bCs/>
-        </w:rPr>
-        <w:t>yyyy</w:t>
-      </w:r>
-      <w:proofErr w:type="spellEnd"/>
-      <w:r>
-        <w:rPr>
-          <w:rFonts w:ascii="Arial" w:hAnsi="Arial" w:cs="Arial"/>
-          <w:b/>
-          <w:bCs/>
-        </w:rPr>
-        <w:t>-MM-dd’)}&gt;&gt;.</w:t>
+        <w:t xml:space="preserve"> ‘dd MMMM yyyy’, ‘yyyy-MM-dd’)}&gt;&gt;.</w:t>
       </w:r>
     </w:p>
     <w:p>
@@ -3662,7 +2876,6 @@
         </w:rPr>
         <w:t xml:space="preserve">&lt;&lt; </w:t>
       </w:r>
-      <w:proofErr w:type="spellStart"/>
       <w:r>
         <w:rPr>
           <w:rFonts w:ascii="Arial" w:hAnsi="Arial" w:cs="Arial"/>
@@ -3673,14 +2886,7 @@
         <w:rPr>
           <w:rFonts w:ascii="Arial" w:hAnsi="Arial" w:cs="Arial"/>
         </w:rPr>
-        <w:t>s_trialBuildingDisputeAddSection</w:t>
-      </w:r>
-      <w:proofErr w:type="spellEnd"/>
-      <w:r>
-        <w:rPr>
-          <w:rFonts w:ascii="Arial" w:hAnsi="Arial" w:cs="Arial"/>
-        </w:rPr>
-        <w:t>&gt;&gt;</w:t>
+        <w:t>s_trialBuildingDisputeAddSection&gt;&gt;</w:t>
       </w:r>
     </w:p>
     <w:p>
@@ -3695,7 +2901,6 @@
         </w:rPr>
         <w:t xml:space="preserve">&lt;&lt; </w:t>
       </w:r>
-      <w:proofErr w:type="spellStart"/>
       <w:r>
         <w:rPr>
           <w:rFonts w:ascii="Arial" w:hAnsi="Arial" w:cs="Arial"/>
@@ -3714,7 +2919,6 @@
         </w:rPr>
         <w:t>trialClinicalNegligenceAddSection</w:t>
       </w:r>
-      <w:proofErr w:type="spellEnd"/>
       <w:r>
         <w:rPr>
           <w:rFonts w:ascii="Arial" w:hAnsi="Arial" w:cs="Arial"/>
@@ -3941,36 +3145,21 @@
         <w:rPr>
           <w:rFonts w:ascii="Arial" w:hAnsi="Arial" w:cs="Arial"/>
         </w:rPr>
+        <w:t>&lt;&lt; es_trialClinicalNegligenceAddSection&gt;&gt;</w:t>
+      </w:r>
+    </w:p>
+    <w:p>
+      <w:pPr>
+        <w:rPr>
+          <w:rFonts w:ascii="Arial" w:hAnsi="Arial" w:cs="Arial"/>
+        </w:rPr>
+      </w:pPr>
+      <w:r>
+        <w:rPr>
+          <w:rFonts w:ascii="Arial" w:hAnsi="Arial" w:cs="Arial"/>
+        </w:rPr>
         <w:t xml:space="preserve">&lt;&lt; </w:t>
       </w:r>
-      <w:proofErr w:type="spellStart"/>
-      <w:r>
-        <w:rPr>
-          <w:rFonts w:ascii="Arial" w:hAnsi="Arial" w:cs="Arial"/>
-        </w:rPr>
-        <w:t>es_trialClinicalNegligenceAddSection</w:t>
-      </w:r>
-      <w:proofErr w:type="spellEnd"/>
-      <w:r>
-        <w:rPr>
-          <w:rFonts w:ascii="Arial" w:hAnsi="Arial" w:cs="Arial"/>
-        </w:rPr>
-        <w:t>&gt;&gt;</w:t>
-      </w:r>
-    </w:p>
-    <w:p>
-      <w:pPr>
-        <w:rPr>
-          <w:rFonts w:ascii="Arial" w:hAnsi="Arial" w:cs="Arial"/>
-        </w:rPr>
-      </w:pPr>
-      <w:r>
-        <w:rPr>
-          <w:rFonts w:ascii="Arial" w:hAnsi="Arial" w:cs="Arial"/>
-        </w:rPr>
-        <w:t xml:space="preserve">&lt;&lt; </w:t>
-      </w:r>
-      <w:proofErr w:type="spellStart"/>
       <w:r>
         <w:rPr>
           <w:rFonts w:ascii="Arial" w:hAnsi="Arial" w:cs="Arial"/>
@@ -3989,7 +3178,6 @@
         </w:rPr>
         <w:t>trialCreditHireAddSection</w:t>
       </w:r>
-      <w:proofErr w:type="spellEnd"/>
       <w:r>
         <w:rPr>
           <w:rFonts w:ascii="Arial" w:hAnsi="Arial" w:cs="Arial"/>
@@ -4030,7 +3218,6 @@
         <w:rPr>
           <w:rFonts w:ascii="Arial" w:hAnsi="Arial" w:cs="Arial"/>
         </w:rPr>
-        <w:lastRenderedPageBreak/>
         <w:t>&lt;&lt;</w:t>
       </w:r>
       <w:r>
@@ -4068,6 +3255,7 @@
         <w:rPr>
           <w:rFonts w:ascii="Arial" w:hAnsi="Arial" w:cs="Arial"/>
         </w:rPr>
+        <w:lastRenderedPageBreak/>
         <w:t>A failure to comply with the paragraph above will result in the claimant being debarred from asserting impecuniosity at the final hearing.</w:t>
       </w:r>
     </w:p>
@@ -4111,14 +3299,7 @@
         <w:rPr>
           <w:rFonts w:ascii="Arial" w:hAnsi="Arial" w:cs="Arial"/>
         </w:rPr>
-        <w:t>&gt;</w:t>
-      </w:r>
-      <w:proofErr w:type="gramStart"/>
-      <w:r>
-        <w:rPr>
-          <w:rFonts w:ascii="Arial" w:hAnsi="Arial" w:cs="Arial"/>
-        </w:rPr>
-        <w:t>&gt;</w:t>
+        <w:t>&gt;&gt;</w:t>
       </w:r>
       <w:r>
         <w:rPr>
@@ -4138,34 +3319,7 @@
           <w:b/>
           <w:bCs/>
         </w:rPr>
-        <w:t>&lt;</w:t>
-      </w:r>
-      <w:proofErr w:type="gramEnd"/>
-      <w:r>
-        <w:rPr>
-          <w:rFonts w:ascii="Arial" w:hAnsi="Arial" w:cs="Arial"/>
-          <w:b/>
-          <w:bCs/>
-        </w:rPr>
-        <w:t>&lt;{</w:t>
-      </w:r>
-      <w:proofErr w:type="spellStart"/>
-      <w:r>
-        <w:rPr>
-          <w:rFonts w:ascii="Arial" w:hAnsi="Arial" w:cs="Arial"/>
-          <w:b/>
-          <w:bCs/>
-        </w:rPr>
-        <w:t>dateFormat</w:t>
-      </w:r>
-      <w:proofErr w:type="spellEnd"/>
-      <w:r>
-        <w:rPr>
-          <w:rFonts w:ascii="Arial" w:hAnsi="Arial" w:cs="Arial"/>
-          <w:b/>
-          <w:bCs/>
-        </w:rPr>
-        <w:t>(</w:t>
+        <w:t>&lt;&lt;{dateFormat(</w:t>
       </w:r>
       <w:r>
         <w:rPr>
@@ -4197,43 +3351,7 @@
           <w:b/>
           <w:bCs/>
         </w:rPr>
-        <w:t xml:space="preserve"> ‘dd MMMM </w:t>
-      </w:r>
-      <w:proofErr w:type="spellStart"/>
-      <w:r>
-        <w:rPr>
-          <w:rFonts w:ascii="Arial" w:hAnsi="Arial" w:cs="Arial"/>
-          <w:b/>
-          <w:bCs/>
-        </w:rPr>
-        <w:t>yyyy</w:t>
-      </w:r>
-      <w:proofErr w:type="spellEnd"/>
-      <w:r>
-        <w:rPr>
-          <w:rFonts w:ascii="Arial" w:hAnsi="Arial" w:cs="Arial"/>
-          <w:b/>
-          <w:bCs/>
-        </w:rPr>
-        <w:t>’, ‘</w:t>
-      </w:r>
-      <w:proofErr w:type="spellStart"/>
-      <w:r>
-        <w:rPr>
-          <w:rFonts w:ascii="Arial" w:hAnsi="Arial" w:cs="Arial"/>
-          <w:b/>
-          <w:bCs/>
-        </w:rPr>
-        <w:t>yyyy</w:t>
-      </w:r>
-      <w:proofErr w:type="spellEnd"/>
-      <w:r>
-        <w:rPr>
-          <w:rFonts w:ascii="Arial" w:hAnsi="Arial" w:cs="Arial"/>
-          <w:b/>
-          <w:bCs/>
-        </w:rPr>
-        <w:t xml:space="preserve">-MM-dd’)}&gt;&gt;. </w:t>
+        <w:t xml:space="preserve"> ‘dd MMMM yyyy’, ‘yyyy-MM-dd’)}&gt;&gt;. </w:t>
       </w:r>
     </w:p>
     <w:p>
@@ -4321,35 +3439,7 @@
           <w:b/>
           <w:bCs/>
         </w:rPr>
-        <w:t>&lt;</w:t>
-      </w:r>
-      <w:proofErr w:type="gramStart"/>
-      <w:r>
-        <w:rPr>
-          <w:rFonts w:ascii="Arial" w:hAnsi="Arial" w:cs="Arial"/>
-          <w:b/>
-          <w:bCs/>
-        </w:rPr>
-        <w:t>&lt;{</w:t>
-      </w:r>
-      <w:proofErr w:type="spellStart"/>
-      <w:proofErr w:type="gramEnd"/>
-      <w:r>
-        <w:rPr>
-          <w:rFonts w:ascii="Arial" w:hAnsi="Arial" w:cs="Arial"/>
-          <w:b/>
-          <w:bCs/>
-        </w:rPr>
-        <w:t>dateFormat</w:t>
-      </w:r>
-      <w:proofErr w:type="spellEnd"/>
-      <w:r>
-        <w:rPr>
-          <w:rFonts w:ascii="Arial" w:hAnsi="Arial" w:cs="Arial"/>
-          <w:b/>
-          <w:bCs/>
-        </w:rPr>
-        <w:t>(</w:t>
+        <w:t>&lt;&lt;{dateFormat(</w:t>
       </w:r>
       <w:r>
         <w:rPr>
@@ -4381,43 +3471,7 @@
           <w:b/>
           <w:bCs/>
         </w:rPr>
-        <w:t xml:space="preserve"> ‘dd MMMM </w:t>
-      </w:r>
-      <w:proofErr w:type="spellStart"/>
-      <w:r>
-        <w:rPr>
-          <w:rFonts w:ascii="Arial" w:hAnsi="Arial" w:cs="Arial"/>
-          <w:b/>
-          <w:bCs/>
-        </w:rPr>
-        <w:t>yyyy</w:t>
-      </w:r>
-      <w:proofErr w:type="spellEnd"/>
-      <w:r>
-        <w:rPr>
-          <w:rFonts w:ascii="Arial" w:hAnsi="Arial" w:cs="Arial"/>
-          <w:b/>
-          <w:bCs/>
-        </w:rPr>
-        <w:t>’, ‘</w:t>
-      </w:r>
-      <w:proofErr w:type="spellStart"/>
-      <w:r>
-        <w:rPr>
-          <w:rFonts w:ascii="Arial" w:hAnsi="Arial" w:cs="Arial"/>
-          <w:b/>
-          <w:bCs/>
-        </w:rPr>
-        <w:t>yyyy</w:t>
-      </w:r>
-      <w:proofErr w:type="spellEnd"/>
-      <w:r>
-        <w:rPr>
-          <w:rFonts w:ascii="Arial" w:hAnsi="Arial" w:cs="Arial"/>
-          <w:b/>
-          <w:bCs/>
-        </w:rPr>
-        <w:t>-MM-dd’)}&gt;&gt;.</w:t>
+        <w:t xml:space="preserve"> ‘dd MMMM yyyy’, ‘yyyy-MM-dd’)}&gt;&gt;.</w:t>
       </w:r>
     </w:p>
     <w:p>
@@ -4468,35 +3522,7 @@
           <w:b/>
           <w:bCs/>
         </w:rPr>
-        <w:t>&lt;</w:t>
-      </w:r>
-      <w:proofErr w:type="gramStart"/>
-      <w:r>
-        <w:rPr>
-          <w:rFonts w:ascii="Arial" w:hAnsi="Arial" w:cs="Arial"/>
-          <w:b/>
-          <w:bCs/>
-        </w:rPr>
-        <w:t>&lt;{</w:t>
-      </w:r>
-      <w:proofErr w:type="spellStart"/>
-      <w:proofErr w:type="gramEnd"/>
-      <w:r>
-        <w:rPr>
-          <w:rFonts w:ascii="Arial" w:hAnsi="Arial" w:cs="Arial"/>
-          <w:b/>
-          <w:bCs/>
-        </w:rPr>
-        <w:t>dateFormat</w:t>
-      </w:r>
-      <w:proofErr w:type="spellEnd"/>
-      <w:r>
-        <w:rPr>
-          <w:rFonts w:ascii="Arial" w:hAnsi="Arial" w:cs="Arial"/>
-          <w:b/>
-          <w:bCs/>
-        </w:rPr>
-        <w:t>(</w:t>
+        <w:t>&lt;&lt;{dateFormat(</w:t>
       </w:r>
       <w:r>
         <w:rPr>
@@ -4528,43 +3554,7 @@
           <w:b/>
           <w:bCs/>
         </w:rPr>
-        <w:t xml:space="preserve"> ‘dd MMMM </w:t>
-      </w:r>
-      <w:proofErr w:type="spellStart"/>
-      <w:r>
-        <w:rPr>
-          <w:rFonts w:ascii="Arial" w:hAnsi="Arial" w:cs="Arial"/>
-          <w:b/>
-          <w:bCs/>
-        </w:rPr>
-        <w:t>yyyy</w:t>
-      </w:r>
-      <w:proofErr w:type="spellEnd"/>
-      <w:r>
-        <w:rPr>
-          <w:rFonts w:ascii="Arial" w:hAnsi="Arial" w:cs="Arial"/>
-          <w:b/>
-          <w:bCs/>
-        </w:rPr>
-        <w:t>’, ‘</w:t>
-      </w:r>
-      <w:proofErr w:type="spellStart"/>
-      <w:r>
-        <w:rPr>
-          <w:rFonts w:ascii="Arial" w:hAnsi="Arial" w:cs="Arial"/>
-          <w:b/>
-          <w:bCs/>
-        </w:rPr>
-        <w:t>yyyy</w:t>
-      </w:r>
-      <w:proofErr w:type="spellEnd"/>
-      <w:r>
-        <w:rPr>
-          <w:rFonts w:ascii="Arial" w:hAnsi="Arial" w:cs="Arial"/>
-          <w:b/>
-          <w:bCs/>
-        </w:rPr>
-        <w:t xml:space="preserve">-MM-dd’)}&gt;&gt;. </w:t>
+        <w:t xml:space="preserve"> ‘dd MMMM yyyy’, ‘yyyy-MM-dd’)}&gt;&gt;. </w:t>
       </w:r>
       <w:r>
         <w:rPr>
@@ -4602,35 +3592,7 @@
           <w:b/>
           <w:bCs/>
         </w:rPr>
-        <w:t>&lt;</w:t>
-      </w:r>
-      <w:proofErr w:type="gramStart"/>
-      <w:r>
-        <w:rPr>
-          <w:rFonts w:ascii="Arial" w:hAnsi="Arial" w:cs="Arial"/>
-          <w:b/>
-          <w:bCs/>
-        </w:rPr>
-        <w:t>&lt;{</w:t>
-      </w:r>
-      <w:proofErr w:type="spellStart"/>
-      <w:proofErr w:type="gramEnd"/>
-      <w:r>
-        <w:rPr>
-          <w:rFonts w:ascii="Arial" w:hAnsi="Arial" w:cs="Arial"/>
-          <w:b/>
-          <w:bCs/>
-        </w:rPr>
-        <w:t>dateFormat</w:t>
-      </w:r>
-      <w:proofErr w:type="spellEnd"/>
-      <w:r>
-        <w:rPr>
-          <w:rFonts w:ascii="Arial" w:hAnsi="Arial" w:cs="Arial"/>
-          <w:b/>
-          <w:bCs/>
-        </w:rPr>
-        <w:t>(</w:t>
+        <w:t>&lt;&lt;{dateFormat(</w:t>
       </w:r>
       <w:r>
         <w:rPr>
@@ -4662,43 +3624,7 @@
           <w:b/>
           <w:bCs/>
         </w:rPr>
-        <w:t xml:space="preserve"> ‘dd MMMM </w:t>
-      </w:r>
-      <w:proofErr w:type="spellStart"/>
-      <w:r>
-        <w:rPr>
-          <w:rFonts w:ascii="Arial" w:hAnsi="Arial" w:cs="Arial"/>
-          <w:b/>
-          <w:bCs/>
-        </w:rPr>
-        <w:t>yyyy</w:t>
-      </w:r>
-      <w:proofErr w:type="spellEnd"/>
-      <w:r>
-        <w:rPr>
-          <w:rFonts w:ascii="Arial" w:hAnsi="Arial" w:cs="Arial"/>
-          <w:b/>
-          <w:bCs/>
-        </w:rPr>
-        <w:t>’, ‘</w:t>
-      </w:r>
-      <w:proofErr w:type="spellStart"/>
-      <w:r>
-        <w:rPr>
-          <w:rFonts w:ascii="Arial" w:hAnsi="Arial" w:cs="Arial"/>
-          <w:b/>
-          <w:bCs/>
-        </w:rPr>
-        <w:t>yyyy</w:t>
-      </w:r>
-      <w:proofErr w:type="spellEnd"/>
-      <w:r>
-        <w:rPr>
-          <w:rFonts w:ascii="Arial" w:hAnsi="Arial" w:cs="Arial"/>
-          <w:b/>
-          <w:bCs/>
-        </w:rPr>
-        <w:t xml:space="preserve">-MM-dd’)}&gt;&gt;. </w:t>
+        <w:t xml:space="preserve"> ‘dd MMMM yyyy’, ‘yyyy-MM-dd’)}&gt;&gt;. </w:t>
       </w:r>
       <w:r>
         <w:rPr>
@@ -4717,36 +3643,21 @@
         <w:rPr>
           <w:rFonts w:ascii="Arial" w:hAnsi="Arial" w:cs="Arial"/>
         </w:rPr>
+        <w:t>&lt;&lt; es_trialCreditHireAddSection&gt;&gt;</w:t>
+      </w:r>
+    </w:p>
+    <w:p>
+      <w:pPr>
+        <w:rPr>
+          <w:rFonts w:ascii="Arial" w:hAnsi="Arial" w:cs="Arial"/>
+        </w:rPr>
+      </w:pPr>
+      <w:r>
+        <w:rPr>
+          <w:rFonts w:ascii="Arial" w:hAnsi="Arial" w:cs="Arial"/>
+        </w:rPr>
         <w:t xml:space="preserve">&lt;&lt; </w:t>
       </w:r>
-      <w:proofErr w:type="spellStart"/>
-      <w:r>
-        <w:rPr>
-          <w:rFonts w:ascii="Arial" w:hAnsi="Arial" w:cs="Arial"/>
-        </w:rPr>
-        <w:t>es_trialCreditHireAddSection</w:t>
-      </w:r>
-      <w:proofErr w:type="spellEnd"/>
-      <w:r>
-        <w:rPr>
-          <w:rFonts w:ascii="Arial" w:hAnsi="Arial" w:cs="Arial"/>
-        </w:rPr>
-        <w:t>&gt;&gt;</w:t>
-      </w:r>
-    </w:p>
-    <w:p>
-      <w:pPr>
-        <w:rPr>
-          <w:rFonts w:ascii="Arial" w:hAnsi="Arial" w:cs="Arial"/>
-        </w:rPr>
-      </w:pPr>
-      <w:r>
-        <w:rPr>
-          <w:rFonts w:ascii="Arial" w:hAnsi="Arial" w:cs="Arial"/>
-        </w:rPr>
-        <w:t xml:space="preserve">&lt;&lt; </w:t>
-      </w:r>
-      <w:proofErr w:type="spellStart"/>
       <w:r>
         <w:rPr>
           <w:rFonts w:ascii="Arial" w:hAnsi="Arial" w:cs="Arial"/>
@@ -4771,7 +3682,6 @@
         </w:rPr>
         <w:t>AddSection</w:t>
       </w:r>
-      <w:proofErr w:type="spellEnd"/>
       <w:r>
         <w:rPr>
           <w:rFonts w:ascii="Arial" w:hAnsi="Arial" w:cs="Arial"/>
@@ -4825,42 +3735,33 @@
         <w:rPr>
           <w:rFonts w:ascii="Arial" w:hAnsi="Arial" w:cs="Arial"/>
         </w:rPr>
+        <w:t>&lt;&lt; es_trialEmployerLiability</w:t>
+      </w:r>
+      <w:r>
+        <w:rPr>
+          <w:rFonts w:ascii="Arial" w:hAnsi="Arial" w:cs="Arial"/>
+        </w:rPr>
+        <w:t>AddSection</w:t>
+      </w:r>
+      <w:r>
+        <w:rPr>
+          <w:rFonts w:ascii="Arial" w:hAnsi="Arial" w:cs="Arial"/>
+        </w:rPr>
+        <w:t>&gt;&gt;</w:t>
+      </w:r>
+    </w:p>
+    <w:p>
+      <w:pPr>
+        <w:rPr>
+          <w:rFonts w:ascii="Arial" w:hAnsi="Arial" w:cs="Arial"/>
+        </w:rPr>
+      </w:pPr>
+      <w:r>
+        <w:rPr>
+          <w:rFonts w:ascii="Arial" w:hAnsi="Arial" w:cs="Arial"/>
+        </w:rPr>
         <w:t xml:space="preserve">&lt;&lt; </w:t>
       </w:r>
-      <w:proofErr w:type="spellStart"/>
-      <w:r>
-        <w:rPr>
-          <w:rFonts w:ascii="Arial" w:hAnsi="Arial" w:cs="Arial"/>
-        </w:rPr>
-        <w:t>es_trialEmployerLiability</w:t>
-      </w:r>
-      <w:r>
-        <w:rPr>
-          <w:rFonts w:ascii="Arial" w:hAnsi="Arial" w:cs="Arial"/>
-        </w:rPr>
-        <w:t>AddSection</w:t>
-      </w:r>
-      <w:proofErr w:type="spellEnd"/>
-      <w:r>
-        <w:rPr>
-          <w:rFonts w:ascii="Arial" w:hAnsi="Arial" w:cs="Arial"/>
-        </w:rPr>
-        <w:t>&gt;&gt;</w:t>
-      </w:r>
-    </w:p>
-    <w:p>
-      <w:pPr>
-        <w:rPr>
-          <w:rFonts w:ascii="Arial" w:hAnsi="Arial" w:cs="Arial"/>
-        </w:rPr>
-      </w:pPr>
-      <w:r>
-        <w:rPr>
-          <w:rFonts w:ascii="Arial" w:hAnsi="Arial" w:cs="Arial"/>
-        </w:rPr>
-        <w:t xml:space="preserve">&lt;&lt; </w:t>
-      </w:r>
-      <w:proofErr w:type="spellStart"/>
       <w:r>
         <w:rPr>
           <w:rFonts w:ascii="Arial" w:hAnsi="Arial" w:cs="Arial"/>
@@ -4879,7 +3780,6 @@
         </w:rPr>
         <w:t>trialHousingDisrepairAddSection</w:t>
       </w:r>
-      <w:proofErr w:type="spellEnd"/>
       <w:r>
         <w:rPr>
           <w:rFonts w:ascii="Arial" w:hAnsi="Arial" w:cs="Arial"/>
@@ -4998,35 +3898,7 @@
           <w:b/>
           <w:bCs/>
         </w:rPr>
-        <w:t>&lt;</w:t>
-      </w:r>
-      <w:proofErr w:type="gramStart"/>
-      <w:r>
-        <w:rPr>
-          <w:rFonts w:ascii="Arial" w:hAnsi="Arial" w:cs="Arial"/>
-          <w:b/>
-          <w:bCs/>
-        </w:rPr>
-        <w:t>&lt;{</w:t>
-      </w:r>
-      <w:proofErr w:type="spellStart"/>
-      <w:proofErr w:type="gramEnd"/>
-      <w:r>
-        <w:rPr>
-          <w:rFonts w:ascii="Arial" w:hAnsi="Arial" w:cs="Arial"/>
-          <w:b/>
-          <w:bCs/>
-        </w:rPr>
-        <w:t>dateFormat</w:t>
-      </w:r>
-      <w:proofErr w:type="spellEnd"/>
-      <w:r>
-        <w:rPr>
-          <w:rFonts w:ascii="Arial" w:hAnsi="Arial" w:cs="Arial"/>
-          <w:b/>
-          <w:bCs/>
-        </w:rPr>
-        <w:t>(</w:t>
+        <w:t>&lt;&lt;{dateFormat(</w:t>
       </w:r>
       <w:r>
         <w:rPr>
@@ -5058,43 +3930,7 @@
           <w:b/>
           <w:bCs/>
         </w:rPr>
-        <w:t xml:space="preserve"> ‘dd MMMM </w:t>
-      </w:r>
-      <w:proofErr w:type="spellStart"/>
-      <w:r>
-        <w:rPr>
-          <w:rFonts w:ascii="Arial" w:hAnsi="Arial" w:cs="Arial"/>
-          <w:b/>
-          <w:bCs/>
-        </w:rPr>
-        <w:t>yyyy</w:t>
-      </w:r>
-      <w:proofErr w:type="spellEnd"/>
-      <w:r>
-        <w:rPr>
-          <w:rFonts w:ascii="Arial" w:hAnsi="Arial" w:cs="Arial"/>
-          <w:b/>
-          <w:bCs/>
-        </w:rPr>
-        <w:t>’, ‘</w:t>
-      </w:r>
-      <w:proofErr w:type="spellStart"/>
-      <w:r>
-        <w:rPr>
-          <w:rFonts w:ascii="Arial" w:hAnsi="Arial" w:cs="Arial"/>
-          <w:b/>
-          <w:bCs/>
-        </w:rPr>
-        <w:t>yyyy</w:t>
-      </w:r>
-      <w:proofErr w:type="spellEnd"/>
-      <w:r>
-        <w:rPr>
-          <w:rFonts w:ascii="Arial" w:hAnsi="Arial" w:cs="Arial"/>
-          <w:b/>
-          <w:bCs/>
-        </w:rPr>
-        <w:t>-MM-dd’)}&gt;&gt;.</w:t>
+        <w:t xml:space="preserve"> ‘dd MMMM yyyy’, ‘yyyy-MM-dd’)}&gt;&gt;.</w:t>
       </w:r>
     </w:p>
     <w:p>
@@ -5123,35 +3959,7 @@
           <w:b/>
           <w:bCs/>
         </w:rPr>
-        <w:t>&lt;</w:t>
-      </w:r>
-      <w:proofErr w:type="gramStart"/>
-      <w:r>
-        <w:rPr>
-          <w:rFonts w:ascii="Arial" w:hAnsi="Arial" w:cs="Arial"/>
-          <w:b/>
-          <w:bCs/>
-        </w:rPr>
-        <w:t>&lt;{</w:t>
-      </w:r>
-      <w:proofErr w:type="spellStart"/>
-      <w:proofErr w:type="gramEnd"/>
-      <w:r>
-        <w:rPr>
-          <w:rFonts w:ascii="Arial" w:hAnsi="Arial" w:cs="Arial"/>
-          <w:b/>
-          <w:bCs/>
-        </w:rPr>
-        <w:t>dateFormat</w:t>
-      </w:r>
-      <w:proofErr w:type="spellEnd"/>
-      <w:r>
-        <w:rPr>
-          <w:rFonts w:ascii="Arial" w:hAnsi="Arial" w:cs="Arial"/>
-          <w:b/>
-          <w:bCs/>
-        </w:rPr>
-        <w:t>(</w:t>
+        <w:t>&lt;&lt;{dateFormat(</w:t>
       </w:r>
       <w:r>
         <w:rPr>
@@ -5183,43 +3991,7 @@
           <w:b/>
           <w:bCs/>
         </w:rPr>
-        <w:t xml:space="preserve"> ‘dd MMMM </w:t>
-      </w:r>
-      <w:proofErr w:type="spellStart"/>
-      <w:r>
-        <w:rPr>
-          <w:rFonts w:ascii="Arial" w:hAnsi="Arial" w:cs="Arial"/>
-          <w:b/>
-          <w:bCs/>
-        </w:rPr>
-        <w:t>yyyy</w:t>
-      </w:r>
-      <w:proofErr w:type="spellEnd"/>
-      <w:r>
-        <w:rPr>
-          <w:rFonts w:ascii="Arial" w:hAnsi="Arial" w:cs="Arial"/>
-          <w:b/>
-          <w:bCs/>
-        </w:rPr>
-        <w:t>’, ‘</w:t>
-      </w:r>
-      <w:proofErr w:type="spellStart"/>
-      <w:r>
-        <w:rPr>
-          <w:rFonts w:ascii="Arial" w:hAnsi="Arial" w:cs="Arial"/>
-          <w:b/>
-          <w:bCs/>
-        </w:rPr>
-        <w:t>yyyy</w:t>
-      </w:r>
-      <w:proofErr w:type="spellEnd"/>
-      <w:r>
-        <w:rPr>
-          <w:rFonts w:ascii="Arial" w:hAnsi="Arial" w:cs="Arial"/>
-          <w:b/>
-          <w:bCs/>
-        </w:rPr>
-        <w:t>-MM-dd’)}&gt;&gt;.</w:t>
+        <w:t xml:space="preserve"> ‘dd MMMM yyyy’, ‘yyyy-MM-dd’)}&gt;&gt;.</w:t>
       </w:r>
     </w:p>
     <w:p>
@@ -5234,7 +4006,6 @@
         </w:rPr>
         <w:t xml:space="preserve">&lt;&lt; </w:t>
       </w:r>
-      <w:proofErr w:type="spellStart"/>
       <w:r>
         <w:rPr>
           <w:rFonts w:ascii="Arial" w:hAnsi="Arial" w:cs="Arial"/>
@@ -5245,14 +4016,7 @@
         <w:rPr>
           <w:rFonts w:ascii="Arial" w:hAnsi="Arial" w:cs="Arial"/>
         </w:rPr>
-        <w:t>s_trialHousingDisrepairAddSection</w:t>
-      </w:r>
-      <w:proofErr w:type="spellEnd"/>
-      <w:r>
-        <w:rPr>
-          <w:rFonts w:ascii="Arial" w:hAnsi="Arial" w:cs="Arial"/>
-        </w:rPr>
-        <w:t>&gt;&gt;</w:t>
+        <w:t>s_trialHousingDisrepairAddSection&gt;&gt;</w:t>
       </w:r>
     </w:p>
     <w:p>
@@ -5267,7 +4031,6 @@
         </w:rPr>
         <w:t xml:space="preserve">&lt;&lt; </w:t>
       </w:r>
-      <w:proofErr w:type="spellStart"/>
       <w:r>
         <w:rPr>
           <w:rFonts w:ascii="Arial" w:hAnsi="Arial" w:cs="Arial"/>
@@ -5286,7 +4049,6 @@
         </w:rPr>
         <w:t>trialPersonalInjuryAddSection</w:t>
       </w:r>
-      <w:proofErr w:type="spellEnd"/>
       <w:r>
         <w:rPr>
           <w:rFonts w:ascii="Arial" w:hAnsi="Arial" w:cs="Arial"/>
@@ -5341,35 +4103,7 @@
           <w:b/>
           <w:bCs/>
         </w:rPr>
-        <w:t>&lt;</w:t>
-      </w:r>
-      <w:proofErr w:type="gramStart"/>
-      <w:r>
-        <w:rPr>
-          <w:rFonts w:ascii="Arial" w:hAnsi="Arial" w:cs="Arial"/>
-          <w:b/>
-          <w:bCs/>
-        </w:rPr>
-        <w:t>&lt;{</w:t>
-      </w:r>
-      <w:proofErr w:type="spellStart"/>
-      <w:proofErr w:type="gramEnd"/>
-      <w:r>
-        <w:rPr>
-          <w:rFonts w:ascii="Arial" w:hAnsi="Arial" w:cs="Arial"/>
-          <w:b/>
-          <w:bCs/>
-        </w:rPr>
-        <w:t>dateFormat</w:t>
-      </w:r>
-      <w:proofErr w:type="spellEnd"/>
-      <w:r>
-        <w:rPr>
-          <w:rFonts w:ascii="Arial" w:hAnsi="Arial" w:cs="Arial"/>
-          <w:b/>
-          <w:bCs/>
-        </w:rPr>
-        <w:t>(</w:t>
+        <w:t>&lt;&lt;{dateFormat(</w:t>
       </w:r>
       <w:r>
         <w:rPr>
@@ -5401,43 +4135,7 @@
           <w:b/>
           <w:bCs/>
         </w:rPr>
-        <w:t xml:space="preserve"> ‘dd MMMM </w:t>
-      </w:r>
-      <w:proofErr w:type="spellStart"/>
-      <w:r>
-        <w:rPr>
-          <w:rFonts w:ascii="Arial" w:hAnsi="Arial" w:cs="Arial"/>
-          <w:b/>
-          <w:bCs/>
-        </w:rPr>
-        <w:t>yyyy</w:t>
-      </w:r>
-      <w:proofErr w:type="spellEnd"/>
-      <w:r>
-        <w:rPr>
-          <w:rFonts w:ascii="Arial" w:hAnsi="Arial" w:cs="Arial"/>
-          <w:b/>
-          <w:bCs/>
-        </w:rPr>
-        <w:t>’, ‘</w:t>
-      </w:r>
-      <w:proofErr w:type="spellStart"/>
-      <w:r>
-        <w:rPr>
-          <w:rFonts w:ascii="Arial" w:hAnsi="Arial" w:cs="Arial"/>
-          <w:b/>
-          <w:bCs/>
-        </w:rPr>
-        <w:t>yyyy</w:t>
-      </w:r>
-      <w:proofErr w:type="spellEnd"/>
-      <w:r>
-        <w:rPr>
-          <w:rFonts w:ascii="Arial" w:hAnsi="Arial" w:cs="Arial"/>
-          <w:b/>
-          <w:bCs/>
-        </w:rPr>
-        <w:t xml:space="preserve">-MM-dd’)}&gt;&gt;. </w:t>
+        <w:t xml:space="preserve"> ‘dd MMMM yyyy’, ‘yyyy-MM-dd’)}&gt;&gt;. </w:t>
       </w:r>
       <w:r>
         <w:rPr>
@@ -5451,35 +4149,7 @@
           <w:b/>
           <w:bCs/>
         </w:rPr>
-        <w:t>&lt;</w:t>
-      </w:r>
-      <w:proofErr w:type="gramStart"/>
-      <w:r>
-        <w:rPr>
-          <w:rFonts w:ascii="Arial" w:hAnsi="Arial" w:cs="Arial"/>
-          <w:b/>
-          <w:bCs/>
-        </w:rPr>
-        <w:t>&lt;{</w:t>
-      </w:r>
-      <w:proofErr w:type="spellStart"/>
-      <w:proofErr w:type="gramEnd"/>
-      <w:r>
-        <w:rPr>
-          <w:rFonts w:ascii="Arial" w:hAnsi="Arial" w:cs="Arial"/>
-          <w:b/>
-          <w:bCs/>
-        </w:rPr>
-        <w:t>dateFormat</w:t>
-      </w:r>
-      <w:proofErr w:type="spellEnd"/>
-      <w:r>
-        <w:rPr>
-          <w:rFonts w:ascii="Arial" w:hAnsi="Arial" w:cs="Arial"/>
-          <w:b/>
-          <w:bCs/>
-        </w:rPr>
-        <w:t>(</w:t>
+        <w:t>&lt;&lt;{dateFormat(</w:t>
       </w:r>
       <w:r>
         <w:rPr>
@@ -5511,43 +4181,7 @@
           <w:b/>
           <w:bCs/>
         </w:rPr>
-        <w:t xml:space="preserve"> ‘dd MMMM </w:t>
-      </w:r>
-      <w:proofErr w:type="spellStart"/>
-      <w:r>
-        <w:rPr>
-          <w:rFonts w:ascii="Arial" w:hAnsi="Arial" w:cs="Arial"/>
-          <w:b/>
-          <w:bCs/>
-        </w:rPr>
-        <w:t>yyyy</w:t>
-      </w:r>
-      <w:proofErr w:type="spellEnd"/>
-      <w:r>
-        <w:rPr>
-          <w:rFonts w:ascii="Arial" w:hAnsi="Arial" w:cs="Arial"/>
-          <w:b/>
-          <w:bCs/>
-        </w:rPr>
-        <w:t>’, ‘</w:t>
-      </w:r>
-      <w:proofErr w:type="spellStart"/>
-      <w:r>
-        <w:rPr>
-          <w:rFonts w:ascii="Arial" w:hAnsi="Arial" w:cs="Arial"/>
-          <w:b/>
-          <w:bCs/>
-        </w:rPr>
-        <w:t>yyyy</w:t>
-      </w:r>
-      <w:proofErr w:type="spellEnd"/>
-      <w:r>
-        <w:rPr>
-          <w:rFonts w:ascii="Arial" w:hAnsi="Arial" w:cs="Arial"/>
-          <w:b/>
-          <w:bCs/>
-        </w:rPr>
-        <w:t>-MM-dd’)}&gt;&gt;.</w:t>
+        <w:t xml:space="preserve"> ‘dd MMMM yyyy’, ‘yyyy-MM-dd’)}&gt;&gt;.</w:t>
       </w:r>
     </w:p>
     <w:p>
@@ -5593,35 +4227,7 @@
           <w:b/>
           <w:bCs/>
         </w:rPr>
-        <w:t>&lt;</w:t>
-      </w:r>
-      <w:proofErr w:type="gramStart"/>
-      <w:r>
-        <w:rPr>
-          <w:rFonts w:ascii="Arial" w:hAnsi="Arial" w:cs="Arial"/>
-          <w:b/>
-          <w:bCs/>
-        </w:rPr>
-        <w:t>&lt;{</w:t>
-      </w:r>
-      <w:proofErr w:type="spellStart"/>
-      <w:proofErr w:type="gramEnd"/>
-      <w:r>
-        <w:rPr>
-          <w:rFonts w:ascii="Arial" w:hAnsi="Arial" w:cs="Arial"/>
-          <w:b/>
-          <w:bCs/>
-        </w:rPr>
-        <w:t>dateFormat</w:t>
-      </w:r>
-      <w:proofErr w:type="spellEnd"/>
-      <w:r>
-        <w:rPr>
-          <w:rFonts w:ascii="Arial" w:hAnsi="Arial" w:cs="Arial"/>
-          <w:b/>
-          <w:bCs/>
-        </w:rPr>
-        <w:t>(</w:t>
+        <w:t>&lt;&lt;{dateFormat(</w:t>
       </w:r>
       <w:r>
         <w:rPr>
@@ -5653,43 +4259,7 @@
           <w:b/>
           <w:bCs/>
         </w:rPr>
-        <w:t xml:space="preserve"> ‘dd MMMM </w:t>
-      </w:r>
-      <w:proofErr w:type="spellStart"/>
-      <w:r>
-        <w:rPr>
-          <w:rFonts w:ascii="Arial" w:hAnsi="Arial" w:cs="Arial"/>
-          <w:b/>
-          <w:bCs/>
-        </w:rPr>
-        <w:t>yyyy</w:t>
-      </w:r>
-      <w:proofErr w:type="spellEnd"/>
-      <w:r>
-        <w:rPr>
-          <w:rFonts w:ascii="Arial" w:hAnsi="Arial" w:cs="Arial"/>
-          <w:b/>
-          <w:bCs/>
-        </w:rPr>
-        <w:t>’, ‘</w:t>
-      </w:r>
-      <w:proofErr w:type="spellStart"/>
-      <w:r>
-        <w:rPr>
-          <w:rFonts w:ascii="Arial" w:hAnsi="Arial" w:cs="Arial"/>
-          <w:b/>
-          <w:bCs/>
-        </w:rPr>
-        <w:t>yyyy</w:t>
-      </w:r>
-      <w:proofErr w:type="spellEnd"/>
-      <w:r>
-        <w:rPr>
-          <w:rFonts w:ascii="Arial" w:hAnsi="Arial" w:cs="Arial"/>
-          <w:b/>
-          <w:bCs/>
-        </w:rPr>
-        <w:t>-MM-dd’)}&gt;&gt;.</w:t>
+        <w:t xml:space="preserve"> ‘dd MMMM yyyy’, ‘yyyy-MM-dd’)}&gt;&gt;.</w:t>
       </w:r>
     </w:p>
     <w:p>
@@ -5704,7 +4274,6 @@
         </w:rPr>
         <w:t xml:space="preserve">&lt;&lt; </w:t>
       </w:r>
-      <w:proofErr w:type="spellStart"/>
       <w:r>
         <w:rPr>
           <w:rFonts w:ascii="Arial" w:hAnsi="Arial" w:cs="Arial"/>
@@ -5715,14 +4284,7 @@
         <w:rPr>
           <w:rFonts w:ascii="Arial" w:hAnsi="Arial" w:cs="Arial"/>
         </w:rPr>
-        <w:t>s_trialPersonalInjuryAddSection</w:t>
-      </w:r>
-      <w:proofErr w:type="spellEnd"/>
-      <w:r>
-        <w:rPr>
-          <w:rFonts w:ascii="Arial" w:hAnsi="Arial" w:cs="Arial"/>
-        </w:rPr>
-        <w:t>&gt;&gt;</w:t>
+        <w:t>s_trialPersonalInjuryAddSection&gt;&gt;</w:t>
       </w:r>
     </w:p>
     <w:p>
@@ -5737,7 +4299,6 @@
         </w:rPr>
         <w:t xml:space="preserve">&lt;&lt; </w:t>
       </w:r>
-      <w:proofErr w:type="spellStart"/>
       <w:r>
         <w:rPr>
           <w:rFonts w:ascii="Arial" w:hAnsi="Arial" w:cs="Arial"/>
@@ -5756,7 +4317,6 @@
         </w:rPr>
         <w:t>trialRoadTrafficAccidentAddSection</w:t>
       </w:r>
-      <w:proofErr w:type="spellEnd"/>
       <w:r>
         <w:rPr>
           <w:rFonts w:ascii="Arial" w:hAnsi="Arial" w:cs="Arial"/>
@@ -5795,22 +4355,7 @@
         <w:rPr>
           <w:rFonts w:ascii="Arial" w:hAnsi="Arial" w:cs="Arial"/>
         </w:rPr>
-        <w:lastRenderedPageBreak/>
-        <w:t>&lt;&lt;</w:t>
-      </w:r>
-      <w:proofErr w:type="spellStart"/>
-      <w:r>
-        <w:rPr>
-          <w:rFonts w:ascii="Arial" w:hAnsi="Arial" w:cs="Arial"/>
-        </w:rPr>
-        <w:t>trialRoadTrafficAccident.input</w:t>
-      </w:r>
-      <w:proofErr w:type="spellEnd"/>
-      <w:r>
-        <w:rPr>
-          <w:rFonts w:ascii="Arial" w:hAnsi="Arial" w:cs="Arial"/>
-        </w:rPr>
-        <w:t>&gt;&gt;</w:t>
+        <w:t>&lt;&lt;trialRoadTrafficAccident.input&gt;&gt;</w:t>
       </w:r>
       <w:r>
         <w:rPr>
@@ -5824,71 +4369,7 @@
           <w:b/>
           <w:bCs/>
         </w:rPr>
-        <w:t>&lt;</w:t>
-      </w:r>
-      <w:proofErr w:type="gramStart"/>
-      <w:r>
-        <w:rPr>
-          <w:rFonts w:ascii="Arial" w:hAnsi="Arial" w:cs="Arial"/>
-          <w:b/>
-          <w:bCs/>
-        </w:rPr>
-        <w:t>&lt;{</w:t>
-      </w:r>
-      <w:proofErr w:type="spellStart"/>
-      <w:proofErr w:type="gramEnd"/>
-      <w:r>
-        <w:rPr>
-          <w:rFonts w:ascii="Arial" w:hAnsi="Arial" w:cs="Arial"/>
-          <w:b/>
-          <w:bCs/>
-        </w:rPr>
-        <w:t>dateFormat</w:t>
-      </w:r>
-      <w:proofErr w:type="spellEnd"/>
-      <w:r>
-        <w:rPr>
-          <w:rFonts w:ascii="Arial" w:hAnsi="Arial" w:cs="Arial"/>
-          <w:b/>
-          <w:bCs/>
-        </w:rPr>
-        <w:t xml:space="preserve">(trialRoadTrafficAccident.date1, ‘dd MMMM </w:t>
-      </w:r>
-      <w:proofErr w:type="spellStart"/>
-      <w:r>
-        <w:rPr>
-          <w:rFonts w:ascii="Arial" w:hAnsi="Arial" w:cs="Arial"/>
-          <w:b/>
-          <w:bCs/>
-        </w:rPr>
-        <w:t>yyyy</w:t>
-      </w:r>
-      <w:proofErr w:type="spellEnd"/>
-      <w:r>
-        <w:rPr>
-          <w:rFonts w:ascii="Arial" w:hAnsi="Arial" w:cs="Arial"/>
-          <w:b/>
-          <w:bCs/>
-        </w:rPr>
-        <w:t>’, ‘</w:t>
-      </w:r>
-      <w:proofErr w:type="spellStart"/>
-      <w:r>
-        <w:rPr>
-          <w:rFonts w:ascii="Arial" w:hAnsi="Arial" w:cs="Arial"/>
-          <w:b/>
-          <w:bCs/>
-        </w:rPr>
-        <w:t>yyyy</w:t>
-      </w:r>
-      <w:proofErr w:type="spellEnd"/>
-      <w:r>
-        <w:rPr>
-          <w:rFonts w:ascii="Arial" w:hAnsi="Arial" w:cs="Arial"/>
-          <w:b/>
-          <w:bCs/>
-        </w:rPr>
-        <w:t>-MM-dd’)}&gt;&gt;.</w:t>
+        <w:t>&lt;&lt;{dateFormat(trialRoadTrafficAccident.date1, ‘dd MMMM yyyy’, ‘yyyy-MM-dd’)}&gt;&gt;.</w:t>
       </w:r>
     </w:p>
     <w:p>
@@ -5904,21 +4385,8 @@
         <w:rPr>
           <w:rFonts w:ascii="Arial" w:hAnsi="Arial" w:cs="Arial"/>
         </w:rPr>
-        <w:t xml:space="preserve">&lt;&lt; </w:t>
-      </w:r>
-      <w:proofErr w:type="spellStart"/>
-      <w:r>
-        <w:rPr>
-          <w:rFonts w:ascii="Arial" w:hAnsi="Arial" w:cs="Arial"/>
-        </w:rPr>
-        <w:t>es_trialRoadTrafficAccidentAddSection</w:t>
-      </w:r>
-      <w:proofErr w:type="spellEnd"/>
-      <w:r>
-        <w:rPr>
-          <w:rFonts w:ascii="Arial" w:hAnsi="Arial" w:cs="Arial"/>
-        </w:rPr>
-        <w:t>&gt;&gt;</w:t>
+        <w:lastRenderedPageBreak/>
+        <w:t>&lt;&lt; es_trialRoadTrafficAccidentAddSection&gt;&gt;</w:t>
       </w:r>
       <w:r>
         <w:rPr>
@@ -5944,27 +4412,31 @@
           <w:sz w:val="22"/>
           <w:szCs w:val="22"/>
         </w:rPr>
-        <w:t>&lt;&lt;cs_{</w:t>
-      </w:r>
-      <w:proofErr w:type="spellStart"/>
-      <w:r>
-        <w:rPr>
-          <w:rFonts w:ascii="Arial" w:hAnsi="Arial" w:cs="Arial"/>
+        <w:t xml:space="preserve">&lt;&lt;cs_{hasNewDirections=true}&gt;&gt; </w:t>
+      </w:r>
+    </w:p>
+    <w:p>
+      <w:pPr>
+        <w:pStyle w:val="NormalWeb"/>
+        <w:rPr>
+          <w:rFonts w:ascii="Arial" w:hAnsi="Arial" w:cs="Arial"/>
+          <w:b/>
+          <w:bCs/>
           <w:color w:val="000000"/>
           <w:sz w:val="22"/>
           <w:szCs w:val="22"/>
         </w:rPr>
-        <w:t>hasNewDirections</w:t>
-      </w:r>
-      <w:proofErr w:type="spellEnd"/>
-      <w:r>
-        <w:rPr>
-          <w:rFonts w:ascii="Arial" w:hAnsi="Arial" w:cs="Arial"/>
+      </w:pPr>
+      <w:r>
+        <w:rPr>
+          <w:rFonts w:ascii="Arial" w:hAnsi="Arial" w:cs="Arial"/>
+          <w:b/>
+          <w:bCs/>
           <w:color w:val="000000"/>
           <w:sz w:val="22"/>
           <w:szCs w:val="22"/>
         </w:rPr>
-        <w:t xml:space="preserve">=true}&gt;&gt; </w:t>
+        <w:t>Additional directions</w:t>
       </w:r>
     </w:p>
     <w:p>
@@ -5972,8 +4444,6 @@
         <w:pStyle w:val="NormalWeb"/>
         <w:rPr>
           <w:rFonts w:ascii="Arial" w:hAnsi="Arial" w:cs="Arial"/>
-          <w:b/>
-          <w:bCs/>
           <w:color w:val="000000"/>
           <w:sz w:val="22"/>
           <w:szCs w:val="22"/>
@@ -5982,25 +4452,21 @@
       <w:r>
         <w:rPr>
           <w:rFonts w:ascii="Arial" w:hAnsi="Arial" w:cs="Arial"/>
-          <w:b/>
-          <w:bCs/>
           <w:color w:val="000000"/>
           <w:sz w:val="22"/>
           <w:szCs w:val="22"/>
         </w:rPr>
-        <w:t>Additional directions</w:t>
-      </w:r>
-    </w:p>
-    <w:p>
-      <w:pPr>
-        <w:pStyle w:val="NormalWeb"/>
+        <w:t>&lt;&lt;rs_</w:t>
+      </w:r>
+      <w:r>
         <w:rPr>
           <w:rFonts w:ascii="Arial" w:hAnsi="Arial" w:cs="Arial"/>
           <w:color w:val="000000"/>
           <w:sz w:val="22"/>
           <w:szCs w:val="22"/>
         </w:rPr>
-      </w:pPr>
+        <w:t>trial</w:t>
+      </w:r>
       <w:r>
         <w:rPr>
           <w:rFonts w:ascii="Arial" w:hAnsi="Arial" w:cs="Arial"/>
@@ -6008,18 +4474,19 @@
           <w:sz w:val="22"/>
           <w:szCs w:val="22"/>
         </w:rPr>
-        <w:t>&lt;&lt;</w:t>
-      </w:r>
-      <w:proofErr w:type="spellStart"/>
-      <w:r>
+        <w:t>HearingAddNewDirectionsDJ&gt;&gt;</w:t>
+      </w:r>
+    </w:p>
+    <w:p>
+      <w:pPr>
+        <w:pStyle w:val="NormalWeb"/>
         <w:rPr>
           <w:rFonts w:ascii="Arial" w:hAnsi="Arial" w:cs="Arial"/>
           <w:color w:val="000000"/>
           <w:sz w:val="22"/>
           <w:szCs w:val="22"/>
         </w:rPr>
-        <w:t>rs_</w:t>
-      </w:r>
+      </w:pPr>
       <w:r>
         <w:rPr>
           <w:rFonts w:ascii="Arial" w:hAnsi="Arial" w:cs="Arial"/>
@@ -6027,18 +4494,19 @@
           <w:sz w:val="22"/>
           <w:szCs w:val="22"/>
         </w:rPr>
-        <w:t>trial</w:t>
-      </w:r>
-      <w:r>
+        <w:t>&lt;&lt;value.directionComment&gt;&gt;</w:t>
+      </w:r>
+    </w:p>
+    <w:p>
+      <w:pPr>
+        <w:pStyle w:val="NormalWeb"/>
         <w:rPr>
           <w:rFonts w:ascii="Arial" w:hAnsi="Arial" w:cs="Arial"/>
           <w:color w:val="000000"/>
           <w:sz w:val="22"/>
           <w:szCs w:val="22"/>
         </w:rPr>
-        <w:t>HearingAddNewDirectionsDJ</w:t>
-      </w:r>
-      <w:proofErr w:type="spellEnd"/>
+      </w:pPr>
       <w:r>
         <w:rPr>
           <w:rFonts w:ascii="Arial" w:hAnsi="Arial" w:cs="Arial"/>
@@ -6046,19 +4514,17 @@
           <w:sz w:val="22"/>
           <w:szCs w:val="22"/>
         </w:rPr>
-        <w:t>&gt;&gt;</w:t>
-      </w:r>
-    </w:p>
-    <w:p>
-      <w:pPr>
-        <w:pStyle w:val="NormalWeb"/>
+        <w:t>&lt;&lt;es_</w:t>
+      </w:r>
+      <w:r>
         <w:rPr>
           <w:rFonts w:ascii="Arial" w:hAnsi="Arial" w:cs="Arial"/>
           <w:color w:val="000000"/>
           <w:sz w:val="22"/>
           <w:szCs w:val="22"/>
         </w:rPr>
-      </w:pPr>
+        <w:t>trial</w:t>
+      </w:r>
       <w:r>
         <w:rPr>
           <w:rFonts w:ascii="Arial" w:hAnsi="Arial" w:cs="Arial"/>
@@ -6066,87 +4532,7 @@
           <w:sz w:val="22"/>
           <w:szCs w:val="22"/>
         </w:rPr>
-        <w:t>&lt;&lt;</w:t>
-      </w:r>
-      <w:proofErr w:type="spellStart"/>
-      <w:proofErr w:type="gramStart"/>
-      <w:r>
-        <w:rPr>
-          <w:rFonts w:ascii="Arial" w:hAnsi="Arial" w:cs="Arial"/>
-          <w:color w:val="000000"/>
-          <w:sz w:val="22"/>
-          <w:szCs w:val="22"/>
-        </w:rPr>
-        <w:t>value.directionComment</w:t>
-      </w:r>
-      <w:proofErr w:type="spellEnd"/>
-      <w:proofErr w:type="gramEnd"/>
-      <w:r>
-        <w:rPr>
-          <w:rFonts w:ascii="Arial" w:hAnsi="Arial" w:cs="Arial"/>
-          <w:color w:val="000000"/>
-          <w:sz w:val="22"/>
-          <w:szCs w:val="22"/>
-        </w:rPr>
-        <w:t>&gt;&gt;</w:t>
-      </w:r>
-    </w:p>
-    <w:p>
-      <w:pPr>
-        <w:pStyle w:val="NormalWeb"/>
-        <w:rPr>
-          <w:rFonts w:ascii="Arial" w:hAnsi="Arial" w:cs="Arial"/>
-          <w:color w:val="000000"/>
-          <w:sz w:val="22"/>
-          <w:szCs w:val="22"/>
-        </w:rPr>
-      </w:pPr>
-      <w:r>
-        <w:rPr>
-          <w:rFonts w:ascii="Arial" w:hAnsi="Arial" w:cs="Arial"/>
-          <w:color w:val="000000"/>
-          <w:sz w:val="22"/>
-          <w:szCs w:val="22"/>
-        </w:rPr>
-        <w:t>&lt;&lt;</w:t>
-      </w:r>
-      <w:proofErr w:type="spellStart"/>
-      <w:r>
-        <w:rPr>
-          <w:rFonts w:ascii="Arial" w:hAnsi="Arial" w:cs="Arial"/>
-          <w:color w:val="000000"/>
-          <w:sz w:val="22"/>
-          <w:szCs w:val="22"/>
-        </w:rPr>
-        <w:t>es_</w:t>
-      </w:r>
-      <w:r>
-        <w:rPr>
-          <w:rFonts w:ascii="Arial" w:hAnsi="Arial" w:cs="Arial"/>
-          <w:color w:val="000000"/>
-          <w:sz w:val="22"/>
-          <w:szCs w:val="22"/>
-        </w:rPr>
-        <w:t>trial</w:t>
-      </w:r>
-      <w:r>
-        <w:rPr>
-          <w:rFonts w:ascii="Arial" w:hAnsi="Arial" w:cs="Arial"/>
-          <w:color w:val="000000"/>
-          <w:sz w:val="22"/>
-          <w:szCs w:val="22"/>
-        </w:rPr>
-        <w:t>HearingAddNewDirectionsDJ</w:t>
-      </w:r>
-      <w:proofErr w:type="spellEnd"/>
-      <w:r>
-        <w:rPr>
-          <w:rFonts w:ascii="Arial" w:hAnsi="Arial" w:cs="Arial"/>
-          <w:color w:val="000000"/>
-          <w:sz w:val="22"/>
-          <w:szCs w:val="22"/>
-        </w:rPr>
-        <w:t>&gt;&gt;</w:t>
+        <w:t>HearingAddNewDirectionsDJ&gt;&gt;</w:t>
       </w:r>
     </w:p>
     <w:p>
@@ -8634,6 +7020,33 @@
 </file>
 
 <file path=customXml/item1.xml><?xml version="1.0" encoding="utf-8"?>
+<?mso-contentType ?>
+<FormTemplates xmlns="http://schemas.microsoft.com/sharepoint/v3/contenttype/forms">
+  <Display>DocumentLibraryForm</Display>
+  <Edit>DocumentLibraryForm</Edit>
+  <New>DocumentLibraryForm</New>
+</FormTemplates>
+</file>
+
+<file path=customXml/item2.xml><?xml version="1.0" encoding="utf-8"?>
+<p:properties xmlns:p="http://schemas.microsoft.com/office/2006/metadata/properties" xmlns:xsi="http://www.w3.org/2001/XMLSchema-instance" xmlns:pc="http://schemas.microsoft.com/office/infopath/2007/PartnerControls">
+  <documentManagement>
+    <Stage xmlns="f336f4fe-8719-4ea2-b5d6-29b3a580aeb4">In Approval</Stage>
+    <Next_x0020_Stage xmlns="f336f4fe-8719-4ea2-b5d6-29b3a580aeb4">ApproveOrReject</Next_x0020_Stage>
+    <Admin_x0020_Action xmlns="f336f4fe-8719-4ea2-b5d6-29b3a580aeb4" xsi:nil="true"/>
+    <Template_x0020_Category xmlns="f336f4fe-8719-4ea2-b5d6-29b3a580aeb4">Decision Order - DEC</Template_x0020_Category>
+    <Action xmlns="f336f4fe-8719-4ea2-b5d6-29b3a580aeb4" xsi:nil="true"/>
+    <Purpose1 xmlns="f336f4fe-8719-4ea2-b5d6-29b3a580aeb4">SDO order for default Judgment </Purpose1>
+    <Template_x0020_Language xmlns="f336f4fe-8719-4ea2-b5d6-29b3a580aeb4">English - ENG</Template_x0020_Language>
+    <Rename xmlns="f336f4fe-8719-4ea2-b5d6-29b3a580aeb4">true</Rename>
+    <Tornado_x0020_Filename xmlns="f336f4fe-8719-4ea2-b5d6-29b3a580aeb4" xsi:nil="true"/>
+    <Approval_x0020_Request_x0020_Comment xmlns="f336f4fe-8719-4ea2-b5d6-29b3a580aeb4">Default Judgment -SDO  Trial templates, Please approve.Thanks</Approval_x0020_Request_x0020_Comment>
+    <Publication_x0020_Date xmlns="f336f4fe-8719-4ea2-b5d6-29b3a580aeb4">2022-07-24T23:00:00+00:00</Publication_x0020_Date>
+  </documentManagement>
+</p:properties>
+</file>
+
+<file path=customXml/item3.xml><?xml version="1.0" encoding="utf-8"?>
 <ct:contentTypeSchema xmlns:ct="http://schemas.microsoft.com/office/2006/metadata/contentType" xmlns:ma="http://schemas.microsoft.com/office/2006/metadata/properties/metaAttributes" ct:_="" ma:_="" ma:contentTypeName="_CtTemplate" ma:contentTypeID="0x01010064A5FDCCFB03F540B94405305D7DE14F00A4F8B82F7CEF57469A8FE5CEAB7A0EE0" ma:contentTypeVersion="54" ma:contentTypeDescription="Part of Template Management with Site Columns representing custom attributes." ma:contentTypeScope="" ma:versionID="c2ae9af6f2d07f5c87e529250672afb5">
   <xsd:schema xmlns:xsd="http://www.w3.org/2001/XMLSchema" xmlns:xs="http://www.w3.org/2001/XMLSchema" xmlns:p="http://schemas.microsoft.com/office/2006/metadata/properties" xmlns:ns2="f336f4fe-8719-4ea2-b5d6-29b3a580aeb4" xmlns:ns3="b57b892a-dd61-4bba-b372-a8d93da2c7e6" targetNamespace="http://schemas.microsoft.com/office/2006/metadata/properties" ma:root="true" ma:fieldsID="5cc5ae0d05cbe82a12e0833457866b27" ns2:_="" ns3:_="">
     <xsd:import namespace="f336f4fe-8719-4ea2-b5d6-29b3a580aeb4"/>
@@ -8949,34 +7362,25 @@
 </ct:contentTypeSchema>
 </file>
 
-<file path=customXml/item2.xml><?xml version="1.0" encoding="utf-8"?>
-<p:properties xmlns:p="http://schemas.microsoft.com/office/2006/metadata/properties" xmlns:xsi="http://www.w3.org/2001/XMLSchema-instance" xmlns:pc="http://schemas.microsoft.com/office/infopath/2007/PartnerControls">
-  <documentManagement>
-    <Stage xmlns="f336f4fe-8719-4ea2-b5d6-29b3a580aeb4">In Approval</Stage>
-    <Next_x0020_Stage xmlns="f336f4fe-8719-4ea2-b5d6-29b3a580aeb4">ApproveOrReject</Next_x0020_Stage>
-    <Admin_x0020_Action xmlns="f336f4fe-8719-4ea2-b5d6-29b3a580aeb4" xsi:nil="true"/>
-    <Template_x0020_Category xmlns="f336f4fe-8719-4ea2-b5d6-29b3a580aeb4">Decision Order - DEC</Template_x0020_Category>
-    <Action xmlns="f336f4fe-8719-4ea2-b5d6-29b3a580aeb4" xsi:nil="true"/>
-    <Purpose1 xmlns="f336f4fe-8719-4ea2-b5d6-29b3a580aeb4">SDO order for default Judgment </Purpose1>
-    <Template_x0020_Language xmlns="f336f4fe-8719-4ea2-b5d6-29b3a580aeb4">English - ENG</Template_x0020_Language>
-    <Rename xmlns="f336f4fe-8719-4ea2-b5d6-29b3a580aeb4">true</Rename>
-    <Tornado_x0020_Filename xmlns="f336f4fe-8719-4ea2-b5d6-29b3a580aeb4" xsi:nil="true"/>
-    <Approval_x0020_Request_x0020_Comment xmlns="f336f4fe-8719-4ea2-b5d6-29b3a580aeb4">Default Judgment -SDO  Trial templates, Please approve.Thanks</Approval_x0020_Request_x0020_Comment>
-    <Publication_x0020_Date xmlns="f336f4fe-8719-4ea2-b5d6-29b3a580aeb4">2022-07-24T23:00:00+00:00</Publication_x0020_Date>
-  </documentManagement>
-</p:properties>
+<file path=customXml/itemProps1.xml><?xml version="1.0" encoding="utf-8"?>
+<ds:datastoreItem xmlns:ds="http://schemas.openxmlformats.org/officeDocument/2006/customXml" ds:itemID="{0A291025-B274-4E6B-B6F0-32798DD58C0F}">
+  <ds:schemaRefs>
+    <ds:schemaRef ds:uri="http://schemas.microsoft.com/sharepoint/v3/contenttype/forms"/>
+  </ds:schemaRefs>
+</ds:datastoreItem>
 </file>
 
-<file path=customXml/item3.xml><?xml version="1.0" encoding="utf-8"?>
-<?mso-contentType ?>
-<FormTemplates xmlns="http://schemas.microsoft.com/sharepoint/v3/contenttype/forms">
-  <Display>DocumentLibraryForm</Display>
-  <Edit>DocumentLibraryForm</Edit>
-  <New>DocumentLibraryForm</New>
-</FormTemplates>
+<file path=customXml/itemProps2.xml><?xml version="1.0" encoding="utf-8"?>
+<ds:datastoreItem xmlns:ds="http://schemas.openxmlformats.org/officeDocument/2006/customXml" ds:itemID="{D0A7C455-9E81-45ED-8320-4509C5952A7F}">
+  <ds:schemaRefs>
+    <ds:schemaRef ds:uri="http://schemas.microsoft.com/office/2006/metadata/properties"/>
+    <ds:schemaRef ds:uri="http://schemas.microsoft.com/office/infopath/2007/PartnerControls"/>
+    <ds:schemaRef ds:uri="f336f4fe-8719-4ea2-b5d6-29b3a580aeb4"/>
+  </ds:schemaRefs>
+</ds:datastoreItem>
 </file>
 
-<file path=customXml/itemProps1.xml><?xml version="1.0" encoding="utf-8"?>
+<file path=customXml/itemProps3.xml><?xml version="1.0" encoding="utf-8"?>
 <ds:datastoreItem xmlns:ds="http://schemas.openxmlformats.org/officeDocument/2006/customXml" ds:itemID="{5FC536DF-A696-4054-91F6-4D714A03699E}">
   <ds:schemaRefs>
     <ds:schemaRef ds:uri="http://schemas.microsoft.com/office/2006/metadata/contentType"/>
@@ -8995,24 +7399,6 @@
 </ds:datastoreItem>
 </file>
 
-<file path=customXml/itemProps2.xml><?xml version="1.0" encoding="utf-8"?>
-<ds:datastoreItem xmlns:ds="http://schemas.openxmlformats.org/officeDocument/2006/customXml" ds:itemID="{D0A7C455-9E81-45ED-8320-4509C5952A7F}">
-  <ds:schemaRefs>
-    <ds:schemaRef ds:uri="http://schemas.microsoft.com/office/2006/metadata/properties"/>
-    <ds:schemaRef ds:uri="http://schemas.microsoft.com/office/infopath/2007/PartnerControls"/>
-    <ds:schemaRef ds:uri="f336f4fe-8719-4ea2-b5d6-29b3a580aeb4"/>
-  </ds:schemaRefs>
-</ds:datastoreItem>
-</file>
-
-<file path=customXml/itemProps3.xml><?xml version="1.0" encoding="utf-8"?>
-<ds:datastoreItem xmlns:ds="http://schemas.openxmlformats.org/officeDocument/2006/customXml" ds:itemID="{0A291025-B274-4E6B-B6F0-32798DD58C0F}">
-  <ds:schemaRefs>
-    <ds:schemaRef ds:uri="http://schemas.microsoft.com/sharepoint/v3/contenttype/forms"/>
-  </ds:schemaRefs>
-</ds:datastoreItem>
-</file>
-
 <file path=docMetadata/LabelInfo.xml><?xml version="1.0" encoding="utf-8"?>
 <clbl:labelList xmlns:clbl="http://schemas.microsoft.com/office/2020/mipLabelMetadata">
   <clbl:label id="{fa22dce2-39a9-4bf4-a557-7a50b593b56a}" enabled="1" method="Privileged" siteId="{3e0088dc-0629-4ae6-aa8c-813e7a296f50}" contentBits="0" removed="0"/>

</xml_diff>

<commit_message>
CIV-7766 and 7770 - update SDO template
</commit_message>
<xml_diff>
--- a/docker/docmosis/templates/CV-UNS-DEC-ENG-01228.docx
+++ b/docker/docmosis/templates/CV-UNS-DEC-ENG-01228.docx
@@ -628,6 +628,105 @@
     </w:p>
     <w:p>
       <w:pPr>
+        <w:pStyle w:val="NormalWeb"/>
+        <w:shd w:val="clear" w:color="auto" w:fill="FFFFFF"/>
+        <w:spacing w:before="150" w:beforeAutospacing="0" w:after="0" w:afterAutospacing="0"/>
+        <w:rPr>
+          <w:rFonts w:ascii="Arial" w:hAnsi="Arial" w:cs="Arial"/>
+          <w:color w:val="172B4D"/>
+          <w:sz w:val="22"/>
+          <w:szCs w:val="22"/>
+        </w:rPr>
+      </w:pPr>
+      <w:r>
+        <w:rPr>
+          <w:rFonts w:ascii="Arial" w:hAnsi="Arial" w:cs="Arial"/>
+          <w:b/>
+          <w:bCs/>
+          <w:color w:val="172B4D"/>
+          <w:sz w:val="22"/>
+          <w:szCs w:val="22"/>
+        </w:rPr>
+        <w:t>Uploading documents:</w:t>
+      </w:r>
+      <w:r>
+        <w:rPr>
+          <w:rFonts w:ascii="Arial" w:hAnsi="Arial" w:cs="Arial"/>
+          <w:color w:val="172B4D"/>
+          <w:sz w:val="22"/>
+          <w:szCs w:val="22"/>
+        </w:rPr>
+        <w:t> Where this order requires a document to be uploaded to the Digital Portal, the order is complied with if:</w:t>
+      </w:r>
+    </w:p>
+    <w:p>
+      <w:pPr>
+        <w:pStyle w:val="NormalWeb"/>
+        <w:shd w:val="clear" w:color="auto" w:fill="FFFFFF"/>
+        <w:spacing w:before="150" w:beforeAutospacing="0" w:after="0" w:afterAutospacing="0"/>
+        <w:rPr>
+          <w:rFonts w:ascii="Arial" w:hAnsi="Arial" w:cs="Arial"/>
+          <w:color w:val="172B4D"/>
+          <w:sz w:val="22"/>
+          <w:szCs w:val="22"/>
+        </w:rPr>
+      </w:pPr>
+      <w:r>
+        <w:rPr>
+          <w:rFonts w:ascii="Arial" w:hAnsi="Arial" w:cs="Arial"/>
+          <w:color w:val="172B4D"/>
+          <w:sz w:val="22"/>
+          <w:szCs w:val="22"/>
+        </w:rPr>
+        <w:t>        a. the document is served on all other parties by the date specified in this order,</w:t>
+      </w:r>
+    </w:p>
+    <w:p>
+      <w:pPr>
+        <w:pStyle w:val="NormalWeb"/>
+        <w:shd w:val="clear" w:color="auto" w:fill="FFFFFF"/>
+        <w:spacing w:before="150" w:beforeAutospacing="0" w:after="0" w:afterAutospacing="0"/>
+        <w:rPr>
+          <w:rFonts w:ascii="Arial" w:hAnsi="Arial" w:cs="Arial"/>
+          <w:color w:val="172B4D"/>
+          <w:sz w:val="22"/>
+          <w:szCs w:val="22"/>
+        </w:rPr>
+      </w:pPr>
+      <w:r>
+        <w:rPr>
+          <w:rFonts w:ascii="Arial" w:hAnsi="Arial" w:cs="Arial"/>
+          <w:color w:val="172B4D"/>
+          <w:sz w:val="22"/>
+          <w:szCs w:val="22"/>
+        </w:rPr>
+        <w:t>        b. where the document is a draft consent order, it is also filed with the court by the date specified in this order, and</w:t>
+      </w:r>
+    </w:p>
+    <w:p>
+      <w:pPr>
+        <w:pStyle w:val="NormalWeb"/>
+        <w:shd w:val="clear" w:color="auto" w:fill="FFFFFF"/>
+        <w:spacing w:before="150" w:beforeAutospacing="0" w:after="0" w:afterAutospacing="0"/>
+        <w:rPr>
+          <w:rFonts w:ascii="Arial" w:hAnsi="Arial" w:cs="Arial"/>
+          <w:color w:val="172B4D"/>
+          <w:sz w:val="22"/>
+          <w:szCs w:val="22"/>
+        </w:rPr>
+      </w:pPr>
+      <w:r>
+        <w:rPr>
+          <w:rFonts w:ascii="Arial" w:hAnsi="Arial" w:cs="Arial"/>
+          <w:color w:val="172B4D"/>
+          <w:sz w:val="22"/>
+          <w:szCs w:val="22"/>
+        </w:rPr>
+        <w:t>        c. the upload function has not become available on the Digital Portal at least 14 days before the date of compliance with paragraph (a) (and, if applicable, (b)) above.</w:t>
+      </w:r>
+    </w:p>
+    <w:p>
+      <w:pPr>
         <w:widowControl w:val="0"/>
         <w:rPr>
           <w:rFonts w:ascii="Arial" w:hAnsi="Arial"/>
@@ -673,14 +772,13 @@
         </w:rPr>
         <w:t xml:space="preserve"> and the information provided by the parties,</w:t>
       </w:r>
-    </w:p>
-    <w:p>
-      <w:pPr>
-        <w:rPr>
-          <w:rFonts w:ascii="Arial" w:hAnsi="Arial" w:cs="Arial"/>
-          <w:bCs/>
-        </w:rPr>
-      </w:pPr>
+      <w:r>
+        <w:rPr>
+          <w:rFonts w:ascii="Arial" w:hAnsi="Arial" w:cs="Arial"/>
+          <w:bCs/>
+        </w:rPr>
+        <w:br/>
+      </w:r>
     </w:p>
     <w:p>
       <w:pPr>
@@ -894,6 +992,7 @@
           <w:rFonts w:ascii="Arial" w:hAnsi="Arial" w:cs="Arial"/>
           <w:b/>
         </w:rPr>
+        <w:lastRenderedPageBreak/>
         <w:t>Variation of directions</w:t>
       </w:r>
     </w:p>
@@ -1008,7 +1107,6 @@
         <w:rPr>
           <w:rFonts w:ascii="Arial" w:hAnsi="Arial" w:cs="Arial"/>
         </w:rPr>
-        <w:lastRenderedPageBreak/>
         <w:t>Each party must inform the Court immediately if the case is settled whether or not it is then possible to upload to the Digital Portal a draft consent order to give effect to their agreement.</w:t>
       </w:r>
     </w:p>
@@ -1759,6 +1857,7 @@
         <w:rPr>
           <w:rFonts w:ascii="Arial" w:hAnsi="Arial" w:cs="Arial"/>
         </w:rPr>
+        <w:lastRenderedPageBreak/>
         <w:t>&lt;&lt;</w:t>
       </w:r>
       <w:r>
@@ -1998,7 +2097,6 @@
           <w:rFonts w:ascii="Arial" w:hAnsi="Arial" w:cs="Arial"/>
           <w:b/>
         </w:rPr>
-        <w:lastRenderedPageBreak/>
         <w:t>Trial</w:t>
       </w:r>
     </w:p>
@@ -3019,6 +3117,7 @@
         <w:rPr>
           <w:rFonts w:ascii="Arial" w:hAnsi="Arial" w:cs="Arial"/>
         </w:rPr>
+        <w:lastRenderedPageBreak/>
         <w:t>&lt;&lt;</w:t>
       </w:r>
       <w:r>
@@ -3255,7 +3354,6 @@
         <w:rPr>
           <w:rFonts w:ascii="Arial" w:hAnsi="Arial" w:cs="Arial"/>
         </w:rPr>
-        <w:lastRenderedPageBreak/>
         <w:t>A failure to comply with the paragraph above will result in the claimant being debarred from asserting impecuniosity at the final hearing.</w:t>
       </w:r>
     </w:p>
@@ -4201,6 +4299,7 @@
         <w:rPr>
           <w:rFonts w:ascii="Arial" w:hAnsi="Arial" w:cs="Arial"/>
         </w:rPr>
+        <w:lastRenderedPageBreak/>
         <w:t>&lt;&lt;</w:t>
       </w:r>
       <w:r>
@@ -4385,7 +4484,6 @@
         <w:rPr>
           <w:rFonts w:ascii="Arial" w:hAnsi="Arial" w:cs="Arial"/>
         </w:rPr>
-        <w:lastRenderedPageBreak/>
         <w:t>&lt;&lt; es_trialRoadTrafficAccidentAddSection&gt;&gt;</w:t>
       </w:r>
       <w:r>
@@ -6664,7 +6762,6 @@
     <w:name w:val="Normal (Web)"/>
     <w:basedOn w:val="Normal"/>
     <w:uiPriority w:val="99"/>
-    <w:semiHidden/>
     <w:unhideWhenUsed/>
     <w:rsid w:val="002568E1"/>
     <w:pPr>
@@ -7020,33 +7117,6 @@
 </file>
 
 <file path=customXml/item1.xml><?xml version="1.0" encoding="utf-8"?>
-<?mso-contentType ?>
-<FormTemplates xmlns="http://schemas.microsoft.com/sharepoint/v3/contenttype/forms">
-  <Display>DocumentLibraryForm</Display>
-  <Edit>DocumentLibraryForm</Edit>
-  <New>DocumentLibraryForm</New>
-</FormTemplates>
-</file>
-
-<file path=customXml/item2.xml><?xml version="1.0" encoding="utf-8"?>
-<p:properties xmlns:p="http://schemas.microsoft.com/office/2006/metadata/properties" xmlns:xsi="http://www.w3.org/2001/XMLSchema-instance" xmlns:pc="http://schemas.microsoft.com/office/infopath/2007/PartnerControls">
-  <documentManagement>
-    <Stage xmlns="f336f4fe-8719-4ea2-b5d6-29b3a580aeb4">In Approval</Stage>
-    <Next_x0020_Stage xmlns="f336f4fe-8719-4ea2-b5d6-29b3a580aeb4">ApproveOrReject</Next_x0020_Stage>
-    <Admin_x0020_Action xmlns="f336f4fe-8719-4ea2-b5d6-29b3a580aeb4" xsi:nil="true"/>
-    <Template_x0020_Category xmlns="f336f4fe-8719-4ea2-b5d6-29b3a580aeb4">Decision Order - DEC</Template_x0020_Category>
-    <Action xmlns="f336f4fe-8719-4ea2-b5d6-29b3a580aeb4" xsi:nil="true"/>
-    <Purpose1 xmlns="f336f4fe-8719-4ea2-b5d6-29b3a580aeb4">SDO order for default Judgment </Purpose1>
-    <Template_x0020_Language xmlns="f336f4fe-8719-4ea2-b5d6-29b3a580aeb4">English - ENG</Template_x0020_Language>
-    <Rename xmlns="f336f4fe-8719-4ea2-b5d6-29b3a580aeb4">true</Rename>
-    <Tornado_x0020_Filename xmlns="f336f4fe-8719-4ea2-b5d6-29b3a580aeb4" xsi:nil="true"/>
-    <Approval_x0020_Request_x0020_Comment xmlns="f336f4fe-8719-4ea2-b5d6-29b3a580aeb4">Default Judgment -SDO  Trial templates, Please approve.Thanks</Approval_x0020_Request_x0020_Comment>
-    <Publication_x0020_Date xmlns="f336f4fe-8719-4ea2-b5d6-29b3a580aeb4">2022-07-24T23:00:00+00:00</Publication_x0020_Date>
-  </documentManagement>
-</p:properties>
-</file>
-
-<file path=customXml/item3.xml><?xml version="1.0" encoding="utf-8"?>
 <ct:contentTypeSchema xmlns:ct="http://schemas.microsoft.com/office/2006/metadata/contentType" xmlns:ma="http://schemas.microsoft.com/office/2006/metadata/properties/metaAttributes" ct:_="" ma:_="" ma:contentTypeName="_CtTemplate" ma:contentTypeID="0x01010064A5FDCCFB03F540B94405305D7DE14F00A4F8B82F7CEF57469A8FE5CEAB7A0EE0" ma:contentTypeVersion="54" ma:contentTypeDescription="Part of Template Management with Site Columns representing custom attributes." ma:contentTypeScope="" ma:versionID="c2ae9af6f2d07f5c87e529250672afb5">
   <xsd:schema xmlns:xsd="http://www.w3.org/2001/XMLSchema" xmlns:xs="http://www.w3.org/2001/XMLSchema" xmlns:p="http://schemas.microsoft.com/office/2006/metadata/properties" xmlns:ns2="f336f4fe-8719-4ea2-b5d6-29b3a580aeb4" xmlns:ns3="b57b892a-dd61-4bba-b372-a8d93da2c7e6" targetNamespace="http://schemas.microsoft.com/office/2006/metadata/properties" ma:root="true" ma:fieldsID="5cc5ae0d05cbe82a12e0833457866b27" ns2:_="" ns3:_="">
     <xsd:import namespace="f336f4fe-8719-4ea2-b5d6-29b3a580aeb4"/>
@@ -7362,25 +7432,34 @@
 </ct:contentTypeSchema>
 </file>
 
-<file path=customXml/itemProps1.xml><?xml version="1.0" encoding="utf-8"?>
-<ds:datastoreItem xmlns:ds="http://schemas.openxmlformats.org/officeDocument/2006/customXml" ds:itemID="{0A291025-B274-4E6B-B6F0-32798DD58C0F}">
-  <ds:schemaRefs>
-    <ds:schemaRef ds:uri="http://schemas.microsoft.com/sharepoint/v3/contenttype/forms"/>
-  </ds:schemaRefs>
-</ds:datastoreItem>
+<file path=customXml/item2.xml><?xml version="1.0" encoding="utf-8"?>
+<p:properties xmlns:p="http://schemas.microsoft.com/office/2006/metadata/properties" xmlns:xsi="http://www.w3.org/2001/XMLSchema-instance" xmlns:pc="http://schemas.microsoft.com/office/infopath/2007/PartnerControls">
+  <documentManagement>
+    <Stage xmlns="f336f4fe-8719-4ea2-b5d6-29b3a580aeb4">In Approval</Stage>
+    <Next_x0020_Stage xmlns="f336f4fe-8719-4ea2-b5d6-29b3a580aeb4">ApproveOrReject</Next_x0020_Stage>
+    <Admin_x0020_Action xmlns="f336f4fe-8719-4ea2-b5d6-29b3a580aeb4" xsi:nil="true"/>
+    <Template_x0020_Category xmlns="f336f4fe-8719-4ea2-b5d6-29b3a580aeb4">Decision Order - DEC</Template_x0020_Category>
+    <Action xmlns="f336f4fe-8719-4ea2-b5d6-29b3a580aeb4" xsi:nil="true"/>
+    <Purpose1 xmlns="f336f4fe-8719-4ea2-b5d6-29b3a580aeb4">SDO order for default Judgment </Purpose1>
+    <Template_x0020_Language xmlns="f336f4fe-8719-4ea2-b5d6-29b3a580aeb4">English - ENG</Template_x0020_Language>
+    <Rename xmlns="f336f4fe-8719-4ea2-b5d6-29b3a580aeb4">true</Rename>
+    <Tornado_x0020_Filename xmlns="f336f4fe-8719-4ea2-b5d6-29b3a580aeb4" xsi:nil="true"/>
+    <Approval_x0020_Request_x0020_Comment xmlns="f336f4fe-8719-4ea2-b5d6-29b3a580aeb4">Default Judgment -SDO  Trial templates, Please approve.Thanks</Approval_x0020_Request_x0020_Comment>
+    <Publication_x0020_Date xmlns="f336f4fe-8719-4ea2-b5d6-29b3a580aeb4">2022-07-24T23:00:00+00:00</Publication_x0020_Date>
+  </documentManagement>
+</p:properties>
 </file>
 
-<file path=customXml/itemProps2.xml><?xml version="1.0" encoding="utf-8"?>
-<ds:datastoreItem xmlns:ds="http://schemas.openxmlformats.org/officeDocument/2006/customXml" ds:itemID="{D0A7C455-9E81-45ED-8320-4509C5952A7F}">
-  <ds:schemaRefs>
-    <ds:schemaRef ds:uri="http://schemas.microsoft.com/office/2006/metadata/properties"/>
-    <ds:schemaRef ds:uri="http://schemas.microsoft.com/office/infopath/2007/PartnerControls"/>
-    <ds:schemaRef ds:uri="f336f4fe-8719-4ea2-b5d6-29b3a580aeb4"/>
-  </ds:schemaRefs>
-</ds:datastoreItem>
+<file path=customXml/item3.xml><?xml version="1.0" encoding="utf-8"?>
+<?mso-contentType ?>
+<FormTemplates xmlns="http://schemas.microsoft.com/sharepoint/v3/contenttype/forms">
+  <Display>DocumentLibraryForm</Display>
+  <Edit>DocumentLibraryForm</Edit>
+  <New>DocumentLibraryForm</New>
+</FormTemplates>
 </file>
 
-<file path=customXml/itemProps3.xml><?xml version="1.0" encoding="utf-8"?>
+<file path=customXml/itemProps1.xml><?xml version="1.0" encoding="utf-8"?>
 <ds:datastoreItem xmlns:ds="http://schemas.openxmlformats.org/officeDocument/2006/customXml" ds:itemID="{5FC536DF-A696-4054-91F6-4D714A03699E}">
   <ds:schemaRefs>
     <ds:schemaRef ds:uri="http://schemas.microsoft.com/office/2006/metadata/contentType"/>
@@ -7399,6 +7478,24 @@
 </ds:datastoreItem>
 </file>
 
+<file path=customXml/itemProps2.xml><?xml version="1.0" encoding="utf-8"?>
+<ds:datastoreItem xmlns:ds="http://schemas.openxmlformats.org/officeDocument/2006/customXml" ds:itemID="{D0A7C455-9E81-45ED-8320-4509C5952A7F}">
+  <ds:schemaRefs>
+    <ds:schemaRef ds:uri="http://schemas.microsoft.com/office/2006/metadata/properties"/>
+    <ds:schemaRef ds:uri="http://schemas.microsoft.com/office/infopath/2007/PartnerControls"/>
+    <ds:schemaRef ds:uri="f336f4fe-8719-4ea2-b5d6-29b3a580aeb4"/>
+  </ds:schemaRefs>
+</ds:datastoreItem>
+</file>
+
+<file path=customXml/itemProps3.xml><?xml version="1.0" encoding="utf-8"?>
+<ds:datastoreItem xmlns:ds="http://schemas.openxmlformats.org/officeDocument/2006/customXml" ds:itemID="{0A291025-B274-4E6B-B6F0-32798DD58C0F}">
+  <ds:schemaRefs>
+    <ds:schemaRef ds:uri="http://schemas.microsoft.com/sharepoint/v3/contenttype/forms"/>
+  </ds:schemaRefs>
+</ds:datastoreItem>
+</file>
+
 <file path=docMetadata/LabelInfo.xml><?xml version="1.0" encoding="utf-8"?>
 <clbl:labelList xmlns:clbl="http://schemas.microsoft.com/office/2020/mipLabelMetadata">
   <clbl:label id="{fa22dce2-39a9-4bf4-a557-7a50b593b56a}" enabled="1" method="Privileged" siteId="{3e0088dc-0629-4ae6-aa8c-813e7a296f50}" contentBits="0" removed="0"/>

</xml_diff>

<commit_message>
CIV-7766/7770 fix paragraph color
</commit_message>
<xml_diff>
--- a/docker/docmosis/templates/CV-UNS-DEC-ENG-01228.docx
+++ b/docker/docmosis/templates/CV-UNS-DEC-ENG-01228.docx
@@ -64,12 +64,14 @@
         </w:rPr>
         <w:t xml:space="preserve"> </w:t>
       </w:r>
+      <w:proofErr w:type="spellStart"/>
       <w:r>
         <w:rPr>
           <w:rFonts w:ascii="Tahoma" w:hAnsi="Tahoma" w:cs="Tahoma"/>
         </w:rPr>
         <w:t>caseNumber</w:t>
       </w:r>
+      <w:proofErr w:type="spellEnd"/>
       <w:r>
         <w:rPr>
           <w:rFonts w:ascii="Tahoma" w:hAnsi="Tahoma" w:cs="Tahoma"/>
@@ -99,7 +101,58 @@
           <w:bCs/>
           <w:color w:val="000000" w:themeColor="text1"/>
         </w:rPr>
-        <w:t xml:space="preserve">&lt;&lt; {dateFormat($nowUTC </w:t>
+        <w:t>&lt;&lt; {</w:t>
+      </w:r>
+      <w:proofErr w:type="spellStart"/>
+      <w:proofErr w:type="gramStart"/>
+      <w:r>
+        <w:rPr>
+          <w:rFonts w:ascii="Arial" w:hAnsi="Arial" w:cs="Arial"/>
+          <w:b/>
+          <w:bCs/>
+          <w:color w:val="000000" w:themeColor="text1"/>
+        </w:rPr>
+        <w:t>dateFormat</w:t>
+      </w:r>
+      <w:proofErr w:type="spellEnd"/>
+      <w:r>
+        <w:rPr>
+          <w:rFonts w:ascii="Arial" w:hAnsi="Arial" w:cs="Arial"/>
+          <w:b/>
+          <w:bCs/>
+          <w:color w:val="000000" w:themeColor="text1"/>
+        </w:rPr>
+        <w:t>(</w:t>
+      </w:r>
+      <w:proofErr w:type="gramEnd"/>
+      <w:r>
+        <w:rPr>
+          <w:rFonts w:ascii="Arial" w:hAnsi="Arial" w:cs="Arial"/>
+          <w:b/>
+          <w:bCs/>
+          <w:color w:val="000000" w:themeColor="text1"/>
+        </w:rPr>
+        <w:t>$</w:t>
+      </w:r>
+      <w:proofErr w:type="spellStart"/>
+      <w:r>
+        <w:rPr>
+          <w:rFonts w:ascii="Arial" w:hAnsi="Arial" w:cs="Arial"/>
+          <w:b/>
+          <w:bCs/>
+          <w:color w:val="000000" w:themeColor="text1"/>
+        </w:rPr>
+        <w:t>nowUTC</w:t>
+      </w:r>
+      <w:proofErr w:type="spellEnd"/>
+      <w:r>
+        <w:rPr>
+          <w:rFonts w:ascii="Arial" w:hAnsi="Arial" w:cs="Arial"/>
+          <w:b/>
+          <w:bCs/>
+          <w:color w:val="000000" w:themeColor="text1"/>
+        </w:rPr>
+        <w:t xml:space="preserve"> </w:t>
       </w:r>
       <w:r>
         <w:rPr>
@@ -108,7 +161,27 @@
           <w:bCs/>
           <w:color w:val="000000" w:themeColor="text1"/>
         </w:rPr>
-        <w:t>,‘d MMMM yyyy’)}</w:t>
+        <w:t xml:space="preserve">,‘d MMMM </w:t>
+      </w:r>
+      <w:proofErr w:type="spellStart"/>
+      <w:r>
+        <w:rPr>
+          <w:rFonts w:ascii="Arial" w:eastAsia="Times New Roman" w:hAnsi="Arial" w:cs="Arial"/>
+          <w:b/>
+          <w:bCs/>
+          <w:color w:val="000000" w:themeColor="text1"/>
+        </w:rPr>
+        <w:t>yyyy</w:t>
+      </w:r>
+      <w:proofErr w:type="spellEnd"/>
+      <w:r>
+        <w:rPr>
+          <w:rFonts w:ascii="Arial" w:eastAsia="Times New Roman" w:hAnsi="Arial" w:cs="Arial"/>
+          <w:b/>
+          <w:bCs/>
+          <w:color w:val="000000" w:themeColor="text1"/>
+        </w:rPr>
+        <w:t>’)}</w:t>
       </w:r>
       <w:r>
         <w:rPr>
@@ -172,7 +245,31 @@
           <w:sz w:val="28"/>
           <w:szCs w:val="28"/>
         </w:rPr>
-        <w:t>&lt;&lt;judgeNameTitle&gt;&gt;</w:t>
+        <w:t>&lt;&lt;</w:t>
+      </w:r>
+      <w:proofErr w:type="spellStart"/>
+      <w:r>
+        <w:rPr>
+          <w:rFonts w:ascii="Arial" w:hAnsi="Arial" w:cs="Arial"/>
+          <w:b/>
+          <w:bCs/>
+          <w:color w:val="000000" w:themeColor="text1"/>
+          <w:sz w:val="28"/>
+          <w:szCs w:val="28"/>
+        </w:rPr>
+        <w:t>judgeNameTitle</w:t>
+      </w:r>
+      <w:proofErr w:type="spellEnd"/>
+      <w:r>
+        <w:rPr>
+          <w:rFonts w:ascii="Arial" w:hAnsi="Arial" w:cs="Arial"/>
+          <w:b/>
+          <w:bCs/>
+          <w:color w:val="000000" w:themeColor="text1"/>
+          <w:sz w:val="28"/>
+          <w:szCs w:val="28"/>
+        </w:rPr>
+        <w:t>&gt;&gt;</w:t>
       </w:r>
     </w:p>
     <w:p>
@@ -603,8 +700,9 @@
           <w:szCs w:val="20"/>
           <w:lang w:val="en-US"/>
         </w:rPr>
-        <w:t>ou must comply with the terms imposed upon you by this order otherwise your claim or the defence of it is liable to be struck out or some other sanction imposed. If you cannot comply</w:t>
-      </w:r>
+        <w:t xml:space="preserve">ou must comply with the terms imposed upon you by this order otherwise your claim or the </w:t>
+      </w:r>
+      <w:proofErr w:type="spellStart"/>
       <w:r>
         <w:rPr>
           <w:rFonts w:ascii="Arial" w:hAnsi="Arial"/>
@@ -613,8 +711,9 @@
           <w:szCs w:val="20"/>
           <w:lang w:val="en-US"/>
         </w:rPr>
-        <w:t>,</w:t>
-      </w:r>
+        <w:t>defence</w:t>
+      </w:r>
+      <w:proofErr w:type="spellEnd"/>
       <w:r>
         <w:rPr>
           <w:rFonts w:ascii="Arial" w:hAnsi="Arial"/>
@@ -623,6 +722,26 @@
           <w:szCs w:val="20"/>
           <w:lang w:val="en-US"/>
         </w:rPr>
+        <w:t xml:space="preserve"> of it is liable to be struck out or some other sanction imposed. If you cannot comply</w:t>
+      </w:r>
+      <w:r>
+        <w:rPr>
+          <w:rFonts w:ascii="Arial" w:hAnsi="Arial"/>
+          <w:bCs/>
+          <w:snapToGrid w:val="0"/>
+          <w:szCs w:val="20"/>
+          <w:lang w:val="en-US"/>
+        </w:rPr>
+        <w:t>,</w:t>
+      </w:r>
+      <w:r>
+        <w:rPr>
+          <w:rFonts w:ascii="Arial" w:hAnsi="Arial"/>
+          <w:bCs/>
+          <w:snapToGrid w:val="0"/>
+          <w:szCs w:val="20"/>
+          <w:lang w:val="en-US"/>
+        </w:rPr>
         <w:t xml:space="preserve"> you are expected to make formal application to the court before any deadline imposed upon you expires.</w:t>
       </w:r>
     </w:p>
@@ -633,7 +752,6 @@
         <w:spacing w:before="150" w:beforeAutospacing="0" w:after="0" w:afterAutospacing="0"/>
         <w:rPr>
           <w:rFonts w:ascii="Arial" w:hAnsi="Arial" w:cs="Arial"/>
-          <w:color w:val="172B4D"/>
           <w:sz w:val="22"/>
           <w:szCs w:val="22"/>
         </w:rPr>
@@ -643,7 +761,6 @@
           <w:rFonts w:ascii="Arial" w:hAnsi="Arial" w:cs="Arial"/>
           <w:b/>
           <w:bCs/>
-          <w:color w:val="172B4D"/>
           <w:sz w:val="22"/>
           <w:szCs w:val="22"/>
         </w:rPr>
@@ -652,7 +769,6 @@
       <w:r>
         <w:rPr>
           <w:rFonts w:ascii="Arial" w:hAnsi="Arial" w:cs="Arial"/>
-          <w:color w:val="172B4D"/>
           <w:sz w:val="22"/>
           <w:szCs w:val="22"/>
         </w:rPr>
@@ -666,7 +782,6 @@
         <w:spacing w:before="150" w:beforeAutospacing="0" w:after="0" w:afterAutospacing="0"/>
         <w:rPr>
           <w:rFonts w:ascii="Arial" w:hAnsi="Arial" w:cs="Arial"/>
-          <w:color w:val="172B4D"/>
           <w:sz w:val="22"/>
           <w:szCs w:val="22"/>
         </w:rPr>
@@ -674,7 +789,6 @@
       <w:r>
         <w:rPr>
           <w:rFonts w:ascii="Arial" w:hAnsi="Arial" w:cs="Arial"/>
-          <w:color w:val="172B4D"/>
           <w:sz w:val="22"/>
           <w:szCs w:val="22"/>
         </w:rPr>
@@ -688,7 +802,6 @@
         <w:spacing w:before="150" w:beforeAutospacing="0" w:after="0" w:afterAutospacing="0"/>
         <w:rPr>
           <w:rFonts w:ascii="Arial" w:hAnsi="Arial" w:cs="Arial"/>
-          <w:color w:val="172B4D"/>
           <w:sz w:val="22"/>
           <w:szCs w:val="22"/>
         </w:rPr>
@@ -696,7 +809,6 @@
       <w:r>
         <w:rPr>
           <w:rFonts w:ascii="Arial" w:hAnsi="Arial" w:cs="Arial"/>
-          <w:color w:val="172B4D"/>
           <w:sz w:val="22"/>
           <w:szCs w:val="22"/>
         </w:rPr>
@@ -710,7 +822,6 @@
         <w:spacing w:before="150" w:beforeAutospacing="0" w:after="0" w:afterAutospacing="0"/>
         <w:rPr>
           <w:rFonts w:ascii="Arial" w:hAnsi="Arial" w:cs="Arial"/>
-          <w:color w:val="172B4D"/>
           <w:sz w:val="22"/>
           <w:szCs w:val="22"/>
         </w:rPr>
@@ -718,7 +829,6 @@
       <w:r>
         <w:rPr>
           <w:rFonts w:ascii="Arial" w:hAnsi="Arial" w:cs="Arial"/>
-          <w:color w:val="172B4D"/>
           <w:sz w:val="22"/>
           <w:szCs w:val="22"/>
         </w:rPr>
@@ -855,7 +965,14 @@
         <w:rPr>
           <w:rFonts w:ascii="Arial" w:hAnsi="Arial" w:cs="Arial"/>
         </w:rPr>
-        <w:t>&lt;&lt; cs_</w:t>
+        <w:t xml:space="preserve">&lt;&lt; </w:t>
+      </w:r>
+      <w:proofErr w:type="spellStart"/>
+      <w:r>
+        <w:rPr>
+          <w:rFonts w:ascii="Arial" w:hAnsi="Arial" w:cs="Arial"/>
+        </w:rPr>
+        <w:t>cs_</w:t>
       </w:r>
       <w:r>
         <w:rPr>
@@ -863,6 +980,7 @@
         </w:rPr>
         <w:t>trialHearingDisputeAddSection</w:t>
       </w:r>
+      <w:proofErr w:type="spellEnd"/>
       <w:r>
         <w:rPr>
           <w:rFonts w:ascii="Arial" w:hAnsi="Arial" w:cs="Arial"/>
@@ -922,7 +1040,25 @@
           <w:color w:val="000000" w:themeColor="text1"/>
           <w:lang w:eastAsia="en-GB"/>
         </w:rPr>
-        <w:t xml:space="preserve"> stages, the parties must consider settling this litigation by any means of Alternative Dispute Resolution. This includes round table conferences, early neutral evaluation, mediation and arbitration. Any party not engaging in any such means proposed by another must uploaded to the Digital Portal a witness statement giving reasons within 21 days of receipt of that proposal. That witness statement must not be shown to the trial judge until questions of costs arise.</w:t>
+        <w:t xml:space="preserve"> stages, the parties must consider settling this litigation by any means of Alternative Dispute Resolution. This includes round table conferences, early neutral evaluation, </w:t>
+      </w:r>
+      <w:proofErr w:type="gramStart"/>
+      <w:r>
+        <w:rPr>
+          <w:rFonts w:ascii="Arial" w:eastAsia="Times New Roman" w:hAnsi="Arial" w:cs="Arial"/>
+          <w:color w:val="000000" w:themeColor="text1"/>
+          <w:lang w:eastAsia="en-GB"/>
+        </w:rPr>
+        <w:t>mediation</w:t>
+      </w:r>
+      <w:proofErr w:type="gramEnd"/>
+      <w:r>
+        <w:rPr>
+          <w:rFonts w:ascii="Arial" w:eastAsia="Times New Roman" w:hAnsi="Arial" w:cs="Arial"/>
+          <w:color w:val="000000" w:themeColor="text1"/>
+          <w:lang w:eastAsia="en-GB"/>
+        </w:rPr>
+        <w:t xml:space="preserve"> and arbitration. Any party not engaging in any such means proposed by another must uploaded to the Digital Portal a witness statement giving reasons within 21 days of receipt of that proposal. That witness statement must not be shown to the trial judge until questions of costs arise.</w:t>
       </w:r>
     </w:p>
     <w:p>
@@ -937,6 +1073,7 @@
         </w:rPr>
         <w:t xml:space="preserve">&lt;&lt; </w:t>
       </w:r>
+      <w:proofErr w:type="spellStart"/>
       <w:r>
         <w:rPr>
           <w:rFonts w:ascii="Arial" w:hAnsi="Arial" w:cs="Arial"/>
@@ -955,6 +1092,7 @@
         </w:rPr>
         <w:t>trialHearingDisputeAddSection</w:t>
       </w:r>
+      <w:proofErr w:type="spellEnd"/>
       <w:r>
         <w:rPr>
           <w:rFonts w:ascii="Arial" w:hAnsi="Arial" w:cs="Arial"/>
@@ -965,7 +1103,14 @@
         <w:rPr>
           <w:rFonts w:ascii="Arial" w:hAnsi="Arial" w:cs="Arial"/>
         </w:rPr>
-        <w:t>&lt;&lt; cs_</w:t>
+        <w:t xml:space="preserve">&lt;&lt; </w:t>
+      </w:r>
+      <w:proofErr w:type="spellStart"/>
+      <w:r>
+        <w:rPr>
+          <w:rFonts w:ascii="Arial" w:hAnsi="Arial" w:cs="Arial"/>
+        </w:rPr>
+        <w:t>cs_</w:t>
       </w:r>
       <w:r>
         <w:rPr>
@@ -973,6 +1118,7 @@
         </w:rPr>
         <w:t>trialHearingVariationsAddSection</w:t>
       </w:r>
+      <w:proofErr w:type="spellEnd"/>
       <w:r>
         <w:rPr>
           <w:rFonts w:ascii="Arial" w:hAnsi="Arial" w:cs="Arial"/>
@@ -1038,6 +1184,7 @@
         </w:rPr>
         <w:t xml:space="preserve">&lt;&lt; </w:t>
       </w:r>
+      <w:proofErr w:type="spellStart"/>
       <w:r>
         <w:rPr>
           <w:rFonts w:ascii="Arial" w:hAnsi="Arial" w:cs="Arial"/>
@@ -1056,11 +1203,19 @@
         </w:rPr>
         <w:t>trialHearingVariationsAddSection</w:t>
       </w:r>
-      <w:r>
-        <w:rPr>
-          <w:rFonts w:ascii="Arial" w:hAnsi="Arial" w:cs="Arial"/>
-        </w:rPr>
-        <w:t>&gt;&gt;&lt;&lt; cs_</w:t>
+      <w:proofErr w:type="spellEnd"/>
+      <w:r>
+        <w:rPr>
+          <w:rFonts w:ascii="Arial" w:hAnsi="Arial" w:cs="Arial"/>
+        </w:rPr>
+        <w:t xml:space="preserve">&gt;&gt;&lt;&lt; </w:t>
+      </w:r>
+      <w:proofErr w:type="spellStart"/>
+      <w:r>
+        <w:rPr>
+          <w:rFonts w:ascii="Arial" w:hAnsi="Arial" w:cs="Arial"/>
+        </w:rPr>
+        <w:t>cs_</w:t>
       </w:r>
       <w:r>
         <w:rPr>
@@ -1068,6 +1223,7 @@
         </w:rPr>
         <w:t>trialHearingSettlementAddSection</w:t>
       </w:r>
+      <w:proofErr w:type="spellEnd"/>
       <w:r>
         <w:rPr>
           <w:rFonts w:ascii="Arial" w:hAnsi="Arial" w:cs="Arial"/>
@@ -1107,7 +1263,21 @@
         <w:rPr>
           <w:rFonts w:ascii="Arial" w:hAnsi="Arial" w:cs="Arial"/>
         </w:rPr>
-        <w:t>Each party must inform the Court immediately if the case is settled whether or not it is then possible to upload to the Digital Portal a draft consent order to give effect to their agreement.</w:t>
+        <w:t xml:space="preserve">Each party must inform the Court immediately if the case is settled </w:t>
+      </w:r>
+      <w:proofErr w:type="gramStart"/>
+      <w:r>
+        <w:rPr>
+          <w:rFonts w:ascii="Arial" w:hAnsi="Arial" w:cs="Arial"/>
+        </w:rPr>
+        <w:t>whether or not</w:t>
+      </w:r>
+      <w:proofErr w:type="gramEnd"/>
+      <w:r>
+        <w:rPr>
+          <w:rFonts w:ascii="Arial" w:hAnsi="Arial" w:cs="Arial"/>
+        </w:rPr>
+        <w:t xml:space="preserve"> it is then possible to upload to the Digital Portal a draft consent order to give effect to their agreement.</w:t>
       </w:r>
     </w:p>
     <w:p>
@@ -1122,6 +1292,7 @@
         </w:rPr>
         <w:t xml:space="preserve">&lt;&lt; </w:t>
       </w:r>
+      <w:proofErr w:type="spellStart"/>
       <w:r>
         <w:rPr>
           <w:rFonts w:ascii="Arial" w:hAnsi="Arial" w:cs="Arial"/>
@@ -1132,13 +1303,27 @@
         <w:rPr>
           <w:rFonts w:ascii="Arial" w:hAnsi="Arial" w:cs="Arial"/>
         </w:rPr>
-        <w:t>s_trialHearingSettlementAddSection&gt;&gt;</w:t>
-      </w:r>
-      <w:r>
-        <w:rPr>
-          <w:rFonts w:ascii="Arial" w:hAnsi="Arial" w:cs="Arial"/>
-        </w:rPr>
-        <w:t>&lt;&lt; cs_</w:t>
+        <w:t>s_trialHearingSettlementAddSection</w:t>
+      </w:r>
+      <w:proofErr w:type="spellEnd"/>
+      <w:r>
+        <w:rPr>
+          <w:rFonts w:ascii="Arial" w:hAnsi="Arial" w:cs="Arial"/>
+        </w:rPr>
+        <w:t>&gt;&gt;</w:t>
+      </w:r>
+      <w:r>
+        <w:rPr>
+          <w:rFonts w:ascii="Arial" w:hAnsi="Arial" w:cs="Arial"/>
+        </w:rPr>
+        <w:t xml:space="preserve">&lt;&lt; </w:t>
+      </w:r>
+      <w:proofErr w:type="spellStart"/>
+      <w:r>
+        <w:rPr>
+          <w:rFonts w:ascii="Arial" w:hAnsi="Arial" w:cs="Arial"/>
+        </w:rPr>
+        <w:t>cs_</w:t>
       </w:r>
       <w:r>
         <w:rPr>
@@ -1146,6 +1331,7 @@
         </w:rPr>
         <w:t>trialHearingDisclosureOfDocumentsDJAddSection</w:t>
       </w:r>
+      <w:proofErr w:type="spellEnd"/>
       <w:r>
         <w:rPr>
           <w:rFonts w:ascii="Arial" w:hAnsi="Arial" w:cs="Arial"/>
@@ -1212,8 +1398,28 @@
           <w:b/>
           <w:bCs/>
         </w:rPr>
-        <w:t>&lt;&lt; {dateFormat(</w:t>
-      </w:r>
+        <w:t>&lt;&lt; {</w:t>
+      </w:r>
+      <w:proofErr w:type="spellStart"/>
+      <w:proofErr w:type="gramStart"/>
+      <w:r>
+        <w:rPr>
+          <w:rFonts w:ascii="Arial" w:hAnsi="Arial" w:cs="Arial"/>
+          <w:b/>
+          <w:bCs/>
+        </w:rPr>
+        <w:t>dateFormat</w:t>
+      </w:r>
+      <w:proofErr w:type="spellEnd"/>
+      <w:r>
+        <w:rPr>
+          <w:rFonts w:ascii="Arial" w:hAnsi="Arial" w:cs="Arial"/>
+          <w:b/>
+          <w:bCs/>
+        </w:rPr>
+        <w:t>(</w:t>
+      </w:r>
+      <w:proofErr w:type="gramEnd"/>
       <w:r>
         <w:rPr>
           <w:rFonts w:ascii="Arial" w:hAnsi="Arial" w:cs="Arial"/>
@@ -1228,7 +1434,43 @@
           <w:b/>
           <w:bCs/>
         </w:rPr>
-        <w:t>, ‘dd MMMM yyyy’, ‘yyyy-MM-dd’)}&gt;&gt;.</w:t>
+        <w:t xml:space="preserve">, ‘dd MMMM </w:t>
+      </w:r>
+      <w:proofErr w:type="spellStart"/>
+      <w:r>
+        <w:rPr>
+          <w:rFonts w:ascii="Arial" w:hAnsi="Arial" w:cs="Arial"/>
+          <w:b/>
+          <w:bCs/>
+        </w:rPr>
+        <w:t>yyyy</w:t>
+      </w:r>
+      <w:proofErr w:type="spellEnd"/>
+      <w:r>
+        <w:rPr>
+          <w:rFonts w:ascii="Arial" w:hAnsi="Arial" w:cs="Arial"/>
+          <w:b/>
+          <w:bCs/>
+        </w:rPr>
+        <w:t>’, ‘</w:t>
+      </w:r>
+      <w:proofErr w:type="spellStart"/>
+      <w:r>
+        <w:rPr>
+          <w:rFonts w:ascii="Arial" w:hAnsi="Arial" w:cs="Arial"/>
+          <w:b/>
+          <w:bCs/>
+        </w:rPr>
+        <w:t>yyyy</w:t>
+      </w:r>
+      <w:proofErr w:type="spellEnd"/>
+      <w:r>
+        <w:rPr>
+          <w:rFonts w:ascii="Arial" w:hAnsi="Arial" w:cs="Arial"/>
+          <w:b/>
+          <w:bCs/>
+        </w:rPr>
+        <w:t>-MM-dd’)}&gt;&gt;.</w:t>
       </w:r>
     </w:p>
     <w:p>
@@ -1268,8 +1510,28 @@
           <w:b/>
           <w:bCs/>
         </w:rPr>
-        <w:t>&lt;&lt; {dateFormat(</w:t>
-      </w:r>
+        <w:t>&lt;&lt; {</w:t>
+      </w:r>
+      <w:proofErr w:type="spellStart"/>
+      <w:proofErr w:type="gramStart"/>
+      <w:r>
+        <w:rPr>
+          <w:rFonts w:ascii="Arial" w:hAnsi="Arial" w:cs="Arial"/>
+          <w:b/>
+          <w:bCs/>
+        </w:rPr>
+        <w:t>dateFormat</w:t>
+      </w:r>
+      <w:proofErr w:type="spellEnd"/>
+      <w:r>
+        <w:rPr>
+          <w:rFonts w:ascii="Arial" w:hAnsi="Arial" w:cs="Arial"/>
+          <w:b/>
+          <w:bCs/>
+        </w:rPr>
+        <w:t>(</w:t>
+      </w:r>
+      <w:proofErr w:type="gramEnd"/>
       <w:r>
         <w:rPr>
           <w:rFonts w:ascii="Arial" w:hAnsi="Arial" w:cs="Arial"/>
@@ -1284,7 +1546,43 @@
           <w:b/>
           <w:bCs/>
         </w:rPr>
-        <w:t>2, ‘dd MMMM yyyy’, ‘yyyy-MM-dd’)}&gt;&gt;.</w:t>
+        <w:t xml:space="preserve">2, ‘dd MMMM </w:t>
+      </w:r>
+      <w:proofErr w:type="spellStart"/>
+      <w:r>
+        <w:rPr>
+          <w:rFonts w:ascii="Arial" w:hAnsi="Arial" w:cs="Arial"/>
+          <w:b/>
+          <w:bCs/>
+        </w:rPr>
+        <w:t>yyyy</w:t>
+      </w:r>
+      <w:proofErr w:type="spellEnd"/>
+      <w:r>
+        <w:rPr>
+          <w:rFonts w:ascii="Arial" w:hAnsi="Arial" w:cs="Arial"/>
+          <w:b/>
+          <w:bCs/>
+        </w:rPr>
+        <w:t>’, ‘</w:t>
+      </w:r>
+      <w:proofErr w:type="spellStart"/>
+      <w:r>
+        <w:rPr>
+          <w:rFonts w:ascii="Arial" w:hAnsi="Arial" w:cs="Arial"/>
+          <w:b/>
+          <w:bCs/>
+        </w:rPr>
+        <w:t>yyyy</w:t>
+      </w:r>
+      <w:proofErr w:type="spellEnd"/>
+      <w:r>
+        <w:rPr>
+          <w:rFonts w:ascii="Arial" w:hAnsi="Arial" w:cs="Arial"/>
+          <w:b/>
+          <w:bCs/>
+        </w:rPr>
+        <w:t>-MM-dd’)}&gt;&gt;.</w:t>
       </w:r>
       <w:r>
         <w:rPr>
@@ -1354,8 +1652,28 @@
           <w:b/>
           <w:bCs/>
         </w:rPr>
-        <w:t>&lt;&lt; {dateFormat(</w:t>
-      </w:r>
+        <w:t>&lt;&lt; {</w:t>
+      </w:r>
+      <w:proofErr w:type="spellStart"/>
+      <w:proofErr w:type="gramStart"/>
+      <w:r>
+        <w:rPr>
+          <w:rFonts w:ascii="Arial" w:hAnsi="Arial" w:cs="Arial"/>
+          <w:b/>
+          <w:bCs/>
+        </w:rPr>
+        <w:t>dateFormat</w:t>
+      </w:r>
+      <w:proofErr w:type="spellEnd"/>
+      <w:r>
+        <w:rPr>
+          <w:rFonts w:ascii="Arial" w:hAnsi="Arial" w:cs="Arial"/>
+          <w:b/>
+          <w:bCs/>
+        </w:rPr>
+        <w:t>(</w:t>
+      </w:r>
+      <w:proofErr w:type="gramEnd"/>
       <w:r>
         <w:rPr>
           <w:rFonts w:ascii="Arial" w:hAnsi="Arial" w:cs="Arial"/>
@@ -1370,7 +1688,43 @@
           <w:b/>
           <w:bCs/>
         </w:rPr>
-        <w:t>3, ‘dd MMMM yyyy’, ‘yyyy-MM-dd’)}&gt;&gt;.</w:t>
+        <w:t xml:space="preserve">3, ‘dd MMMM </w:t>
+      </w:r>
+      <w:proofErr w:type="spellStart"/>
+      <w:r>
+        <w:rPr>
+          <w:rFonts w:ascii="Arial" w:hAnsi="Arial" w:cs="Arial"/>
+          <w:b/>
+          <w:bCs/>
+        </w:rPr>
+        <w:t>yyyy</w:t>
+      </w:r>
+      <w:proofErr w:type="spellEnd"/>
+      <w:r>
+        <w:rPr>
+          <w:rFonts w:ascii="Arial" w:hAnsi="Arial" w:cs="Arial"/>
+          <w:b/>
+          <w:bCs/>
+        </w:rPr>
+        <w:t>’, ‘</w:t>
+      </w:r>
+      <w:proofErr w:type="spellStart"/>
+      <w:r>
+        <w:rPr>
+          <w:rFonts w:ascii="Arial" w:hAnsi="Arial" w:cs="Arial"/>
+          <w:b/>
+          <w:bCs/>
+        </w:rPr>
+        <w:t>yyyy</w:t>
+      </w:r>
+      <w:proofErr w:type="spellEnd"/>
+      <w:r>
+        <w:rPr>
+          <w:rFonts w:ascii="Arial" w:hAnsi="Arial" w:cs="Arial"/>
+          <w:b/>
+          <w:bCs/>
+        </w:rPr>
+        <w:t>-MM-dd’)}&gt;&gt;.</w:t>
       </w:r>
     </w:p>
     <w:p>
@@ -1385,6 +1739,7 @@
         </w:rPr>
         <w:t>&lt;&lt;</w:t>
       </w:r>
+      <w:proofErr w:type="spellStart"/>
       <w:r>
         <w:rPr>
           <w:rFonts w:ascii="Arial" w:hAnsi="Arial" w:cs="Arial"/>
@@ -1395,13 +1750,27 @@
         <w:rPr>
           <w:rFonts w:ascii="Arial" w:hAnsi="Arial" w:cs="Arial"/>
         </w:rPr>
-        <w:t>s_trialHearingDisclosureOfDocumentsDJAddSection&gt;&gt;</w:t>
-      </w:r>
-      <w:r>
-        <w:rPr>
-          <w:rFonts w:ascii="Arial" w:hAnsi="Arial" w:cs="Arial"/>
-        </w:rPr>
-        <w:t>&lt;&lt; cs_</w:t>
+        <w:t>s_trialHearingDisclosureOfDocumentsDJAddSection</w:t>
+      </w:r>
+      <w:proofErr w:type="spellEnd"/>
+      <w:r>
+        <w:rPr>
+          <w:rFonts w:ascii="Arial" w:hAnsi="Arial" w:cs="Arial"/>
+        </w:rPr>
+        <w:t>&gt;&gt;</w:t>
+      </w:r>
+      <w:r>
+        <w:rPr>
+          <w:rFonts w:ascii="Arial" w:hAnsi="Arial" w:cs="Arial"/>
+        </w:rPr>
+        <w:t xml:space="preserve">&lt;&lt; </w:t>
+      </w:r>
+      <w:proofErr w:type="spellStart"/>
+      <w:r>
+        <w:rPr>
+          <w:rFonts w:ascii="Arial" w:hAnsi="Arial" w:cs="Arial"/>
+        </w:rPr>
+        <w:t>cs_</w:t>
       </w:r>
       <w:r>
         <w:rPr>
@@ -1409,6 +1778,7 @@
         </w:rPr>
         <w:t>trialHearingWitnessOfFactDJAddSection</w:t>
       </w:r>
+      <w:proofErr w:type="spellEnd"/>
       <w:r>
         <w:rPr>
           <w:rFonts w:ascii="Arial" w:hAnsi="Arial" w:cs="Arial"/>
@@ -1678,15 +2048,43 @@
           <w:b/>
           <w:bCs/>
         </w:rPr>
-        <w:t>&lt;&lt;</w:t>
-      </w:r>
-      <w:r>
-        <w:rPr>
-          <w:rFonts w:ascii="Arial" w:hAnsi="Arial" w:cs="Arial"/>
-          <w:b/>
-          <w:bCs/>
-        </w:rPr>
-        <w:t>{dateFormat(</w:t>
+        <w:t>&lt;</w:t>
+      </w:r>
+      <w:proofErr w:type="gramStart"/>
+      <w:r>
+        <w:rPr>
+          <w:rFonts w:ascii="Arial" w:hAnsi="Arial" w:cs="Arial"/>
+          <w:b/>
+          <w:bCs/>
+        </w:rPr>
+        <w:t>&lt;</w:t>
+      </w:r>
+      <w:r>
+        <w:rPr>
+          <w:rFonts w:ascii="Arial" w:hAnsi="Arial" w:cs="Arial"/>
+          <w:b/>
+          <w:bCs/>
+        </w:rPr>
+        <w:t>{</w:t>
+      </w:r>
+      <w:proofErr w:type="spellStart"/>
+      <w:proofErr w:type="gramEnd"/>
+      <w:r>
+        <w:rPr>
+          <w:rFonts w:ascii="Arial" w:hAnsi="Arial" w:cs="Arial"/>
+          <w:b/>
+          <w:bCs/>
+        </w:rPr>
+        <w:t>dateFormat</w:t>
+      </w:r>
+      <w:proofErr w:type="spellEnd"/>
+      <w:r>
+        <w:rPr>
+          <w:rFonts w:ascii="Arial" w:hAnsi="Arial" w:cs="Arial"/>
+          <w:b/>
+          <w:bCs/>
+        </w:rPr>
+        <w:t>(</w:t>
       </w:r>
       <w:r>
         <w:rPr>
@@ -1702,7 +2100,43 @@
           <w:b/>
           <w:bCs/>
         </w:rPr>
-        <w:t>, ‘dd MMMM yyyy’, ‘yyyy-MM-dd’)}&gt;&gt;.</w:t>
+        <w:t xml:space="preserve">, ‘dd MMMM </w:t>
+      </w:r>
+      <w:proofErr w:type="spellStart"/>
+      <w:r>
+        <w:rPr>
+          <w:rFonts w:ascii="Arial" w:hAnsi="Arial" w:cs="Arial"/>
+          <w:b/>
+          <w:bCs/>
+        </w:rPr>
+        <w:t>yyyy</w:t>
+      </w:r>
+      <w:proofErr w:type="spellEnd"/>
+      <w:r>
+        <w:rPr>
+          <w:rFonts w:ascii="Arial" w:hAnsi="Arial" w:cs="Arial"/>
+          <w:b/>
+          <w:bCs/>
+        </w:rPr>
+        <w:t>’, ‘</w:t>
+      </w:r>
+      <w:proofErr w:type="spellStart"/>
+      <w:r>
+        <w:rPr>
+          <w:rFonts w:ascii="Arial" w:hAnsi="Arial" w:cs="Arial"/>
+          <w:b/>
+          <w:bCs/>
+        </w:rPr>
+        <w:t>yyyy</w:t>
+      </w:r>
+      <w:proofErr w:type="spellEnd"/>
+      <w:r>
+        <w:rPr>
+          <w:rFonts w:ascii="Arial" w:hAnsi="Arial" w:cs="Arial"/>
+          <w:b/>
+          <w:bCs/>
+        </w:rPr>
+        <w:t>-MM-dd’)}&gt;&gt;.</w:t>
       </w:r>
     </w:p>
     <w:p>
@@ -1754,13 +2188,41 @@
         <w:rPr>
           <w:rFonts w:ascii="Arial" w:hAnsi="Arial" w:cs="Arial"/>
         </w:rPr>
-        <w:t>&lt;&lt; es_trialHearingWitnessOfFactDJAddSection&gt;&gt;</w:t>
-      </w:r>
-      <w:r>
-        <w:rPr>
-          <w:rFonts w:ascii="Arial" w:hAnsi="Arial" w:cs="Arial"/>
-        </w:rPr>
-        <w:t>&lt;&lt; cs_trialHearingSchedulesOfLossDJAddSection&gt;&gt;</w:t>
+        <w:t xml:space="preserve">&lt;&lt; </w:t>
+      </w:r>
+      <w:proofErr w:type="spellStart"/>
+      <w:r>
+        <w:rPr>
+          <w:rFonts w:ascii="Arial" w:hAnsi="Arial" w:cs="Arial"/>
+        </w:rPr>
+        <w:t>es_trialHearingWitnessOfFactDJAddSection</w:t>
+      </w:r>
+      <w:proofErr w:type="spellEnd"/>
+      <w:r>
+        <w:rPr>
+          <w:rFonts w:ascii="Arial" w:hAnsi="Arial" w:cs="Arial"/>
+        </w:rPr>
+        <w:t>&gt;&gt;</w:t>
+      </w:r>
+      <w:r>
+        <w:rPr>
+          <w:rFonts w:ascii="Arial" w:hAnsi="Arial" w:cs="Arial"/>
+        </w:rPr>
+        <w:t xml:space="preserve">&lt;&lt; </w:t>
+      </w:r>
+      <w:proofErr w:type="spellStart"/>
+      <w:r>
+        <w:rPr>
+          <w:rFonts w:ascii="Arial" w:hAnsi="Arial" w:cs="Arial"/>
+        </w:rPr>
+        <w:t>cs_trialHearingSchedulesOfLossDJAddSection</w:t>
+      </w:r>
+      <w:proofErr w:type="spellEnd"/>
+      <w:r>
+        <w:rPr>
+          <w:rFonts w:ascii="Arial" w:hAnsi="Arial" w:cs="Arial"/>
+        </w:rPr>
+        <w:t>&gt;&gt;</w:t>
       </w:r>
     </w:p>
     <w:p>
@@ -1821,8 +2283,28 @@
           <w:b/>
           <w:bCs/>
         </w:rPr>
-        <w:t>&lt;&lt; {dateFormat(</w:t>
-      </w:r>
+        <w:t>&lt;&lt; {</w:t>
+      </w:r>
+      <w:proofErr w:type="spellStart"/>
+      <w:proofErr w:type="gramStart"/>
+      <w:r>
+        <w:rPr>
+          <w:rFonts w:ascii="Arial" w:hAnsi="Arial" w:cs="Arial"/>
+          <w:b/>
+          <w:bCs/>
+        </w:rPr>
+        <w:t>dateFormat</w:t>
+      </w:r>
+      <w:proofErr w:type="spellEnd"/>
+      <w:r>
+        <w:rPr>
+          <w:rFonts w:ascii="Arial" w:hAnsi="Arial" w:cs="Arial"/>
+          <w:b/>
+          <w:bCs/>
+        </w:rPr>
+        <w:t>(</w:t>
+      </w:r>
+      <w:proofErr w:type="gramEnd"/>
       <w:r>
         <w:rPr>
           <w:rFonts w:ascii="Arial" w:hAnsi="Arial" w:cs="Arial"/>
@@ -1837,7 +2319,43 @@
           <w:b/>
           <w:bCs/>
         </w:rPr>
-        <w:t>, ‘dd MMMM yyyy’, ‘yyyy-MM-dd’)}&gt;&gt;.</w:t>
+        <w:t xml:space="preserve">, ‘dd MMMM </w:t>
+      </w:r>
+      <w:proofErr w:type="spellStart"/>
+      <w:r>
+        <w:rPr>
+          <w:rFonts w:ascii="Arial" w:hAnsi="Arial" w:cs="Arial"/>
+          <w:b/>
+          <w:bCs/>
+        </w:rPr>
+        <w:t>yyyy</w:t>
+      </w:r>
+      <w:proofErr w:type="spellEnd"/>
+      <w:r>
+        <w:rPr>
+          <w:rFonts w:ascii="Arial" w:hAnsi="Arial" w:cs="Arial"/>
+          <w:b/>
+          <w:bCs/>
+        </w:rPr>
+        <w:t>’, ‘</w:t>
+      </w:r>
+      <w:proofErr w:type="spellStart"/>
+      <w:r>
+        <w:rPr>
+          <w:rFonts w:ascii="Arial" w:hAnsi="Arial" w:cs="Arial"/>
+          <w:b/>
+          <w:bCs/>
+        </w:rPr>
+        <w:t>yyyy</w:t>
+      </w:r>
+      <w:proofErr w:type="spellEnd"/>
+      <w:r>
+        <w:rPr>
+          <w:rFonts w:ascii="Arial" w:hAnsi="Arial" w:cs="Arial"/>
+          <w:b/>
+          <w:bCs/>
+        </w:rPr>
+        <w:t>-MM-dd’)}&gt;&gt;.</w:t>
       </w:r>
     </w:p>
     <w:p>
@@ -1884,8 +2402,28 @@
           <w:b/>
           <w:bCs/>
         </w:rPr>
-        <w:t>&lt;&lt; {dateFormat(</w:t>
-      </w:r>
+        <w:t>&lt;&lt; {</w:t>
+      </w:r>
+      <w:proofErr w:type="spellStart"/>
+      <w:proofErr w:type="gramStart"/>
+      <w:r>
+        <w:rPr>
+          <w:rFonts w:ascii="Arial" w:hAnsi="Arial" w:cs="Arial"/>
+          <w:b/>
+          <w:bCs/>
+        </w:rPr>
+        <w:t>dateFormat</w:t>
+      </w:r>
+      <w:proofErr w:type="spellEnd"/>
+      <w:r>
+        <w:rPr>
+          <w:rFonts w:ascii="Arial" w:hAnsi="Arial" w:cs="Arial"/>
+          <w:b/>
+          <w:bCs/>
+        </w:rPr>
+        <w:t>(</w:t>
+      </w:r>
+      <w:proofErr w:type="gramEnd"/>
       <w:r>
         <w:rPr>
           <w:rFonts w:ascii="Arial" w:hAnsi="Arial" w:cs="Arial"/>
@@ -1908,7 +2446,43 @@
           <w:b/>
           <w:bCs/>
         </w:rPr>
-        <w:t>, ‘dd MMMM yyyy’, ‘yyyy-MM-dd’)}&gt;&gt;.</w:t>
+        <w:t xml:space="preserve">, ‘dd MMMM </w:t>
+      </w:r>
+      <w:proofErr w:type="spellStart"/>
+      <w:r>
+        <w:rPr>
+          <w:rFonts w:ascii="Arial" w:hAnsi="Arial" w:cs="Arial"/>
+          <w:b/>
+          <w:bCs/>
+        </w:rPr>
+        <w:t>yyyy</w:t>
+      </w:r>
+      <w:proofErr w:type="spellEnd"/>
+      <w:r>
+        <w:rPr>
+          <w:rFonts w:ascii="Arial" w:hAnsi="Arial" w:cs="Arial"/>
+          <w:b/>
+          <w:bCs/>
+        </w:rPr>
+        <w:t>’, ‘</w:t>
+      </w:r>
+      <w:proofErr w:type="spellStart"/>
+      <w:r>
+        <w:rPr>
+          <w:rFonts w:ascii="Arial" w:hAnsi="Arial" w:cs="Arial"/>
+          <w:b/>
+          <w:bCs/>
+        </w:rPr>
+        <w:t>yyyy</w:t>
+      </w:r>
+      <w:proofErr w:type="spellEnd"/>
+      <w:r>
+        <w:rPr>
+          <w:rFonts w:ascii="Arial" w:hAnsi="Arial" w:cs="Arial"/>
+          <w:b/>
+          <w:bCs/>
+        </w:rPr>
+        <w:t>-MM-dd’)}&gt;&gt;.</w:t>
       </w:r>
     </w:p>
     <w:p>
@@ -1961,6 +2535,7 @@
         </w:rPr>
         <w:t xml:space="preserve">&lt;&lt; </w:t>
       </w:r>
+      <w:proofErr w:type="spellStart"/>
       <w:r>
         <w:rPr>
           <w:rFonts w:ascii="Arial" w:hAnsi="Arial" w:cs="Arial"/>
@@ -1971,13 +2546,27 @@
         <w:rPr>
           <w:rFonts w:ascii="Arial" w:hAnsi="Arial" w:cs="Arial"/>
         </w:rPr>
-        <w:t>s_trialHearingSchedulesOfLossDJAddSection&gt;&gt;</w:t>
-      </w:r>
-      <w:r>
-        <w:rPr>
-          <w:rFonts w:ascii="Arial" w:hAnsi="Arial" w:cs="Arial"/>
-        </w:rPr>
-        <w:t>&lt;&lt; cs_</w:t>
+        <w:t>s_trialHearingSchedulesOfLossDJAddSection</w:t>
+      </w:r>
+      <w:proofErr w:type="spellEnd"/>
+      <w:r>
+        <w:rPr>
+          <w:rFonts w:ascii="Arial" w:hAnsi="Arial" w:cs="Arial"/>
+        </w:rPr>
+        <w:t>&gt;&gt;</w:t>
+      </w:r>
+      <w:r>
+        <w:rPr>
+          <w:rFonts w:ascii="Arial" w:hAnsi="Arial" w:cs="Arial"/>
+        </w:rPr>
+        <w:t xml:space="preserve">&lt;&lt; </w:t>
+      </w:r>
+      <w:proofErr w:type="spellStart"/>
+      <w:r>
+        <w:rPr>
+          <w:rFonts w:ascii="Arial" w:hAnsi="Arial" w:cs="Arial"/>
+        </w:rPr>
+        <w:t>cs_</w:t>
       </w:r>
       <w:r>
         <w:rPr>
@@ -1985,6 +2574,7 @@
         </w:rPr>
         <w:t>trialHearingCostsAddSection</w:t>
       </w:r>
+      <w:proofErr w:type="spellEnd"/>
       <w:r>
         <w:rPr>
           <w:rFonts w:ascii="Arial" w:hAnsi="Arial" w:cs="Arial"/>
@@ -2043,6 +2633,7 @@
         </w:rPr>
         <w:t xml:space="preserve">&lt;&lt; </w:t>
       </w:r>
+      <w:proofErr w:type="spellStart"/>
       <w:r>
         <w:rPr>
           <w:rFonts w:ascii="Arial" w:hAnsi="Arial" w:cs="Arial"/>
@@ -2053,7 +2644,14 @@
         <w:rPr>
           <w:rFonts w:ascii="Arial" w:hAnsi="Arial" w:cs="Arial"/>
         </w:rPr>
-        <w:t>s_trialHearingCostsAddSection&gt;&gt;</w:t>
+        <w:t>s_trialHearingCostsAddSection</w:t>
+      </w:r>
+      <w:proofErr w:type="spellEnd"/>
+      <w:r>
+        <w:rPr>
+          <w:rFonts w:ascii="Arial" w:hAnsi="Arial" w:cs="Arial"/>
+        </w:rPr>
+        <w:t>&gt;&gt;</w:t>
       </w:r>
       <w:r>
         <w:rPr>
@@ -2061,6 +2659,7 @@
         </w:rPr>
         <w:t xml:space="preserve">&lt;&lt; </w:t>
       </w:r>
+      <w:proofErr w:type="spellStart"/>
       <w:r>
         <w:rPr>
           <w:rFonts w:ascii="Arial" w:hAnsi="Arial" w:cs="Arial"/>
@@ -2079,6 +2678,7 @@
         </w:rPr>
         <w:t>trialHearingTrialDJAddSection</w:t>
       </w:r>
+      <w:proofErr w:type="spellEnd"/>
       <w:r>
         <w:rPr>
           <w:rFonts w:ascii="Arial" w:hAnsi="Arial" w:cs="Arial"/>
@@ -2130,8 +2730,28 @@
           <w:b/>
           <w:bCs/>
         </w:rPr>
-        <w:t>&lt;&lt; {dateFormat(</w:t>
-      </w:r>
+        <w:t>&lt;&lt; {</w:t>
+      </w:r>
+      <w:proofErr w:type="spellStart"/>
+      <w:proofErr w:type="gramStart"/>
+      <w:r>
+        <w:rPr>
+          <w:rFonts w:ascii="Arial" w:hAnsi="Arial" w:cs="Arial"/>
+          <w:b/>
+          <w:bCs/>
+        </w:rPr>
+        <w:t>dateFormat</w:t>
+      </w:r>
+      <w:proofErr w:type="spellEnd"/>
+      <w:r>
+        <w:rPr>
+          <w:rFonts w:ascii="Arial" w:hAnsi="Arial" w:cs="Arial"/>
+          <w:b/>
+          <w:bCs/>
+        </w:rPr>
+        <w:t>(</w:t>
+      </w:r>
+      <w:proofErr w:type="gramEnd"/>
       <w:r>
         <w:rPr>
           <w:rFonts w:ascii="Arial" w:hAnsi="Arial" w:cs="Arial"/>
@@ -2170,7 +2790,43 @@
           <w:b/>
           <w:bCs/>
         </w:rPr>
-        <w:t xml:space="preserve"> ‘dd MMMM yyyy’, ‘yyyy-MM-dd’)}&gt;&gt;</w:t>
+        <w:t xml:space="preserve"> ‘dd MMMM </w:t>
+      </w:r>
+      <w:proofErr w:type="spellStart"/>
+      <w:r>
+        <w:rPr>
+          <w:rFonts w:ascii="Arial" w:hAnsi="Arial" w:cs="Arial"/>
+          <w:b/>
+          <w:bCs/>
+        </w:rPr>
+        <w:t>yyyy</w:t>
+      </w:r>
+      <w:proofErr w:type="spellEnd"/>
+      <w:r>
+        <w:rPr>
+          <w:rFonts w:ascii="Arial" w:hAnsi="Arial" w:cs="Arial"/>
+          <w:b/>
+          <w:bCs/>
+        </w:rPr>
+        <w:t>’, ‘</w:t>
+      </w:r>
+      <w:proofErr w:type="spellStart"/>
+      <w:r>
+        <w:rPr>
+          <w:rFonts w:ascii="Arial" w:hAnsi="Arial" w:cs="Arial"/>
+          <w:b/>
+          <w:bCs/>
+        </w:rPr>
+        <w:t>yyyy</w:t>
+      </w:r>
+      <w:proofErr w:type="spellEnd"/>
+      <w:r>
+        <w:rPr>
+          <w:rFonts w:ascii="Arial" w:hAnsi="Arial" w:cs="Arial"/>
+          <w:b/>
+          <w:bCs/>
+        </w:rPr>
+        <w:t>-MM-dd’)}&gt;&gt;</w:t>
       </w:r>
       <w:r>
         <w:rPr>
@@ -2198,6 +2854,7 @@
         </w:rPr>
         <w:t>&lt;&lt;{</w:t>
       </w:r>
+      <w:proofErr w:type="spellStart"/>
       <w:r>
         <w:rPr>
           <w:rFonts w:ascii="Arial" w:hAnsi="Arial" w:cs="Arial"/>
@@ -2206,6 +2863,7 @@
         </w:rPr>
         <w:t>trialHearingTimeEstimateDJ</w:t>
       </w:r>
+      <w:proofErr w:type="spellEnd"/>
       <w:r>
         <w:rPr>
           <w:rFonts w:ascii="Arial" w:hAnsi="Arial" w:cs="Arial"/>
@@ -2323,21 +2981,36 @@
         <w:rPr>
           <w:rFonts w:ascii="Arial" w:hAnsi="Arial" w:cs="Arial"/>
         </w:rPr>
-        <w:t>&lt;&lt; typeBundleInfo &gt;&gt;</w:t>
-      </w:r>
-    </w:p>
-    <w:p>
-      <w:pPr>
-        <w:rPr>
-          <w:rFonts w:ascii="Arial" w:hAnsi="Arial" w:cs="Arial"/>
-        </w:rPr>
-      </w:pPr>
-      <w:r>
-        <w:rPr>
-          <w:rFonts w:ascii="Arial" w:hAnsi="Arial" w:cs="Arial"/>
-        </w:rPr>
         <w:t xml:space="preserve">&lt;&lt; </w:t>
       </w:r>
+      <w:proofErr w:type="spellStart"/>
+      <w:r>
+        <w:rPr>
+          <w:rFonts w:ascii="Arial" w:hAnsi="Arial" w:cs="Arial"/>
+        </w:rPr>
+        <w:t>typeBundleInfo</w:t>
+      </w:r>
+      <w:proofErr w:type="spellEnd"/>
+      <w:r>
+        <w:rPr>
+          <w:rFonts w:ascii="Arial" w:hAnsi="Arial" w:cs="Arial"/>
+        </w:rPr>
+        <w:t xml:space="preserve"> &gt;&gt;</w:t>
+      </w:r>
+    </w:p>
+    <w:p>
+      <w:pPr>
+        <w:rPr>
+          <w:rFonts w:ascii="Arial" w:hAnsi="Arial" w:cs="Arial"/>
+        </w:rPr>
+      </w:pPr>
+      <w:r>
+        <w:rPr>
+          <w:rFonts w:ascii="Arial" w:hAnsi="Arial" w:cs="Arial"/>
+        </w:rPr>
+        <w:t xml:space="preserve">&lt;&lt; </w:t>
+      </w:r>
+      <w:proofErr w:type="spellStart"/>
       <w:r>
         <w:rPr>
           <w:rFonts w:ascii="Arial" w:hAnsi="Arial" w:cs="Arial"/>
@@ -2348,7 +3021,14 @@
         <w:rPr>
           <w:rFonts w:ascii="Arial" w:hAnsi="Arial" w:cs="Arial"/>
         </w:rPr>
-        <w:t>s_trialHearingTrialDJAddSection&gt;&gt;</w:t>
+        <w:t>s_trialHearingTrialDJAddSection</w:t>
+      </w:r>
+      <w:proofErr w:type="spellEnd"/>
+      <w:r>
+        <w:rPr>
+          <w:rFonts w:ascii="Arial" w:hAnsi="Arial" w:cs="Arial"/>
+        </w:rPr>
+        <w:t>&gt;&gt;</w:t>
       </w:r>
     </w:p>
     <w:p>
@@ -2676,6 +3356,7 @@
         </w:rPr>
         <w:t>&lt;&lt;</w:t>
       </w:r>
+      <w:proofErr w:type="spellStart"/>
       <w:r>
         <w:rPr>
           <w:rFonts w:ascii="Arial" w:eastAsia="Times New Roman" w:hAnsi="Arial" w:cs="Arial"/>
@@ -2688,7 +3369,15 @@
           <w:rFonts w:ascii="Arial" w:eastAsia="Times New Roman" w:hAnsi="Arial" w:cs="Arial"/>
           <w:lang w:eastAsia="en-GB"/>
         </w:rPr>
-        <w:t>.input&gt;&gt;</w:t>
+        <w:t>.input</w:t>
+      </w:r>
+      <w:proofErr w:type="spellEnd"/>
+      <w:r>
+        <w:rPr>
+          <w:rFonts w:ascii="Arial" w:eastAsia="Times New Roman" w:hAnsi="Arial" w:cs="Arial"/>
+          <w:lang w:eastAsia="en-GB"/>
+        </w:rPr>
+        <w:t>&gt;&gt;</w:t>
       </w:r>
     </w:p>
     <w:p>
@@ -2714,6 +3403,7 @@
         </w:rPr>
         <w:t xml:space="preserve">&lt;&lt; </w:t>
       </w:r>
+      <w:proofErr w:type="spellStart"/>
       <w:r>
         <w:rPr>
           <w:rFonts w:ascii="Arial" w:hAnsi="Arial" w:cs="Arial"/>
@@ -2732,6 +3422,7 @@
         </w:rPr>
         <w:t>trialBuildingDisputeAddSection</w:t>
       </w:r>
+      <w:proofErr w:type="spellEnd"/>
       <w:r>
         <w:rPr>
           <w:rFonts w:ascii="Arial" w:hAnsi="Arial" w:cs="Arial"/>
@@ -2875,7 +3566,35 @@
           <w:b/>
           <w:bCs/>
         </w:rPr>
-        <w:t>&lt;&lt;{dateFormat(</w:t>
+        <w:t>&lt;</w:t>
+      </w:r>
+      <w:proofErr w:type="gramStart"/>
+      <w:r>
+        <w:rPr>
+          <w:rFonts w:ascii="Arial" w:hAnsi="Arial" w:cs="Arial"/>
+          <w:b/>
+          <w:bCs/>
+        </w:rPr>
+        <w:t>&lt;{</w:t>
+      </w:r>
+      <w:proofErr w:type="spellStart"/>
+      <w:proofErr w:type="gramEnd"/>
+      <w:r>
+        <w:rPr>
+          <w:rFonts w:ascii="Arial" w:hAnsi="Arial" w:cs="Arial"/>
+          <w:b/>
+          <w:bCs/>
+        </w:rPr>
+        <w:t>dateFormat</w:t>
+      </w:r>
+      <w:proofErr w:type="spellEnd"/>
+      <w:r>
+        <w:rPr>
+          <w:rFonts w:ascii="Arial" w:hAnsi="Arial" w:cs="Arial"/>
+          <w:b/>
+          <w:bCs/>
+        </w:rPr>
+        <w:t>(</w:t>
       </w:r>
       <w:r>
         <w:rPr>
@@ -2907,13 +3626,56 @@
           <w:b/>
           <w:bCs/>
         </w:rPr>
-        <w:t xml:space="preserve"> ‘dd MMMM yyyy’, ‘yyyy-MM-dd’)}&gt;&gt;. </w:t>
-      </w:r>
-      <w:r>
-        <w:rPr>
-          <w:rFonts w:ascii="Arial" w:hAnsi="Arial" w:cs="Arial"/>
-        </w:rPr>
-        <w:t xml:space="preserve">&lt;&lt;trialBuildingDispute.input4&gt;&gt; </w:t>
+        <w:t xml:space="preserve"> ‘dd MMMM </w:t>
+      </w:r>
+      <w:proofErr w:type="spellStart"/>
+      <w:r>
+        <w:rPr>
+          <w:rFonts w:ascii="Arial" w:hAnsi="Arial" w:cs="Arial"/>
+          <w:b/>
+          <w:bCs/>
+        </w:rPr>
+        <w:t>yyyy</w:t>
+      </w:r>
+      <w:proofErr w:type="spellEnd"/>
+      <w:r>
+        <w:rPr>
+          <w:rFonts w:ascii="Arial" w:hAnsi="Arial" w:cs="Arial"/>
+          <w:b/>
+          <w:bCs/>
+        </w:rPr>
+        <w:t>’, ‘</w:t>
+      </w:r>
+      <w:proofErr w:type="spellStart"/>
+      <w:r>
+        <w:rPr>
+          <w:rFonts w:ascii="Arial" w:hAnsi="Arial" w:cs="Arial"/>
+          <w:b/>
+          <w:bCs/>
+        </w:rPr>
+        <w:t>yyyy</w:t>
+      </w:r>
+      <w:proofErr w:type="spellEnd"/>
+      <w:r>
+        <w:rPr>
+          <w:rFonts w:ascii="Arial" w:hAnsi="Arial" w:cs="Arial"/>
+          <w:b/>
+          <w:bCs/>
+        </w:rPr>
+        <w:t xml:space="preserve">-MM-dd’)}&gt;&gt;. </w:t>
+      </w:r>
+      <w:r>
+        <w:rPr>
+          <w:rFonts w:ascii="Arial" w:hAnsi="Arial" w:cs="Arial"/>
+        </w:rPr>
+        <w:t>&lt;&lt;trialBuildingDispute.input4&gt;</w:t>
+      </w:r>
+      <w:proofErr w:type="gramStart"/>
+      <w:r>
+        <w:rPr>
+          <w:rFonts w:ascii="Arial" w:hAnsi="Arial" w:cs="Arial"/>
+        </w:rPr>
+        <w:t xml:space="preserve">&gt; </w:t>
       </w:r>
       <w:r>
         <w:rPr>
@@ -2927,7 +3689,34 @@
           <w:b/>
           <w:bCs/>
         </w:rPr>
-        <w:t>&lt;&lt;{dateFormat(</w:t>
+        <w:t>&lt;</w:t>
+      </w:r>
+      <w:proofErr w:type="gramEnd"/>
+      <w:r>
+        <w:rPr>
+          <w:rFonts w:ascii="Arial" w:hAnsi="Arial" w:cs="Arial"/>
+          <w:b/>
+          <w:bCs/>
+        </w:rPr>
+        <w:t>&lt;{</w:t>
+      </w:r>
+      <w:proofErr w:type="spellStart"/>
+      <w:r>
+        <w:rPr>
+          <w:rFonts w:ascii="Arial" w:hAnsi="Arial" w:cs="Arial"/>
+          <w:b/>
+          <w:bCs/>
+        </w:rPr>
+        <w:t>dateFormat</w:t>
+      </w:r>
+      <w:proofErr w:type="spellEnd"/>
+      <w:r>
+        <w:rPr>
+          <w:rFonts w:ascii="Arial" w:hAnsi="Arial" w:cs="Arial"/>
+          <w:b/>
+          <w:bCs/>
+        </w:rPr>
+        <w:t>(</w:t>
       </w:r>
       <w:r>
         <w:rPr>
@@ -2959,7 +3748,43 @@
           <w:b/>
           <w:bCs/>
         </w:rPr>
-        <w:t xml:space="preserve"> ‘dd MMMM yyyy’, ‘yyyy-MM-dd’)}&gt;&gt;.</w:t>
+        <w:t xml:space="preserve"> ‘dd MMMM </w:t>
+      </w:r>
+      <w:proofErr w:type="spellStart"/>
+      <w:r>
+        <w:rPr>
+          <w:rFonts w:ascii="Arial" w:hAnsi="Arial" w:cs="Arial"/>
+          <w:b/>
+          <w:bCs/>
+        </w:rPr>
+        <w:t>yyyy</w:t>
+      </w:r>
+      <w:proofErr w:type="spellEnd"/>
+      <w:r>
+        <w:rPr>
+          <w:rFonts w:ascii="Arial" w:hAnsi="Arial" w:cs="Arial"/>
+          <w:b/>
+          <w:bCs/>
+        </w:rPr>
+        <w:t>’, ‘</w:t>
+      </w:r>
+      <w:proofErr w:type="spellStart"/>
+      <w:r>
+        <w:rPr>
+          <w:rFonts w:ascii="Arial" w:hAnsi="Arial" w:cs="Arial"/>
+          <w:b/>
+          <w:bCs/>
+        </w:rPr>
+        <w:t>yyyy</w:t>
+      </w:r>
+      <w:proofErr w:type="spellEnd"/>
+      <w:r>
+        <w:rPr>
+          <w:rFonts w:ascii="Arial" w:hAnsi="Arial" w:cs="Arial"/>
+          <w:b/>
+          <w:bCs/>
+        </w:rPr>
+        <w:t>-MM-dd’)}&gt;&gt;.</w:t>
       </w:r>
     </w:p>
     <w:p>
@@ -2974,6 +3799,7 @@
         </w:rPr>
         <w:t xml:space="preserve">&lt;&lt; </w:t>
       </w:r>
+      <w:proofErr w:type="spellStart"/>
       <w:r>
         <w:rPr>
           <w:rFonts w:ascii="Arial" w:hAnsi="Arial" w:cs="Arial"/>
@@ -2984,7 +3810,14 @@
         <w:rPr>
           <w:rFonts w:ascii="Arial" w:hAnsi="Arial" w:cs="Arial"/>
         </w:rPr>
-        <w:t>s_trialBuildingDisputeAddSection&gt;&gt;</w:t>
+        <w:t>s_trialBuildingDisputeAddSection</w:t>
+      </w:r>
+      <w:proofErr w:type="spellEnd"/>
+      <w:r>
+        <w:rPr>
+          <w:rFonts w:ascii="Arial" w:hAnsi="Arial" w:cs="Arial"/>
+        </w:rPr>
+        <w:t>&gt;&gt;</w:t>
       </w:r>
     </w:p>
     <w:p>
@@ -2999,6 +3832,7 @@
         </w:rPr>
         <w:t xml:space="preserve">&lt;&lt; </w:t>
       </w:r>
+      <w:proofErr w:type="spellStart"/>
       <w:r>
         <w:rPr>
           <w:rFonts w:ascii="Arial" w:hAnsi="Arial" w:cs="Arial"/>
@@ -3017,6 +3851,7 @@
         </w:rPr>
         <w:t>trialClinicalNegligenceAddSection</w:t>
       </w:r>
+      <w:proofErr w:type="spellEnd"/>
       <w:r>
         <w:rPr>
           <w:rFonts w:ascii="Arial" w:hAnsi="Arial" w:cs="Arial"/>
@@ -3244,21 +4079,36 @@
         <w:rPr>
           <w:rFonts w:ascii="Arial" w:hAnsi="Arial" w:cs="Arial"/>
         </w:rPr>
-        <w:t>&lt;&lt; es_trialClinicalNegligenceAddSection&gt;&gt;</w:t>
-      </w:r>
-    </w:p>
-    <w:p>
-      <w:pPr>
-        <w:rPr>
-          <w:rFonts w:ascii="Arial" w:hAnsi="Arial" w:cs="Arial"/>
-        </w:rPr>
-      </w:pPr>
-      <w:r>
-        <w:rPr>
-          <w:rFonts w:ascii="Arial" w:hAnsi="Arial" w:cs="Arial"/>
-        </w:rPr>
         <w:t xml:space="preserve">&lt;&lt; </w:t>
       </w:r>
+      <w:proofErr w:type="spellStart"/>
+      <w:r>
+        <w:rPr>
+          <w:rFonts w:ascii="Arial" w:hAnsi="Arial" w:cs="Arial"/>
+        </w:rPr>
+        <w:t>es_trialClinicalNegligenceAddSection</w:t>
+      </w:r>
+      <w:proofErr w:type="spellEnd"/>
+      <w:r>
+        <w:rPr>
+          <w:rFonts w:ascii="Arial" w:hAnsi="Arial" w:cs="Arial"/>
+        </w:rPr>
+        <w:t>&gt;&gt;</w:t>
+      </w:r>
+    </w:p>
+    <w:p>
+      <w:pPr>
+        <w:rPr>
+          <w:rFonts w:ascii="Arial" w:hAnsi="Arial" w:cs="Arial"/>
+        </w:rPr>
+      </w:pPr>
+      <w:r>
+        <w:rPr>
+          <w:rFonts w:ascii="Arial" w:hAnsi="Arial" w:cs="Arial"/>
+        </w:rPr>
+        <w:t xml:space="preserve">&lt;&lt; </w:t>
+      </w:r>
+      <w:proofErr w:type="spellStart"/>
       <w:r>
         <w:rPr>
           <w:rFonts w:ascii="Arial" w:hAnsi="Arial" w:cs="Arial"/>
@@ -3277,6 +4127,7 @@
         </w:rPr>
         <w:t>trialCreditHireAddSection</w:t>
       </w:r>
+      <w:proofErr w:type="spellEnd"/>
       <w:r>
         <w:rPr>
           <w:rFonts w:ascii="Arial" w:hAnsi="Arial" w:cs="Arial"/>
@@ -3397,7 +4248,14 @@
         <w:rPr>
           <w:rFonts w:ascii="Arial" w:hAnsi="Arial" w:cs="Arial"/>
         </w:rPr>
-        <w:t>&gt;&gt;</w:t>
+        <w:t>&gt;</w:t>
+      </w:r>
+      <w:proofErr w:type="gramStart"/>
+      <w:r>
+        <w:rPr>
+          <w:rFonts w:ascii="Arial" w:hAnsi="Arial" w:cs="Arial"/>
+        </w:rPr>
+        <w:t>&gt;</w:t>
       </w:r>
       <w:r>
         <w:rPr>
@@ -3417,7 +4275,34 @@
           <w:b/>
           <w:bCs/>
         </w:rPr>
-        <w:t>&lt;&lt;{dateFormat(</w:t>
+        <w:t>&lt;</w:t>
+      </w:r>
+      <w:proofErr w:type="gramEnd"/>
+      <w:r>
+        <w:rPr>
+          <w:rFonts w:ascii="Arial" w:hAnsi="Arial" w:cs="Arial"/>
+          <w:b/>
+          <w:bCs/>
+        </w:rPr>
+        <w:t>&lt;{</w:t>
+      </w:r>
+      <w:proofErr w:type="spellStart"/>
+      <w:r>
+        <w:rPr>
+          <w:rFonts w:ascii="Arial" w:hAnsi="Arial" w:cs="Arial"/>
+          <w:b/>
+          <w:bCs/>
+        </w:rPr>
+        <w:t>dateFormat</w:t>
+      </w:r>
+      <w:proofErr w:type="spellEnd"/>
+      <w:r>
+        <w:rPr>
+          <w:rFonts w:ascii="Arial" w:hAnsi="Arial" w:cs="Arial"/>
+          <w:b/>
+          <w:bCs/>
+        </w:rPr>
+        <w:t>(</w:t>
       </w:r>
       <w:r>
         <w:rPr>
@@ -3449,7 +4334,43 @@
           <w:b/>
           <w:bCs/>
         </w:rPr>
-        <w:t xml:space="preserve"> ‘dd MMMM yyyy’, ‘yyyy-MM-dd’)}&gt;&gt;. </w:t>
+        <w:t xml:space="preserve"> ‘dd MMMM </w:t>
+      </w:r>
+      <w:proofErr w:type="spellStart"/>
+      <w:r>
+        <w:rPr>
+          <w:rFonts w:ascii="Arial" w:hAnsi="Arial" w:cs="Arial"/>
+          <w:b/>
+          <w:bCs/>
+        </w:rPr>
+        <w:t>yyyy</w:t>
+      </w:r>
+      <w:proofErr w:type="spellEnd"/>
+      <w:r>
+        <w:rPr>
+          <w:rFonts w:ascii="Arial" w:hAnsi="Arial" w:cs="Arial"/>
+          <w:b/>
+          <w:bCs/>
+        </w:rPr>
+        <w:t>’, ‘</w:t>
+      </w:r>
+      <w:proofErr w:type="spellStart"/>
+      <w:r>
+        <w:rPr>
+          <w:rFonts w:ascii="Arial" w:hAnsi="Arial" w:cs="Arial"/>
+          <w:b/>
+          <w:bCs/>
+        </w:rPr>
+        <w:t>yyyy</w:t>
+      </w:r>
+      <w:proofErr w:type="spellEnd"/>
+      <w:r>
+        <w:rPr>
+          <w:rFonts w:ascii="Arial" w:hAnsi="Arial" w:cs="Arial"/>
+          <w:b/>
+          <w:bCs/>
+        </w:rPr>
+        <w:t xml:space="preserve">-MM-dd’)}&gt;&gt;. </w:t>
       </w:r>
     </w:p>
     <w:p>
@@ -3537,7 +4458,35 @@
           <w:b/>
           <w:bCs/>
         </w:rPr>
-        <w:t>&lt;&lt;{dateFormat(</w:t>
+        <w:t>&lt;</w:t>
+      </w:r>
+      <w:proofErr w:type="gramStart"/>
+      <w:r>
+        <w:rPr>
+          <w:rFonts w:ascii="Arial" w:hAnsi="Arial" w:cs="Arial"/>
+          <w:b/>
+          <w:bCs/>
+        </w:rPr>
+        <w:t>&lt;{</w:t>
+      </w:r>
+      <w:proofErr w:type="spellStart"/>
+      <w:proofErr w:type="gramEnd"/>
+      <w:r>
+        <w:rPr>
+          <w:rFonts w:ascii="Arial" w:hAnsi="Arial" w:cs="Arial"/>
+          <w:b/>
+          <w:bCs/>
+        </w:rPr>
+        <w:t>dateFormat</w:t>
+      </w:r>
+      <w:proofErr w:type="spellEnd"/>
+      <w:r>
+        <w:rPr>
+          <w:rFonts w:ascii="Arial" w:hAnsi="Arial" w:cs="Arial"/>
+          <w:b/>
+          <w:bCs/>
+        </w:rPr>
+        <w:t>(</w:t>
       </w:r>
       <w:r>
         <w:rPr>
@@ -3569,7 +4518,43 @@
           <w:b/>
           <w:bCs/>
         </w:rPr>
-        <w:t xml:space="preserve"> ‘dd MMMM yyyy’, ‘yyyy-MM-dd’)}&gt;&gt;.</w:t>
+        <w:t xml:space="preserve"> ‘dd MMMM </w:t>
+      </w:r>
+      <w:proofErr w:type="spellStart"/>
+      <w:r>
+        <w:rPr>
+          <w:rFonts w:ascii="Arial" w:hAnsi="Arial" w:cs="Arial"/>
+          <w:b/>
+          <w:bCs/>
+        </w:rPr>
+        <w:t>yyyy</w:t>
+      </w:r>
+      <w:proofErr w:type="spellEnd"/>
+      <w:r>
+        <w:rPr>
+          <w:rFonts w:ascii="Arial" w:hAnsi="Arial" w:cs="Arial"/>
+          <w:b/>
+          <w:bCs/>
+        </w:rPr>
+        <w:t>’, ‘</w:t>
+      </w:r>
+      <w:proofErr w:type="spellStart"/>
+      <w:r>
+        <w:rPr>
+          <w:rFonts w:ascii="Arial" w:hAnsi="Arial" w:cs="Arial"/>
+          <w:b/>
+          <w:bCs/>
+        </w:rPr>
+        <w:t>yyyy</w:t>
+      </w:r>
+      <w:proofErr w:type="spellEnd"/>
+      <w:r>
+        <w:rPr>
+          <w:rFonts w:ascii="Arial" w:hAnsi="Arial" w:cs="Arial"/>
+          <w:b/>
+          <w:bCs/>
+        </w:rPr>
+        <w:t>-MM-dd’)}&gt;&gt;.</w:t>
       </w:r>
     </w:p>
     <w:p>
@@ -3620,7 +4605,35 @@
           <w:b/>
           <w:bCs/>
         </w:rPr>
-        <w:t>&lt;&lt;{dateFormat(</w:t>
+        <w:t>&lt;</w:t>
+      </w:r>
+      <w:proofErr w:type="gramStart"/>
+      <w:r>
+        <w:rPr>
+          <w:rFonts w:ascii="Arial" w:hAnsi="Arial" w:cs="Arial"/>
+          <w:b/>
+          <w:bCs/>
+        </w:rPr>
+        <w:t>&lt;{</w:t>
+      </w:r>
+      <w:proofErr w:type="spellStart"/>
+      <w:proofErr w:type="gramEnd"/>
+      <w:r>
+        <w:rPr>
+          <w:rFonts w:ascii="Arial" w:hAnsi="Arial" w:cs="Arial"/>
+          <w:b/>
+          <w:bCs/>
+        </w:rPr>
+        <w:t>dateFormat</w:t>
+      </w:r>
+      <w:proofErr w:type="spellEnd"/>
+      <w:r>
+        <w:rPr>
+          <w:rFonts w:ascii="Arial" w:hAnsi="Arial" w:cs="Arial"/>
+          <w:b/>
+          <w:bCs/>
+        </w:rPr>
+        <w:t>(</w:t>
       </w:r>
       <w:r>
         <w:rPr>
@@ -3652,7 +4665,43 @@
           <w:b/>
           <w:bCs/>
         </w:rPr>
-        <w:t xml:space="preserve"> ‘dd MMMM yyyy’, ‘yyyy-MM-dd’)}&gt;&gt;. </w:t>
+        <w:t xml:space="preserve"> ‘dd MMMM </w:t>
+      </w:r>
+      <w:proofErr w:type="spellStart"/>
+      <w:r>
+        <w:rPr>
+          <w:rFonts w:ascii="Arial" w:hAnsi="Arial" w:cs="Arial"/>
+          <w:b/>
+          <w:bCs/>
+        </w:rPr>
+        <w:t>yyyy</w:t>
+      </w:r>
+      <w:proofErr w:type="spellEnd"/>
+      <w:r>
+        <w:rPr>
+          <w:rFonts w:ascii="Arial" w:hAnsi="Arial" w:cs="Arial"/>
+          <w:b/>
+          <w:bCs/>
+        </w:rPr>
+        <w:t>’, ‘</w:t>
+      </w:r>
+      <w:proofErr w:type="spellStart"/>
+      <w:r>
+        <w:rPr>
+          <w:rFonts w:ascii="Arial" w:hAnsi="Arial" w:cs="Arial"/>
+          <w:b/>
+          <w:bCs/>
+        </w:rPr>
+        <w:t>yyyy</w:t>
+      </w:r>
+      <w:proofErr w:type="spellEnd"/>
+      <w:r>
+        <w:rPr>
+          <w:rFonts w:ascii="Arial" w:hAnsi="Arial" w:cs="Arial"/>
+          <w:b/>
+          <w:bCs/>
+        </w:rPr>
+        <w:t xml:space="preserve">-MM-dd’)}&gt;&gt;. </w:t>
       </w:r>
       <w:r>
         <w:rPr>
@@ -3690,7 +4739,35 @@
           <w:b/>
           <w:bCs/>
         </w:rPr>
-        <w:t>&lt;&lt;{dateFormat(</w:t>
+        <w:t>&lt;</w:t>
+      </w:r>
+      <w:proofErr w:type="gramStart"/>
+      <w:r>
+        <w:rPr>
+          <w:rFonts w:ascii="Arial" w:hAnsi="Arial" w:cs="Arial"/>
+          <w:b/>
+          <w:bCs/>
+        </w:rPr>
+        <w:t>&lt;{</w:t>
+      </w:r>
+      <w:proofErr w:type="spellStart"/>
+      <w:proofErr w:type="gramEnd"/>
+      <w:r>
+        <w:rPr>
+          <w:rFonts w:ascii="Arial" w:hAnsi="Arial" w:cs="Arial"/>
+          <w:b/>
+          <w:bCs/>
+        </w:rPr>
+        <w:t>dateFormat</w:t>
+      </w:r>
+      <w:proofErr w:type="spellEnd"/>
+      <w:r>
+        <w:rPr>
+          <w:rFonts w:ascii="Arial" w:hAnsi="Arial" w:cs="Arial"/>
+          <w:b/>
+          <w:bCs/>
+        </w:rPr>
+        <w:t>(</w:t>
       </w:r>
       <w:r>
         <w:rPr>
@@ -3722,7 +4799,43 @@
           <w:b/>
           <w:bCs/>
         </w:rPr>
-        <w:t xml:space="preserve"> ‘dd MMMM yyyy’, ‘yyyy-MM-dd’)}&gt;&gt;. </w:t>
+        <w:t xml:space="preserve"> ‘dd MMMM </w:t>
+      </w:r>
+      <w:proofErr w:type="spellStart"/>
+      <w:r>
+        <w:rPr>
+          <w:rFonts w:ascii="Arial" w:hAnsi="Arial" w:cs="Arial"/>
+          <w:b/>
+          <w:bCs/>
+        </w:rPr>
+        <w:t>yyyy</w:t>
+      </w:r>
+      <w:proofErr w:type="spellEnd"/>
+      <w:r>
+        <w:rPr>
+          <w:rFonts w:ascii="Arial" w:hAnsi="Arial" w:cs="Arial"/>
+          <w:b/>
+          <w:bCs/>
+        </w:rPr>
+        <w:t>’, ‘</w:t>
+      </w:r>
+      <w:proofErr w:type="spellStart"/>
+      <w:r>
+        <w:rPr>
+          <w:rFonts w:ascii="Arial" w:hAnsi="Arial" w:cs="Arial"/>
+          <w:b/>
+          <w:bCs/>
+        </w:rPr>
+        <w:t>yyyy</w:t>
+      </w:r>
+      <w:proofErr w:type="spellEnd"/>
+      <w:r>
+        <w:rPr>
+          <w:rFonts w:ascii="Arial" w:hAnsi="Arial" w:cs="Arial"/>
+          <w:b/>
+          <w:bCs/>
+        </w:rPr>
+        <w:t xml:space="preserve">-MM-dd’)}&gt;&gt;. </w:t>
       </w:r>
       <w:r>
         <w:rPr>
@@ -3741,21 +4854,36 @@
         <w:rPr>
           <w:rFonts w:ascii="Arial" w:hAnsi="Arial" w:cs="Arial"/>
         </w:rPr>
-        <w:t>&lt;&lt; es_trialCreditHireAddSection&gt;&gt;</w:t>
-      </w:r>
-    </w:p>
-    <w:p>
-      <w:pPr>
-        <w:rPr>
-          <w:rFonts w:ascii="Arial" w:hAnsi="Arial" w:cs="Arial"/>
-        </w:rPr>
-      </w:pPr>
-      <w:r>
-        <w:rPr>
-          <w:rFonts w:ascii="Arial" w:hAnsi="Arial" w:cs="Arial"/>
-        </w:rPr>
         <w:t xml:space="preserve">&lt;&lt; </w:t>
       </w:r>
+      <w:proofErr w:type="spellStart"/>
+      <w:r>
+        <w:rPr>
+          <w:rFonts w:ascii="Arial" w:hAnsi="Arial" w:cs="Arial"/>
+        </w:rPr>
+        <w:t>es_trialCreditHireAddSection</w:t>
+      </w:r>
+      <w:proofErr w:type="spellEnd"/>
+      <w:r>
+        <w:rPr>
+          <w:rFonts w:ascii="Arial" w:hAnsi="Arial" w:cs="Arial"/>
+        </w:rPr>
+        <w:t>&gt;&gt;</w:t>
+      </w:r>
+    </w:p>
+    <w:p>
+      <w:pPr>
+        <w:rPr>
+          <w:rFonts w:ascii="Arial" w:hAnsi="Arial" w:cs="Arial"/>
+        </w:rPr>
+      </w:pPr>
+      <w:r>
+        <w:rPr>
+          <w:rFonts w:ascii="Arial" w:hAnsi="Arial" w:cs="Arial"/>
+        </w:rPr>
+        <w:t xml:space="preserve">&lt;&lt; </w:t>
+      </w:r>
+      <w:proofErr w:type="spellStart"/>
       <w:r>
         <w:rPr>
           <w:rFonts w:ascii="Arial" w:hAnsi="Arial" w:cs="Arial"/>
@@ -3780,6 +4908,7 @@
         </w:rPr>
         <w:t>AddSection</w:t>
       </w:r>
+      <w:proofErr w:type="spellEnd"/>
       <w:r>
         <w:rPr>
           <w:rFonts w:ascii="Arial" w:hAnsi="Arial" w:cs="Arial"/>
@@ -3833,7 +4962,14 @@
         <w:rPr>
           <w:rFonts w:ascii="Arial" w:hAnsi="Arial" w:cs="Arial"/>
         </w:rPr>
-        <w:t>&lt;&lt; es_trialEmployerLiability</w:t>
+        <w:t xml:space="preserve">&lt;&lt; </w:t>
+      </w:r>
+      <w:proofErr w:type="spellStart"/>
+      <w:r>
+        <w:rPr>
+          <w:rFonts w:ascii="Arial" w:hAnsi="Arial" w:cs="Arial"/>
+        </w:rPr>
+        <w:t>es_trialEmployerLiability</w:t>
       </w:r>
       <w:r>
         <w:rPr>
@@ -3841,6 +4977,7 @@
         </w:rPr>
         <w:t>AddSection</w:t>
       </w:r>
+      <w:proofErr w:type="spellEnd"/>
       <w:r>
         <w:rPr>
           <w:rFonts w:ascii="Arial" w:hAnsi="Arial" w:cs="Arial"/>
@@ -3860,6 +4997,7 @@
         </w:rPr>
         <w:t xml:space="preserve">&lt;&lt; </w:t>
       </w:r>
+      <w:proofErr w:type="spellStart"/>
       <w:r>
         <w:rPr>
           <w:rFonts w:ascii="Arial" w:hAnsi="Arial" w:cs="Arial"/>
@@ -3878,6 +5016,7 @@
         </w:rPr>
         <w:t>trialHousingDisrepairAddSection</w:t>
       </w:r>
+      <w:proofErr w:type="spellEnd"/>
       <w:r>
         <w:rPr>
           <w:rFonts w:ascii="Arial" w:hAnsi="Arial" w:cs="Arial"/>
@@ -3996,7 +5135,35 @@
           <w:b/>
           <w:bCs/>
         </w:rPr>
-        <w:t>&lt;&lt;{dateFormat(</w:t>
+        <w:t>&lt;</w:t>
+      </w:r>
+      <w:proofErr w:type="gramStart"/>
+      <w:r>
+        <w:rPr>
+          <w:rFonts w:ascii="Arial" w:hAnsi="Arial" w:cs="Arial"/>
+          <w:b/>
+          <w:bCs/>
+        </w:rPr>
+        <w:t>&lt;{</w:t>
+      </w:r>
+      <w:proofErr w:type="spellStart"/>
+      <w:proofErr w:type="gramEnd"/>
+      <w:r>
+        <w:rPr>
+          <w:rFonts w:ascii="Arial" w:hAnsi="Arial" w:cs="Arial"/>
+          <w:b/>
+          <w:bCs/>
+        </w:rPr>
+        <w:t>dateFormat</w:t>
+      </w:r>
+      <w:proofErr w:type="spellEnd"/>
+      <w:r>
+        <w:rPr>
+          <w:rFonts w:ascii="Arial" w:hAnsi="Arial" w:cs="Arial"/>
+          <w:b/>
+          <w:bCs/>
+        </w:rPr>
+        <w:t>(</w:t>
       </w:r>
       <w:r>
         <w:rPr>
@@ -4028,7 +5195,43 @@
           <w:b/>
           <w:bCs/>
         </w:rPr>
-        <w:t xml:space="preserve"> ‘dd MMMM yyyy’, ‘yyyy-MM-dd’)}&gt;&gt;.</w:t>
+        <w:t xml:space="preserve"> ‘dd MMMM </w:t>
+      </w:r>
+      <w:proofErr w:type="spellStart"/>
+      <w:r>
+        <w:rPr>
+          <w:rFonts w:ascii="Arial" w:hAnsi="Arial" w:cs="Arial"/>
+          <w:b/>
+          <w:bCs/>
+        </w:rPr>
+        <w:t>yyyy</w:t>
+      </w:r>
+      <w:proofErr w:type="spellEnd"/>
+      <w:r>
+        <w:rPr>
+          <w:rFonts w:ascii="Arial" w:hAnsi="Arial" w:cs="Arial"/>
+          <w:b/>
+          <w:bCs/>
+        </w:rPr>
+        <w:t>’, ‘</w:t>
+      </w:r>
+      <w:proofErr w:type="spellStart"/>
+      <w:r>
+        <w:rPr>
+          <w:rFonts w:ascii="Arial" w:hAnsi="Arial" w:cs="Arial"/>
+          <w:b/>
+          <w:bCs/>
+        </w:rPr>
+        <w:t>yyyy</w:t>
+      </w:r>
+      <w:proofErr w:type="spellEnd"/>
+      <w:r>
+        <w:rPr>
+          <w:rFonts w:ascii="Arial" w:hAnsi="Arial" w:cs="Arial"/>
+          <w:b/>
+          <w:bCs/>
+        </w:rPr>
+        <w:t>-MM-dd’)}&gt;&gt;.</w:t>
       </w:r>
     </w:p>
     <w:p>
@@ -4057,7 +5260,35 @@
           <w:b/>
           <w:bCs/>
         </w:rPr>
-        <w:t>&lt;&lt;{dateFormat(</w:t>
+        <w:t>&lt;</w:t>
+      </w:r>
+      <w:proofErr w:type="gramStart"/>
+      <w:r>
+        <w:rPr>
+          <w:rFonts w:ascii="Arial" w:hAnsi="Arial" w:cs="Arial"/>
+          <w:b/>
+          <w:bCs/>
+        </w:rPr>
+        <w:t>&lt;{</w:t>
+      </w:r>
+      <w:proofErr w:type="spellStart"/>
+      <w:proofErr w:type="gramEnd"/>
+      <w:r>
+        <w:rPr>
+          <w:rFonts w:ascii="Arial" w:hAnsi="Arial" w:cs="Arial"/>
+          <w:b/>
+          <w:bCs/>
+        </w:rPr>
+        <w:t>dateFormat</w:t>
+      </w:r>
+      <w:proofErr w:type="spellEnd"/>
+      <w:r>
+        <w:rPr>
+          <w:rFonts w:ascii="Arial" w:hAnsi="Arial" w:cs="Arial"/>
+          <w:b/>
+          <w:bCs/>
+        </w:rPr>
+        <w:t>(</w:t>
       </w:r>
       <w:r>
         <w:rPr>
@@ -4089,7 +5320,43 @@
           <w:b/>
           <w:bCs/>
         </w:rPr>
-        <w:t xml:space="preserve"> ‘dd MMMM yyyy’, ‘yyyy-MM-dd’)}&gt;&gt;.</w:t>
+        <w:t xml:space="preserve"> ‘dd MMMM </w:t>
+      </w:r>
+      <w:proofErr w:type="spellStart"/>
+      <w:r>
+        <w:rPr>
+          <w:rFonts w:ascii="Arial" w:hAnsi="Arial" w:cs="Arial"/>
+          <w:b/>
+          <w:bCs/>
+        </w:rPr>
+        <w:t>yyyy</w:t>
+      </w:r>
+      <w:proofErr w:type="spellEnd"/>
+      <w:r>
+        <w:rPr>
+          <w:rFonts w:ascii="Arial" w:hAnsi="Arial" w:cs="Arial"/>
+          <w:b/>
+          <w:bCs/>
+        </w:rPr>
+        <w:t>’, ‘</w:t>
+      </w:r>
+      <w:proofErr w:type="spellStart"/>
+      <w:r>
+        <w:rPr>
+          <w:rFonts w:ascii="Arial" w:hAnsi="Arial" w:cs="Arial"/>
+          <w:b/>
+          <w:bCs/>
+        </w:rPr>
+        <w:t>yyyy</w:t>
+      </w:r>
+      <w:proofErr w:type="spellEnd"/>
+      <w:r>
+        <w:rPr>
+          <w:rFonts w:ascii="Arial" w:hAnsi="Arial" w:cs="Arial"/>
+          <w:b/>
+          <w:bCs/>
+        </w:rPr>
+        <w:t>-MM-dd’)}&gt;&gt;.</w:t>
       </w:r>
     </w:p>
     <w:p>
@@ -4104,6 +5371,7 @@
         </w:rPr>
         <w:t xml:space="preserve">&lt;&lt; </w:t>
       </w:r>
+      <w:proofErr w:type="spellStart"/>
       <w:r>
         <w:rPr>
           <w:rFonts w:ascii="Arial" w:hAnsi="Arial" w:cs="Arial"/>
@@ -4114,7 +5382,14 @@
         <w:rPr>
           <w:rFonts w:ascii="Arial" w:hAnsi="Arial" w:cs="Arial"/>
         </w:rPr>
-        <w:t>s_trialHousingDisrepairAddSection&gt;&gt;</w:t>
+        <w:t>s_trialHousingDisrepairAddSection</w:t>
+      </w:r>
+      <w:proofErr w:type="spellEnd"/>
+      <w:r>
+        <w:rPr>
+          <w:rFonts w:ascii="Arial" w:hAnsi="Arial" w:cs="Arial"/>
+        </w:rPr>
+        <w:t>&gt;&gt;</w:t>
       </w:r>
     </w:p>
     <w:p>
@@ -4129,6 +5404,7 @@
         </w:rPr>
         <w:t xml:space="preserve">&lt;&lt; </w:t>
       </w:r>
+      <w:proofErr w:type="spellStart"/>
       <w:r>
         <w:rPr>
           <w:rFonts w:ascii="Arial" w:hAnsi="Arial" w:cs="Arial"/>
@@ -4147,6 +5423,7 @@
         </w:rPr>
         <w:t>trialPersonalInjuryAddSection</w:t>
       </w:r>
+      <w:proofErr w:type="spellEnd"/>
       <w:r>
         <w:rPr>
           <w:rFonts w:ascii="Arial" w:hAnsi="Arial" w:cs="Arial"/>
@@ -4201,7 +5478,35 @@
           <w:b/>
           <w:bCs/>
         </w:rPr>
-        <w:t>&lt;&lt;{dateFormat(</w:t>
+        <w:t>&lt;</w:t>
+      </w:r>
+      <w:proofErr w:type="gramStart"/>
+      <w:r>
+        <w:rPr>
+          <w:rFonts w:ascii="Arial" w:hAnsi="Arial" w:cs="Arial"/>
+          <w:b/>
+          <w:bCs/>
+        </w:rPr>
+        <w:t>&lt;{</w:t>
+      </w:r>
+      <w:proofErr w:type="spellStart"/>
+      <w:proofErr w:type="gramEnd"/>
+      <w:r>
+        <w:rPr>
+          <w:rFonts w:ascii="Arial" w:hAnsi="Arial" w:cs="Arial"/>
+          <w:b/>
+          <w:bCs/>
+        </w:rPr>
+        <w:t>dateFormat</w:t>
+      </w:r>
+      <w:proofErr w:type="spellEnd"/>
+      <w:r>
+        <w:rPr>
+          <w:rFonts w:ascii="Arial" w:hAnsi="Arial" w:cs="Arial"/>
+          <w:b/>
+          <w:bCs/>
+        </w:rPr>
+        <w:t>(</w:t>
       </w:r>
       <w:r>
         <w:rPr>
@@ -4233,7 +5538,43 @@
           <w:b/>
           <w:bCs/>
         </w:rPr>
-        <w:t xml:space="preserve"> ‘dd MMMM yyyy’, ‘yyyy-MM-dd’)}&gt;&gt;. </w:t>
+        <w:t xml:space="preserve"> ‘dd MMMM </w:t>
+      </w:r>
+      <w:proofErr w:type="spellStart"/>
+      <w:r>
+        <w:rPr>
+          <w:rFonts w:ascii="Arial" w:hAnsi="Arial" w:cs="Arial"/>
+          <w:b/>
+          <w:bCs/>
+        </w:rPr>
+        <w:t>yyyy</w:t>
+      </w:r>
+      <w:proofErr w:type="spellEnd"/>
+      <w:r>
+        <w:rPr>
+          <w:rFonts w:ascii="Arial" w:hAnsi="Arial" w:cs="Arial"/>
+          <w:b/>
+          <w:bCs/>
+        </w:rPr>
+        <w:t>’, ‘</w:t>
+      </w:r>
+      <w:proofErr w:type="spellStart"/>
+      <w:r>
+        <w:rPr>
+          <w:rFonts w:ascii="Arial" w:hAnsi="Arial" w:cs="Arial"/>
+          <w:b/>
+          <w:bCs/>
+        </w:rPr>
+        <w:t>yyyy</w:t>
+      </w:r>
+      <w:proofErr w:type="spellEnd"/>
+      <w:r>
+        <w:rPr>
+          <w:rFonts w:ascii="Arial" w:hAnsi="Arial" w:cs="Arial"/>
+          <w:b/>
+          <w:bCs/>
+        </w:rPr>
+        <w:t xml:space="preserve">-MM-dd’)}&gt;&gt;. </w:t>
       </w:r>
       <w:r>
         <w:rPr>
@@ -4247,7 +5588,35 @@
           <w:b/>
           <w:bCs/>
         </w:rPr>
-        <w:t>&lt;&lt;{dateFormat(</w:t>
+        <w:t>&lt;</w:t>
+      </w:r>
+      <w:proofErr w:type="gramStart"/>
+      <w:r>
+        <w:rPr>
+          <w:rFonts w:ascii="Arial" w:hAnsi="Arial" w:cs="Arial"/>
+          <w:b/>
+          <w:bCs/>
+        </w:rPr>
+        <w:t>&lt;{</w:t>
+      </w:r>
+      <w:proofErr w:type="spellStart"/>
+      <w:proofErr w:type="gramEnd"/>
+      <w:r>
+        <w:rPr>
+          <w:rFonts w:ascii="Arial" w:hAnsi="Arial" w:cs="Arial"/>
+          <w:b/>
+          <w:bCs/>
+        </w:rPr>
+        <w:t>dateFormat</w:t>
+      </w:r>
+      <w:proofErr w:type="spellEnd"/>
+      <w:r>
+        <w:rPr>
+          <w:rFonts w:ascii="Arial" w:hAnsi="Arial" w:cs="Arial"/>
+          <w:b/>
+          <w:bCs/>
+        </w:rPr>
+        <w:t>(</w:t>
       </w:r>
       <w:r>
         <w:rPr>
@@ -4279,7 +5648,43 @@
           <w:b/>
           <w:bCs/>
         </w:rPr>
-        <w:t xml:space="preserve"> ‘dd MMMM yyyy’, ‘yyyy-MM-dd’)}&gt;&gt;.</w:t>
+        <w:t xml:space="preserve"> ‘dd MMMM </w:t>
+      </w:r>
+      <w:proofErr w:type="spellStart"/>
+      <w:r>
+        <w:rPr>
+          <w:rFonts w:ascii="Arial" w:hAnsi="Arial" w:cs="Arial"/>
+          <w:b/>
+          <w:bCs/>
+        </w:rPr>
+        <w:t>yyyy</w:t>
+      </w:r>
+      <w:proofErr w:type="spellEnd"/>
+      <w:r>
+        <w:rPr>
+          <w:rFonts w:ascii="Arial" w:hAnsi="Arial" w:cs="Arial"/>
+          <w:b/>
+          <w:bCs/>
+        </w:rPr>
+        <w:t>’, ‘</w:t>
+      </w:r>
+      <w:proofErr w:type="spellStart"/>
+      <w:r>
+        <w:rPr>
+          <w:rFonts w:ascii="Arial" w:hAnsi="Arial" w:cs="Arial"/>
+          <w:b/>
+          <w:bCs/>
+        </w:rPr>
+        <w:t>yyyy</w:t>
+      </w:r>
+      <w:proofErr w:type="spellEnd"/>
+      <w:r>
+        <w:rPr>
+          <w:rFonts w:ascii="Arial" w:hAnsi="Arial" w:cs="Arial"/>
+          <w:b/>
+          <w:bCs/>
+        </w:rPr>
+        <w:t>-MM-dd’)}&gt;&gt;.</w:t>
       </w:r>
     </w:p>
     <w:p>
@@ -4326,7 +5731,35 @@
           <w:b/>
           <w:bCs/>
         </w:rPr>
-        <w:t>&lt;&lt;{dateFormat(</w:t>
+        <w:t>&lt;</w:t>
+      </w:r>
+      <w:proofErr w:type="gramStart"/>
+      <w:r>
+        <w:rPr>
+          <w:rFonts w:ascii="Arial" w:hAnsi="Arial" w:cs="Arial"/>
+          <w:b/>
+          <w:bCs/>
+        </w:rPr>
+        <w:t>&lt;{</w:t>
+      </w:r>
+      <w:proofErr w:type="spellStart"/>
+      <w:proofErr w:type="gramEnd"/>
+      <w:r>
+        <w:rPr>
+          <w:rFonts w:ascii="Arial" w:hAnsi="Arial" w:cs="Arial"/>
+          <w:b/>
+          <w:bCs/>
+        </w:rPr>
+        <w:t>dateFormat</w:t>
+      </w:r>
+      <w:proofErr w:type="spellEnd"/>
+      <w:r>
+        <w:rPr>
+          <w:rFonts w:ascii="Arial" w:hAnsi="Arial" w:cs="Arial"/>
+          <w:b/>
+          <w:bCs/>
+        </w:rPr>
+        <w:t>(</w:t>
       </w:r>
       <w:r>
         <w:rPr>
@@ -4358,7 +5791,43 @@
           <w:b/>
           <w:bCs/>
         </w:rPr>
-        <w:t xml:space="preserve"> ‘dd MMMM yyyy’, ‘yyyy-MM-dd’)}&gt;&gt;.</w:t>
+        <w:t xml:space="preserve"> ‘dd MMMM </w:t>
+      </w:r>
+      <w:proofErr w:type="spellStart"/>
+      <w:r>
+        <w:rPr>
+          <w:rFonts w:ascii="Arial" w:hAnsi="Arial" w:cs="Arial"/>
+          <w:b/>
+          <w:bCs/>
+        </w:rPr>
+        <w:t>yyyy</w:t>
+      </w:r>
+      <w:proofErr w:type="spellEnd"/>
+      <w:r>
+        <w:rPr>
+          <w:rFonts w:ascii="Arial" w:hAnsi="Arial" w:cs="Arial"/>
+          <w:b/>
+          <w:bCs/>
+        </w:rPr>
+        <w:t>’, ‘</w:t>
+      </w:r>
+      <w:proofErr w:type="spellStart"/>
+      <w:r>
+        <w:rPr>
+          <w:rFonts w:ascii="Arial" w:hAnsi="Arial" w:cs="Arial"/>
+          <w:b/>
+          <w:bCs/>
+        </w:rPr>
+        <w:t>yyyy</w:t>
+      </w:r>
+      <w:proofErr w:type="spellEnd"/>
+      <w:r>
+        <w:rPr>
+          <w:rFonts w:ascii="Arial" w:hAnsi="Arial" w:cs="Arial"/>
+          <w:b/>
+          <w:bCs/>
+        </w:rPr>
+        <w:t>-MM-dd’)}&gt;&gt;.</w:t>
       </w:r>
     </w:p>
     <w:p>
@@ -4373,6 +5842,7 @@
         </w:rPr>
         <w:t xml:space="preserve">&lt;&lt; </w:t>
       </w:r>
+      <w:proofErr w:type="spellStart"/>
       <w:r>
         <w:rPr>
           <w:rFonts w:ascii="Arial" w:hAnsi="Arial" w:cs="Arial"/>
@@ -4383,7 +5853,14 @@
         <w:rPr>
           <w:rFonts w:ascii="Arial" w:hAnsi="Arial" w:cs="Arial"/>
         </w:rPr>
-        <w:t>s_trialPersonalInjuryAddSection&gt;&gt;</w:t>
+        <w:t>s_trialPersonalInjuryAddSection</w:t>
+      </w:r>
+      <w:proofErr w:type="spellEnd"/>
+      <w:r>
+        <w:rPr>
+          <w:rFonts w:ascii="Arial" w:hAnsi="Arial" w:cs="Arial"/>
+        </w:rPr>
+        <w:t>&gt;&gt;</w:t>
       </w:r>
     </w:p>
     <w:p>
@@ -4398,6 +5875,7 @@
         </w:rPr>
         <w:t xml:space="preserve">&lt;&lt; </w:t>
       </w:r>
+      <w:proofErr w:type="spellStart"/>
       <w:r>
         <w:rPr>
           <w:rFonts w:ascii="Arial" w:hAnsi="Arial" w:cs="Arial"/>
@@ -4416,6 +5894,7 @@
         </w:rPr>
         <w:t>trialRoadTrafficAccidentAddSection</w:t>
       </w:r>
+      <w:proofErr w:type="spellEnd"/>
       <w:r>
         <w:rPr>
           <w:rFonts w:ascii="Arial" w:hAnsi="Arial" w:cs="Arial"/>
@@ -4454,7 +5933,21 @@
         <w:rPr>
           <w:rFonts w:ascii="Arial" w:hAnsi="Arial" w:cs="Arial"/>
         </w:rPr>
-        <w:t>&lt;&lt;trialRoadTrafficAccident.input&gt;&gt;</w:t>
+        <w:t>&lt;&lt;</w:t>
+      </w:r>
+      <w:proofErr w:type="spellStart"/>
+      <w:r>
+        <w:rPr>
+          <w:rFonts w:ascii="Arial" w:hAnsi="Arial" w:cs="Arial"/>
+        </w:rPr>
+        <w:t>trialRoadTrafficAccident.input</w:t>
+      </w:r>
+      <w:proofErr w:type="spellEnd"/>
+      <w:r>
+        <w:rPr>
+          <w:rFonts w:ascii="Arial" w:hAnsi="Arial" w:cs="Arial"/>
+        </w:rPr>
+        <w:t>&gt;&gt;</w:t>
       </w:r>
       <w:r>
         <w:rPr>
@@ -4468,7 +5961,71 @@
           <w:b/>
           <w:bCs/>
         </w:rPr>
-        <w:t>&lt;&lt;{dateFormat(trialRoadTrafficAccident.date1, ‘dd MMMM yyyy’, ‘yyyy-MM-dd’)}&gt;&gt;.</w:t>
+        <w:t>&lt;</w:t>
+      </w:r>
+      <w:proofErr w:type="gramStart"/>
+      <w:r>
+        <w:rPr>
+          <w:rFonts w:ascii="Arial" w:hAnsi="Arial" w:cs="Arial"/>
+          <w:b/>
+          <w:bCs/>
+        </w:rPr>
+        <w:t>&lt;{</w:t>
+      </w:r>
+      <w:proofErr w:type="spellStart"/>
+      <w:proofErr w:type="gramEnd"/>
+      <w:r>
+        <w:rPr>
+          <w:rFonts w:ascii="Arial" w:hAnsi="Arial" w:cs="Arial"/>
+          <w:b/>
+          <w:bCs/>
+        </w:rPr>
+        <w:t>dateFormat</w:t>
+      </w:r>
+      <w:proofErr w:type="spellEnd"/>
+      <w:r>
+        <w:rPr>
+          <w:rFonts w:ascii="Arial" w:hAnsi="Arial" w:cs="Arial"/>
+          <w:b/>
+          <w:bCs/>
+        </w:rPr>
+        <w:t xml:space="preserve">(trialRoadTrafficAccident.date1, ‘dd MMMM </w:t>
+      </w:r>
+      <w:proofErr w:type="spellStart"/>
+      <w:r>
+        <w:rPr>
+          <w:rFonts w:ascii="Arial" w:hAnsi="Arial" w:cs="Arial"/>
+          <w:b/>
+          <w:bCs/>
+        </w:rPr>
+        <w:t>yyyy</w:t>
+      </w:r>
+      <w:proofErr w:type="spellEnd"/>
+      <w:r>
+        <w:rPr>
+          <w:rFonts w:ascii="Arial" w:hAnsi="Arial" w:cs="Arial"/>
+          <w:b/>
+          <w:bCs/>
+        </w:rPr>
+        <w:t>’, ‘</w:t>
+      </w:r>
+      <w:proofErr w:type="spellStart"/>
+      <w:r>
+        <w:rPr>
+          <w:rFonts w:ascii="Arial" w:hAnsi="Arial" w:cs="Arial"/>
+          <w:b/>
+          <w:bCs/>
+        </w:rPr>
+        <w:t>yyyy</w:t>
+      </w:r>
+      <w:proofErr w:type="spellEnd"/>
+      <w:r>
+        <w:rPr>
+          <w:rFonts w:ascii="Arial" w:hAnsi="Arial" w:cs="Arial"/>
+          <w:b/>
+          <w:bCs/>
+        </w:rPr>
+        <w:t>-MM-dd’)}&gt;&gt;.</w:t>
       </w:r>
     </w:p>
     <w:p>
@@ -4484,7 +6041,21 @@
         <w:rPr>
           <w:rFonts w:ascii="Arial" w:hAnsi="Arial" w:cs="Arial"/>
         </w:rPr>
-        <w:t>&lt;&lt; es_trialRoadTrafficAccidentAddSection&gt;&gt;</w:t>
+        <w:t xml:space="preserve">&lt;&lt; </w:t>
+      </w:r>
+      <w:proofErr w:type="spellStart"/>
+      <w:r>
+        <w:rPr>
+          <w:rFonts w:ascii="Arial" w:hAnsi="Arial" w:cs="Arial"/>
+        </w:rPr>
+        <w:t>es_trialRoadTrafficAccidentAddSection</w:t>
+      </w:r>
+      <w:proofErr w:type="spellEnd"/>
+      <w:r>
+        <w:rPr>
+          <w:rFonts w:ascii="Arial" w:hAnsi="Arial" w:cs="Arial"/>
+        </w:rPr>
+        <w:t>&gt;&gt;</w:t>
       </w:r>
       <w:r>
         <w:rPr>
@@ -4510,31 +6081,27 @@
           <w:sz w:val="22"/>
           <w:szCs w:val="22"/>
         </w:rPr>
-        <w:t xml:space="preserve">&lt;&lt;cs_{hasNewDirections=true}&gt;&gt; </w:t>
-      </w:r>
-    </w:p>
-    <w:p>
-      <w:pPr>
-        <w:pStyle w:val="NormalWeb"/>
-        <w:rPr>
-          <w:rFonts w:ascii="Arial" w:hAnsi="Arial" w:cs="Arial"/>
-          <w:b/>
-          <w:bCs/>
+        <w:t>&lt;&lt;cs_{</w:t>
+      </w:r>
+      <w:proofErr w:type="spellStart"/>
+      <w:r>
+        <w:rPr>
+          <w:rFonts w:ascii="Arial" w:hAnsi="Arial" w:cs="Arial"/>
           <w:color w:val="000000"/>
           <w:sz w:val="22"/>
           <w:szCs w:val="22"/>
         </w:rPr>
-      </w:pPr>
-      <w:r>
-        <w:rPr>
-          <w:rFonts w:ascii="Arial" w:hAnsi="Arial" w:cs="Arial"/>
-          <w:b/>
-          <w:bCs/>
+        <w:t>hasNewDirections</w:t>
+      </w:r>
+      <w:proofErr w:type="spellEnd"/>
+      <w:r>
+        <w:rPr>
+          <w:rFonts w:ascii="Arial" w:hAnsi="Arial" w:cs="Arial"/>
           <w:color w:val="000000"/>
           <w:sz w:val="22"/>
           <w:szCs w:val="22"/>
         </w:rPr>
-        <w:t>Additional directions</w:t>
+        <w:t xml:space="preserve">=true}&gt;&gt; </w:t>
       </w:r>
     </w:p>
     <w:p>
@@ -4542,6 +6109,8 @@
         <w:pStyle w:val="NormalWeb"/>
         <w:rPr>
           <w:rFonts w:ascii="Arial" w:hAnsi="Arial" w:cs="Arial"/>
+          <w:b/>
+          <w:bCs/>
           <w:color w:val="000000"/>
           <w:sz w:val="22"/>
           <w:szCs w:val="22"/>
@@ -4550,21 +6119,25 @@
       <w:r>
         <w:rPr>
           <w:rFonts w:ascii="Arial" w:hAnsi="Arial" w:cs="Arial"/>
+          <w:b/>
+          <w:bCs/>
           <w:color w:val="000000"/>
           <w:sz w:val="22"/>
           <w:szCs w:val="22"/>
         </w:rPr>
-        <w:t>&lt;&lt;rs_</w:t>
-      </w:r>
-      <w:r>
+        <w:t>Additional directions</w:t>
+      </w:r>
+    </w:p>
+    <w:p>
+      <w:pPr>
+        <w:pStyle w:val="NormalWeb"/>
         <w:rPr>
           <w:rFonts w:ascii="Arial" w:hAnsi="Arial" w:cs="Arial"/>
           <w:color w:val="000000"/>
           <w:sz w:val="22"/>
           <w:szCs w:val="22"/>
         </w:rPr>
-        <w:t>trial</w:t>
-      </w:r>
+      </w:pPr>
       <w:r>
         <w:rPr>
           <w:rFonts w:ascii="Arial" w:hAnsi="Arial" w:cs="Arial"/>
@@ -4572,19 +6145,18 @@
           <w:sz w:val="22"/>
           <w:szCs w:val="22"/>
         </w:rPr>
-        <w:t>HearingAddNewDirectionsDJ&gt;&gt;</w:t>
-      </w:r>
-    </w:p>
-    <w:p>
-      <w:pPr>
-        <w:pStyle w:val="NormalWeb"/>
+        <w:t>&lt;&lt;</w:t>
+      </w:r>
+      <w:proofErr w:type="spellStart"/>
+      <w:r>
         <w:rPr>
           <w:rFonts w:ascii="Arial" w:hAnsi="Arial" w:cs="Arial"/>
           <w:color w:val="000000"/>
           <w:sz w:val="22"/>
           <w:szCs w:val="22"/>
         </w:rPr>
-      </w:pPr>
+        <w:t>rs_</w:t>
+      </w:r>
       <w:r>
         <w:rPr>
           <w:rFonts w:ascii="Arial" w:hAnsi="Arial" w:cs="Arial"/>
@@ -4592,19 +6164,18 @@
           <w:sz w:val="22"/>
           <w:szCs w:val="22"/>
         </w:rPr>
-        <w:t>&lt;&lt;value.directionComment&gt;&gt;</w:t>
-      </w:r>
-    </w:p>
-    <w:p>
-      <w:pPr>
-        <w:pStyle w:val="NormalWeb"/>
+        <w:t>trial</w:t>
+      </w:r>
+      <w:r>
         <w:rPr>
           <w:rFonts w:ascii="Arial" w:hAnsi="Arial" w:cs="Arial"/>
           <w:color w:val="000000"/>
           <w:sz w:val="22"/>
           <w:szCs w:val="22"/>
         </w:rPr>
-      </w:pPr>
+        <w:t>HearingAddNewDirectionsDJ</w:t>
+      </w:r>
+      <w:proofErr w:type="spellEnd"/>
       <w:r>
         <w:rPr>
           <w:rFonts w:ascii="Arial" w:hAnsi="Arial" w:cs="Arial"/>
@@ -4612,17 +6183,19 @@
           <w:sz w:val="22"/>
           <w:szCs w:val="22"/>
         </w:rPr>
-        <w:t>&lt;&lt;es_</w:t>
-      </w:r>
-      <w:r>
+        <w:t>&gt;&gt;</w:t>
+      </w:r>
+    </w:p>
+    <w:p>
+      <w:pPr>
+        <w:pStyle w:val="NormalWeb"/>
         <w:rPr>
           <w:rFonts w:ascii="Arial" w:hAnsi="Arial" w:cs="Arial"/>
           <w:color w:val="000000"/>
           <w:sz w:val="22"/>
           <w:szCs w:val="22"/>
         </w:rPr>
-        <w:t>trial</w:t>
-      </w:r>
+      </w:pPr>
       <w:r>
         <w:rPr>
           <w:rFonts w:ascii="Arial" w:hAnsi="Arial" w:cs="Arial"/>
@@ -4630,7 +6203,87 @@
           <w:sz w:val="22"/>
           <w:szCs w:val="22"/>
         </w:rPr>
-        <w:t>HearingAddNewDirectionsDJ&gt;&gt;</w:t>
+        <w:t>&lt;&lt;</w:t>
+      </w:r>
+      <w:proofErr w:type="spellStart"/>
+      <w:proofErr w:type="gramStart"/>
+      <w:r>
+        <w:rPr>
+          <w:rFonts w:ascii="Arial" w:hAnsi="Arial" w:cs="Arial"/>
+          <w:color w:val="000000"/>
+          <w:sz w:val="22"/>
+          <w:szCs w:val="22"/>
+        </w:rPr>
+        <w:t>value.directionComment</w:t>
+      </w:r>
+      <w:proofErr w:type="spellEnd"/>
+      <w:proofErr w:type="gramEnd"/>
+      <w:r>
+        <w:rPr>
+          <w:rFonts w:ascii="Arial" w:hAnsi="Arial" w:cs="Arial"/>
+          <w:color w:val="000000"/>
+          <w:sz w:val="22"/>
+          <w:szCs w:val="22"/>
+        </w:rPr>
+        <w:t>&gt;&gt;</w:t>
+      </w:r>
+    </w:p>
+    <w:p>
+      <w:pPr>
+        <w:pStyle w:val="NormalWeb"/>
+        <w:rPr>
+          <w:rFonts w:ascii="Arial" w:hAnsi="Arial" w:cs="Arial"/>
+          <w:color w:val="000000"/>
+          <w:sz w:val="22"/>
+          <w:szCs w:val="22"/>
+        </w:rPr>
+      </w:pPr>
+      <w:r>
+        <w:rPr>
+          <w:rFonts w:ascii="Arial" w:hAnsi="Arial" w:cs="Arial"/>
+          <w:color w:val="000000"/>
+          <w:sz w:val="22"/>
+          <w:szCs w:val="22"/>
+        </w:rPr>
+        <w:t>&lt;&lt;</w:t>
+      </w:r>
+      <w:proofErr w:type="spellStart"/>
+      <w:r>
+        <w:rPr>
+          <w:rFonts w:ascii="Arial" w:hAnsi="Arial" w:cs="Arial"/>
+          <w:color w:val="000000"/>
+          <w:sz w:val="22"/>
+          <w:szCs w:val="22"/>
+        </w:rPr>
+        <w:t>es_</w:t>
+      </w:r>
+      <w:r>
+        <w:rPr>
+          <w:rFonts w:ascii="Arial" w:hAnsi="Arial" w:cs="Arial"/>
+          <w:color w:val="000000"/>
+          <w:sz w:val="22"/>
+          <w:szCs w:val="22"/>
+        </w:rPr>
+        <w:t>trial</w:t>
+      </w:r>
+      <w:r>
+        <w:rPr>
+          <w:rFonts w:ascii="Arial" w:hAnsi="Arial" w:cs="Arial"/>
+          <w:color w:val="000000"/>
+          <w:sz w:val="22"/>
+          <w:szCs w:val="22"/>
+        </w:rPr>
+        <w:t>HearingAddNewDirectionsDJ</w:t>
+      </w:r>
+      <w:proofErr w:type="spellEnd"/>
+      <w:r>
+        <w:rPr>
+          <w:rFonts w:ascii="Arial" w:hAnsi="Arial" w:cs="Arial"/>
+          <w:color w:val="000000"/>
+          <w:sz w:val="22"/>
+          <w:szCs w:val="22"/>
+        </w:rPr>
+        <w:t>&gt;&gt;</w:t>
       </w:r>
     </w:p>
     <w:p>
@@ -7117,6 +8770,33 @@
 </file>
 
 <file path=customXml/item1.xml><?xml version="1.0" encoding="utf-8"?>
+<?mso-contentType ?>
+<FormTemplates xmlns="http://schemas.microsoft.com/sharepoint/v3/contenttype/forms">
+  <Display>DocumentLibraryForm</Display>
+  <Edit>DocumentLibraryForm</Edit>
+  <New>DocumentLibraryForm</New>
+</FormTemplates>
+</file>
+
+<file path=customXml/item2.xml><?xml version="1.0" encoding="utf-8"?>
+<p:properties xmlns:p="http://schemas.microsoft.com/office/2006/metadata/properties" xmlns:xsi="http://www.w3.org/2001/XMLSchema-instance" xmlns:pc="http://schemas.microsoft.com/office/infopath/2007/PartnerControls">
+  <documentManagement>
+    <Stage xmlns="f336f4fe-8719-4ea2-b5d6-29b3a580aeb4">In Approval</Stage>
+    <Next_x0020_Stage xmlns="f336f4fe-8719-4ea2-b5d6-29b3a580aeb4">ApproveOrReject</Next_x0020_Stage>
+    <Admin_x0020_Action xmlns="f336f4fe-8719-4ea2-b5d6-29b3a580aeb4" xsi:nil="true"/>
+    <Template_x0020_Category xmlns="f336f4fe-8719-4ea2-b5d6-29b3a580aeb4">Decision Order - DEC</Template_x0020_Category>
+    <Action xmlns="f336f4fe-8719-4ea2-b5d6-29b3a580aeb4" xsi:nil="true"/>
+    <Purpose1 xmlns="f336f4fe-8719-4ea2-b5d6-29b3a580aeb4">SDO order for default Judgment </Purpose1>
+    <Template_x0020_Language xmlns="f336f4fe-8719-4ea2-b5d6-29b3a580aeb4">English - ENG</Template_x0020_Language>
+    <Rename xmlns="f336f4fe-8719-4ea2-b5d6-29b3a580aeb4">true</Rename>
+    <Tornado_x0020_Filename xmlns="f336f4fe-8719-4ea2-b5d6-29b3a580aeb4" xsi:nil="true"/>
+    <Approval_x0020_Request_x0020_Comment xmlns="f336f4fe-8719-4ea2-b5d6-29b3a580aeb4">Default Judgment -SDO  Trial templates, Please approve.Thanks</Approval_x0020_Request_x0020_Comment>
+    <Publication_x0020_Date xmlns="f336f4fe-8719-4ea2-b5d6-29b3a580aeb4">2022-07-24T23:00:00+00:00</Publication_x0020_Date>
+  </documentManagement>
+</p:properties>
+</file>
+
+<file path=customXml/item3.xml><?xml version="1.0" encoding="utf-8"?>
 <ct:contentTypeSchema xmlns:ct="http://schemas.microsoft.com/office/2006/metadata/contentType" xmlns:ma="http://schemas.microsoft.com/office/2006/metadata/properties/metaAttributes" ct:_="" ma:_="" ma:contentTypeName="_CtTemplate" ma:contentTypeID="0x01010064A5FDCCFB03F540B94405305D7DE14F00A4F8B82F7CEF57469A8FE5CEAB7A0EE0" ma:contentTypeVersion="54" ma:contentTypeDescription="Part of Template Management with Site Columns representing custom attributes." ma:contentTypeScope="" ma:versionID="c2ae9af6f2d07f5c87e529250672afb5">
   <xsd:schema xmlns:xsd="http://www.w3.org/2001/XMLSchema" xmlns:xs="http://www.w3.org/2001/XMLSchema" xmlns:p="http://schemas.microsoft.com/office/2006/metadata/properties" xmlns:ns2="f336f4fe-8719-4ea2-b5d6-29b3a580aeb4" xmlns:ns3="b57b892a-dd61-4bba-b372-a8d93da2c7e6" targetNamespace="http://schemas.microsoft.com/office/2006/metadata/properties" ma:root="true" ma:fieldsID="5cc5ae0d05cbe82a12e0833457866b27" ns2:_="" ns3:_="">
     <xsd:import namespace="f336f4fe-8719-4ea2-b5d6-29b3a580aeb4"/>
@@ -7432,34 +9112,25 @@
 </ct:contentTypeSchema>
 </file>
 
-<file path=customXml/item2.xml><?xml version="1.0" encoding="utf-8"?>
-<p:properties xmlns:p="http://schemas.microsoft.com/office/2006/metadata/properties" xmlns:xsi="http://www.w3.org/2001/XMLSchema-instance" xmlns:pc="http://schemas.microsoft.com/office/infopath/2007/PartnerControls">
-  <documentManagement>
-    <Stage xmlns="f336f4fe-8719-4ea2-b5d6-29b3a580aeb4">In Approval</Stage>
-    <Next_x0020_Stage xmlns="f336f4fe-8719-4ea2-b5d6-29b3a580aeb4">ApproveOrReject</Next_x0020_Stage>
-    <Admin_x0020_Action xmlns="f336f4fe-8719-4ea2-b5d6-29b3a580aeb4" xsi:nil="true"/>
-    <Template_x0020_Category xmlns="f336f4fe-8719-4ea2-b5d6-29b3a580aeb4">Decision Order - DEC</Template_x0020_Category>
-    <Action xmlns="f336f4fe-8719-4ea2-b5d6-29b3a580aeb4" xsi:nil="true"/>
-    <Purpose1 xmlns="f336f4fe-8719-4ea2-b5d6-29b3a580aeb4">SDO order for default Judgment </Purpose1>
-    <Template_x0020_Language xmlns="f336f4fe-8719-4ea2-b5d6-29b3a580aeb4">English - ENG</Template_x0020_Language>
-    <Rename xmlns="f336f4fe-8719-4ea2-b5d6-29b3a580aeb4">true</Rename>
-    <Tornado_x0020_Filename xmlns="f336f4fe-8719-4ea2-b5d6-29b3a580aeb4" xsi:nil="true"/>
-    <Approval_x0020_Request_x0020_Comment xmlns="f336f4fe-8719-4ea2-b5d6-29b3a580aeb4">Default Judgment -SDO  Trial templates, Please approve.Thanks</Approval_x0020_Request_x0020_Comment>
-    <Publication_x0020_Date xmlns="f336f4fe-8719-4ea2-b5d6-29b3a580aeb4">2022-07-24T23:00:00+00:00</Publication_x0020_Date>
-  </documentManagement>
-</p:properties>
+<file path=customXml/itemProps1.xml><?xml version="1.0" encoding="utf-8"?>
+<ds:datastoreItem xmlns:ds="http://schemas.openxmlformats.org/officeDocument/2006/customXml" ds:itemID="{0A291025-B274-4E6B-B6F0-32798DD58C0F}">
+  <ds:schemaRefs>
+    <ds:schemaRef ds:uri="http://schemas.microsoft.com/sharepoint/v3/contenttype/forms"/>
+  </ds:schemaRefs>
+</ds:datastoreItem>
 </file>
 
-<file path=customXml/item3.xml><?xml version="1.0" encoding="utf-8"?>
-<?mso-contentType ?>
-<FormTemplates xmlns="http://schemas.microsoft.com/sharepoint/v3/contenttype/forms">
-  <Display>DocumentLibraryForm</Display>
-  <Edit>DocumentLibraryForm</Edit>
-  <New>DocumentLibraryForm</New>
-</FormTemplates>
+<file path=customXml/itemProps2.xml><?xml version="1.0" encoding="utf-8"?>
+<ds:datastoreItem xmlns:ds="http://schemas.openxmlformats.org/officeDocument/2006/customXml" ds:itemID="{D0A7C455-9E81-45ED-8320-4509C5952A7F}">
+  <ds:schemaRefs>
+    <ds:schemaRef ds:uri="http://schemas.microsoft.com/office/2006/metadata/properties"/>
+    <ds:schemaRef ds:uri="http://schemas.microsoft.com/office/infopath/2007/PartnerControls"/>
+    <ds:schemaRef ds:uri="f336f4fe-8719-4ea2-b5d6-29b3a580aeb4"/>
+  </ds:schemaRefs>
+</ds:datastoreItem>
 </file>
 
-<file path=customXml/itemProps1.xml><?xml version="1.0" encoding="utf-8"?>
+<file path=customXml/itemProps3.xml><?xml version="1.0" encoding="utf-8"?>
 <ds:datastoreItem xmlns:ds="http://schemas.openxmlformats.org/officeDocument/2006/customXml" ds:itemID="{5FC536DF-A696-4054-91F6-4D714A03699E}">
   <ds:schemaRefs>
     <ds:schemaRef ds:uri="http://schemas.microsoft.com/office/2006/metadata/contentType"/>
@@ -7478,24 +9149,6 @@
 </ds:datastoreItem>
 </file>
 
-<file path=customXml/itemProps2.xml><?xml version="1.0" encoding="utf-8"?>
-<ds:datastoreItem xmlns:ds="http://schemas.openxmlformats.org/officeDocument/2006/customXml" ds:itemID="{D0A7C455-9E81-45ED-8320-4509C5952A7F}">
-  <ds:schemaRefs>
-    <ds:schemaRef ds:uri="http://schemas.microsoft.com/office/2006/metadata/properties"/>
-    <ds:schemaRef ds:uri="http://schemas.microsoft.com/office/infopath/2007/PartnerControls"/>
-    <ds:schemaRef ds:uri="f336f4fe-8719-4ea2-b5d6-29b3a580aeb4"/>
-  </ds:schemaRefs>
-</ds:datastoreItem>
-</file>
-
-<file path=customXml/itemProps3.xml><?xml version="1.0" encoding="utf-8"?>
-<ds:datastoreItem xmlns:ds="http://schemas.openxmlformats.org/officeDocument/2006/customXml" ds:itemID="{0A291025-B274-4E6B-B6F0-32798DD58C0F}">
-  <ds:schemaRefs>
-    <ds:schemaRef ds:uri="http://schemas.microsoft.com/sharepoint/v3/contenttype/forms"/>
-  </ds:schemaRefs>
-</ds:datastoreItem>
-</file>
-
 <file path=docMetadata/LabelInfo.xml><?xml version="1.0" encoding="utf-8"?>
 <clbl:labelList xmlns:clbl="http://schemas.microsoft.com/office/2020/mipLabelMetadata">
   <clbl:label id="{fa22dce2-39a9-4bf4-a557-7a50b593b56a}" enabled="1" method="Privileged" siteId="{3e0088dc-0629-4ae6-aa8c-813e7a296f50}" contentBits="0" removed="0"/>

</xml_diff>

<commit_message>
CIV-7766 7770 7741 - fix numbering
</commit_message>
<xml_diff>
--- a/docker/docmosis/templates/CV-UNS-DEC-ENG-01228.docx
+++ b/docker/docmosis/templates/CV-UNS-DEC-ENG-01228.docx
@@ -747,9 +747,114 @@
     </w:p>
     <w:p>
       <w:pPr>
+        <w:widowControl w:val="0"/>
+        <w:rPr>
+          <w:rFonts w:ascii="Arial" w:hAnsi="Arial"/>
+          <w:bCs/>
+          <w:snapToGrid w:val="0"/>
+          <w:szCs w:val="20"/>
+          <w:lang w:val="en-US"/>
+        </w:rPr>
+      </w:pPr>
+    </w:p>
+    <w:p>
+      <w:pPr>
+        <w:rPr>
+          <w:rFonts w:ascii="Arial" w:hAnsi="Arial" w:cs="Arial"/>
+          <w:bCs/>
+        </w:rPr>
+      </w:pPr>
+      <w:r>
+        <w:rPr>
+          <w:rFonts w:ascii="Arial" w:hAnsi="Arial" w:cs="Arial"/>
+          <w:bCs/>
+        </w:rPr>
+        <w:t>Upon considering the</w:t>
+      </w:r>
+      <w:r>
+        <w:rPr>
+          <w:rFonts w:ascii="Arial" w:hAnsi="Arial" w:cs="Arial"/>
+          <w:bCs/>
+        </w:rPr>
+        <w:t xml:space="preserve"> </w:t>
+      </w:r>
+      <w:r>
+        <w:rPr>
+          <w:rFonts w:ascii="Arial" w:hAnsi="Arial" w:cs="Arial"/>
+          <w:bCs/>
+        </w:rPr>
+        <w:t>statements of case</w:t>
+      </w:r>
+      <w:r>
+        <w:rPr>
+          <w:rFonts w:ascii="Arial" w:hAnsi="Arial" w:cs="Arial"/>
+          <w:bCs/>
+        </w:rPr>
+        <w:t xml:space="preserve"> and the information provided by the parties,</w:t>
+      </w:r>
+      <w:r>
+        <w:rPr>
+          <w:rFonts w:ascii="Arial" w:hAnsi="Arial" w:cs="Arial"/>
+          <w:bCs/>
+        </w:rPr>
+        <w:br/>
+      </w:r>
+    </w:p>
+    <w:p>
+      <w:pPr>
+        <w:rPr>
+          <w:rFonts w:ascii="Arial" w:hAnsi="Arial" w:cs="Arial"/>
+          <w:bCs/>
+        </w:rPr>
+      </w:pPr>
+      <w:r>
+        <w:rPr>
+          <w:rFonts w:ascii="Arial" w:hAnsi="Arial" w:cs="Arial"/>
+          <w:bCs/>
+        </w:rPr>
+        <w:t>It is ordered that:</w:t>
+      </w:r>
+    </w:p>
+    <w:p>
+      <w:pPr>
+        <w:pStyle w:val="NormalWeb"/>
+        <w:numPr>
+          <w:ilvl w:val="0"/>
+          <w:numId w:val="1"/>
+        </w:numPr>
+        <w:shd w:val="clear" w:color="auto" w:fill="FFFFFF"/>
+        <w:spacing w:before="150" w:beforeAutospacing="0" w:after="0" w:afterAutospacing="0"/>
+        <w:rPr>
+          <w:rFonts w:ascii="Arial" w:hAnsi="Arial" w:cs="Arial"/>
+          <w:sz w:val="22"/>
+          <w:szCs w:val="22"/>
+        </w:rPr>
+      </w:pPr>
+      <w:r>
+        <w:rPr>
+          <w:rFonts w:ascii="Arial" w:hAnsi="Arial" w:cs="Arial"/>
+          <w:b/>
+          <w:bCs/>
+          <w:sz w:val="22"/>
+          <w:szCs w:val="22"/>
+        </w:rPr>
+        <w:t>Uploading documents:</w:t>
+      </w:r>
+      <w:r>
+        <w:rPr>
+          <w:rFonts w:ascii="Arial" w:hAnsi="Arial" w:cs="Arial"/>
+          <w:sz w:val="22"/>
+          <w:szCs w:val="22"/>
+        </w:rPr>
+        <w:t> Where this order requires a document to be uploaded to the Digital Portal, the order is complied with if:</w:t>
+      </w:r>
+    </w:p>
+    <w:p>
+      <w:pPr>
         <w:pStyle w:val="NormalWeb"/>
         <w:shd w:val="clear" w:color="auto" w:fill="FFFFFF"/>
         <w:spacing w:before="150" w:beforeAutospacing="0" w:after="0" w:afterAutospacing="0"/>
+        <w:ind w:left="720"/>
         <w:rPr>
           <w:rFonts w:ascii="Arial" w:hAnsi="Arial" w:cs="Arial"/>
           <w:sz w:val="22"/>
@@ -759,20 +864,10 @@
       <w:r>
         <w:rPr>
           <w:rFonts w:ascii="Arial" w:hAnsi="Arial" w:cs="Arial"/>
-          <w:b/>
-          <w:bCs/>
           <w:sz w:val="22"/>
           <w:szCs w:val="22"/>
         </w:rPr>
-        <w:t>Uploading documents:</w:t>
-      </w:r>
-      <w:r>
-        <w:rPr>
-          <w:rFonts w:ascii="Arial" w:hAnsi="Arial" w:cs="Arial"/>
-          <w:sz w:val="22"/>
-          <w:szCs w:val="22"/>
-        </w:rPr>
-        <w:t> Where this order requires a document to be uploaded to the Digital Portal, the order is complied with if:</w:t>
+        <w:t>        a. the document is served on all other parties by the date specified in this order,</w:t>
       </w:r>
     </w:p>
     <w:p>
@@ -780,6 +875,7 @@
         <w:pStyle w:val="NormalWeb"/>
         <w:shd w:val="clear" w:color="auto" w:fill="FFFFFF"/>
         <w:spacing w:before="150" w:beforeAutospacing="0" w:after="0" w:afterAutospacing="0"/>
+        <w:ind w:left="720"/>
         <w:rPr>
           <w:rFonts w:ascii="Arial" w:hAnsi="Arial" w:cs="Arial"/>
           <w:sz w:val="22"/>
@@ -792,7 +888,7 @@
           <w:sz w:val="22"/>
           <w:szCs w:val="22"/>
         </w:rPr>
-        <w:t>        a. the document is served on all other parties by the date specified in this order,</w:t>
+        <w:t>        b. where the document is a draft consent order, it is also filed with the court by the date specified in this order, and</w:t>
       </w:r>
     </w:p>
     <w:p>
@@ -800,6 +896,7 @@
         <w:pStyle w:val="NormalWeb"/>
         <w:shd w:val="clear" w:color="auto" w:fill="FFFFFF"/>
         <w:spacing w:before="150" w:beforeAutospacing="0" w:after="0" w:afterAutospacing="0"/>
+        <w:ind w:left="720"/>
         <w:rPr>
           <w:rFonts w:ascii="Arial" w:hAnsi="Arial" w:cs="Arial"/>
           <w:sz w:val="22"/>
@@ -812,98 +909,17 @@
           <w:sz w:val="22"/>
           <w:szCs w:val="22"/>
         </w:rPr>
-        <w:t>        b. where the document is a draft consent order, it is also filed with the court by the date specified in this order, and</w:t>
-      </w:r>
-    </w:p>
-    <w:p>
-      <w:pPr>
-        <w:pStyle w:val="NormalWeb"/>
-        <w:shd w:val="clear" w:color="auto" w:fill="FFFFFF"/>
-        <w:spacing w:before="150" w:beforeAutospacing="0" w:after="0" w:afterAutospacing="0"/>
-        <w:rPr>
-          <w:rFonts w:ascii="Arial" w:hAnsi="Arial" w:cs="Arial"/>
-          <w:sz w:val="22"/>
-          <w:szCs w:val="22"/>
-        </w:rPr>
-      </w:pPr>
-      <w:r>
-        <w:rPr>
-          <w:rFonts w:ascii="Arial" w:hAnsi="Arial" w:cs="Arial"/>
-          <w:sz w:val="22"/>
-          <w:szCs w:val="22"/>
-        </w:rPr>
         <w:t>        c. the upload function has not become available on the Digital Portal at least 14 days before the date of compliance with paragraph (a) (and, if applicable, (b)) above.</w:t>
       </w:r>
     </w:p>
     <w:p>
       <w:pPr>
-        <w:widowControl w:val="0"/>
-        <w:rPr>
-          <w:rFonts w:ascii="Arial" w:hAnsi="Arial"/>
-          <w:bCs/>
-          <w:snapToGrid w:val="0"/>
-          <w:szCs w:val="20"/>
-          <w:lang w:val="en-US"/>
-        </w:rPr>
-      </w:pPr>
-    </w:p>
-    <w:p>
-      <w:pPr>
-        <w:rPr>
-          <w:rFonts w:ascii="Arial" w:hAnsi="Arial" w:cs="Arial"/>
-          <w:bCs/>
-        </w:rPr>
-      </w:pPr>
-      <w:r>
-        <w:rPr>
-          <w:rFonts w:ascii="Arial" w:hAnsi="Arial" w:cs="Arial"/>
-          <w:bCs/>
-        </w:rPr>
-        <w:t>Upon considering the</w:t>
-      </w:r>
-      <w:r>
-        <w:rPr>
-          <w:rFonts w:ascii="Arial" w:hAnsi="Arial" w:cs="Arial"/>
-          <w:bCs/>
-        </w:rPr>
-        <w:t xml:space="preserve"> </w:t>
-      </w:r>
-      <w:r>
-        <w:rPr>
-          <w:rFonts w:ascii="Arial" w:hAnsi="Arial" w:cs="Arial"/>
-          <w:bCs/>
-        </w:rPr>
-        <w:t>statements of case</w:t>
-      </w:r>
-      <w:r>
-        <w:rPr>
-          <w:rFonts w:ascii="Arial" w:hAnsi="Arial" w:cs="Arial"/>
-          <w:bCs/>
-        </w:rPr>
-        <w:t xml:space="preserve"> and the information provided by the parties,</w:t>
-      </w:r>
-      <w:r>
-        <w:rPr>
-          <w:rFonts w:ascii="Arial" w:hAnsi="Arial" w:cs="Arial"/>
-          <w:bCs/>
-        </w:rPr>
-        <w:br/>
-      </w:r>
-    </w:p>
-    <w:p>
-      <w:pPr>
-        <w:rPr>
-          <w:rFonts w:ascii="Arial" w:hAnsi="Arial" w:cs="Arial"/>
-          <w:bCs/>
-        </w:rPr>
-      </w:pPr>
-      <w:r>
-        <w:rPr>
-          <w:rFonts w:ascii="Arial" w:hAnsi="Arial" w:cs="Arial"/>
-          <w:bCs/>
-        </w:rPr>
-        <w:t>It is ordered that:</w:t>
-      </w:r>
+        <w:pStyle w:val="ListParagraph"/>
+        <w:rPr>
+          <w:rFonts w:ascii="Arial" w:hAnsi="Arial" w:cs="Arial"/>
+          <w:bCs/>
+        </w:rPr>
+      </w:pPr>
     </w:p>
     <w:p>
       <w:pPr>
@@ -8770,33 +8786,6 @@
 </file>
 
 <file path=customXml/item1.xml><?xml version="1.0" encoding="utf-8"?>
-<?mso-contentType ?>
-<FormTemplates xmlns="http://schemas.microsoft.com/sharepoint/v3/contenttype/forms">
-  <Display>DocumentLibraryForm</Display>
-  <Edit>DocumentLibraryForm</Edit>
-  <New>DocumentLibraryForm</New>
-</FormTemplates>
-</file>
-
-<file path=customXml/item2.xml><?xml version="1.0" encoding="utf-8"?>
-<p:properties xmlns:p="http://schemas.microsoft.com/office/2006/metadata/properties" xmlns:xsi="http://www.w3.org/2001/XMLSchema-instance" xmlns:pc="http://schemas.microsoft.com/office/infopath/2007/PartnerControls">
-  <documentManagement>
-    <Stage xmlns="f336f4fe-8719-4ea2-b5d6-29b3a580aeb4">In Approval</Stage>
-    <Next_x0020_Stage xmlns="f336f4fe-8719-4ea2-b5d6-29b3a580aeb4">ApproveOrReject</Next_x0020_Stage>
-    <Admin_x0020_Action xmlns="f336f4fe-8719-4ea2-b5d6-29b3a580aeb4" xsi:nil="true"/>
-    <Template_x0020_Category xmlns="f336f4fe-8719-4ea2-b5d6-29b3a580aeb4">Decision Order - DEC</Template_x0020_Category>
-    <Action xmlns="f336f4fe-8719-4ea2-b5d6-29b3a580aeb4" xsi:nil="true"/>
-    <Purpose1 xmlns="f336f4fe-8719-4ea2-b5d6-29b3a580aeb4">SDO order for default Judgment </Purpose1>
-    <Template_x0020_Language xmlns="f336f4fe-8719-4ea2-b5d6-29b3a580aeb4">English - ENG</Template_x0020_Language>
-    <Rename xmlns="f336f4fe-8719-4ea2-b5d6-29b3a580aeb4">true</Rename>
-    <Tornado_x0020_Filename xmlns="f336f4fe-8719-4ea2-b5d6-29b3a580aeb4" xsi:nil="true"/>
-    <Approval_x0020_Request_x0020_Comment xmlns="f336f4fe-8719-4ea2-b5d6-29b3a580aeb4">Default Judgment -SDO  Trial templates, Please approve.Thanks</Approval_x0020_Request_x0020_Comment>
-    <Publication_x0020_Date xmlns="f336f4fe-8719-4ea2-b5d6-29b3a580aeb4">2022-07-24T23:00:00+00:00</Publication_x0020_Date>
-  </documentManagement>
-</p:properties>
-</file>
-
-<file path=customXml/item3.xml><?xml version="1.0" encoding="utf-8"?>
 <ct:contentTypeSchema xmlns:ct="http://schemas.microsoft.com/office/2006/metadata/contentType" xmlns:ma="http://schemas.microsoft.com/office/2006/metadata/properties/metaAttributes" ct:_="" ma:_="" ma:contentTypeName="_CtTemplate" ma:contentTypeID="0x01010064A5FDCCFB03F540B94405305D7DE14F00A4F8B82F7CEF57469A8FE5CEAB7A0EE0" ma:contentTypeVersion="54" ma:contentTypeDescription="Part of Template Management with Site Columns representing custom attributes." ma:contentTypeScope="" ma:versionID="c2ae9af6f2d07f5c87e529250672afb5">
   <xsd:schema xmlns:xsd="http://www.w3.org/2001/XMLSchema" xmlns:xs="http://www.w3.org/2001/XMLSchema" xmlns:p="http://schemas.microsoft.com/office/2006/metadata/properties" xmlns:ns2="f336f4fe-8719-4ea2-b5d6-29b3a580aeb4" xmlns:ns3="b57b892a-dd61-4bba-b372-a8d93da2c7e6" targetNamespace="http://schemas.microsoft.com/office/2006/metadata/properties" ma:root="true" ma:fieldsID="5cc5ae0d05cbe82a12e0833457866b27" ns2:_="" ns3:_="">
     <xsd:import namespace="f336f4fe-8719-4ea2-b5d6-29b3a580aeb4"/>
@@ -9112,25 +9101,34 @@
 </ct:contentTypeSchema>
 </file>
 
-<file path=customXml/itemProps1.xml><?xml version="1.0" encoding="utf-8"?>
-<ds:datastoreItem xmlns:ds="http://schemas.openxmlformats.org/officeDocument/2006/customXml" ds:itemID="{0A291025-B274-4E6B-B6F0-32798DD58C0F}">
-  <ds:schemaRefs>
-    <ds:schemaRef ds:uri="http://schemas.microsoft.com/sharepoint/v3/contenttype/forms"/>
-  </ds:schemaRefs>
-</ds:datastoreItem>
+<file path=customXml/item2.xml><?xml version="1.0" encoding="utf-8"?>
+<p:properties xmlns:p="http://schemas.microsoft.com/office/2006/metadata/properties" xmlns:xsi="http://www.w3.org/2001/XMLSchema-instance" xmlns:pc="http://schemas.microsoft.com/office/infopath/2007/PartnerControls">
+  <documentManagement>
+    <Stage xmlns="f336f4fe-8719-4ea2-b5d6-29b3a580aeb4">In Approval</Stage>
+    <Next_x0020_Stage xmlns="f336f4fe-8719-4ea2-b5d6-29b3a580aeb4">ApproveOrReject</Next_x0020_Stage>
+    <Admin_x0020_Action xmlns="f336f4fe-8719-4ea2-b5d6-29b3a580aeb4" xsi:nil="true"/>
+    <Template_x0020_Category xmlns="f336f4fe-8719-4ea2-b5d6-29b3a580aeb4">Decision Order - DEC</Template_x0020_Category>
+    <Action xmlns="f336f4fe-8719-4ea2-b5d6-29b3a580aeb4" xsi:nil="true"/>
+    <Purpose1 xmlns="f336f4fe-8719-4ea2-b5d6-29b3a580aeb4">SDO order for default Judgment </Purpose1>
+    <Template_x0020_Language xmlns="f336f4fe-8719-4ea2-b5d6-29b3a580aeb4">English - ENG</Template_x0020_Language>
+    <Rename xmlns="f336f4fe-8719-4ea2-b5d6-29b3a580aeb4">true</Rename>
+    <Tornado_x0020_Filename xmlns="f336f4fe-8719-4ea2-b5d6-29b3a580aeb4" xsi:nil="true"/>
+    <Approval_x0020_Request_x0020_Comment xmlns="f336f4fe-8719-4ea2-b5d6-29b3a580aeb4">Default Judgment -SDO  Trial templates, Please approve.Thanks</Approval_x0020_Request_x0020_Comment>
+    <Publication_x0020_Date xmlns="f336f4fe-8719-4ea2-b5d6-29b3a580aeb4">2022-07-24T23:00:00+00:00</Publication_x0020_Date>
+  </documentManagement>
+</p:properties>
 </file>
 
-<file path=customXml/itemProps2.xml><?xml version="1.0" encoding="utf-8"?>
-<ds:datastoreItem xmlns:ds="http://schemas.openxmlformats.org/officeDocument/2006/customXml" ds:itemID="{D0A7C455-9E81-45ED-8320-4509C5952A7F}">
-  <ds:schemaRefs>
-    <ds:schemaRef ds:uri="http://schemas.microsoft.com/office/2006/metadata/properties"/>
-    <ds:schemaRef ds:uri="http://schemas.microsoft.com/office/infopath/2007/PartnerControls"/>
-    <ds:schemaRef ds:uri="f336f4fe-8719-4ea2-b5d6-29b3a580aeb4"/>
-  </ds:schemaRefs>
-</ds:datastoreItem>
+<file path=customXml/item3.xml><?xml version="1.0" encoding="utf-8"?>
+<?mso-contentType ?>
+<FormTemplates xmlns="http://schemas.microsoft.com/sharepoint/v3/contenttype/forms">
+  <Display>DocumentLibraryForm</Display>
+  <Edit>DocumentLibraryForm</Edit>
+  <New>DocumentLibraryForm</New>
+</FormTemplates>
 </file>
 
-<file path=customXml/itemProps3.xml><?xml version="1.0" encoding="utf-8"?>
+<file path=customXml/itemProps1.xml><?xml version="1.0" encoding="utf-8"?>
 <ds:datastoreItem xmlns:ds="http://schemas.openxmlformats.org/officeDocument/2006/customXml" ds:itemID="{5FC536DF-A696-4054-91F6-4D714A03699E}">
   <ds:schemaRefs>
     <ds:schemaRef ds:uri="http://schemas.microsoft.com/office/2006/metadata/contentType"/>
@@ -9149,6 +9147,24 @@
 </ds:datastoreItem>
 </file>
 
+<file path=customXml/itemProps2.xml><?xml version="1.0" encoding="utf-8"?>
+<ds:datastoreItem xmlns:ds="http://schemas.openxmlformats.org/officeDocument/2006/customXml" ds:itemID="{D0A7C455-9E81-45ED-8320-4509C5952A7F}">
+  <ds:schemaRefs>
+    <ds:schemaRef ds:uri="http://schemas.microsoft.com/office/2006/metadata/properties"/>
+    <ds:schemaRef ds:uri="http://schemas.microsoft.com/office/infopath/2007/PartnerControls"/>
+    <ds:schemaRef ds:uri="f336f4fe-8719-4ea2-b5d6-29b3a580aeb4"/>
+  </ds:schemaRefs>
+</ds:datastoreItem>
+</file>
+
+<file path=customXml/itemProps3.xml><?xml version="1.0" encoding="utf-8"?>
+<ds:datastoreItem xmlns:ds="http://schemas.openxmlformats.org/officeDocument/2006/customXml" ds:itemID="{0A291025-B274-4E6B-B6F0-32798DD58C0F}">
+  <ds:schemaRefs>
+    <ds:schemaRef ds:uri="http://schemas.microsoft.com/sharepoint/v3/contenttype/forms"/>
+  </ds:schemaRefs>
+</ds:datastoreItem>
+</file>
+
 <file path=docMetadata/LabelInfo.xml><?xml version="1.0" encoding="utf-8"?>
 <clbl:labelList xmlns:clbl="http://schemas.microsoft.com/office/2020/mipLabelMetadata">
   <clbl:label id="{fa22dce2-39a9-4bf4-a557-7a50b593b56a}" enabled="1" method="Privileged" siteId="{3e0088dc-0629-4ae6-aa8c-813e7a296f50}" contentBits="0" removed="0"/>

</xml_diff>